<commit_message>
Haciendo el modelo de Casos de Uso
</commit_message>
<xml_diff>
--- a/documentacion/doc.docx
+++ b/documentacion/doc.docx
@@ -1787,6 +1787,12 @@
             </a:graphic>
           </wp:inline>
         </w:drawing>
+      </w:r>
+    </w:p>
+    <w:p/>
+    <w:p>
+      <w:r>
+        <w:t>Modelo de Casos de Uso</w:t>
       </w:r>
     </w:p>
     <w:p>
@@ -8678,7 +8684,7 @@
           </mc:Choice>
           <mc:Fallback>
             <w:pict>
-              <v:shapetype w14:anchorId="66FC5BD3" id="_x0000_t87" coordsize="21600,21600" o:spt="87" adj="1800,10800" path="m21600,qx10800@0l10800@2qy0@11,10800@3l10800@1qy21600,21600e" filled="f">
+              <v:shapetype w14:anchorId="03D5133D" id="_x0000_t87" coordsize="21600,21600" o:spt="87" adj="1800,10800" path="m21600,qx10800@0l10800@2qy0@11,10800@3l10800@1qy21600,21600e" filled="f">
                 <v:formulas>
                   <v:f eqn="val #0"/>
                   <v:f eqn="sum 21600 0 #0"/>
@@ -8772,7 +8778,7 @@
           </mc:Choice>
           <mc:Fallback>
             <w:pict>
-              <v:shapetype w14:anchorId="71357765" id="_x0000_t32" coordsize="21600,21600" o:spt="32" o:oned="t" path="m,l21600,21600e" filled="f">
+              <v:shapetype w14:anchorId="59089CAE" id="_x0000_t32" coordsize="21600,21600" o:spt="32" o:oned="t" path="m,l21600,21600e" filled="f">
                 <v:path arrowok="t" fillok="f" o:connecttype="none"/>
                 <o:lock v:ext="edit" shapetype="t"/>
               </v:shapetype>
@@ -8849,7 +8855,7 @@
           </mc:Choice>
           <mc:Fallback>
             <w:pict>
-              <v:shape w14:anchorId="42670C3C" id="145 Conector recto de flecha" o:spid="_x0000_s1026" type="#_x0000_t32" style="position:absolute;margin-left:-34pt;margin-top:189.65pt;width:87.85pt;height:3.6pt;flip:y;z-index:251655168;visibility:visible;mso-wrap-style:square;mso-width-percent:0;mso-height-percent:0;mso-wrap-distance-left:9pt;mso-wrap-distance-top:0;mso-wrap-distance-right:9pt;mso-wrap-distance-bottom:0;mso-position-horizontal:absolute;mso-position-horizontal-relative:text;mso-position-vertical:absolute;mso-position-vertical-relative:text;mso-width-percent:0;mso-height-percent:0;mso-width-relative:margin;mso-height-relative:margin" o:gfxdata="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" strokecolor="black [3200]" strokeweight="1pt">
+              <v:shape w14:anchorId="4988894F" id="145 Conector recto de flecha" o:spid="_x0000_s1026" type="#_x0000_t32" style="position:absolute;margin-left:-34pt;margin-top:189.65pt;width:87.85pt;height:3.6pt;flip:y;z-index:251655168;visibility:visible;mso-wrap-style:square;mso-width-percent:0;mso-height-percent:0;mso-wrap-distance-left:9pt;mso-wrap-distance-top:0;mso-wrap-distance-right:9pt;mso-wrap-distance-bottom:0;mso-position-horizontal:absolute;mso-position-horizontal-relative:text;mso-position-vertical:absolute;mso-position-vertical-relative:text;mso-width-percent:0;mso-height-percent:0;mso-width-relative:margin;mso-height-relative:margin" o:gfxdata="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" strokecolor="black [3200]" strokeweight="1pt">
                 <v:stroke endarrow="open" joinstyle="miter"/>
               </v:shape>
             </w:pict>
@@ -9045,7 +9051,7 @@
           </mc:Choice>
           <mc:Fallback>
             <w:pict>
-              <v:shape w14:anchorId="1B0D8B9B" id="148 Abrir llave" o:spid="_x0000_s1026" type="#_x0000_t87" style="position:absolute;margin-left:20.1pt;margin-top:197.15pt;width:46.85pt;height:36.8pt;z-index:251656192;visibility:visible;mso-wrap-style:square;mso-width-percent:0;mso-height-percent:0;mso-wrap-distance-left:9pt;mso-wrap-distance-top:0;mso-wrap-distance-right:9pt;mso-wrap-distance-bottom:0;mso-position-horizontal:absolute;mso-position-horizontal-relative:text;mso-position-vertical:absolute;mso-position-vertical-relative:text;mso-width-percent:0;mso-height-percent:0;mso-width-relative:margin;mso-height-relative:margin;v-text-anchor:middle" o:gfxdata="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" adj="0" strokecolor="black [3200]" strokeweight="1pt">
+              <v:shape w14:anchorId="12C4ED55" id="148 Abrir llave" o:spid="_x0000_s1026" type="#_x0000_t87" style="position:absolute;margin-left:20.1pt;margin-top:197.15pt;width:46.85pt;height:36.8pt;z-index:251656192;visibility:visible;mso-wrap-style:square;mso-width-percent:0;mso-height-percent:0;mso-wrap-distance-left:9pt;mso-wrap-distance-top:0;mso-wrap-distance-right:9pt;mso-wrap-distance-bottom:0;mso-position-horizontal:absolute;mso-position-horizontal-relative:text;mso-position-vertical:absolute;mso-position-vertical-relative:text;mso-width-percent:0;mso-height-percent:0;mso-width-relative:margin;mso-height-relative:margin;v-text-anchor:middle" o:gfxdata="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" adj="0" strokecolor="black [3200]" strokeweight="1pt">
                 <v:stroke joinstyle="miter"/>
               </v:shape>
             </w:pict>
@@ -9118,7 +9124,7 @@
           </mc:Choice>
           <mc:Fallback>
             <w:pict>
-              <v:shape w14:anchorId="154768E4" id="145 Conector recto de flecha" o:spid="_x0000_s1026" type="#_x0000_t32" style="position:absolute;margin-left:-40.7pt;margin-top:270.05pt;width:78.4pt;height:5pt;flip:y;z-index:251657216;visibility:visible;mso-wrap-style:square;mso-width-percent:0;mso-height-percent:0;mso-wrap-distance-left:9pt;mso-wrap-distance-top:0;mso-wrap-distance-right:9pt;mso-wrap-distance-bottom:0;mso-position-horizontal:absolute;mso-position-horizontal-relative:text;mso-position-vertical:absolute;mso-position-vertical-relative:text;mso-width-percent:0;mso-height-percent:0;mso-width-relative:margin;mso-height-relative:margin" o:gfxdata="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" strokecolor="black [3200]" strokeweight="1pt">
+              <v:shape w14:anchorId="2FCE0B6C" id="145 Conector recto de flecha" o:spid="_x0000_s1026" type="#_x0000_t32" style="position:absolute;margin-left:-40.7pt;margin-top:270.05pt;width:78.4pt;height:5pt;flip:y;z-index:251657216;visibility:visible;mso-wrap-style:square;mso-width-percent:0;mso-height-percent:0;mso-wrap-distance-left:9pt;mso-wrap-distance-top:0;mso-wrap-distance-right:9pt;mso-wrap-distance-bottom:0;mso-position-horizontal:absolute;mso-position-horizontal-relative:text;mso-position-vertical:absolute;mso-position-vertical-relative:text;mso-width-percent:0;mso-height-percent:0;mso-width-relative:margin;mso-height-relative:margin" o:gfxdata="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" strokecolor="black [3200]" strokeweight="1pt">
                 <v:stroke endarrow="open" joinstyle="miter"/>
               </v:shape>
             </w:pict>
@@ -9432,7 +9438,7 @@
           </mc:Choice>
           <mc:Fallback>
             <w:pict>
-              <v:shape w14:anchorId="32451C7F" id="148 Abrir llave" o:spid="_x0000_s1026" type="#_x0000_t87" style="position:absolute;margin-left:6.95pt;margin-top:153.65pt;width:46.85pt;height:30.1pt;z-index:251653120;visibility:visible;mso-wrap-style:square;mso-width-percent:0;mso-height-percent:0;mso-wrap-distance-left:9pt;mso-wrap-distance-top:0;mso-wrap-distance-right:9pt;mso-wrap-distance-bottom:0;mso-position-horizontal:absolute;mso-position-horizontal-relative:text;mso-position-vertical:absolute;mso-position-vertical-relative:text;mso-width-percent:0;mso-height-percent:0;mso-width-relative:margin;mso-height-relative:margin;v-text-anchor:middle" o:gfxdata="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" adj="0" strokecolor="black [3200]" strokeweight="1pt">
+              <v:shape w14:anchorId="6CFE36CD" id="148 Abrir llave" o:spid="_x0000_s1026" type="#_x0000_t87" style="position:absolute;margin-left:6.95pt;margin-top:153.65pt;width:46.85pt;height:30.1pt;z-index:251653120;visibility:visible;mso-wrap-style:square;mso-width-percent:0;mso-height-percent:0;mso-wrap-distance-left:9pt;mso-wrap-distance-top:0;mso-wrap-distance-right:9pt;mso-wrap-distance-bottom:0;mso-position-horizontal:absolute;mso-position-horizontal-relative:text;mso-position-vertical:absolute;mso-position-vertical-relative:text;mso-width-percent:0;mso-height-percent:0;mso-width-relative:margin;mso-height-relative:margin;v-text-anchor:middle" o:gfxdata="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" adj="0" strokecolor="black [3200]" strokeweight="1pt">
                 <v:stroke joinstyle="miter"/>
               </v:shape>
             </w:pict>
@@ -10302,7 +10308,7 @@
           </mc:Choice>
           <mc:Fallback>
             <w:pict>
-              <v:shape w14:anchorId="5AD3C256" id="145 Conector recto de flecha" o:spid="_x0000_s1026" type="#_x0000_t32" style="position:absolute;margin-left:-31.45pt;margin-top:208.85pt;width:72.75pt;height:3.6pt;flip:y;z-index:251665408;visibility:visible;mso-wrap-style:square;mso-width-percent:0;mso-height-percent:0;mso-wrap-distance-left:9pt;mso-wrap-distance-top:0;mso-wrap-distance-right:9pt;mso-wrap-distance-bottom:0;mso-position-horizontal:absolute;mso-position-horizontal-relative:text;mso-position-vertical:absolute;mso-position-vertical-relative:text;mso-width-percent:0;mso-height-percent:0;mso-width-relative:margin;mso-height-relative:margin" o:gfxdata="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" strokecolor="black [3200]" strokeweight="1pt">
+              <v:shape w14:anchorId="626DF8AE" id="145 Conector recto de flecha" o:spid="_x0000_s1026" type="#_x0000_t32" style="position:absolute;margin-left:-31.45pt;margin-top:208.85pt;width:72.75pt;height:3.6pt;flip:y;z-index:251665408;visibility:visible;mso-wrap-style:square;mso-width-percent:0;mso-height-percent:0;mso-wrap-distance-left:9pt;mso-wrap-distance-top:0;mso-wrap-distance-right:9pt;mso-wrap-distance-bottom:0;mso-position-horizontal:absolute;mso-position-horizontal-relative:text;mso-position-vertical:absolute;mso-position-vertical-relative:text;mso-width-percent:0;mso-height-percent:0;mso-width-relative:margin;mso-height-relative:margin" o:gfxdata="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" strokecolor="black [3200]" strokeweight="1pt">
                 <v:stroke endarrow="open" joinstyle="miter"/>
               </v:shape>
             </w:pict>
@@ -10498,7 +10504,7 @@
           </mc:Choice>
           <mc:Fallback>
             <w:pict>
-              <v:shape w14:anchorId="6A84AC86" id="148 Abrir llave" o:spid="_x0000_s1026" type="#_x0000_t87" style="position:absolute;margin-left:19.6pt;margin-top:155.25pt;width:40.15pt;height:36pt;z-index:251662336;visibility:visible;mso-wrap-style:square;mso-width-percent:0;mso-height-percent:0;mso-wrap-distance-left:9pt;mso-wrap-distance-top:0;mso-wrap-distance-right:9pt;mso-wrap-distance-bottom:0;mso-position-horizontal:absolute;mso-position-horizontal-relative:text;mso-position-vertical:absolute;mso-position-vertical-relative:text;mso-width-percent:0;mso-height-percent:0;mso-width-relative:margin;mso-height-relative:margin;v-text-anchor:middle" o:gfxdata="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" adj="0" strokecolor="black [3200]" strokeweight="1pt">
+              <v:shape w14:anchorId="7366473C" id="148 Abrir llave" o:spid="_x0000_s1026" type="#_x0000_t87" style="position:absolute;margin-left:19.6pt;margin-top:155.25pt;width:40.15pt;height:36pt;z-index:251662336;visibility:visible;mso-wrap-style:square;mso-width-percent:0;mso-height-percent:0;mso-wrap-distance-left:9pt;mso-wrap-distance-top:0;mso-wrap-distance-right:9pt;mso-wrap-distance-bottom:0;mso-position-horizontal:absolute;mso-position-horizontal-relative:text;mso-position-vertical:absolute;mso-position-vertical-relative:text;mso-width-percent:0;mso-height-percent:0;mso-width-relative:margin;mso-height-relative:margin;v-text-anchor:middle" o:gfxdata="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" adj="0" strokecolor="black [3200]" strokeweight="1pt">
                 <v:stroke joinstyle="miter"/>
               </v:shape>
             </w:pict>
@@ -10571,7 +10577,7 @@
           </mc:Choice>
           <mc:Fallback>
             <w:pict>
-              <v:shape w14:anchorId="32590F34" id="145 Conector recto de flecha" o:spid="_x0000_s1026" type="#_x0000_t32" style="position:absolute;margin-left:-32.3pt;margin-top:146.25pt;width:73.65pt;height:3.6pt;flip:y;z-index:251661312;visibility:visible;mso-wrap-style:square;mso-width-percent:0;mso-height-percent:0;mso-wrap-distance-left:9pt;mso-wrap-distance-top:0;mso-wrap-distance-right:9pt;mso-wrap-distance-bottom:0;mso-position-horizontal:absolute;mso-position-horizontal-relative:text;mso-position-vertical:absolute;mso-position-vertical-relative:text;mso-width-percent:0;mso-height-percent:0;mso-width-relative:margin;mso-height-relative:margin" o:gfxdata="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" strokecolor="black [3200]" strokeweight="1pt">
+              <v:shape w14:anchorId="2CA4B911" id="145 Conector recto de flecha" o:spid="_x0000_s1026" type="#_x0000_t32" style="position:absolute;margin-left:-32.3pt;margin-top:146.25pt;width:73.65pt;height:3.6pt;flip:y;z-index:251661312;visibility:visible;mso-wrap-style:square;mso-width-percent:0;mso-height-percent:0;mso-wrap-distance-left:9pt;mso-wrap-distance-top:0;mso-wrap-distance-right:9pt;mso-wrap-distance-bottom:0;mso-position-horizontal:absolute;mso-position-horizontal-relative:text;mso-position-vertical:absolute;mso-position-vertical-relative:text;mso-width-percent:0;mso-height-percent:0;mso-width-relative:margin;mso-height-relative:margin" o:gfxdata="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" strokecolor="black [3200]" strokeweight="1pt">
                 <v:stroke endarrow="open" joinstyle="miter"/>
               </v:shape>
             </w:pict>
@@ -10885,7 +10891,7 @@
           </mc:Choice>
           <mc:Fallback>
             <w:pict>
-              <v:shape w14:anchorId="0AB5240B" id="148 Abrir llave" o:spid="_x0000_s1026" type="#_x0000_t87" style="position:absolute;margin-left:-28.1pt;margin-top:41.35pt;width:68.65pt;height:97.95pt;z-index:251650048;visibility:visible;mso-wrap-style:square;mso-width-percent:0;mso-height-percent:0;mso-wrap-distance-left:9pt;mso-wrap-distance-top:0;mso-wrap-distance-right:9pt;mso-wrap-distance-bottom:0;mso-position-horizontal:absolute;mso-position-horizontal-relative:text;mso-position-vertical:absolute;mso-position-vertical-relative:text;mso-width-percent:0;mso-height-percent:0;mso-width-relative:margin;mso-height-relative:margin;v-text-anchor:middle" o:gfxdata="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" adj="0" strokecolor="black [3200]" strokeweight="1pt">
+              <v:shape w14:anchorId="296FBEAE" id="148 Abrir llave" o:spid="_x0000_s1026" type="#_x0000_t87" style="position:absolute;margin-left:-28.1pt;margin-top:41.35pt;width:68.65pt;height:97.95pt;z-index:251650048;visibility:visible;mso-wrap-style:square;mso-width-percent:0;mso-height-percent:0;mso-wrap-distance-left:9pt;mso-wrap-distance-top:0;mso-wrap-distance-right:9pt;mso-wrap-distance-bottom:0;mso-position-horizontal:absolute;mso-position-horizontal-relative:text;mso-position-vertical:absolute;mso-position-vertical-relative:text;mso-width-percent:0;mso-height-percent:0;mso-width-relative:margin;mso-height-relative:margin;v-text-anchor:middle" o:gfxdata="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" adj="0" strokecolor="black [3200]" strokeweight="1pt">
                 <v:stroke joinstyle="miter"/>
               </v:shape>
             </w:pict>
@@ -11393,7 +11399,7 @@
           </mc:Choice>
           <mc:Fallback>
             <w:pict>
-              <v:shape w14:anchorId="10C96DB1" id="145 Conector recto de flecha" o:spid="_x0000_s1026" type="#_x0000_t32" style="position:absolute;margin-left:-25.95pt;margin-top:283.15pt;width:44.85pt;height:3.6pt;z-index:251666432;visibility:visible;mso-wrap-style:square;mso-width-percent:0;mso-height-percent:0;mso-wrap-distance-left:9pt;mso-wrap-distance-top:0;mso-wrap-distance-right:9pt;mso-wrap-distance-bottom:0;mso-position-horizontal:absolute;mso-position-horizontal-relative:text;mso-position-vertical:absolute;mso-position-vertical-relative:text;mso-width-percent:0;mso-height-percent:0;mso-width-relative:margin;mso-height-relative:margin" o:gfxdata="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" strokecolor="black [3200]" strokeweight="1pt">
+              <v:shape w14:anchorId="630A640B" id="145 Conector recto de flecha" o:spid="_x0000_s1026" type="#_x0000_t32" style="position:absolute;margin-left:-25.95pt;margin-top:283.15pt;width:44.85pt;height:3.6pt;z-index:251666432;visibility:visible;mso-wrap-style:square;mso-width-percent:0;mso-height-percent:0;mso-wrap-distance-left:9pt;mso-wrap-distance-top:0;mso-wrap-distance-right:9pt;mso-wrap-distance-bottom:0;mso-position-horizontal:absolute;mso-position-horizontal-relative:text;mso-position-vertical:absolute;mso-position-vertical-relative:text;mso-width-percent:0;mso-height-percent:0;mso-width-relative:margin;mso-height-relative:margin" o:gfxdata="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" strokecolor="black [3200]" strokeweight="1pt">
                 <v:stroke endarrow="open" joinstyle="miter"/>
               </v:shape>
             </w:pict>
@@ -11707,7 +11713,7 @@
           </mc:Choice>
           <mc:Fallback>
             <w:pict>
-              <v:shape w14:anchorId="197E83C6" id="148 Abrir llave" o:spid="_x0000_s1026" type="#_x0000_t87" style="position:absolute;margin-left:2.55pt;margin-top:230.35pt;width:48.9pt;height:29.2pt;z-index:251676672;visibility:visible;mso-wrap-style:square;mso-width-percent:0;mso-height-percent:0;mso-wrap-distance-left:9pt;mso-wrap-distance-top:0;mso-wrap-distance-right:9pt;mso-wrap-distance-bottom:0;mso-position-horizontal:absolute;mso-position-horizontal-relative:text;mso-position-vertical:absolute;mso-position-vertical-relative:text;mso-width-percent:0;mso-height-percent:0;mso-width-relative:margin;mso-height-relative:margin;v-text-anchor:middle" o:gfxdata="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" adj="0" strokecolor="black [3200]" strokeweight="1pt">
+              <v:shape w14:anchorId="11B1D4F6" id="148 Abrir llave" o:spid="_x0000_s1026" type="#_x0000_t87" style="position:absolute;margin-left:2.55pt;margin-top:230.35pt;width:48.9pt;height:29.2pt;z-index:251676672;visibility:visible;mso-wrap-style:square;mso-width-percent:0;mso-height-percent:0;mso-wrap-distance-left:9pt;mso-wrap-distance-top:0;mso-wrap-distance-right:9pt;mso-wrap-distance-bottom:0;mso-position-horizontal:absolute;mso-position-horizontal-relative:text;mso-position-vertical:absolute;mso-position-vertical-relative:text;mso-width-percent:0;mso-height-percent:0;mso-width-relative:margin;mso-height-relative:margin;v-text-anchor:middle" o:gfxdata="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" adj="0" strokecolor="black [3200]" strokeweight="1pt">
                 <v:stroke joinstyle="miter"/>
               </v:shape>
             </w:pict>
@@ -11780,7 +11786,7 @@
           </mc:Choice>
           <mc:Fallback>
             <w:pict>
-              <v:shape w14:anchorId="17A559FA" id="145 Conector recto de flecha" o:spid="_x0000_s1026" type="#_x0000_t32" style="position:absolute;margin-left:-38.2pt;margin-top:223.55pt;width:74.75pt;height:6.1pt;flip:y;z-index:251675648;visibility:visible;mso-wrap-style:square;mso-width-percent:0;mso-height-percent:0;mso-wrap-distance-left:9pt;mso-wrap-distance-top:0;mso-wrap-distance-right:9pt;mso-wrap-distance-bottom:0;mso-position-horizontal:absolute;mso-position-horizontal-relative:text;mso-position-vertical:absolute;mso-position-vertical-relative:text;mso-width-percent:0;mso-height-percent:0;mso-width-relative:margin;mso-height-relative:margin" o:gfxdata="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" strokecolor="black [3200]" strokeweight="1pt">
+              <v:shape w14:anchorId="2D5C6105" id="145 Conector recto de flecha" o:spid="_x0000_s1026" type="#_x0000_t32" style="position:absolute;margin-left:-38.2pt;margin-top:223.55pt;width:74.75pt;height:6.1pt;flip:y;z-index:251675648;visibility:visible;mso-wrap-style:square;mso-width-percent:0;mso-height-percent:0;mso-wrap-distance-left:9pt;mso-wrap-distance-top:0;mso-wrap-distance-right:9pt;mso-wrap-distance-bottom:0;mso-position-horizontal:absolute;mso-position-horizontal-relative:text;mso-position-vertical:absolute;mso-position-vertical-relative:text;mso-width-percent:0;mso-height-percent:0;mso-width-relative:margin;mso-height-relative:margin" o:gfxdata="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" strokecolor="black [3200]" strokeweight="1pt">
                 <v:stroke endarrow="open" joinstyle="miter"/>
               </v:shape>
             </w:pict>
@@ -11976,7 +11982,7 @@
           </mc:Choice>
           <mc:Fallback>
             <w:pict>
-              <v:shape w14:anchorId="19F2BFA9" id="148 Abrir llave" o:spid="_x0000_s1026" type="#_x0000_t87" style="position:absolute;margin-left:-13.75pt;margin-top:171.25pt;width:50.25pt;height:45.5pt;z-index:251674624;visibility:visible;mso-wrap-style:square;mso-width-percent:0;mso-height-percent:0;mso-wrap-distance-left:9pt;mso-wrap-distance-top:0;mso-wrap-distance-right:9pt;mso-wrap-distance-bottom:0;mso-position-horizontal:absolute;mso-position-horizontal-relative:text;mso-position-vertical:absolute;mso-position-vertical-relative:text;mso-width-percent:0;mso-height-percent:0;mso-width-relative:margin;mso-height-relative:margin;v-text-anchor:middle" o:gfxdata="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" adj="0" strokecolor="black [3200]" strokeweight="1pt">
+              <v:shape w14:anchorId="76F8FD06" id="148 Abrir llave" o:spid="_x0000_s1026" type="#_x0000_t87" style="position:absolute;margin-left:-13.75pt;margin-top:171.25pt;width:50.25pt;height:45.5pt;z-index:251674624;visibility:visible;mso-wrap-style:square;mso-width-percent:0;mso-height-percent:0;mso-wrap-distance-left:9pt;mso-wrap-distance-top:0;mso-wrap-distance-right:9pt;mso-wrap-distance-bottom:0;mso-position-horizontal:absolute;mso-position-horizontal-relative:text;mso-position-vertical:absolute;mso-position-vertical-relative:text;mso-width-percent:0;mso-height-percent:0;mso-width-relative:margin;mso-height-relative:margin;v-text-anchor:middle" o:gfxdata="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" adj="0" strokecolor="black [3200]" strokeweight="1pt">
                 <v:stroke joinstyle="miter"/>
               </v:shape>
             </w:pict>
@@ -12167,7 +12173,7 @@
           </mc:Choice>
           <mc:Fallback>
             <w:pict>
-              <v:shape w14:anchorId="2EFCB3C3" id="145 Conector recto de flecha" o:spid="_x0000_s1026" type="#_x0000_t32" style="position:absolute;margin-left:-34.1pt;margin-top:163.1pt;width:55.75pt;height:6.1pt;flip:y;z-index:251667456;visibility:visible;mso-wrap-style:square;mso-width-percent:0;mso-height-percent:0;mso-wrap-distance-left:9pt;mso-wrap-distance-top:0;mso-wrap-distance-right:9pt;mso-wrap-distance-bottom:0;mso-position-horizontal:absolute;mso-position-horizontal-relative:text;mso-position-vertical:absolute;mso-position-vertical-relative:text;mso-width-percent:0;mso-height-percent:0;mso-width-relative:margin;mso-height-relative:margin" o:gfxdata="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" strokecolor="black [3200]" strokeweight="1pt">
+              <v:shape w14:anchorId="0030F885" id="145 Conector recto de flecha" o:spid="_x0000_s1026" type="#_x0000_t32" style="position:absolute;margin-left:-34.1pt;margin-top:163.1pt;width:55.75pt;height:6.1pt;flip:y;z-index:251667456;visibility:visible;mso-wrap-style:square;mso-width-percent:0;mso-height-percent:0;mso-wrap-distance-left:9pt;mso-wrap-distance-top:0;mso-wrap-distance-right:9pt;mso-wrap-distance-bottom:0;mso-position-horizontal:absolute;mso-position-horizontal-relative:text;mso-position-vertical:absolute;mso-position-vertical-relative:text;mso-width-percent:0;mso-height-percent:0;mso-width-relative:margin;mso-height-relative:margin" o:gfxdata="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" strokecolor="black [3200]" strokeweight="1pt">
                 <v:stroke endarrow="open" joinstyle="miter"/>
               </v:shape>
             </w:pict>
@@ -12481,7 +12487,7 @@
           </mc:Choice>
           <mc:Fallback>
             <w:pict>
-              <v:shape w14:anchorId="7B418AB9" id="148 Abrir llave" o:spid="_x0000_s1026" type="#_x0000_t87" style="position:absolute;margin-left:-25.9pt;margin-top:128.45pt;width:49.6pt;height:26.5pt;z-index:251668480;visibility:visible;mso-wrap-style:square;mso-width-percent:0;mso-height-percent:0;mso-wrap-distance-left:9pt;mso-wrap-distance-top:0;mso-wrap-distance-right:9pt;mso-wrap-distance-bottom:0;mso-position-horizontal:absolute;mso-position-horizontal-relative:text;mso-position-vertical:absolute;mso-position-vertical-relative:text;mso-width-percent:0;mso-height-percent:0;mso-width-relative:margin;mso-height-relative:margin;v-text-anchor:middle" o:gfxdata="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" adj="0" strokecolor="black [3200]" strokeweight="1pt">
+              <v:shape w14:anchorId="4843226F" id="148 Abrir llave" o:spid="_x0000_s1026" type="#_x0000_t87" style="position:absolute;margin-left:-25.9pt;margin-top:128.45pt;width:49.6pt;height:26.5pt;z-index:251668480;visibility:visible;mso-wrap-style:square;mso-width-percent:0;mso-height-percent:0;mso-wrap-distance-left:9pt;mso-wrap-distance-top:0;mso-wrap-distance-right:9pt;mso-wrap-distance-bottom:0;mso-position-horizontal:absolute;mso-position-horizontal-relative:text;mso-position-vertical:absolute;mso-position-vertical-relative:text;mso-width-percent:0;mso-height-percent:0;mso-width-relative:margin;mso-height-relative:margin;v-text-anchor:middle" o:gfxdata="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" adj="0" strokecolor="black [3200]" strokeweight="1pt">
                 <v:stroke joinstyle="miter"/>
               </v:shape>
             </w:pict>
@@ -12677,7 +12683,7 @@
           </mc:Choice>
           <mc:Fallback>
             <w:pict>
-              <v:shape w14:anchorId="01D2B522" id="148 Abrir llave" o:spid="_x0000_s1026" type="#_x0000_t87" style="position:absolute;margin-left:-11.7pt;margin-top:95.85pt;width:42.8pt;height:18.3pt;z-index:251642880;visibility:visible;mso-wrap-style:square;mso-width-percent:0;mso-height-percent:0;mso-wrap-distance-left:9pt;mso-wrap-distance-top:0;mso-wrap-distance-right:9pt;mso-wrap-distance-bottom:0;mso-position-horizontal:absolute;mso-position-horizontal-relative:text;mso-position-vertical:absolute;mso-position-vertical-relative:text;mso-width-percent:0;mso-height-percent:0;mso-width-relative:margin;mso-height-relative:margin;v-text-anchor:middle" o:gfxdata="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" adj="0" strokecolor="black [3200]" strokeweight="1pt">
+              <v:shape w14:anchorId="2D70A17F" id="148 Abrir llave" o:spid="_x0000_s1026" type="#_x0000_t87" style="position:absolute;margin-left:-11.7pt;margin-top:95.85pt;width:42.8pt;height:18.3pt;z-index:251642880;visibility:visible;mso-wrap-style:square;mso-width-percent:0;mso-height-percent:0;mso-wrap-distance-left:9pt;mso-wrap-distance-top:0;mso-wrap-distance-right:9pt;mso-wrap-distance-bottom:0;mso-position-horizontal:absolute;mso-position-horizontal-relative:text;mso-position-vertical:absolute;mso-position-vertical-relative:text;mso-width-percent:0;mso-height-percent:0;mso-width-relative:margin;mso-height-relative:margin;v-text-anchor:middle" o:gfxdata="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" adj="0" strokecolor="black [3200]" strokeweight="1pt">
                 <v:stroke joinstyle="miter"/>
               </v:shape>
             </w:pict>
@@ -12750,7 +12756,7 @@
           </mc:Choice>
           <mc:Fallback>
             <w:pict>
-              <v:shape w14:anchorId="01A5FBAC" id="145 Conector recto de flecha" o:spid="_x0000_s1026" type="#_x0000_t32" style="position:absolute;margin-left:-39.55pt;margin-top:85pt;width:58.7pt;height:4.9pt;z-index:251641856;visibility:visible;mso-wrap-style:square;mso-width-percent:0;mso-height-percent:0;mso-wrap-distance-left:9pt;mso-wrap-distance-top:0;mso-wrap-distance-right:9pt;mso-wrap-distance-bottom:0;mso-position-horizontal:absolute;mso-position-horizontal-relative:text;mso-position-vertical:absolute;mso-position-vertical-relative:text;mso-width-percent:0;mso-height-percent:0;mso-width-relative:margin;mso-height-relative:margin" o:gfxdata="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" strokecolor="black [3200]" strokeweight="1pt">
+              <v:shape w14:anchorId="1519999A" id="145 Conector recto de flecha" o:spid="_x0000_s1026" type="#_x0000_t32" style="position:absolute;margin-left:-39.55pt;margin-top:85pt;width:58.7pt;height:4.9pt;z-index:251641856;visibility:visible;mso-wrap-style:square;mso-width-percent:0;mso-height-percent:0;mso-wrap-distance-left:9pt;mso-wrap-distance-top:0;mso-wrap-distance-right:9pt;mso-wrap-distance-bottom:0;mso-position-horizontal:absolute;mso-position-horizontal-relative:text;mso-position-vertical:absolute;mso-position-vertical-relative:text;mso-width-percent:0;mso-height-percent:0;mso-width-relative:margin;mso-height-relative:margin" o:gfxdata="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" strokecolor="black [3200]" strokeweight="1pt">
                 <v:stroke endarrow="open" joinstyle="miter"/>
               </v:shape>
             </w:pict>
@@ -13064,7 +13070,7 @@
           </mc:Choice>
           <mc:Fallback>
             <w:pict>
-              <v:shape w14:anchorId="12F96480" id="148 Abrir llave" o:spid="_x0000_s1026" type="#_x0000_t87" style="position:absolute;margin-left:-28.65pt;margin-top:33.4pt;width:52.3pt;height:50.25pt;z-index:251639808;visibility:visible;mso-wrap-style:square;mso-width-percent:0;mso-height-percent:0;mso-wrap-distance-left:9pt;mso-wrap-distance-top:0;mso-wrap-distance-right:9pt;mso-wrap-distance-bottom:0;mso-position-horizontal:absolute;mso-position-horizontal-relative:text;mso-position-vertical:absolute;mso-position-vertical-relative:text;mso-width-percent:0;mso-height-percent:0;mso-width-relative:margin;mso-height-relative:margin;v-text-anchor:middle" o:gfxdata="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" adj="0" strokecolor="black [3200]" strokeweight="1pt">
+              <v:shape w14:anchorId="085FDC03" id="148 Abrir llave" o:spid="_x0000_s1026" type="#_x0000_t87" style="position:absolute;margin-left:-28.65pt;margin-top:33.4pt;width:52.3pt;height:50.25pt;z-index:251639808;visibility:visible;mso-wrap-style:square;mso-width-percent:0;mso-height-percent:0;mso-wrap-distance-left:9pt;mso-wrap-distance-top:0;mso-wrap-distance-right:9pt;mso-wrap-distance-bottom:0;mso-position-horizontal:absolute;mso-position-horizontal-relative:text;mso-position-vertical:absolute;mso-position-vertical-relative:text;mso-width-percent:0;mso-height-percent:0;mso-width-relative:margin;mso-height-relative:margin;v-text-anchor:middle" o:gfxdata="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" adj="0" strokecolor="black [3200]" strokeweight="1pt">
                 <v:stroke joinstyle="miter"/>
               </v:shape>
             </w:pict>
@@ -17950,7 +17956,7 @@
 </file>
 
 <file path=customXml/itemProps1.xml><?xml version="1.0" encoding="utf-8"?>
-<ds:datastoreItem xmlns:ds="http://schemas.openxmlformats.org/officeDocument/2006/customXml" ds:itemID="{A0302946-065C-4C6B-B64E-18E872445D79}">
+<ds:datastoreItem xmlns:ds="http://schemas.openxmlformats.org/officeDocument/2006/customXml" ds:itemID="{A58F4BC9-CDF3-4E0E-B211-C1D24CF5BD82}">
   <ds:schemaRefs>
     <ds:schemaRef ds:uri="http://schemas.openxmlformats.org/officeDocument/2006/bibliography"/>
   </ds:schemaRefs>

</xml_diff>

<commit_message>
2 Especificaciones de CU y avanzdo el CRUD de Usuarios
</commit_message>
<xml_diff>
--- a/documentacion/doc.docx
+++ b/documentacion/doc.docx
@@ -1797,6 +1797,10 @@
     </w:p>
     <w:p>
       <w:r>
+        <w:rPr>
+          <w:noProof/>
+          <w:lang w:eastAsia="es-PE"/>
+        </w:rPr>
         <w:drawing>
           <wp:inline distT="0" distB="0" distL="0" distR="0" wp14:anchorId="44890FDB" wp14:editId="74BFB116">
             <wp:extent cx="5612130" cy="2576195"/>
@@ -1834,7 +1838,1849 @@
         </w:drawing>
       </w:r>
     </w:p>
+    <w:p>
+      <w:r>
+        <w:t>Especificaciones de CU</w:t>
+      </w:r>
+    </w:p>
+    <w:tbl>
+      <w:tblPr>
+        <w:tblW w:w="0" w:type="auto"/>
+        <w:tblInd w:w="-34" w:type="dxa"/>
+        <w:tblBorders>
+          <w:top w:val="single" w:sz="4" w:space="0" w:color="8496B0" w:themeColor="text2" w:themeTint="99"/>
+          <w:left w:val="single" w:sz="4" w:space="0" w:color="8496B0" w:themeColor="text2" w:themeTint="99"/>
+          <w:bottom w:val="single" w:sz="4" w:space="0" w:color="8496B0" w:themeColor="text2" w:themeTint="99"/>
+          <w:right w:val="single" w:sz="4" w:space="0" w:color="8496B0" w:themeColor="text2" w:themeTint="99"/>
+          <w:insideH w:val="single" w:sz="4" w:space="0" w:color="8496B0" w:themeColor="text2" w:themeTint="99"/>
+          <w:insideV w:val="single" w:sz="4" w:space="0" w:color="8496B0" w:themeColor="text2" w:themeTint="99"/>
+        </w:tblBorders>
+        <w:tblLook w:val="04A0" w:firstRow="1" w:lastRow="0" w:firstColumn="1" w:lastColumn="0" w:noHBand="0" w:noVBand="1"/>
+      </w:tblPr>
+      <w:tblGrid>
+        <w:gridCol w:w="709"/>
+        <w:gridCol w:w="2694"/>
+        <w:gridCol w:w="2741"/>
+        <w:gridCol w:w="2611"/>
+      </w:tblGrid>
+      <w:tr>
+        <w:tc>
+          <w:tcPr>
+            <w:tcW w:w="3403" w:type="dxa"/>
+            <w:gridSpan w:val="2"/>
+            <w:tcBorders>
+              <w:right w:val="single" w:sz="4" w:space="0" w:color="FFFFFF" w:themeColor="background1"/>
+            </w:tcBorders>
+            <w:shd w:val="clear" w:color="auto" w:fill="8496B0" w:themeFill="text2" w:themeFillTint="99"/>
+            <w:vAlign w:val="center"/>
+          </w:tcPr>
+          <w:p>
+            <w:pPr>
+              <w:spacing w:before="200"/>
+              <w:jc w:val="center"/>
+              <w:rPr>
+                <w:rFonts w:ascii="Times New Roman" w:hAnsi="Times New Roman"/>
+                <w:b/>
+                <w:color w:val="FFFFFF" w:themeColor="background1"/>
+                <w:sz w:val="24"/>
+                <w:szCs w:val="24"/>
+              </w:rPr>
+            </w:pPr>
+            <w:r>
+              <w:rPr>
+                <w:rFonts w:ascii="Times New Roman" w:hAnsi="Times New Roman"/>
+                <w:b/>
+                <w:color w:val="FFFFFF" w:themeColor="background1"/>
+                <w:sz w:val="24"/>
+                <w:szCs w:val="24"/>
+              </w:rPr>
+              <w:t>IDENTIFICADOR</w:t>
+            </w:r>
+          </w:p>
+        </w:tc>
+        <w:tc>
+          <w:tcPr>
+            <w:tcW w:w="5352" w:type="dxa"/>
+            <w:gridSpan w:val="2"/>
+            <w:tcBorders>
+              <w:left w:val="single" w:sz="4" w:space="0" w:color="FFFFFF" w:themeColor="background1"/>
+            </w:tcBorders>
+            <w:shd w:val="clear" w:color="auto" w:fill="8496B0" w:themeFill="text2" w:themeFillTint="99"/>
+            <w:vAlign w:val="center"/>
+          </w:tcPr>
+          <w:p>
+            <w:pPr>
+              <w:spacing w:before="200"/>
+              <w:jc w:val="center"/>
+              <w:rPr>
+                <w:rFonts w:ascii="Times New Roman" w:hAnsi="Times New Roman"/>
+                <w:b/>
+                <w:color w:val="FFFFFF" w:themeColor="background1"/>
+                <w:sz w:val="24"/>
+                <w:szCs w:val="24"/>
+              </w:rPr>
+            </w:pPr>
+            <w:r>
+              <w:rPr>
+                <w:rFonts w:ascii="Times New Roman" w:hAnsi="Times New Roman"/>
+                <w:b/>
+                <w:color w:val="FFFFFF" w:themeColor="background1"/>
+                <w:sz w:val="24"/>
+                <w:szCs w:val="24"/>
+              </w:rPr>
+              <w:t>NOMBRE</w:t>
+            </w:r>
+          </w:p>
+        </w:tc>
+      </w:tr>
+      <w:tr>
+        <w:tc>
+          <w:tcPr>
+            <w:tcW w:w="3403" w:type="dxa"/>
+            <w:gridSpan w:val="2"/>
+            <w:vAlign w:val="center"/>
+          </w:tcPr>
+          <w:p>
+            <w:pPr>
+              <w:spacing w:before="40" w:after="40"/>
+              <w:jc w:val="center"/>
+              <w:rPr>
+                <w:rFonts w:ascii="Times New Roman" w:hAnsi="Times New Roman"/>
+                <w:sz w:val="24"/>
+                <w:szCs w:val="24"/>
+              </w:rPr>
+            </w:pPr>
+            <w:r>
+              <w:rPr>
+                <w:rFonts w:ascii="Times New Roman" w:hAnsi="Times New Roman"/>
+                <w:sz w:val="24"/>
+                <w:szCs w:val="24"/>
+              </w:rPr>
+              <w:t>CU01</w:t>
+            </w:r>
+          </w:p>
+        </w:tc>
+        <w:tc>
+          <w:tcPr>
+            <w:tcW w:w="5352" w:type="dxa"/>
+            <w:gridSpan w:val="2"/>
+            <w:vAlign w:val="center"/>
+          </w:tcPr>
+          <w:p>
+            <w:pPr>
+              <w:spacing w:before="40" w:after="40"/>
+              <w:jc w:val="center"/>
+              <w:rPr>
+                <w:rFonts w:ascii="Times New Roman" w:hAnsi="Times New Roman"/>
+                <w:sz w:val="24"/>
+                <w:szCs w:val="24"/>
+              </w:rPr>
+            </w:pPr>
+            <w:r>
+              <w:rPr>
+                <w:rFonts w:ascii="Times New Roman" w:hAnsi="Times New Roman"/>
+                <w:sz w:val="24"/>
+                <w:szCs w:val="24"/>
+              </w:rPr>
+              <w:t>Gestionar la Información de los equipos de cómputo</w:t>
+            </w:r>
+          </w:p>
+        </w:tc>
+      </w:tr>
+      <w:tr>
+        <w:tc>
+          <w:tcPr>
+            <w:tcW w:w="3403" w:type="dxa"/>
+            <w:gridSpan w:val="2"/>
+            <w:tcBorders>
+              <w:right w:val="single" w:sz="4" w:space="0" w:color="FFFFFF" w:themeColor="background1"/>
+            </w:tcBorders>
+            <w:shd w:val="clear" w:color="auto" w:fill="8496B0" w:themeFill="text2" w:themeFillTint="99"/>
+            <w:vAlign w:val="center"/>
+          </w:tcPr>
+          <w:p>
+            <w:pPr>
+              <w:spacing w:before="200"/>
+              <w:jc w:val="center"/>
+              <w:rPr>
+                <w:rFonts w:ascii="Times New Roman" w:hAnsi="Times New Roman"/>
+                <w:b/>
+                <w:color w:val="FFFFFF" w:themeColor="background1"/>
+                <w:sz w:val="24"/>
+                <w:szCs w:val="24"/>
+              </w:rPr>
+            </w:pPr>
+            <w:r>
+              <w:rPr>
+                <w:rFonts w:ascii="Times New Roman" w:hAnsi="Times New Roman"/>
+                <w:b/>
+                <w:color w:val="FFFFFF" w:themeColor="background1"/>
+                <w:sz w:val="24"/>
+                <w:szCs w:val="24"/>
+              </w:rPr>
+              <w:t>CATEGORÍA</w:t>
+            </w:r>
+          </w:p>
+        </w:tc>
+        <w:tc>
+          <w:tcPr>
+            <w:tcW w:w="2741" w:type="dxa"/>
+            <w:tcBorders>
+              <w:left w:val="single" w:sz="4" w:space="0" w:color="FFFFFF" w:themeColor="background1"/>
+              <w:right w:val="single" w:sz="4" w:space="0" w:color="FFFFFF" w:themeColor="background1"/>
+            </w:tcBorders>
+            <w:shd w:val="clear" w:color="auto" w:fill="8496B0" w:themeFill="text2" w:themeFillTint="99"/>
+            <w:vAlign w:val="center"/>
+          </w:tcPr>
+          <w:p>
+            <w:pPr>
+              <w:spacing w:before="200"/>
+              <w:jc w:val="center"/>
+              <w:rPr>
+                <w:rFonts w:ascii="Times New Roman" w:hAnsi="Times New Roman"/>
+                <w:b/>
+                <w:color w:val="FFFFFF" w:themeColor="background1"/>
+                <w:sz w:val="24"/>
+                <w:szCs w:val="24"/>
+              </w:rPr>
+            </w:pPr>
+            <w:r>
+              <w:rPr>
+                <w:rFonts w:ascii="Times New Roman" w:hAnsi="Times New Roman"/>
+                <w:b/>
+                <w:color w:val="FFFFFF" w:themeColor="background1"/>
+                <w:sz w:val="24"/>
+                <w:szCs w:val="24"/>
+              </w:rPr>
+              <w:t>COMPLEJIDAD</w:t>
+            </w:r>
+          </w:p>
+        </w:tc>
+        <w:tc>
+          <w:tcPr>
+            <w:tcW w:w="2611" w:type="dxa"/>
+            <w:tcBorders>
+              <w:left w:val="single" w:sz="4" w:space="0" w:color="FFFFFF" w:themeColor="background1"/>
+            </w:tcBorders>
+            <w:shd w:val="clear" w:color="auto" w:fill="8496B0" w:themeFill="text2" w:themeFillTint="99"/>
+            <w:vAlign w:val="center"/>
+          </w:tcPr>
+          <w:p>
+            <w:pPr>
+              <w:spacing w:before="200"/>
+              <w:jc w:val="center"/>
+              <w:rPr>
+                <w:rFonts w:ascii="Times New Roman" w:hAnsi="Times New Roman"/>
+                <w:b/>
+                <w:color w:val="FFFFFF" w:themeColor="background1"/>
+                <w:sz w:val="24"/>
+                <w:szCs w:val="24"/>
+              </w:rPr>
+            </w:pPr>
+            <w:r>
+              <w:rPr>
+                <w:rFonts w:ascii="Times New Roman" w:hAnsi="Times New Roman"/>
+                <w:b/>
+                <w:color w:val="FFFFFF" w:themeColor="background1"/>
+                <w:sz w:val="24"/>
+                <w:szCs w:val="24"/>
+              </w:rPr>
+              <w:t>PRIORIDAD</w:t>
+            </w:r>
+          </w:p>
+        </w:tc>
+      </w:tr>
+      <w:tr>
+        <w:tc>
+          <w:tcPr>
+            <w:tcW w:w="3403" w:type="dxa"/>
+            <w:gridSpan w:val="2"/>
+            <w:vAlign w:val="center"/>
+          </w:tcPr>
+          <w:p>
+            <w:pPr>
+              <w:spacing w:before="40" w:after="40"/>
+              <w:jc w:val="center"/>
+              <w:rPr>
+                <w:rFonts w:ascii="Times New Roman" w:hAnsi="Times New Roman"/>
+                <w:sz w:val="24"/>
+                <w:szCs w:val="24"/>
+              </w:rPr>
+            </w:pPr>
+            <w:r>
+              <w:rPr>
+                <w:rFonts w:ascii="Times New Roman" w:hAnsi="Times New Roman"/>
+                <w:sz w:val="24"/>
+                <w:szCs w:val="24"/>
+              </w:rPr>
+              <w:t>Administrativo</w:t>
+            </w:r>
+          </w:p>
+        </w:tc>
+        <w:tc>
+          <w:tcPr>
+            <w:tcW w:w="2741" w:type="dxa"/>
+            <w:vAlign w:val="center"/>
+          </w:tcPr>
+          <w:p>
+            <w:pPr>
+              <w:spacing w:before="40" w:after="40"/>
+              <w:jc w:val="center"/>
+              <w:rPr>
+                <w:rFonts w:ascii="Times New Roman" w:hAnsi="Times New Roman"/>
+                <w:sz w:val="24"/>
+                <w:szCs w:val="24"/>
+              </w:rPr>
+            </w:pPr>
+            <w:r>
+              <w:rPr>
+                <w:rFonts w:ascii="Times New Roman" w:hAnsi="Times New Roman"/>
+                <w:sz w:val="24"/>
+                <w:szCs w:val="24"/>
+              </w:rPr>
+              <w:t>BAJA</w:t>
+            </w:r>
+          </w:p>
+        </w:tc>
+        <w:tc>
+          <w:tcPr>
+            <w:tcW w:w="2611" w:type="dxa"/>
+            <w:vAlign w:val="center"/>
+          </w:tcPr>
+          <w:p>
+            <w:pPr>
+              <w:spacing w:before="40" w:after="40"/>
+              <w:jc w:val="center"/>
+              <w:rPr>
+                <w:rFonts w:ascii="Times New Roman" w:hAnsi="Times New Roman"/>
+                <w:sz w:val="24"/>
+                <w:szCs w:val="24"/>
+              </w:rPr>
+            </w:pPr>
+            <w:r>
+              <w:rPr>
+                <w:rFonts w:ascii="Times New Roman" w:hAnsi="Times New Roman"/>
+                <w:sz w:val="24"/>
+                <w:szCs w:val="24"/>
+              </w:rPr>
+              <w:t>MEDIA</w:t>
+            </w:r>
+          </w:p>
+        </w:tc>
+      </w:tr>
+      <w:tr>
+        <w:tc>
+          <w:tcPr>
+            <w:tcW w:w="8755" w:type="dxa"/>
+            <w:gridSpan w:val="4"/>
+            <w:shd w:val="clear" w:color="auto" w:fill="8496B0" w:themeFill="text2" w:themeFillTint="99"/>
+            <w:vAlign w:val="center"/>
+          </w:tcPr>
+          <w:p>
+            <w:pPr>
+              <w:spacing w:before="200"/>
+              <w:rPr>
+                <w:rFonts w:ascii="Times New Roman" w:hAnsi="Times New Roman"/>
+                <w:b/>
+                <w:color w:val="FFFFFF" w:themeColor="background1"/>
+                <w:sz w:val="24"/>
+                <w:szCs w:val="24"/>
+              </w:rPr>
+            </w:pPr>
+            <w:r>
+              <w:rPr>
+                <w:rFonts w:ascii="Times New Roman" w:hAnsi="Times New Roman"/>
+                <w:b/>
+                <w:color w:val="FFFFFF" w:themeColor="background1"/>
+                <w:sz w:val="24"/>
+                <w:szCs w:val="24"/>
+              </w:rPr>
+              <w:t>ACTORES</w:t>
+            </w:r>
+          </w:p>
+        </w:tc>
+      </w:tr>
+      <w:tr>
+        <w:tc>
+          <w:tcPr>
+            <w:tcW w:w="8755" w:type="dxa"/>
+            <w:gridSpan w:val="4"/>
+            <w:vAlign w:val="center"/>
+          </w:tcPr>
+          <w:p>
+            <w:pPr>
+              <w:spacing w:before="40" w:after="40"/>
+              <w:rPr>
+                <w:rFonts w:ascii="Times New Roman" w:hAnsi="Times New Roman"/>
+                <w:sz w:val="24"/>
+                <w:szCs w:val="24"/>
+              </w:rPr>
+            </w:pPr>
+            <w:r>
+              <w:rPr>
+                <w:rFonts w:ascii="Times New Roman" w:hAnsi="Times New Roman"/>
+                <w:sz w:val="24"/>
+                <w:szCs w:val="24"/>
+              </w:rPr>
+              <w:t>Administrador</w:t>
+            </w:r>
+          </w:p>
+        </w:tc>
+      </w:tr>
+      <w:tr>
+        <w:tc>
+          <w:tcPr>
+            <w:tcW w:w="8755" w:type="dxa"/>
+            <w:gridSpan w:val="4"/>
+            <w:shd w:val="clear" w:color="auto" w:fill="8496B0" w:themeFill="text2" w:themeFillTint="99"/>
+            <w:vAlign w:val="center"/>
+          </w:tcPr>
+          <w:p>
+            <w:pPr>
+              <w:spacing w:before="200"/>
+              <w:rPr>
+                <w:rFonts w:ascii="Times New Roman" w:hAnsi="Times New Roman"/>
+                <w:b/>
+                <w:color w:val="FFFFFF" w:themeColor="background1"/>
+                <w:sz w:val="24"/>
+                <w:szCs w:val="24"/>
+              </w:rPr>
+            </w:pPr>
+            <w:r>
+              <w:rPr>
+                <w:rFonts w:ascii="Times New Roman" w:hAnsi="Times New Roman"/>
+                <w:b/>
+                <w:color w:val="FFFFFF" w:themeColor="background1"/>
+                <w:sz w:val="24"/>
+                <w:szCs w:val="24"/>
+              </w:rPr>
+              <w:lastRenderedPageBreak/>
+              <w:t>PROPÓSITO</w:t>
+            </w:r>
+          </w:p>
+        </w:tc>
+      </w:tr>
+      <w:tr>
+        <w:trPr>
+          <w:trHeight w:val="227"/>
+        </w:trPr>
+        <w:tc>
+          <w:tcPr>
+            <w:tcW w:w="8755" w:type="dxa"/>
+            <w:gridSpan w:val="4"/>
+          </w:tcPr>
+          <w:p>
+            <w:pPr>
+              <w:spacing w:before="40" w:after="40"/>
+              <w:jc w:val="both"/>
+              <w:rPr>
+                <w:rFonts w:ascii="Times New Roman" w:hAnsi="Times New Roman"/>
+                <w:sz w:val="24"/>
+                <w:szCs w:val="24"/>
+              </w:rPr>
+            </w:pPr>
+            <w:r>
+              <w:rPr>
+                <w:rFonts w:ascii="Times New Roman" w:hAnsi="Times New Roman"/>
+                <w:sz w:val="24"/>
+                <w:szCs w:val="24"/>
+              </w:rPr>
+              <w:t>Realizar el Mantenimiento de los equipos de cómputo.</w:t>
+            </w:r>
+          </w:p>
+        </w:tc>
+      </w:tr>
+      <w:tr>
+        <w:tc>
+          <w:tcPr>
+            <w:tcW w:w="8755" w:type="dxa"/>
+            <w:gridSpan w:val="4"/>
+            <w:tcBorders>
+              <w:bottom w:val="single" w:sz="4" w:space="0" w:color="8496B0" w:themeColor="text2" w:themeTint="99"/>
+            </w:tcBorders>
+            <w:shd w:val="clear" w:color="auto" w:fill="8496B0" w:themeFill="text2" w:themeFillTint="99"/>
+            <w:vAlign w:val="center"/>
+          </w:tcPr>
+          <w:p>
+            <w:pPr>
+              <w:spacing w:before="200"/>
+              <w:rPr>
+                <w:rFonts w:ascii="Times New Roman" w:hAnsi="Times New Roman"/>
+                <w:b/>
+                <w:color w:val="FFFFFF" w:themeColor="background1"/>
+                <w:sz w:val="24"/>
+                <w:szCs w:val="24"/>
+              </w:rPr>
+            </w:pPr>
+            <w:r>
+              <w:rPr>
+                <w:rFonts w:ascii="Times New Roman" w:hAnsi="Times New Roman"/>
+                <w:b/>
+                <w:color w:val="FFFFFF" w:themeColor="background1"/>
+                <w:sz w:val="24"/>
+                <w:szCs w:val="24"/>
+              </w:rPr>
+              <w:t>PRECONDICIÓN</w:t>
+            </w:r>
+          </w:p>
+        </w:tc>
+      </w:tr>
+      <w:tr>
+        <w:trPr>
+          <w:trHeight w:val="64"/>
+        </w:trPr>
+        <w:tc>
+          <w:tcPr>
+            <w:tcW w:w="8755" w:type="dxa"/>
+            <w:gridSpan w:val="4"/>
+            <w:vAlign w:val="center"/>
+          </w:tcPr>
+          <w:p>
+            <w:pPr>
+              <w:spacing w:before="40" w:after="40"/>
+              <w:jc w:val="both"/>
+              <w:rPr>
+                <w:rFonts w:ascii="Times New Roman" w:hAnsi="Times New Roman"/>
+                <w:sz w:val="24"/>
+                <w:szCs w:val="24"/>
+              </w:rPr>
+            </w:pPr>
+            <w:r>
+              <w:rPr>
+                <w:rFonts w:ascii="Times New Roman" w:hAnsi="Times New Roman"/>
+                <w:sz w:val="24"/>
+                <w:szCs w:val="24"/>
+              </w:rPr>
+              <w:t>El administrador debe haberse logueado correctamente.</w:t>
+            </w:r>
+          </w:p>
+        </w:tc>
+      </w:tr>
+      <w:tr>
+        <w:tc>
+          <w:tcPr>
+            <w:tcW w:w="8755" w:type="dxa"/>
+            <w:gridSpan w:val="4"/>
+            <w:tcBorders>
+              <w:bottom w:val="single" w:sz="4" w:space="0" w:color="8496B0" w:themeColor="text2" w:themeTint="99"/>
+            </w:tcBorders>
+            <w:shd w:val="clear" w:color="auto" w:fill="8496B0" w:themeFill="text2" w:themeFillTint="99"/>
+            <w:vAlign w:val="center"/>
+          </w:tcPr>
+          <w:p>
+            <w:pPr>
+              <w:spacing w:before="200"/>
+              <w:rPr>
+                <w:rFonts w:ascii="Times New Roman" w:hAnsi="Times New Roman"/>
+                <w:b/>
+                <w:color w:val="FFFFFF" w:themeColor="background1"/>
+                <w:sz w:val="24"/>
+                <w:szCs w:val="24"/>
+              </w:rPr>
+            </w:pPr>
+            <w:r>
+              <w:rPr>
+                <w:rFonts w:ascii="Times New Roman" w:hAnsi="Times New Roman"/>
+                <w:b/>
+                <w:color w:val="FFFFFF" w:themeColor="background1"/>
+                <w:sz w:val="24"/>
+                <w:szCs w:val="24"/>
+              </w:rPr>
+              <w:t>FLUJO BÁSICO</w:t>
+            </w:r>
+          </w:p>
+        </w:tc>
+      </w:tr>
+      <w:tr>
+        <w:trPr>
+          <w:trHeight w:val="111"/>
+        </w:trPr>
+        <w:tc>
+          <w:tcPr>
+            <w:tcW w:w="709" w:type="dxa"/>
+            <w:tcBorders>
+              <w:bottom w:val="nil"/>
+              <w:right w:val="nil"/>
+            </w:tcBorders>
+          </w:tcPr>
+          <w:p>
+            <w:pPr>
+              <w:spacing w:before="40" w:after="40"/>
+              <w:rPr>
+                <w:rFonts w:ascii="Times New Roman" w:hAnsi="Times New Roman"/>
+                <w:b/>
+                <w:sz w:val="24"/>
+                <w:szCs w:val="24"/>
+              </w:rPr>
+            </w:pPr>
+            <w:r>
+              <w:rPr>
+                <w:rFonts w:ascii="Times New Roman" w:hAnsi="Times New Roman"/>
+                <w:b/>
+                <w:sz w:val="24"/>
+                <w:szCs w:val="24"/>
+              </w:rPr>
+              <w:t>B1:</w:t>
+            </w:r>
+          </w:p>
+        </w:tc>
+        <w:tc>
+          <w:tcPr>
+            <w:tcW w:w="8046" w:type="dxa"/>
+            <w:gridSpan w:val="3"/>
+            <w:tcBorders>
+              <w:left w:val="nil"/>
+              <w:bottom w:val="nil"/>
+            </w:tcBorders>
+          </w:tcPr>
+          <w:p>
+            <w:pPr>
+              <w:spacing w:before="40" w:after="40"/>
+              <w:jc w:val="both"/>
+              <w:rPr>
+                <w:rFonts w:ascii="Times New Roman" w:hAnsi="Times New Roman"/>
+                <w:sz w:val="24"/>
+                <w:szCs w:val="24"/>
+              </w:rPr>
+            </w:pPr>
+            <w:r>
+              <w:rPr>
+                <w:rFonts w:ascii="Times New Roman" w:hAnsi="Times New Roman"/>
+                <w:sz w:val="24"/>
+                <w:szCs w:val="24"/>
+              </w:rPr>
+              <w:t>El usuario selecciona la opción de Gestionar la Información de Equipos de Cómputo.</w:t>
+            </w:r>
+          </w:p>
+        </w:tc>
+      </w:tr>
+      <w:tr>
+        <w:trPr>
+          <w:trHeight w:val="74"/>
+        </w:trPr>
+        <w:tc>
+          <w:tcPr>
+            <w:tcW w:w="709" w:type="dxa"/>
+            <w:tcBorders>
+              <w:top w:val="nil"/>
+              <w:bottom w:val="nil"/>
+              <w:right w:val="nil"/>
+            </w:tcBorders>
+          </w:tcPr>
+          <w:p>
+            <w:pPr>
+              <w:spacing w:before="40" w:after="40"/>
+              <w:rPr>
+                <w:rFonts w:ascii="Times New Roman" w:hAnsi="Times New Roman"/>
+                <w:b/>
+                <w:sz w:val="24"/>
+                <w:szCs w:val="24"/>
+              </w:rPr>
+            </w:pPr>
+            <w:r>
+              <w:rPr>
+                <w:rFonts w:ascii="Times New Roman" w:hAnsi="Times New Roman"/>
+                <w:b/>
+                <w:sz w:val="24"/>
+                <w:szCs w:val="24"/>
+              </w:rPr>
+              <w:t>B2</w:t>
+            </w:r>
+            <w:r>
+              <w:rPr>
+                <w:rFonts w:ascii="Times New Roman" w:hAnsi="Times New Roman"/>
+                <w:b/>
+                <w:sz w:val="24"/>
+                <w:szCs w:val="24"/>
+              </w:rPr>
+              <w:t>:</w:t>
+            </w:r>
+          </w:p>
+        </w:tc>
+        <w:tc>
+          <w:tcPr>
+            <w:tcW w:w="8046" w:type="dxa"/>
+            <w:gridSpan w:val="3"/>
+            <w:tcBorders>
+              <w:top w:val="nil"/>
+              <w:left w:val="nil"/>
+              <w:bottom w:val="nil"/>
+            </w:tcBorders>
+          </w:tcPr>
+          <w:p>
+            <w:pPr>
+              <w:spacing w:before="40" w:after="40"/>
+              <w:jc w:val="both"/>
+              <w:rPr>
+                <w:rFonts w:ascii="Times New Roman" w:hAnsi="Times New Roman"/>
+                <w:sz w:val="24"/>
+                <w:szCs w:val="24"/>
+              </w:rPr>
+            </w:pPr>
+            <w:r>
+              <w:rPr>
+                <w:rFonts w:ascii="Times New Roman" w:hAnsi="Times New Roman"/>
+                <w:sz w:val="24"/>
+                <w:szCs w:val="24"/>
+              </w:rPr>
+              <w:t>El usuario selecciona la opción de Nuevo Equipo de Cómputo.</w:t>
+            </w:r>
+          </w:p>
+        </w:tc>
+      </w:tr>
+      <w:tr>
+        <w:trPr>
+          <w:trHeight w:val="74"/>
+        </w:trPr>
+        <w:tc>
+          <w:tcPr>
+            <w:tcW w:w="709" w:type="dxa"/>
+            <w:tcBorders>
+              <w:top w:val="nil"/>
+              <w:bottom w:val="nil"/>
+              <w:right w:val="nil"/>
+            </w:tcBorders>
+          </w:tcPr>
+          <w:p>
+            <w:pPr>
+              <w:spacing w:before="40" w:after="40"/>
+              <w:rPr>
+                <w:rFonts w:ascii="Times New Roman" w:hAnsi="Times New Roman"/>
+                <w:b/>
+                <w:sz w:val="24"/>
+                <w:szCs w:val="24"/>
+              </w:rPr>
+            </w:pPr>
+            <w:r>
+              <w:rPr>
+                <w:rFonts w:ascii="Times New Roman" w:hAnsi="Times New Roman"/>
+                <w:b/>
+                <w:sz w:val="24"/>
+                <w:szCs w:val="24"/>
+              </w:rPr>
+              <w:t>B3</w:t>
+            </w:r>
+            <w:r>
+              <w:rPr>
+                <w:rFonts w:ascii="Times New Roman" w:hAnsi="Times New Roman"/>
+                <w:b/>
+                <w:sz w:val="24"/>
+                <w:szCs w:val="24"/>
+              </w:rPr>
+              <w:t>:</w:t>
+            </w:r>
+          </w:p>
+        </w:tc>
+        <w:tc>
+          <w:tcPr>
+            <w:tcW w:w="8046" w:type="dxa"/>
+            <w:gridSpan w:val="3"/>
+            <w:tcBorders>
+              <w:top w:val="nil"/>
+              <w:left w:val="nil"/>
+              <w:bottom w:val="nil"/>
+            </w:tcBorders>
+          </w:tcPr>
+          <w:p>
+            <w:pPr>
+              <w:spacing w:before="40" w:after="40"/>
+              <w:jc w:val="both"/>
+              <w:rPr>
+                <w:rFonts w:ascii="Times New Roman" w:hAnsi="Times New Roman"/>
+                <w:sz w:val="24"/>
+                <w:szCs w:val="24"/>
+              </w:rPr>
+            </w:pPr>
+            <w:r>
+              <w:rPr>
+                <w:rFonts w:ascii="Times New Roman" w:hAnsi="Times New Roman"/>
+                <w:sz w:val="24"/>
+                <w:szCs w:val="24"/>
+              </w:rPr>
+              <w:t>Cubre todos los campos del formulario.</w:t>
+            </w:r>
+          </w:p>
+        </w:tc>
+      </w:tr>
+      <w:tr>
+        <w:trPr>
+          <w:trHeight w:val="74"/>
+        </w:trPr>
+        <w:tc>
+          <w:tcPr>
+            <w:tcW w:w="709" w:type="dxa"/>
+            <w:tcBorders>
+              <w:top w:val="nil"/>
+              <w:bottom w:val="nil"/>
+              <w:right w:val="nil"/>
+            </w:tcBorders>
+          </w:tcPr>
+          <w:p>
+            <w:pPr>
+              <w:spacing w:before="40" w:after="40"/>
+              <w:rPr>
+                <w:rFonts w:ascii="Times New Roman" w:hAnsi="Times New Roman"/>
+                <w:b/>
+                <w:sz w:val="24"/>
+                <w:szCs w:val="24"/>
+              </w:rPr>
+            </w:pPr>
+            <w:r>
+              <w:rPr>
+                <w:rFonts w:ascii="Times New Roman" w:hAnsi="Times New Roman"/>
+                <w:b/>
+                <w:sz w:val="24"/>
+                <w:szCs w:val="24"/>
+              </w:rPr>
+              <w:t>B3</w:t>
+            </w:r>
+            <w:r>
+              <w:rPr>
+                <w:rFonts w:ascii="Times New Roman" w:hAnsi="Times New Roman"/>
+                <w:b/>
+                <w:sz w:val="24"/>
+                <w:szCs w:val="24"/>
+              </w:rPr>
+              <w:t>:</w:t>
+            </w:r>
+          </w:p>
+        </w:tc>
+        <w:tc>
+          <w:tcPr>
+            <w:tcW w:w="8046" w:type="dxa"/>
+            <w:gridSpan w:val="3"/>
+            <w:tcBorders>
+              <w:top w:val="nil"/>
+              <w:left w:val="nil"/>
+              <w:bottom w:val="nil"/>
+            </w:tcBorders>
+          </w:tcPr>
+          <w:p>
+            <w:pPr>
+              <w:spacing w:before="40" w:after="40"/>
+              <w:jc w:val="both"/>
+              <w:rPr>
+                <w:rFonts w:ascii="Times New Roman" w:hAnsi="Times New Roman"/>
+                <w:sz w:val="24"/>
+                <w:szCs w:val="24"/>
+              </w:rPr>
+            </w:pPr>
+            <w:r>
+              <w:rPr>
+                <w:rFonts w:ascii="Times New Roman" w:hAnsi="Times New Roman"/>
+                <w:sz w:val="24"/>
+                <w:szCs w:val="24"/>
+              </w:rPr>
+              <w:t>Hace click en el botón de Registrar.</w:t>
+            </w:r>
+          </w:p>
+        </w:tc>
+      </w:tr>
+      <w:tr>
+        <w:tc>
+          <w:tcPr>
+            <w:tcW w:w="8755" w:type="dxa"/>
+            <w:gridSpan w:val="4"/>
+            <w:shd w:val="clear" w:color="auto" w:fill="8496B0" w:themeFill="text2" w:themeFillTint="99"/>
+            <w:vAlign w:val="center"/>
+          </w:tcPr>
+          <w:p>
+            <w:pPr>
+              <w:spacing w:before="200"/>
+              <w:rPr>
+                <w:rFonts w:ascii="Times New Roman" w:hAnsi="Times New Roman"/>
+                <w:b/>
+                <w:color w:val="FFFFFF" w:themeColor="background1"/>
+                <w:sz w:val="24"/>
+                <w:szCs w:val="24"/>
+              </w:rPr>
+            </w:pPr>
+            <w:r>
+              <w:rPr>
+                <w:rFonts w:ascii="Times New Roman" w:hAnsi="Times New Roman"/>
+                <w:b/>
+                <w:color w:val="FFFFFF" w:themeColor="background1"/>
+                <w:sz w:val="24"/>
+                <w:szCs w:val="24"/>
+              </w:rPr>
+              <w:t>POSCONDICIÓN</w:t>
+            </w:r>
+          </w:p>
+        </w:tc>
+      </w:tr>
+      <w:tr>
+        <w:tc>
+          <w:tcPr>
+            <w:tcW w:w="8755" w:type="dxa"/>
+            <w:gridSpan w:val="4"/>
+            <w:vAlign w:val="center"/>
+          </w:tcPr>
+          <w:p>
+            <w:pPr>
+              <w:spacing w:before="40" w:after="40"/>
+              <w:rPr>
+                <w:rFonts w:ascii="Times New Roman" w:hAnsi="Times New Roman"/>
+                <w:sz w:val="24"/>
+                <w:szCs w:val="24"/>
+              </w:rPr>
+            </w:pPr>
+            <w:r>
+              <w:rPr>
+                <w:rFonts w:ascii="Times New Roman" w:hAnsi="Times New Roman"/>
+                <w:sz w:val="24"/>
+                <w:szCs w:val="24"/>
+              </w:rPr>
+              <w:t>Se muestra un mensaje de confirmación.</w:t>
+            </w:r>
+          </w:p>
+        </w:tc>
+      </w:tr>
+    </w:tbl>
     <w:p/>
+    <w:p/>
+    <w:tbl>
+      <w:tblPr>
+        <w:tblW w:w="0" w:type="auto"/>
+        <w:tblInd w:w="-34" w:type="dxa"/>
+        <w:tblBorders>
+          <w:top w:val="single" w:sz="4" w:space="0" w:color="8496B0" w:themeColor="text2" w:themeTint="99"/>
+          <w:left w:val="single" w:sz="4" w:space="0" w:color="8496B0" w:themeColor="text2" w:themeTint="99"/>
+          <w:bottom w:val="single" w:sz="4" w:space="0" w:color="8496B0" w:themeColor="text2" w:themeTint="99"/>
+          <w:right w:val="single" w:sz="4" w:space="0" w:color="8496B0" w:themeColor="text2" w:themeTint="99"/>
+          <w:insideH w:val="single" w:sz="4" w:space="0" w:color="8496B0" w:themeColor="text2" w:themeTint="99"/>
+          <w:insideV w:val="single" w:sz="4" w:space="0" w:color="8496B0" w:themeColor="text2" w:themeTint="99"/>
+        </w:tblBorders>
+        <w:tblLook w:val="04A0" w:firstRow="1" w:lastRow="0" w:firstColumn="1" w:lastColumn="0" w:noHBand="0" w:noVBand="1"/>
+      </w:tblPr>
+      <w:tblGrid>
+        <w:gridCol w:w="709"/>
+        <w:gridCol w:w="2694"/>
+        <w:gridCol w:w="2741"/>
+        <w:gridCol w:w="2611"/>
+      </w:tblGrid>
+      <w:tr>
+        <w:tc>
+          <w:tcPr>
+            <w:tcW w:w="3403" w:type="dxa"/>
+            <w:gridSpan w:val="2"/>
+            <w:tcBorders>
+              <w:right w:val="single" w:sz="4" w:space="0" w:color="FFFFFF" w:themeColor="background1"/>
+            </w:tcBorders>
+            <w:shd w:val="clear" w:color="auto" w:fill="8496B0" w:themeFill="text2" w:themeFillTint="99"/>
+            <w:vAlign w:val="center"/>
+          </w:tcPr>
+          <w:p>
+            <w:pPr>
+              <w:spacing w:before="200"/>
+              <w:jc w:val="center"/>
+              <w:rPr>
+                <w:rFonts w:ascii="Times New Roman" w:hAnsi="Times New Roman"/>
+                <w:b/>
+                <w:color w:val="FFFFFF" w:themeColor="background1"/>
+                <w:sz w:val="24"/>
+                <w:szCs w:val="24"/>
+              </w:rPr>
+            </w:pPr>
+            <w:r>
+              <w:rPr>
+                <w:rFonts w:ascii="Times New Roman" w:hAnsi="Times New Roman"/>
+                <w:b/>
+                <w:color w:val="FFFFFF" w:themeColor="background1"/>
+                <w:sz w:val="24"/>
+                <w:szCs w:val="24"/>
+              </w:rPr>
+              <w:t>IDENTIFICADOR</w:t>
+            </w:r>
+          </w:p>
+        </w:tc>
+        <w:tc>
+          <w:tcPr>
+            <w:tcW w:w="5352" w:type="dxa"/>
+            <w:gridSpan w:val="2"/>
+            <w:tcBorders>
+              <w:left w:val="single" w:sz="4" w:space="0" w:color="FFFFFF" w:themeColor="background1"/>
+            </w:tcBorders>
+            <w:shd w:val="clear" w:color="auto" w:fill="8496B0" w:themeFill="text2" w:themeFillTint="99"/>
+            <w:vAlign w:val="center"/>
+          </w:tcPr>
+          <w:p>
+            <w:pPr>
+              <w:spacing w:before="200"/>
+              <w:jc w:val="center"/>
+              <w:rPr>
+                <w:rFonts w:ascii="Times New Roman" w:hAnsi="Times New Roman"/>
+                <w:b/>
+                <w:color w:val="FFFFFF" w:themeColor="background1"/>
+                <w:sz w:val="24"/>
+                <w:szCs w:val="24"/>
+              </w:rPr>
+            </w:pPr>
+            <w:r>
+              <w:rPr>
+                <w:rFonts w:ascii="Times New Roman" w:hAnsi="Times New Roman"/>
+                <w:b/>
+                <w:color w:val="FFFFFF" w:themeColor="background1"/>
+                <w:sz w:val="24"/>
+                <w:szCs w:val="24"/>
+              </w:rPr>
+              <w:t>NOMBRE</w:t>
+            </w:r>
+          </w:p>
+        </w:tc>
+      </w:tr>
+      <w:tr>
+        <w:tc>
+          <w:tcPr>
+            <w:tcW w:w="3403" w:type="dxa"/>
+            <w:gridSpan w:val="2"/>
+            <w:vAlign w:val="center"/>
+          </w:tcPr>
+          <w:p>
+            <w:pPr>
+              <w:spacing w:before="40" w:after="40"/>
+              <w:jc w:val="center"/>
+              <w:rPr>
+                <w:rFonts w:ascii="Times New Roman" w:hAnsi="Times New Roman"/>
+                <w:sz w:val="24"/>
+                <w:szCs w:val="24"/>
+              </w:rPr>
+            </w:pPr>
+            <w:r>
+              <w:rPr>
+                <w:rFonts w:ascii="Times New Roman" w:hAnsi="Times New Roman"/>
+                <w:sz w:val="24"/>
+                <w:szCs w:val="24"/>
+              </w:rPr>
+              <w:t>CU02</w:t>
+            </w:r>
+          </w:p>
+        </w:tc>
+        <w:tc>
+          <w:tcPr>
+            <w:tcW w:w="5352" w:type="dxa"/>
+            <w:gridSpan w:val="2"/>
+            <w:vAlign w:val="center"/>
+          </w:tcPr>
+          <w:p>
+            <w:pPr>
+              <w:spacing w:before="40" w:after="40"/>
+              <w:jc w:val="center"/>
+              <w:rPr>
+                <w:rFonts w:ascii="Times New Roman" w:hAnsi="Times New Roman"/>
+                <w:sz w:val="24"/>
+                <w:szCs w:val="24"/>
+              </w:rPr>
+            </w:pPr>
+            <w:r>
+              <w:rPr>
+                <w:rFonts w:ascii="Times New Roman" w:hAnsi="Times New Roman"/>
+                <w:sz w:val="24"/>
+                <w:szCs w:val="24"/>
+              </w:rPr>
+              <w:t xml:space="preserve">Gestionar la Información de los </w:t>
+            </w:r>
+            <w:r>
+              <w:rPr>
+                <w:rFonts w:ascii="Times New Roman" w:hAnsi="Times New Roman"/>
+                <w:sz w:val="24"/>
+                <w:szCs w:val="24"/>
+              </w:rPr>
+              <w:t>usuarios</w:t>
+            </w:r>
+          </w:p>
+        </w:tc>
+      </w:tr>
+      <w:tr>
+        <w:tc>
+          <w:tcPr>
+            <w:tcW w:w="3403" w:type="dxa"/>
+            <w:gridSpan w:val="2"/>
+            <w:tcBorders>
+              <w:right w:val="single" w:sz="4" w:space="0" w:color="FFFFFF" w:themeColor="background1"/>
+            </w:tcBorders>
+            <w:shd w:val="clear" w:color="auto" w:fill="8496B0" w:themeFill="text2" w:themeFillTint="99"/>
+            <w:vAlign w:val="center"/>
+          </w:tcPr>
+          <w:p>
+            <w:pPr>
+              <w:spacing w:before="200"/>
+              <w:jc w:val="center"/>
+              <w:rPr>
+                <w:rFonts w:ascii="Times New Roman" w:hAnsi="Times New Roman"/>
+                <w:b/>
+                <w:color w:val="FFFFFF" w:themeColor="background1"/>
+                <w:sz w:val="24"/>
+                <w:szCs w:val="24"/>
+              </w:rPr>
+            </w:pPr>
+            <w:r>
+              <w:rPr>
+                <w:rFonts w:ascii="Times New Roman" w:hAnsi="Times New Roman"/>
+                <w:b/>
+                <w:color w:val="FFFFFF" w:themeColor="background1"/>
+                <w:sz w:val="24"/>
+                <w:szCs w:val="24"/>
+              </w:rPr>
+              <w:t>CATEGORÍA</w:t>
+            </w:r>
+          </w:p>
+        </w:tc>
+        <w:tc>
+          <w:tcPr>
+            <w:tcW w:w="2741" w:type="dxa"/>
+            <w:tcBorders>
+              <w:left w:val="single" w:sz="4" w:space="0" w:color="FFFFFF" w:themeColor="background1"/>
+              <w:right w:val="single" w:sz="4" w:space="0" w:color="FFFFFF" w:themeColor="background1"/>
+            </w:tcBorders>
+            <w:shd w:val="clear" w:color="auto" w:fill="8496B0" w:themeFill="text2" w:themeFillTint="99"/>
+            <w:vAlign w:val="center"/>
+          </w:tcPr>
+          <w:p>
+            <w:pPr>
+              <w:spacing w:before="200"/>
+              <w:jc w:val="center"/>
+              <w:rPr>
+                <w:rFonts w:ascii="Times New Roman" w:hAnsi="Times New Roman"/>
+                <w:b/>
+                <w:color w:val="FFFFFF" w:themeColor="background1"/>
+                <w:sz w:val="24"/>
+                <w:szCs w:val="24"/>
+              </w:rPr>
+            </w:pPr>
+            <w:r>
+              <w:rPr>
+                <w:rFonts w:ascii="Times New Roman" w:hAnsi="Times New Roman"/>
+                <w:b/>
+                <w:color w:val="FFFFFF" w:themeColor="background1"/>
+                <w:sz w:val="24"/>
+                <w:szCs w:val="24"/>
+              </w:rPr>
+              <w:t>COMPLEJIDAD</w:t>
+            </w:r>
+          </w:p>
+        </w:tc>
+        <w:tc>
+          <w:tcPr>
+            <w:tcW w:w="2611" w:type="dxa"/>
+            <w:tcBorders>
+              <w:left w:val="single" w:sz="4" w:space="0" w:color="FFFFFF" w:themeColor="background1"/>
+            </w:tcBorders>
+            <w:shd w:val="clear" w:color="auto" w:fill="8496B0" w:themeFill="text2" w:themeFillTint="99"/>
+            <w:vAlign w:val="center"/>
+          </w:tcPr>
+          <w:p>
+            <w:pPr>
+              <w:spacing w:before="200"/>
+              <w:jc w:val="center"/>
+              <w:rPr>
+                <w:rFonts w:ascii="Times New Roman" w:hAnsi="Times New Roman"/>
+                <w:b/>
+                <w:color w:val="FFFFFF" w:themeColor="background1"/>
+                <w:sz w:val="24"/>
+                <w:szCs w:val="24"/>
+              </w:rPr>
+            </w:pPr>
+            <w:r>
+              <w:rPr>
+                <w:rFonts w:ascii="Times New Roman" w:hAnsi="Times New Roman"/>
+                <w:b/>
+                <w:color w:val="FFFFFF" w:themeColor="background1"/>
+                <w:sz w:val="24"/>
+                <w:szCs w:val="24"/>
+              </w:rPr>
+              <w:t>PRIORIDAD</w:t>
+            </w:r>
+          </w:p>
+        </w:tc>
+      </w:tr>
+      <w:tr>
+        <w:tc>
+          <w:tcPr>
+            <w:tcW w:w="3403" w:type="dxa"/>
+            <w:gridSpan w:val="2"/>
+            <w:vAlign w:val="center"/>
+          </w:tcPr>
+          <w:p>
+            <w:pPr>
+              <w:spacing w:before="40" w:after="40"/>
+              <w:jc w:val="center"/>
+              <w:rPr>
+                <w:rFonts w:ascii="Times New Roman" w:hAnsi="Times New Roman"/>
+                <w:sz w:val="24"/>
+                <w:szCs w:val="24"/>
+              </w:rPr>
+            </w:pPr>
+            <w:r>
+              <w:rPr>
+                <w:rFonts w:ascii="Times New Roman" w:hAnsi="Times New Roman"/>
+                <w:sz w:val="24"/>
+                <w:szCs w:val="24"/>
+              </w:rPr>
+              <w:t>Administrativo</w:t>
+            </w:r>
+          </w:p>
+        </w:tc>
+        <w:tc>
+          <w:tcPr>
+            <w:tcW w:w="2741" w:type="dxa"/>
+            <w:vAlign w:val="center"/>
+          </w:tcPr>
+          <w:p>
+            <w:pPr>
+              <w:spacing w:before="40" w:after="40"/>
+              <w:jc w:val="center"/>
+              <w:rPr>
+                <w:rFonts w:ascii="Times New Roman" w:hAnsi="Times New Roman"/>
+                <w:sz w:val="24"/>
+                <w:szCs w:val="24"/>
+              </w:rPr>
+            </w:pPr>
+            <w:r>
+              <w:rPr>
+                <w:rFonts w:ascii="Times New Roman" w:hAnsi="Times New Roman"/>
+                <w:sz w:val="24"/>
+                <w:szCs w:val="24"/>
+              </w:rPr>
+              <w:t>BAJA</w:t>
+            </w:r>
+          </w:p>
+        </w:tc>
+        <w:tc>
+          <w:tcPr>
+            <w:tcW w:w="2611" w:type="dxa"/>
+            <w:vAlign w:val="center"/>
+          </w:tcPr>
+          <w:p>
+            <w:pPr>
+              <w:spacing w:before="40" w:after="40"/>
+              <w:jc w:val="center"/>
+              <w:rPr>
+                <w:rFonts w:ascii="Times New Roman" w:hAnsi="Times New Roman"/>
+                <w:sz w:val="24"/>
+                <w:szCs w:val="24"/>
+              </w:rPr>
+            </w:pPr>
+            <w:r>
+              <w:rPr>
+                <w:rFonts w:ascii="Times New Roman" w:hAnsi="Times New Roman"/>
+                <w:sz w:val="24"/>
+                <w:szCs w:val="24"/>
+              </w:rPr>
+              <w:t>MEDIA</w:t>
+            </w:r>
+          </w:p>
+        </w:tc>
+      </w:tr>
+      <w:tr>
+        <w:tc>
+          <w:tcPr>
+            <w:tcW w:w="8755" w:type="dxa"/>
+            <w:gridSpan w:val="4"/>
+            <w:shd w:val="clear" w:color="auto" w:fill="8496B0" w:themeFill="text2" w:themeFillTint="99"/>
+            <w:vAlign w:val="center"/>
+          </w:tcPr>
+          <w:p>
+            <w:pPr>
+              <w:spacing w:before="200"/>
+              <w:rPr>
+                <w:rFonts w:ascii="Times New Roman" w:hAnsi="Times New Roman"/>
+                <w:b/>
+                <w:color w:val="FFFFFF" w:themeColor="background1"/>
+                <w:sz w:val="24"/>
+                <w:szCs w:val="24"/>
+              </w:rPr>
+            </w:pPr>
+            <w:r>
+              <w:rPr>
+                <w:rFonts w:ascii="Times New Roman" w:hAnsi="Times New Roman"/>
+                <w:b/>
+                <w:color w:val="FFFFFF" w:themeColor="background1"/>
+                <w:sz w:val="24"/>
+                <w:szCs w:val="24"/>
+              </w:rPr>
+              <w:t>ACTORES</w:t>
+            </w:r>
+          </w:p>
+        </w:tc>
+      </w:tr>
+      <w:tr>
+        <w:tc>
+          <w:tcPr>
+            <w:tcW w:w="8755" w:type="dxa"/>
+            <w:gridSpan w:val="4"/>
+            <w:vAlign w:val="center"/>
+          </w:tcPr>
+          <w:p>
+            <w:pPr>
+              <w:spacing w:before="40" w:after="40"/>
+              <w:rPr>
+                <w:rFonts w:ascii="Times New Roman" w:hAnsi="Times New Roman"/>
+                <w:sz w:val="24"/>
+                <w:szCs w:val="24"/>
+              </w:rPr>
+            </w:pPr>
+            <w:r>
+              <w:rPr>
+                <w:rFonts w:ascii="Times New Roman" w:hAnsi="Times New Roman"/>
+                <w:sz w:val="24"/>
+                <w:szCs w:val="24"/>
+              </w:rPr>
+              <w:t>Administrador</w:t>
+            </w:r>
+          </w:p>
+        </w:tc>
+      </w:tr>
+      <w:tr>
+        <w:tc>
+          <w:tcPr>
+            <w:tcW w:w="8755" w:type="dxa"/>
+            <w:gridSpan w:val="4"/>
+            <w:shd w:val="clear" w:color="auto" w:fill="8496B0" w:themeFill="text2" w:themeFillTint="99"/>
+            <w:vAlign w:val="center"/>
+          </w:tcPr>
+          <w:p>
+            <w:pPr>
+              <w:spacing w:before="200"/>
+              <w:rPr>
+                <w:rFonts w:ascii="Times New Roman" w:hAnsi="Times New Roman"/>
+                <w:b/>
+                <w:color w:val="FFFFFF" w:themeColor="background1"/>
+                <w:sz w:val="24"/>
+                <w:szCs w:val="24"/>
+              </w:rPr>
+            </w:pPr>
+            <w:r>
+              <w:rPr>
+                <w:rFonts w:ascii="Times New Roman" w:hAnsi="Times New Roman"/>
+                <w:b/>
+                <w:color w:val="FFFFFF" w:themeColor="background1"/>
+                <w:sz w:val="24"/>
+                <w:szCs w:val="24"/>
+              </w:rPr>
+              <w:t>PROPÓSITO</w:t>
+            </w:r>
+          </w:p>
+        </w:tc>
+      </w:tr>
+      <w:tr>
+        <w:trPr>
+          <w:trHeight w:val="227"/>
+        </w:trPr>
+        <w:tc>
+          <w:tcPr>
+            <w:tcW w:w="8755" w:type="dxa"/>
+            <w:gridSpan w:val="4"/>
+          </w:tcPr>
+          <w:p>
+            <w:pPr>
+              <w:spacing w:before="40" w:after="40"/>
+              <w:jc w:val="both"/>
+              <w:rPr>
+                <w:rFonts w:ascii="Times New Roman" w:hAnsi="Times New Roman"/>
+                <w:sz w:val="24"/>
+                <w:szCs w:val="24"/>
+              </w:rPr>
+            </w:pPr>
+            <w:r>
+              <w:rPr>
+                <w:rFonts w:ascii="Times New Roman" w:hAnsi="Times New Roman"/>
+                <w:sz w:val="24"/>
+                <w:szCs w:val="24"/>
+              </w:rPr>
+              <w:t xml:space="preserve">Realizar el Mantenimiento de los </w:t>
+            </w:r>
+            <w:r>
+              <w:rPr>
+                <w:rFonts w:ascii="Times New Roman" w:hAnsi="Times New Roman"/>
+                <w:sz w:val="24"/>
+                <w:szCs w:val="24"/>
+              </w:rPr>
+              <w:t>usuarios.</w:t>
+            </w:r>
+          </w:p>
+        </w:tc>
+      </w:tr>
+      <w:tr>
+        <w:tc>
+          <w:tcPr>
+            <w:tcW w:w="8755" w:type="dxa"/>
+            <w:gridSpan w:val="4"/>
+            <w:tcBorders>
+              <w:bottom w:val="single" w:sz="4" w:space="0" w:color="8496B0" w:themeColor="text2" w:themeTint="99"/>
+            </w:tcBorders>
+            <w:shd w:val="clear" w:color="auto" w:fill="8496B0" w:themeFill="text2" w:themeFillTint="99"/>
+            <w:vAlign w:val="center"/>
+          </w:tcPr>
+          <w:p>
+            <w:pPr>
+              <w:spacing w:before="200"/>
+              <w:rPr>
+                <w:rFonts w:ascii="Times New Roman" w:hAnsi="Times New Roman"/>
+                <w:b/>
+                <w:color w:val="FFFFFF" w:themeColor="background1"/>
+                <w:sz w:val="24"/>
+                <w:szCs w:val="24"/>
+              </w:rPr>
+            </w:pPr>
+            <w:r>
+              <w:rPr>
+                <w:rFonts w:ascii="Times New Roman" w:hAnsi="Times New Roman"/>
+                <w:b/>
+                <w:color w:val="FFFFFF" w:themeColor="background1"/>
+                <w:sz w:val="24"/>
+                <w:szCs w:val="24"/>
+              </w:rPr>
+              <w:t>PRECONDICIÓN</w:t>
+            </w:r>
+          </w:p>
+        </w:tc>
+      </w:tr>
+      <w:tr>
+        <w:trPr>
+          <w:trHeight w:val="64"/>
+        </w:trPr>
+        <w:tc>
+          <w:tcPr>
+            <w:tcW w:w="8755" w:type="dxa"/>
+            <w:gridSpan w:val="4"/>
+            <w:vAlign w:val="center"/>
+          </w:tcPr>
+          <w:p>
+            <w:pPr>
+              <w:spacing w:before="40" w:after="40"/>
+              <w:jc w:val="both"/>
+              <w:rPr>
+                <w:rFonts w:ascii="Times New Roman" w:hAnsi="Times New Roman"/>
+                <w:sz w:val="24"/>
+                <w:szCs w:val="24"/>
+              </w:rPr>
+            </w:pPr>
+            <w:r>
+              <w:rPr>
+                <w:rFonts w:ascii="Times New Roman" w:hAnsi="Times New Roman"/>
+                <w:sz w:val="24"/>
+                <w:szCs w:val="24"/>
+              </w:rPr>
+              <w:t>El administrador debe haberse logueado correctamente.</w:t>
+            </w:r>
+          </w:p>
+        </w:tc>
+      </w:tr>
+      <w:tr>
+        <w:tc>
+          <w:tcPr>
+            <w:tcW w:w="8755" w:type="dxa"/>
+            <w:gridSpan w:val="4"/>
+            <w:tcBorders>
+              <w:bottom w:val="single" w:sz="4" w:space="0" w:color="8496B0" w:themeColor="text2" w:themeTint="99"/>
+            </w:tcBorders>
+            <w:shd w:val="clear" w:color="auto" w:fill="8496B0" w:themeFill="text2" w:themeFillTint="99"/>
+            <w:vAlign w:val="center"/>
+          </w:tcPr>
+          <w:p>
+            <w:pPr>
+              <w:spacing w:before="200"/>
+              <w:rPr>
+                <w:rFonts w:ascii="Times New Roman" w:hAnsi="Times New Roman"/>
+                <w:b/>
+                <w:color w:val="FFFFFF" w:themeColor="background1"/>
+                <w:sz w:val="24"/>
+                <w:szCs w:val="24"/>
+              </w:rPr>
+            </w:pPr>
+            <w:r>
+              <w:rPr>
+                <w:rFonts w:ascii="Times New Roman" w:hAnsi="Times New Roman"/>
+                <w:b/>
+                <w:color w:val="FFFFFF" w:themeColor="background1"/>
+                <w:sz w:val="24"/>
+                <w:szCs w:val="24"/>
+              </w:rPr>
+              <w:t>FLUJO BÁSICO</w:t>
+            </w:r>
+          </w:p>
+        </w:tc>
+      </w:tr>
+      <w:tr>
+        <w:trPr>
+          <w:trHeight w:val="111"/>
+        </w:trPr>
+        <w:tc>
+          <w:tcPr>
+            <w:tcW w:w="709" w:type="dxa"/>
+            <w:tcBorders>
+              <w:bottom w:val="nil"/>
+              <w:right w:val="nil"/>
+            </w:tcBorders>
+          </w:tcPr>
+          <w:p>
+            <w:pPr>
+              <w:spacing w:before="40" w:after="40"/>
+              <w:rPr>
+                <w:rFonts w:ascii="Times New Roman" w:hAnsi="Times New Roman"/>
+                <w:b/>
+                <w:sz w:val="24"/>
+                <w:szCs w:val="24"/>
+              </w:rPr>
+            </w:pPr>
+            <w:r>
+              <w:rPr>
+                <w:rFonts w:ascii="Times New Roman" w:hAnsi="Times New Roman"/>
+                <w:b/>
+                <w:sz w:val="24"/>
+                <w:szCs w:val="24"/>
+              </w:rPr>
+              <w:t>B1:</w:t>
+            </w:r>
+          </w:p>
+        </w:tc>
+        <w:tc>
+          <w:tcPr>
+            <w:tcW w:w="8046" w:type="dxa"/>
+            <w:gridSpan w:val="3"/>
+            <w:tcBorders>
+              <w:left w:val="nil"/>
+              <w:bottom w:val="nil"/>
+            </w:tcBorders>
+          </w:tcPr>
+          <w:p>
+            <w:pPr>
+              <w:spacing w:before="40" w:after="40"/>
+              <w:jc w:val="both"/>
+              <w:rPr>
+                <w:rFonts w:ascii="Times New Roman" w:hAnsi="Times New Roman"/>
+                <w:sz w:val="24"/>
+                <w:szCs w:val="24"/>
+              </w:rPr>
+            </w:pPr>
+            <w:r>
+              <w:rPr>
+                <w:rFonts w:ascii="Times New Roman" w:hAnsi="Times New Roman"/>
+                <w:sz w:val="24"/>
+                <w:szCs w:val="24"/>
+              </w:rPr>
+              <w:t xml:space="preserve">El usuario selecciona la opción de Gestionar la Información de </w:t>
+            </w:r>
+            <w:r>
+              <w:rPr>
+                <w:rFonts w:ascii="Times New Roman" w:hAnsi="Times New Roman"/>
+                <w:sz w:val="24"/>
+                <w:szCs w:val="24"/>
+              </w:rPr>
+              <w:t>Usuarios</w:t>
+            </w:r>
+            <w:r>
+              <w:rPr>
+                <w:rFonts w:ascii="Times New Roman" w:hAnsi="Times New Roman"/>
+                <w:sz w:val="24"/>
+                <w:szCs w:val="24"/>
+              </w:rPr>
+              <w:t>.</w:t>
+            </w:r>
+          </w:p>
+        </w:tc>
+      </w:tr>
+      <w:tr>
+        <w:trPr>
+          <w:trHeight w:val="74"/>
+        </w:trPr>
+        <w:tc>
+          <w:tcPr>
+            <w:tcW w:w="709" w:type="dxa"/>
+            <w:tcBorders>
+              <w:top w:val="nil"/>
+              <w:bottom w:val="nil"/>
+              <w:right w:val="nil"/>
+            </w:tcBorders>
+          </w:tcPr>
+          <w:p>
+            <w:pPr>
+              <w:spacing w:before="40" w:after="40"/>
+              <w:rPr>
+                <w:rFonts w:ascii="Times New Roman" w:hAnsi="Times New Roman"/>
+                <w:b/>
+                <w:sz w:val="24"/>
+                <w:szCs w:val="24"/>
+              </w:rPr>
+            </w:pPr>
+            <w:r>
+              <w:rPr>
+                <w:rFonts w:ascii="Times New Roman" w:hAnsi="Times New Roman"/>
+                <w:b/>
+                <w:sz w:val="24"/>
+                <w:szCs w:val="24"/>
+              </w:rPr>
+              <w:lastRenderedPageBreak/>
+              <w:t>B2</w:t>
+            </w:r>
+            <w:r>
+              <w:rPr>
+                <w:rFonts w:ascii="Times New Roman" w:hAnsi="Times New Roman"/>
+                <w:b/>
+                <w:sz w:val="24"/>
+                <w:szCs w:val="24"/>
+              </w:rPr>
+              <w:t>:</w:t>
+            </w:r>
+          </w:p>
+        </w:tc>
+        <w:tc>
+          <w:tcPr>
+            <w:tcW w:w="8046" w:type="dxa"/>
+            <w:gridSpan w:val="3"/>
+            <w:tcBorders>
+              <w:top w:val="nil"/>
+              <w:left w:val="nil"/>
+              <w:bottom w:val="nil"/>
+            </w:tcBorders>
+          </w:tcPr>
+          <w:p>
+            <w:pPr>
+              <w:spacing w:before="40" w:after="40"/>
+              <w:jc w:val="both"/>
+              <w:rPr>
+                <w:rFonts w:ascii="Times New Roman" w:hAnsi="Times New Roman"/>
+                <w:sz w:val="24"/>
+                <w:szCs w:val="24"/>
+              </w:rPr>
+            </w:pPr>
+            <w:r>
+              <w:rPr>
+                <w:rFonts w:ascii="Times New Roman" w:hAnsi="Times New Roman"/>
+                <w:sz w:val="24"/>
+                <w:szCs w:val="24"/>
+              </w:rPr>
+              <w:t xml:space="preserve">El usuario selecciona la opción de Nuevo </w:t>
+            </w:r>
+            <w:r>
+              <w:rPr>
+                <w:rFonts w:ascii="Times New Roman" w:hAnsi="Times New Roman"/>
+                <w:sz w:val="24"/>
+                <w:szCs w:val="24"/>
+              </w:rPr>
+              <w:t>Usuario</w:t>
+            </w:r>
+            <w:bookmarkStart w:id="2" w:name="_GoBack"/>
+            <w:bookmarkEnd w:id="2"/>
+            <w:r>
+              <w:rPr>
+                <w:rFonts w:ascii="Times New Roman" w:hAnsi="Times New Roman"/>
+                <w:sz w:val="24"/>
+                <w:szCs w:val="24"/>
+              </w:rPr>
+              <w:t>.</w:t>
+            </w:r>
+          </w:p>
+        </w:tc>
+      </w:tr>
+      <w:tr>
+        <w:trPr>
+          <w:trHeight w:val="74"/>
+        </w:trPr>
+        <w:tc>
+          <w:tcPr>
+            <w:tcW w:w="709" w:type="dxa"/>
+            <w:tcBorders>
+              <w:top w:val="nil"/>
+              <w:bottom w:val="nil"/>
+              <w:right w:val="nil"/>
+            </w:tcBorders>
+          </w:tcPr>
+          <w:p>
+            <w:pPr>
+              <w:spacing w:before="40" w:after="40"/>
+              <w:rPr>
+                <w:rFonts w:ascii="Times New Roman" w:hAnsi="Times New Roman"/>
+                <w:b/>
+                <w:sz w:val="24"/>
+                <w:szCs w:val="24"/>
+              </w:rPr>
+            </w:pPr>
+            <w:r>
+              <w:rPr>
+                <w:rFonts w:ascii="Times New Roman" w:hAnsi="Times New Roman"/>
+                <w:b/>
+                <w:sz w:val="24"/>
+                <w:szCs w:val="24"/>
+              </w:rPr>
+              <w:t>B3</w:t>
+            </w:r>
+            <w:r>
+              <w:rPr>
+                <w:rFonts w:ascii="Times New Roman" w:hAnsi="Times New Roman"/>
+                <w:b/>
+                <w:sz w:val="24"/>
+                <w:szCs w:val="24"/>
+              </w:rPr>
+              <w:t>:</w:t>
+            </w:r>
+          </w:p>
+        </w:tc>
+        <w:tc>
+          <w:tcPr>
+            <w:tcW w:w="8046" w:type="dxa"/>
+            <w:gridSpan w:val="3"/>
+            <w:tcBorders>
+              <w:top w:val="nil"/>
+              <w:left w:val="nil"/>
+              <w:bottom w:val="nil"/>
+            </w:tcBorders>
+          </w:tcPr>
+          <w:p>
+            <w:pPr>
+              <w:spacing w:before="40" w:after="40"/>
+              <w:jc w:val="both"/>
+              <w:rPr>
+                <w:rFonts w:ascii="Times New Roman" w:hAnsi="Times New Roman"/>
+                <w:sz w:val="24"/>
+                <w:szCs w:val="24"/>
+              </w:rPr>
+            </w:pPr>
+            <w:r>
+              <w:rPr>
+                <w:rFonts w:ascii="Times New Roman" w:hAnsi="Times New Roman"/>
+                <w:sz w:val="24"/>
+                <w:szCs w:val="24"/>
+              </w:rPr>
+              <w:t>Cubre todos los campos del formulario.</w:t>
+            </w:r>
+          </w:p>
+        </w:tc>
+      </w:tr>
+      <w:tr>
+        <w:trPr>
+          <w:trHeight w:val="74"/>
+        </w:trPr>
+        <w:tc>
+          <w:tcPr>
+            <w:tcW w:w="709" w:type="dxa"/>
+            <w:tcBorders>
+              <w:top w:val="nil"/>
+              <w:bottom w:val="nil"/>
+              <w:right w:val="nil"/>
+            </w:tcBorders>
+          </w:tcPr>
+          <w:p>
+            <w:pPr>
+              <w:spacing w:before="40" w:after="40"/>
+              <w:rPr>
+                <w:rFonts w:ascii="Times New Roman" w:hAnsi="Times New Roman"/>
+                <w:b/>
+                <w:sz w:val="24"/>
+                <w:szCs w:val="24"/>
+              </w:rPr>
+            </w:pPr>
+            <w:r>
+              <w:rPr>
+                <w:rFonts w:ascii="Times New Roman" w:hAnsi="Times New Roman"/>
+                <w:b/>
+                <w:sz w:val="24"/>
+                <w:szCs w:val="24"/>
+              </w:rPr>
+              <w:t>B3</w:t>
+            </w:r>
+            <w:r>
+              <w:rPr>
+                <w:rFonts w:ascii="Times New Roman" w:hAnsi="Times New Roman"/>
+                <w:b/>
+                <w:sz w:val="24"/>
+                <w:szCs w:val="24"/>
+              </w:rPr>
+              <w:t>:</w:t>
+            </w:r>
+          </w:p>
+        </w:tc>
+        <w:tc>
+          <w:tcPr>
+            <w:tcW w:w="8046" w:type="dxa"/>
+            <w:gridSpan w:val="3"/>
+            <w:tcBorders>
+              <w:top w:val="nil"/>
+              <w:left w:val="nil"/>
+              <w:bottom w:val="nil"/>
+            </w:tcBorders>
+          </w:tcPr>
+          <w:p>
+            <w:pPr>
+              <w:spacing w:before="40" w:after="40"/>
+              <w:jc w:val="both"/>
+              <w:rPr>
+                <w:rFonts w:ascii="Times New Roman" w:hAnsi="Times New Roman"/>
+                <w:sz w:val="24"/>
+                <w:szCs w:val="24"/>
+              </w:rPr>
+            </w:pPr>
+            <w:r>
+              <w:rPr>
+                <w:rFonts w:ascii="Times New Roman" w:hAnsi="Times New Roman"/>
+                <w:sz w:val="24"/>
+                <w:szCs w:val="24"/>
+              </w:rPr>
+              <w:t>Hace click en el botón de Registrar.</w:t>
+            </w:r>
+          </w:p>
+        </w:tc>
+      </w:tr>
+      <w:tr>
+        <w:tc>
+          <w:tcPr>
+            <w:tcW w:w="8755" w:type="dxa"/>
+            <w:gridSpan w:val="4"/>
+            <w:shd w:val="clear" w:color="auto" w:fill="8496B0" w:themeFill="text2" w:themeFillTint="99"/>
+            <w:vAlign w:val="center"/>
+          </w:tcPr>
+          <w:p>
+            <w:pPr>
+              <w:spacing w:before="200"/>
+              <w:rPr>
+                <w:rFonts w:ascii="Times New Roman" w:hAnsi="Times New Roman"/>
+                <w:b/>
+                <w:color w:val="FFFFFF" w:themeColor="background1"/>
+                <w:sz w:val="24"/>
+                <w:szCs w:val="24"/>
+              </w:rPr>
+            </w:pPr>
+            <w:r>
+              <w:rPr>
+                <w:rFonts w:ascii="Times New Roman" w:hAnsi="Times New Roman"/>
+                <w:b/>
+                <w:color w:val="FFFFFF" w:themeColor="background1"/>
+                <w:sz w:val="24"/>
+                <w:szCs w:val="24"/>
+              </w:rPr>
+              <w:t>POSCONDICIÓN</w:t>
+            </w:r>
+          </w:p>
+        </w:tc>
+      </w:tr>
+      <w:tr>
+        <w:tc>
+          <w:tcPr>
+            <w:tcW w:w="8755" w:type="dxa"/>
+            <w:gridSpan w:val="4"/>
+            <w:vAlign w:val="center"/>
+          </w:tcPr>
+          <w:p>
+            <w:pPr>
+              <w:spacing w:before="40" w:after="40"/>
+              <w:rPr>
+                <w:rFonts w:ascii="Times New Roman" w:hAnsi="Times New Roman"/>
+                <w:sz w:val="24"/>
+                <w:szCs w:val="24"/>
+              </w:rPr>
+            </w:pPr>
+            <w:r>
+              <w:rPr>
+                <w:rFonts w:ascii="Times New Roman" w:hAnsi="Times New Roman"/>
+                <w:sz w:val="24"/>
+                <w:szCs w:val="24"/>
+              </w:rPr>
+              <w:t>Se muestra un mensaje de confirmación.</w:t>
+            </w:r>
+          </w:p>
+        </w:tc>
+      </w:tr>
+    </w:tbl>
     <w:p/>
     <w:p/>
     <w:p/>
@@ -1844,10 +3690,7 @@
     <w:p/>
     <w:p/>
     <w:p>
-      <w:bookmarkStart w:id="2" w:name="_GoBack"/>
-      <w:bookmarkEnd w:id="2"/>
-      <w:r>
-        <w:lastRenderedPageBreak/>
+      <w:r>
         <w:t>Modelo de Dominio actualizado</w:t>
       </w:r>
     </w:p>
@@ -8731,7 +10574,7 @@
           </mc:Choice>
           <mc:Fallback>
             <w:pict>
-              <v:shapetype w14:anchorId="605D1246" id="_x0000_t87" coordsize="21600,21600" o:spt="87" adj="1800,10800" path="m21600,qx10800@0l10800@2qy0@11,10800@3l10800@1qy21600,21600e" filled="f">
+              <v:shapetype w14:anchorId="59321D93" id="_x0000_t87" coordsize="21600,21600" o:spt="87" adj="1800,10800" path="m21600,qx10800@0l10800@2qy0@11,10800@3l10800@1qy21600,21600e" filled="f">
                 <v:formulas>
                   <v:f eqn="val #0"/>
                   <v:f eqn="sum 21600 0 #0"/>
@@ -8825,7 +10668,7 @@
           </mc:Choice>
           <mc:Fallback>
             <w:pict>
-              <v:shapetype w14:anchorId="34CDB59E" id="_x0000_t32" coordsize="21600,21600" o:spt="32" o:oned="t" path="m,l21600,21600e" filled="f">
+              <v:shapetype w14:anchorId="25CFA618" id="_x0000_t32" coordsize="21600,21600" o:spt="32" o:oned="t" path="m,l21600,21600e" filled="f">
                 <v:path arrowok="t" fillok="f" o:connecttype="none"/>
                 <o:lock v:ext="edit" shapetype="t"/>
               </v:shapetype>
@@ -8902,7 +10745,7 @@
           </mc:Choice>
           <mc:Fallback>
             <w:pict>
-              <v:shape w14:anchorId="0FE84EBA" id="145 Conector recto de flecha" o:spid="_x0000_s1026" type="#_x0000_t32" style="position:absolute;margin-left:-34pt;margin-top:189.65pt;width:87.85pt;height:3.6pt;flip:y;z-index:251655168;visibility:visible;mso-wrap-style:square;mso-width-percent:0;mso-height-percent:0;mso-wrap-distance-left:9pt;mso-wrap-distance-top:0;mso-wrap-distance-right:9pt;mso-wrap-distance-bottom:0;mso-position-horizontal:absolute;mso-position-horizontal-relative:text;mso-position-vertical:absolute;mso-position-vertical-relative:text;mso-width-percent:0;mso-height-percent:0;mso-width-relative:margin;mso-height-relative:margin" o:gfxdata="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" strokecolor="black [3200]" strokeweight="1pt">
+              <v:shape w14:anchorId="13443104" id="145 Conector recto de flecha" o:spid="_x0000_s1026" type="#_x0000_t32" style="position:absolute;margin-left:-34pt;margin-top:189.65pt;width:87.85pt;height:3.6pt;flip:y;z-index:251655168;visibility:visible;mso-wrap-style:square;mso-width-percent:0;mso-height-percent:0;mso-wrap-distance-left:9pt;mso-wrap-distance-top:0;mso-wrap-distance-right:9pt;mso-wrap-distance-bottom:0;mso-position-horizontal:absolute;mso-position-horizontal-relative:text;mso-position-vertical:absolute;mso-position-vertical-relative:text;mso-width-percent:0;mso-height-percent:0;mso-width-relative:margin;mso-height-relative:margin" o:gfxdata="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" strokecolor="black [3200]" strokeweight="1pt">
                 <v:stroke endarrow="open" joinstyle="miter"/>
               </v:shape>
             </w:pict>
@@ -9098,7 +10941,7 @@
           </mc:Choice>
           <mc:Fallback>
             <w:pict>
-              <v:shape w14:anchorId="0028FB90" id="148 Abrir llave" o:spid="_x0000_s1026" type="#_x0000_t87" style="position:absolute;margin-left:20.1pt;margin-top:197.15pt;width:46.85pt;height:36.8pt;z-index:251656192;visibility:visible;mso-wrap-style:square;mso-width-percent:0;mso-height-percent:0;mso-wrap-distance-left:9pt;mso-wrap-distance-top:0;mso-wrap-distance-right:9pt;mso-wrap-distance-bottom:0;mso-position-horizontal:absolute;mso-position-horizontal-relative:text;mso-position-vertical:absolute;mso-position-vertical-relative:text;mso-width-percent:0;mso-height-percent:0;mso-width-relative:margin;mso-height-relative:margin;v-text-anchor:middle" o:gfxdata="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" adj="0" strokecolor="black [3200]" strokeweight="1pt">
+              <v:shape w14:anchorId="11AD6CB1" id="148 Abrir llave" o:spid="_x0000_s1026" type="#_x0000_t87" style="position:absolute;margin-left:20.1pt;margin-top:197.15pt;width:46.85pt;height:36.8pt;z-index:251656192;visibility:visible;mso-wrap-style:square;mso-width-percent:0;mso-height-percent:0;mso-wrap-distance-left:9pt;mso-wrap-distance-top:0;mso-wrap-distance-right:9pt;mso-wrap-distance-bottom:0;mso-position-horizontal:absolute;mso-position-horizontal-relative:text;mso-position-vertical:absolute;mso-position-vertical-relative:text;mso-width-percent:0;mso-height-percent:0;mso-width-relative:margin;mso-height-relative:margin;v-text-anchor:middle" o:gfxdata="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" adj="0" strokecolor="black [3200]" strokeweight="1pt">
                 <v:stroke joinstyle="miter"/>
               </v:shape>
             </w:pict>
@@ -9171,7 +11014,7 @@
           </mc:Choice>
           <mc:Fallback>
             <w:pict>
-              <v:shape w14:anchorId="5829D6E5" id="145 Conector recto de flecha" o:spid="_x0000_s1026" type="#_x0000_t32" style="position:absolute;margin-left:-40.7pt;margin-top:270.05pt;width:78.4pt;height:5pt;flip:y;z-index:251657216;visibility:visible;mso-wrap-style:square;mso-width-percent:0;mso-height-percent:0;mso-wrap-distance-left:9pt;mso-wrap-distance-top:0;mso-wrap-distance-right:9pt;mso-wrap-distance-bottom:0;mso-position-horizontal:absolute;mso-position-horizontal-relative:text;mso-position-vertical:absolute;mso-position-vertical-relative:text;mso-width-percent:0;mso-height-percent:0;mso-width-relative:margin;mso-height-relative:margin" o:gfxdata="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" strokecolor="black [3200]" strokeweight="1pt">
+              <v:shape w14:anchorId="4CE5A99F" id="145 Conector recto de flecha" o:spid="_x0000_s1026" type="#_x0000_t32" style="position:absolute;margin-left:-40.7pt;margin-top:270.05pt;width:78.4pt;height:5pt;flip:y;z-index:251657216;visibility:visible;mso-wrap-style:square;mso-width-percent:0;mso-height-percent:0;mso-wrap-distance-left:9pt;mso-wrap-distance-top:0;mso-wrap-distance-right:9pt;mso-wrap-distance-bottom:0;mso-position-horizontal:absolute;mso-position-horizontal-relative:text;mso-position-vertical:absolute;mso-position-vertical-relative:text;mso-width-percent:0;mso-height-percent:0;mso-width-relative:margin;mso-height-relative:margin" o:gfxdata="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" strokecolor="black [3200]" strokeweight="1pt">
                 <v:stroke endarrow="open" joinstyle="miter"/>
               </v:shape>
             </w:pict>
@@ -9485,7 +11328,7 @@
           </mc:Choice>
           <mc:Fallback>
             <w:pict>
-              <v:shape w14:anchorId="309197E6" id="148 Abrir llave" o:spid="_x0000_s1026" type="#_x0000_t87" style="position:absolute;margin-left:6.95pt;margin-top:153.65pt;width:46.85pt;height:30.1pt;z-index:251653120;visibility:visible;mso-wrap-style:square;mso-width-percent:0;mso-height-percent:0;mso-wrap-distance-left:9pt;mso-wrap-distance-top:0;mso-wrap-distance-right:9pt;mso-wrap-distance-bottom:0;mso-position-horizontal:absolute;mso-position-horizontal-relative:text;mso-position-vertical:absolute;mso-position-vertical-relative:text;mso-width-percent:0;mso-height-percent:0;mso-width-relative:margin;mso-height-relative:margin;v-text-anchor:middle" o:gfxdata="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" adj="0" strokecolor="black [3200]" strokeweight="1pt">
+              <v:shape w14:anchorId="776CED23" id="148 Abrir llave" o:spid="_x0000_s1026" type="#_x0000_t87" style="position:absolute;margin-left:6.95pt;margin-top:153.65pt;width:46.85pt;height:30.1pt;z-index:251653120;visibility:visible;mso-wrap-style:square;mso-width-percent:0;mso-height-percent:0;mso-wrap-distance-left:9pt;mso-wrap-distance-top:0;mso-wrap-distance-right:9pt;mso-wrap-distance-bottom:0;mso-position-horizontal:absolute;mso-position-horizontal-relative:text;mso-position-vertical:absolute;mso-position-vertical-relative:text;mso-width-percent:0;mso-height-percent:0;mso-width-relative:margin;mso-height-relative:margin;v-text-anchor:middle" o:gfxdata="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" adj="0" strokecolor="black [3200]" strokeweight="1pt">
                 <v:stroke joinstyle="miter"/>
               </v:shape>
             </w:pict>
@@ -10355,7 +12198,7 @@
           </mc:Choice>
           <mc:Fallback>
             <w:pict>
-              <v:shape w14:anchorId="1263A53C" id="145 Conector recto de flecha" o:spid="_x0000_s1026" type="#_x0000_t32" style="position:absolute;margin-left:-31.45pt;margin-top:208.85pt;width:72.75pt;height:3.6pt;flip:y;z-index:251665408;visibility:visible;mso-wrap-style:square;mso-width-percent:0;mso-height-percent:0;mso-wrap-distance-left:9pt;mso-wrap-distance-top:0;mso-wrap-distance-right:9pt;mso-wrap-distance-bottom:0;mso-position-horizontal:absolute;mso-position-horizontal-relative:text;mso-position-vertical:absolute;mso-position-vertical-relative:text;mso-width-percent:0;mso-height-percent:0;mso-width-relative:margin;mso-height-relative:margin" o:gfxdata="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" strokecolor="black [3200]" strokeweight="1pt">
+              <v:shape w14:anchorId="3BD50CC6" id="145 Conector recto de flecha" o:spid="_x0000_s1026" type="#_x0000_t32" style="position:absolute;margin-left:-31.45pt;margin-top:208.85pt;width:72.75pt;height:3.6pt;flip:y;z-index:251665408;visibility:visible;mso-wrap-style:square;mso-width-percent:0;mso-height-percent:0;mso-wrap-distance-left:9pt;mso-wrap-distance-top:0;mso-wrap-distance-right:9pt;mso-wrap-distance-bottom:0;mso-position-horizontal:absolute;mso-position-horizontal-relative:text;mso-position-vertical:absolute;mso-position-vertical-relative:text;mso-width-percent:0;mso-height-percent:0;mso-width-relative:margin;mso-height-relative:margin" o:gfxdata="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" strokecolor="black [3200]" strokeweight="1pt">
                 <v:stroke endarrow="open" joinstyle="miter"/>
               </v:shape>
             </w:pict>
@@ -10551,7 +12394,7 @@
           </mc:Choice>
           <mc:Fallback>
             <w:pict>
-              <v:shape w14:anchorId="15906247" id="148 Abrir llave" o:spid="_x0000_s1026" type="#_x0000_t87" style="position:absolute;margin-left:19.6pt;margin-top:155.25pt;width:40.15pt;height:36pt;z-index:251662336;visibility:visible;mso-wrap-style:square;mso-width-percent:0;mso-height-percent:0;mso-wrap-distance-left:9pt;mso-wrap-distance-top:0;mso-wrap-distance-right:9pt;mso-wrap-distance-bottom:0;mso-position-horizontal:absolute;mso-position-horizontal-relative:text;mso-position-vertical:absolute;mso-position-vertical-relative:text;mso-width-percent:0;mso-height-percent:0;mso-width-relative:margin;mso-height-relative:margin;v-text-anchor:middle" o:gfxdata="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" adj="0" strokecolor="black [3200]" strokeweight="1pt">
+              <v:shape w14:anchorId="09A6C1EA" id="148 Abrir llave" o:spid="_x0000_s1026" type="#_x0000_t87" style="position:absolute;margin-left:19.6pt;margin-top:155.25pt;width:40.15pt;height:36pt;z-index:251662336;visibility:visible;mso-wrap-style:square;mso-width-percent:0;mso-height-percent:0;mso-wrap-distance-left:9pt;mso-wrap-distance-top:0;mso-wrap-distance-right:9pt;mso-wrap-distance-bottom:0;mso-position-horizontal:absolute;mso-position-horizontal-relative:text;mso-position-vertical:absolute;mso-position-vertical-relative:text;mso-width-percent:0;mso-height-percent:0;mso-width-relative:margin;mso-height-relative:margin;v-text-anchor:middle" o:gfxdata="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" adj="0" strokecolor="black [3200]" strokeweight="1pt">
                 <v:stroke joinstyle="miter"/>
               </v:shape>
             </w:pict>
@@ -10624,7 +12467,7 @@
           </mc:Choice>
           <mc:Fallback>
             <w:pict>
-              <v:shape w14:anchorId="1D7EB2AA" id="145 Conector recto de flecha" o:spid="_x0000_s1026" type="#_x0000_t32" style="position:absolute;margin-left:-32.3pt;margin-top:146.25pt;width:73.65pt;height:3.6pt;flip:y;z-index:251661312;visibility:visible;mso-wrap-style:square;mso-width-percent:0;mso-height-percent:0;mso-wrap-distance-left:9pt;mso-wrap-distance-top:0;mso-wrap-distance-right:9pt;mso-wrap-distance-bottom:0;mso-position-horizontal:absolute;mso-position-horizontal-relative:text;mso-position-vertical:absolute;mso-position-vertical-relative:text;mso-width-percent:0;mso-height-percent:0;mso-width-relative:margin;mso-height-relative:margin" o:gfxdata="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" strokecolor="black [3200]" strokeweight="1pt">
+              <v:shape w14:anchorId="5FD7F74B" id="145 Conector recto de flecha" o:spid="_x0000_s1026" type="#_x0000_t32" style="position:absolute;margin-left:-32.3pt;margin-top:146.25pt;width:73.65pt;height:3.6pt;flip:y;z-index:251661312;visibility:visible;mso-wrap-style:square;mso-width-percent:0;mso-height-percent:0;mso-wrap-distance-left:9pt;mso-wrap-distance-top:0;mso-wrap-distance-right:9pt;mso-wrap-distance-bottom:0;mso-position-horizontal:absolute;mso-position-horizontal-relative:text;mso-position-vertical:absolute;mso-position-vertical-relative:text;mso-width-percent:0;mso-height-percent:0;mso-width-relative:margin;mso-height-relative:margin" o:gfxdata="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" strokecolor="black [3200]" strokeweight="1pt">
                 <v:stroke endarrow="open" joinstyle="miter"/>
               </v:shape>
             </w:pict>
@@ -10938,7 +12781,7 @@
           </mc:Choice>
           <mc:Fallback>
             <w:pict>
-              <v:shape w14:anchorId="6A1A4C6D" id="148 Abrir llave" o:spid="_x0000_s1026" type="#_x0000_t87" style="position:absolute;margin-left:-28.1pt;margin-top:41.35pt;width:68.65pt;height:97.95pt;z-index:251650048;visibility:visible;mso-wrap-style:square;mso-width-percent:0;mso-height-percent:0;mso-wrap-distance-left:9pt;mso-wrap-distance-top:0;mso-wrap-distance-right:9pt;mso-wrap-distance-bottom:0;mso-position-horizontal:absolute;mso-position-horizontal-relative:text;mso-position-vertical:absolute;mso-position-vertical-relative:text;mso-width-percent:0;mso-height-percent:0;mso-width-relative:margin;mso-height-relative:margin;v-text-anchor:middle" o:gfxdata="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" adj="0" strokecolor="black [3200]" strokeweight="1pt">
+              <v:shape w14:anchorId="60BD9B98" id="148 Abrir llave" o:spid="_x0000_s1026" type="#_x0000_t87" style="position:absolute;margin-left:-28.1pt;margin-top:41.35pt;width:68.65pt;height:97.95pt;z-index:251650048;visibility:visible;mso-wrap-style:square;mso-width-percent:0;mso-height-percent:0;mso-wrap-distance-left:9pt;mso-wrap-distance-top:0;mso-wrap-distance-right:9pt;mso-wrap-distance-bottom:0;mso-position-horizontal:absolute;mso-position-horizontal-relative:text;mso-position-vertical:absolute;mso-position-vertical-relative:text;mso-width-percent:0;mso-height-percent:0;mso-width-relative:margin;mso-height-relative:margin;v-text-anchor:middle" o:gfxdata="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" adj="0" strokecolor="black [3200]" strokeweight="1pt">
                 <v:stroke joinstyle="miter"/>
               </v:shape>
             </w:pict>
@@ -11446,7 +13289,7 @@
           </mc:Choice>
           <mc:Fallback>
             <w:pict>
-              <v:shape w14:anchorId="0E1354DB" id="145 Conector recto de flecha" o:spid="_x0000_s1026" type="#_x0000_t32" style="position:absolute;margin-left:-25.95pt;margin-top:283.15pt;width:44.85pt;height:3.6pt;z-index:251666432;visibility:visible;mso-wrap-style:square;mso-width-percent:0;mso-height-percent:0;mso-wrap-distance-left:9pt;mso-wrap-distance-top:0;mso-wrap-distance-right:9pt;mso-wrap-distance-bottom:0;mso-position-horizontal:absolute;mso-position-horizontal-relative:text;mso-position-vertical:absolute;mso-position-vertical-relative:text;mso-width-percent:0;mso-height-percent:0;mso-width-relative:margin;mso-height-relative:margin" o:gfxdata="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" strokecolor="black [3200]" strokeweight="1pt">
+              <v:shape w14:anchorId="3F124623" id="145 Conector recto de flecha" o:spid="_x0000_s1026" type="#_x0000_t32" style="position:absolute;margin-left:-25.95pt;margin-top:283.15pt;width:44.85pt;height:3.6pt;z-index:251666432;visibility:visible;mso-wrap-style:square;mso-width-percent:0;mso-height-percent:0;mso-wrap-distance-left:9pt;mso-wrap-distance-top:0;mso-wrap-distance-right:9pt;mso-wrap-distance-bottom:0;mso-position-horizontal:absolute;mso-position-horizontal-relative:text;mso-position-vertical:absolute;mso-position-vertical-relative:text;mso-width-percent:0;mso-height-percent:0;mso-width-relative:margin;mso-height-relative:margin" o:gfxdata="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" strokecolor="black [3200]" strokeweight="1pt">
                 <v:stroke endarrow="open" joinstyle="miter"/>
               </v:shape>
             </w:pict>
@@ -11760,7 +13603,7 @@
           </mc:Choice>
           <mc:Fallback>
             <w:pict>
-              <v:shape w14:anchorId="17BF2D32" id="148 Abrir llave" o:spid="_x0000_s1026" type="#_x0000_t87" style="position:absolute;margin-left:2.55pt;margin-top:230.35pt;width:48.9pt;height:29.2pt;z-index:251676672;visibility:visible;mso-wrap-style:square;mso-width-percent:0;mso-height-percent:0;mso-wrap-distance-left:9pt;mso-wrap-distance-top:0;mso-wrap-distance-right:9pt;mso-wrap-distance-bottom:0;mso-position-horizontal:absolute;mso-position-horizontal-relative:text;mso-position-vertical:absolute;mso-position-vertical-relative:text;mso-width-percent:0;mso-height-percent:0;mso-width-relative:margin;mso-height-relative:margin;v-text-anchor:middle" o:gfxdata="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" adj="0" strokecolor="black [3200]" strokeweight="1pt">
+              <v:shape w14:anchorId="5B8B2B52" id="148 Abrir llave" o:spid="_x0000_s1026" type="#_x0000_t87" style="position:absolute;margin-left:2.55pt;margin-top:230.35pt;width:48.9pt;height:29.2pt;z-index:251676672;visibility:visible;mso-wrap-style:square;mso-width-percent:0;mso-height-percent:0;mso-wrap-distance-left:9pt;mso-wrap-distance-top:0;mso-wrap-distance-right:9pt;mso-wrap-distance-bottom:0;mso-position-horizontal:absolute;mso-position-horizontal-relative:text;mso-position-vertical:absolute;mso-position-vertical-relative:text;mso-width-percent:0;mso-height-percent:0;mso-width-relative:margin;mso-height-relative:margin;v-text-anchor:middle" o:gfxdata="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" adj="0" strokecolor="black [3200]" strokeweight="1pt">
                 <v:stroke joinstyle="miter"/>
               </v:shape>
             </w:pict>
@@ -11833,7 +13676,7 @@
           </mc:Choice>
           <mc:Fallback>
             <w:pict>
-              <v:shape w14:anchorId="17B4B347" id="145 Conector recto de flecha" o:spid="_x0000_s1026" type="#_x0000_t32" style="position:absolute;margin-left:-38.2pt;margin-top:223.55pt;width:74.75pt;height:6.1pt;flip:y;z-index:251675648;visibility:visible;mso-wrap-style:square;mso-width-percent:0;mso-height-percent:0;mso-wrap-distance-left:9pt;mso-wrap-distance-top:0;mso-wrap-distance-right:9pt;mso-wrap-distance-bottom:0;mso-position-horizontal:absolute;mso-position-horizontal-relative:text;mso-position-vertical:absolute;mso-position-vertical-relative:text;mso-width-percent:0;mso-height-percent:0;mso-width-relative:margin;mso-height-relative:margin" o:gfxdata="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" strokecolor="black [3200]" strokeweight="1pt">
+              <v:shape w14:anchorId="6C97A568" id="145 Conector recto de flecha" o:spid="_x0000_s1026" type="#_x0000_t32" style="position:absolute;margin-left:-38.2pt;margin-top:223.55pt;width:74.75pt;height:6.1pt;flip:y;z-index:251675648;visibility:visible;mso-wrap-style:square;mso-width-percent:0;mso-height-percent:0;mso-wrap-distance-left:9pt;mso-wrap-distance-top:0;mso-wrap-distance-right:9pt;mso-wrap-distance-bottom:0;mso-position-horizontal:absolute;mso-position-horizontal-relative:text;mso-position-vertical:absolute;mso-position-vertical-relative:text;mso-width-percent:0;mso-height-percent:0;mso-width-relative:margin;mso-height-relative:margin" o:gfxdata="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" strokecolor="black [3200]" strokeweight="1pt">
                 <v:stroke endarrow="open" joinstyle="miter"/>
               </v:shape>
             </w:pict>
@@ -12029,7 +13872,7 @@
           </mc:Choice>
           <mc:Fallback>
             <w:pict>
-              <v:shape w14:anchorId="7B448747" id="148 Abrir llave" o:spid="_x0000_s1026" type="#_x0000_t87" style="position:absolute;margin-left:-13.75pt;margin-top:171.25pt;width:50.25pt;height:45.5pt;z-index:251674624;visibility:visible;mso-wrap-style:square;mso-width-percent:0;mso-height-percent:0;mso-wrap-distance-left:9pt;mso-wrap-distance-top:0;mso-wrap-distance-right:9pt;mso-wrap-distance-bottom:0;mso-position-horizontal:absolute;mso-position-horizontal-relative:text;mso-position-vertical:absolute;mso-position-vertical-relative:text;mso-width-percent:0;mso-height-percent:0;mso-width-relative:margin;mso-height-relative:margin;v-text-anchor:middle" o:gfxdata="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" adj="0" strokecolor="black [3200]" strokeweight="1pt">
+              <v:shape w14:anchorId="3759FCA8" id="148 Abrir llave" o:spid="_x0000_s1026" type="#_x0000_t87" style="position:absolute;margin-left:-13.75pt;margin-top:171.25pt;width:50.25pt;height:45.5pt;z-index:251674624;visibility:visible;mso-wrap-style:square;mso-width-percent:0;mso-height-percent:0;mso-wrap-distance-left:9pt;mso-wrap-distance-top:0;mso-wrap-distance-right:9pt;mso-wrap-distance-bottom:0;mso-position-horizontal:absolute;mso-position-horizontal-relative:text;mso-position-vertical:absolute;mso-position-vertical-relative:text;mso-width-percent:0;mso-height-percent:0;mso-width-relative:margin;mso-height-relative:margin;v-text-anchor:middle" o:gfxdata="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" adj="0" strokecolor="black [3200]" strokeweight="1pt">
                 <v:stroke joinstyle="miter"/>
               </v:shape>
             </w:pict>
@@ -12220,7 +14063,7 @@
           </mc:Choice>
           <mc:Fallback>
             <w:pict>
-              <v:shape w14:anchorId="0CBAE6CA" id="145 Conector recto de flecha" o:spid="_x0000_s1026" type="#_x0000_t32" style="position:absolute;margin-left:-34.1pt;margin-top:163.1pt;width:55.75pt;height:6.1pt;flip:y;z-index:251667456;visibility:visible;mso-wrap-style:square;mso-width-percent:0;mso-height-percent:0;mso-wrap-distance-left:9pt;mso-wrap-distance-top:0;mso-wrap-distance-right:9pt;mso-wrap-distance-bottom:0;mso-position-horizontal:absolute;mso-position-horizontal-relative:text;mso-position-vertical:absolute;mso-position-vertical-relative:text;mso-width-percent:0;mso-height-percent:0;mso-width-relative:margin;mso-height-relative:margin" o:gfxdata="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" strokecolor="black [3200]" strokeweight="1pt">
+              <v:shape w14:anchorId="615D2CF1" id="145 Conector recto de flecha" o:spid="_x0000_s1026" type="#_x0000_t32" style="position:absolute;margin-left:-34.1pt;margin-top:163.1pt;width:55.75pt;height:6.1pt;flip:y;z-index:251667456;visibility:visible;mso-wrap-style:square;mso-width-percent:0;mso-height-percent:0;mso-wrap-distance-left:9pt;mso-wrap-distance-top:0;mso-wrap-distance-right:9pt;mso-wrap-distance-bottom:0;mso-position-horizontal:absolute;mso-position-horizontal-relative:text;mso-position-vertical:absolute;mso-position-vertical-relative:text;mso-width-percent:0;mso-height-percent:0;mso-width-relative:margin;mso-height-relative:margin" o:gfxdata="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" strokecolor="black [3200]" strokeweight="1pt">
                 <v:stroke endarrow="open" joinstyle="miter"/>
               </v:shape>
             </w:pict>
@@ -12534,7 +14377,7 @@
           </mc:Choice>
           <mc:Fallback>
             <w:pict>
-              <v:shape w14:anchorId="6E4FF0C8" id="148 Abrir llave" o:spid="_x0000_s1026" type="#_x0000_t87" style="position:absolute;margin-left:-25.9pt;margin-top:128.45pt;width:49.6pt;height:26.5pt;z-index:251668480;visibility:visible;mso-wrap-style:square;mso-width-percent:0;mso-height-percent:0;mso-wrap-distance-left:9pt;mso-wrap-distance-top:0;mso-wrap-distance-right:9pt;mso-wrap-distance-bottom:0;mso-position-horizontal:absolute;mso-position-horizontal-relative:text;mso-position-vertical:absolute;mso-position-vertical-relative:text;mso-width-percent:0;mso-height-percent:0;mso-width-relative:margin;mso-height-relative:margin;v-text-anchor:middle" o:gfxdata="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" adj="0" strokecolor="black [3200]" strokeweight="1pt">
+              <v:shape w14:anchorId="3DA9CC22" id="148 Abrir llave" o:spid="_x0000_s1026" type="#_x0000_t87" style="position:absolute;margin-left:-25.9pt;margin-top:128.45pt;width:49.6pt;height:26.5pt;z-index:251668480;visibility:visible;mso-wrap-style:square;mso-width-percent:0;mso-height-percent:0;mso-wrap-distance-left:9pt;mso-wrap-distance-top:0;mso-wrap-distance-right:9pt;mso-wrap-distance-bottom:0;mso-position-horizontal:absolute;mso-position-horizontal-relative:text;mso-position-vertical:absolute;mso-position-vertical-relative:text;mso-width-percent:0;mso-height-percent:0;mso-width-relative:margin;mso-height-relative:margin;v-text-anchor:middle" o:gfxdata="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" adj="0" strokecolor="black [3200]" strokeweight="1pt">
                 <v:stroke joinstyle="miter"/>
               </v:shape>
             </w:pict>
@@ -12730,7 +14573,7 @@
           </mc:Choice>
           <mc:Fallback>
             <w:pict>
-              <v:shape w14:anchorId="61DE5A65" id="148 Abrir llave" o:spid="_x0000_s1026" type="#_x0000_t87" style="position:absolute;margin-left:-11.7pt;margin-top:95.85pt;width:42.8pt;height:18.3pt;z-index:251642880;visibility:visible;mso-wrap-style:square;mso-width-percent:0;mso-height-percent:0;mso-wrap-distance-left:9pt;mso-wrap-distance-top:0;mso-wrap-distance-right:9pt;mso-wrap-distance-bottom:0;mso-position-horizontal:absolute;mso-position-horizontal-relative:text;mso-position-vertical:absolute;mso-position-vertical-relative:text;mso-width-percent:0;mso-height-percent:0;mso-width-relative:margin;mso-height-relative:margin;v-text-anchor:middle" o:gfxdata="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" adj="0" strokecolor="black [3200]" strokeweight="1pt">
+              <v:shape w14:anchorId="7B058657" id="148 Abrir llave" o:spid="_x0000_s1026" type="#_x0000_t87" style="position:absolute;margin-left:-11.7pt;margin-top:95.85pt;width:42.8pt;height:18.3pt;z-index:251642880;visibility:visible;mso-wrap-style:square;mso-width-percent:0;mso-height-percent:0;mso-wrap-distance-left:9pt;mso-wrap-distance-top:0;mso-wrap-distance-right:9pt;mso-wrap-distance-bottom:0;mso-position-horizontal:absolute;mso-position-horizontal-relative:text;mso-position-vertical:absolute;mso-position-vertical-relative:text;mso-width-percent:0;mso-height-percent:0;mso-width-relative:margin;mso-height-relative:margin;v-text-anchor:middle" o:gfxdata="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" adj="0" strokecolor="black [3200]" strokeweight="1pt">
                 <v:stroke joinstyle="miter"/>
               </v:shape>
             </w:pict>
@@ -12803,7 +14646,7 @@
           </mc:Choice>
           <mc:Fallback>
             <w:pict>
-              <v:shape w14:anchorId="7EF694B1" id="145 Conector recto de flecha" o:spid="_x0000_s1026" type="#_x0000_t32" style="position:absolute;margin-left:-39.55pt;margin-top:85pt;width:58.7pt;height:4.9pt;z-index:251641856;visibility:visible;mso-wrap-style:square;mso-width-percent:0;mso-height-percent:0;mso-wrap-distance-left:9pt;mso-wrap-distance-top:0;mso-wrap-distance-right:9pt;mso-wrap-distance-bottom:0;mso-position-horizontal:absolute;mso-position-horizontal-relative:text;mso-position-vertical:absolute;mso-position-vertical-relative:text;mso-width-percent:0;mso-height-percent:0;mso-width-relative:margin;mso-height-relative:margin" o:gfxdata="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" strokecolor="black [3200]" strokeweight="1pt">
+              <v:shape w14:anchorId="548921DD" id="145 Conector recto de flecha" o:spid="_x0000_s1026" type="#_x0000_t32" style="position:absolute;margin-left:-39.55pt;margin-top:85pt;width:58.7pt;height:4.9pt;z-index:251641856;visibility:visible;mso-wrap-style:square;mso-width-percent:0;mso-height-percent:0;mso-wrap-distance-left:9pt;mso-wrap-distance-top:0;mso-wrap-distance-right:9pt;mso-wrap-distance-bottom:0;mso-position-horizontal:absolute;mso-position-horizontal-relative:text;mso-position-vertical:absolute;mso-position-vertical-relative:text;mso-width-percent:0;mso-height-percent:0;mso-width-relative:margin;mso-height-relative:margin" o:gfxdata="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" strokecolor="black [3200]" strokeweight="1pt">
                 <v:stroke endarrow="open" joinstyle="miter"/>
               </v:shape>
             </w:pict>
@@ -13117,7 +14960,7 @@
           </mc:Choice>
           <mc:Fallback>
             <w:pict>
-              <v:shape w14:anchorId="04CC3802" id="148 Abrir llave" o:spid="_x0000_s1026" type="#_x0000_t87" style="position:absolute;margin-left:-28.65pt;margin-top:33.4pt;width:52.3pt;height:50.25pt;z-index:251639808;visibility:visible;mso-wrap-style:square;mso-width-percent:0;mso-height-percent:0;mso-wrap-distance-left:9pt;mso-wrap-distance-top:0;mso-wrap-distance-right:9pt;mso-wrap-distance-bottom:0;mso-position-horizontal:absolute;mso-position-horizontal-relative:text;mso-position-vertical:absolute;mso-position-vertical-relative:text;mso-width-percent:0;mso-height-percent:0;mso-width-relative:margin;mso-height-relative:margin;v-text-anchor:middle" o:gfxdata="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" adj="0" strokecolor="black [3200]" strokeweight="1pt">
+              <v:shape w14:anchorId="6DFA6803" id="148 Abrir llave" o:spid="_x0000_s1026" type="#_x0000_t87" style="position:absolute;margin-left:-28.65pt;margin-top:33.4pt;width:52.3pt;height:50.25pt;z-index:251639808;visibility:visible;mso-wrap-style:square;mso-width-percent:0;mso-height-percent:0;mso-wrap-distance-left:9pt;mso-wrap-distance-top:0;mso-wrap-distance-right:9pt;mso-wrap-distance-bottom:0;mso-position-horizontal:absolute;mso-position-horizontal-relative:text;mso-position-vertical:absolute;mso-position-vertical-relative:text;mso-width-percent:0;mso-height-percent:0;mso-width-relative:margin;mso-height-relative:margin;v-text-anchor:middle" o:gfxdata="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" adj="0" strokecolor="black [3200]" strokeweight="1pt">
                 <v:stroke joinstyle="miter"/>
               </v:shape>
             </w:pict>
@@ -18003,7 +19846,7 @@
 </file>
 
 <file path=customXml/itemProps1.xml><?xml version="1.0" encoding="utf-8"?>
-<ds:datastoreItem xmlns:ds="http://schemas.openxmlformats.org/officeDocument/2006/customXml" ds:itemID="{E7DD9E4A-8CB9-48C8-A00D-4CDC23F80303}">
+<ds:datastoreItem xmlns:ds="http://schemas.openxmlformats.org/officeDocument/2006/customXml" ds:itemID="{D07A18AD-909F-4428-82AD-ACA26A8FCF46}">
   <ds:schemaRefs>
     <ds:schemaRef ds:uri="http://schemas.openxmlformats.org/officeDocument/2006/bibliography"/>
   </ds:schemaRefs>

</xml_diff>

<commit_message>
Avanzando las especificaciones 3/x
</commit_message>
<xml_diff>
--- a/documentacion/doc.docx
+++ b/documentacion/doc.docx
@@ -2877,15 +2877,7 @@
                 <w:sz w:val="24"/>
                 <w:szCs w:val="24"/>
               </w:rPr>
-              <w:t xml:space="preserve">Gestionar la Información de los </w:t>
-            </w:r>
-            <w:r>
-              <w:rPr>
-                <w:rFonts w:ascii="Times New Roman" w:hAnsi="Times New Roman"/>
-                <w:sz w:val="24"/>
-                <w:szCs w:val="24"/>
-              </w:rPr>
-              <w:t>usuarios</w:t>
+              <w:t>Gestionar la Información de los usuarios</w:t>
             </w:r>
           </w:p>
         </w:tc>
@@ -3187,15 +3179,7 @@
                 <w:sz w:val="24"/>
                 <w:szCs w:val="24"/>
               </w:rPr>
-              <w:t xml:space="preserve">Realizar el Mantenimiento de los </w:t>
-            </w:r>
-            <w:r>
-              <w:rPr>
-                <w:rFonts w:ascii="Times New Roman" w:hAnsi="Times New Roman"/>
-                <w:sz w:val="24"/>
-                <w:szCs w:val="24"/>
-              </w:rPr>
-              <w:t>usuarios.</w:t>
+              <w:t>Realizar el Mantenimiento de los usuarios.</w:t>
             </w:r>
           </w:p>
         </w:tc>
@@ -3359,23 +3343,7 @@
                 <w:sz w:val="24"/>
                 <w:szCs w:val="24"/>
               </w:rPr>
-              <w:t xml:space="preserve">El usuario selecciona la opción de Gestionar la Información de </w:t>
-            </w:r>
-            <w:r>
-              <w:rPr>
-                <w:rFonts w:ascii="Times New Roman" w:hAnsi="Times New Roman"/>
-                <w:sz w:val="24"/>
-                <w:szCs w:val="24"/>
-              </w:rPr>
-              <w:t>Usuarios</w:t>
-            </w:r>
-            <w:r>
-              <w:rPr>
-                <w:rFonts w:ascii="Times New Roman" w:hAnsi="Times New Roman"/>
-                <w:sz w:val="24"/>
-                <w:szCs w:val="24"/>
-              </w:rPr>
-              <w:t>.</w:t>
+              <w:t>El usuario selecciona la opción de Gestionar la Información de Usuarios.</w:t>
             </w:r>
           </w:p>
         </w:tc>
@@ -3450,25 +3418,7 @@
                 <w:sz w:val="24"/>
                 <w:szCs w:val="24"/>
               </w:rPr>
-              <w:t xml:space="preserve">El usuario selecciona la opción de Nuevo </w:t>
-            </w:r>
-            <w:r>
-              <w:rPr>
-                <w:rFonts w:ascii="Times New Roman" w:hAnsi="Times New Roman"/>
-                <w:sz w:val="24"/>
-                <w:szCs w:val="24"/>
-              </w:rPr>
-              <w:t>Usuario</w:t>
-            </w:r>
-            <w:bookmarkStart w:id="2" w:name="_GoBack"/>
-            <w:bookmarkEnd w:id="2"/>
-            <w:r>
-              <w:rPr>
-                <w:rFonts w:ascii="Times New Roman" w:hAnsi="Times New Roman"/>
-                <w:sz w:val="24"/>
-                <w:szCs w:val="24"/>
-              </w:rPr>
-              <w:t>.</w:t>
+              <w:t>El usuario selecciona la opción de Nuevo Usuario.</w:t>
             </w:r>
           </w:p>
         </w:tc>
@@ -3682,6 +3632,948 @@
       </w:tr>
     </w:tbl>
     <w:p/>
+    <w:tbl>
+      <w:tblPr>
+        <w:tblW w:w="0" w:type="auto"/>
+        <w:tblInd w:w="-34" w:type="dxa"/>
+        <w:tblBorders>
+          <w:top w:val="single" w:sz="4" w:space="0" w:color="8496B0" w:themeColor="text2" w:themeTint="99"/>
+          <w:left w:val="single" w:sz="4" w:space="0" w:color="8496B0" w:themeColor="text2" w:themeTint="99"/>
+          <w:bottom w:val="single" w:sz="4" w:space="0" w:color="8496B0" w:themeColor="text2" w:themeTint="99"/>
+          <w:right w:val="single" w:sz="4" w:space="0" w:color="8496B0" w:themeColor="text2" w:themeTint="99"/>
+          <w:insideH w:val="single" w:sz="4" w:space="0" w:color="8496B0" w:themeColor="text2" w:themeTint="99"/>
+          <w:insideV w:val="single" w:sz="4" w:space="0" w:color="8496B0" w:themeColor="text2" w:themeTint="99"/>
+        </w:tblBorders>
+        <w:tblLook w:val="04A0" w:firstRow="1" w:lastRow="0" w:firstColumn="1" w:lastColumn="0" w:noHBand="0" w:noVBand="1"/>
+      </w:tblPr>
+      <w:tblGrid>
+        <w:gridCol w:w="709"/>
+        <w:gridCol w:w="2694"/>
+        <w:gridCol w:w="2741"/>
+        <w:gridCol w:w="2611"/>
+      </w:tblGrid>
+      <w:tr>
+        <w:tc>
+          <w:tcPr>
+            <w:tcW w:w="3403" w:type="dxa"/>
+            <w:gridSpan w:val="2"/>
+            <w:tcBorders>
+              <w:right w:val="single" w:sz="4" w:space="0" w:color="FFFFFF" w:themeColor="background1"/>
+            </w:tcBorders>
+            <w:shd w:val="clear" w:color="auto" w:fill="8496B0" w:themeFill="text2" w:themeFillTint="99"/>
+            <w:vAlign w:val="center"/>
+          </w:tcPr>
+          <w:p>
+            <w:pPr>
+              <w:spacing w:before="200"/>
+              <w:jc w:val="center"/>
+              <w:rPr>
+                <w:rFonts w:ascii="Times New Roman" w:hAnsi="Times New Roman"/>
+                <w:b/>
+                <w:color w:val="FFFFFF" w:themeColor="background1"/>
+                <w:sz w:val="24"/>
+                <w:szCs w:val="24"/>
+              </w:rPr>
+            </w:pPr>
+            <w:r>
+              <w:rPr>
+                <w:rFonts w:ascii="Times New Roman" w:hAnsi="Times New Roman"/>
+                <w:b/>
+                <w:color w:val="FFFFFF" w:themeColor="background1"/>
+                <w:sz w:val="24"/>
+                <w:szCs w:val="24"/>
+              </w:rPr>
+              <w:t>IDENTIFICADOR</w:t>
+            </w:r>
+          </w:p>
+        </w:tc>
+        <w:tc>
+          <w:tcPr>
+            <w:tcW w:w="5352" w:type="dxa"/>
+            <w:gridSpan w:val="2"/>
+            <w:tcBorders>
+              <w:left w:val="single" w:sz="4" w:space="0" w:color="FFFFFF" w:themeColor="background1"/>
+            </w:tcBorders>
+            <w:shd w:val="clear" w:color="auto" w:fill="8496B0" w:themeFill="text2" w:themeFillTint="99"/>
+            <w:vAlign w:val="center"/>
+          </w:tcPr>
+          <w:p>
+            <w:pPr>
+              <w:spacing w:before="200"/>
+              <w:jc w:val="center"/>
+              <w:rPr>
+                <w:rFonts w:ascii="Times New Roman" w:hAnsi="Times New Roman"/>
+                <w:b/>
+                <w:color w:val="FFFFFF" w:themeColor="background1"/>
+                <w:sz w:val="24"/>
+                <w:szCs w:val="24"/>
+              </w:rPr>
+            </w:pPr>
+            <w:r>
+              <w:rPr>
+                <w:rFonts w:ascii="Times New Roman" w:hAnsi="Times New Roman"/>
+                <w:b/>
+                <w:color w:val="FFFFFF" w:themeColor="background1"/>
+                <w:sz w:val="24"/>
+                <w:szCs w:val="24"/>
+              </w:rPr>
+              <w:t>NOMBRE</w:t>
+            </w:r>
+          </w:p>
+        </w:tc>
+      </w:tr>
+      <w:tr>
+        <w:tc>
+          <w:tcPr>
+            <w:tcW w:w="3403" w:type="dxa"/>
+            <w:gridSpan w:val="2"/>
+            <w:vAlign w:val="center"/>
+          </w:tcPr>
+          <w:p>
+            <w:pPr>
+              <w:spacing w:before="40" w:after="40"/>
+              <w:jc w:val="center"/>
+              <w:rPr>
+                <w:rFonts w:ascii="Times New Roman" w:hAnsi="Times New Roman"/>
+                <w:sz w:val="24"/>
+                <w:szCs w:val="24"/>
+              </w:rPr>
+            </w:pPr>
+            <w:r>
+              <w:rPr>
+                <w:rFonts w:ascii="Times New Roman" w:hAnsi="Times New Roman"/>
+                <w:sz w:val="24"/>
+                <w:szCs w:val="24"/>
+              </w:rPr>
+              <w:t>CU03</w:t>
+            </w:r>
+          </w:p>
+        </w:tc>
+        <w:tc>
+          <w:tcPr>
+            <w:tcW w:w="5352" w:type="dxa"/>
+            <w:gridSpan w:val="2"/>
+            <w:vAlign w:val="center"/>
+          </w:tcPr>
+          <w:p>
+            <w:pPr>
+              <w:spacing w:before="40" w:after="40"/>
+              <w:jc w:val="center"/>
+              <w:rPr>
+                <w:rFonts w:ascii="Times New Roman" w:hAnsi="Times New Roman"/>
+                <w:sz w:val="24"/>
+                <w:szCs w:val="24"/>
+              </w:rPr>
+            </w:pPr>
+            <w:r>
+              <w:rPr>
+                <w:rFonts w:ascii="Times New Roman" w:hAnsi="Times New Roman"/>
+                <w:sz w:val="24"/>
+                <w:szCs w:val="24"/>
+              </w:rPr>
+              <w:t>Gestionar la Información del personal de Soporte</w:t>
+            </w:r>
+          </w:p>
+        </w:tc>
+      </w:tr>
+      <w:tr>
+        <w:tc>
+          <w:tcPr>
+            <w:tcW w:w="3403" w:type="dxa"/>
+            <w:gridSpan w:val="2"/>
+            <w:tcBorders>
+              <w:right w:val="single" w:sz="4" w:space="0" w:color="FFFFFF" w:themeColor="background1"/>
+            </w:tcBorders>
+            <w:shd w:val="clear" w:color="auto" w:fill="8496B0" w:themeFill="text2" w:themeFillTint="99"/>
+            <w:vAlign w:val="center"/>
+          </w:tcPr>
+          <w:p>
+            <w:pPr>
+              <w:spacing w:before="200"/>
+              <w:jc w:val="center"/>
+              <w:rPr>
+                <w:rFonts w:ascii="Times New Roman" w:hAnsi="Times New Roman"/>
+                <w:b/>
+                <w:color w:val="FFFFFF" w:themeColor="background1"/>
+                <w:sz w:val="24"/>
+                <w:szCs w:val="24"/>
+              </w:rPr>
+            </w:pPr>
+            <w:r>
+              <w:rPr>
+                <w:rFonts w:ascii="Times New Roman" w:hAnsi="Times New Roman"/>
+                <w:b/>
+                <w:color w:val="FFFFFF" w:themeColor="background1"/>
+                <w:sz w:val="24"/>
+                <w:szCs w:val="24"/>
+              </w:rPr>
+              <w:t>CATEGORÍA</w:t>
+            </w:r>
+          </w:p>
+        </w:tc>
+        <w:tc>
+          <w:tcPr>
+            <w:tcW w:w="2741" w:type="dxa"/>
+            <w:tcBorders>
+              <w:left w:val="single" w:sz="4" w:space="0" w:color="FFFFFF" w:themeColor="background1"/>
+              <w:right w:val="single" w:sz="4" w:space="0" w:color="FFFFFF" w:themeColor="background1"/>
+            </w:tcBorders>
+            <w:shd w:val="clear" w:color="auto" w:fill="8496B0" w:themeFill="text2" w:themeFillTint="99"/>
+            <w:vAlign w:val="center"/>
+          </w:tcPr>
+          <w:p>
+            <w:pPr>
+              <w:spacing w:before="200"/>
+              <w:jc w:val="center"/>
+              <w:rPr>
+                <w:rFonts w:ascii="Times New Roman" w:hAnsi="Times New Roman"/>
+                <w:b/>
+                <w:color w:val="FFFFFF" w:themeColor="background1"/>
+                <w:sz w:val="24"/>
+                <w:szCs w:val="24"/>
+              </w:rPr>
+            </w:pPr>
+            <w:r>
+              <w:rPr>
+                <w:rFonts w:ascii="Times New Roman" w:hAnsi="Times New Roman"/>
+                <w:b/>
+                <w:color w:val="FFFFFF" w:themeColor="background1"/>
+                <w:sz w:val="24"/>
+                <w:szCs w:val="24"/>
+              </w:rPr>
+              <w:t>COMPLEJIDAD</w:t>
+            </w:r>
+          </w:p>
+        </w:tc>
+        <w:tc>
+          <w:tcPr>
+            <w:tcW w:w="2611" w:type="dxa"/>
+            <w:tcBorders>
+              <w:left w:val="single" w:sz="4" w:space="0" w:color="FFFFFF" w:themeColor="background1"/>
+            </w:tcBorders>
+            <w:shd w:val="clear" w:color="auto" w:fill="8496B0" w:themeFill="text2" w:themeFillTint="99"/>
+            <w:vAlign w:val="center"/>
+          </w:tcPr>
+          <w:p>
+            <w:pPr>
+              <w:spacing w:before="200"/>
+              <w:jc w:val="center"/>
+              <w:rPr>
+                <w:rFonts w:ascii="Times New Roman" w:hAnsi="Times New Roman"/>
+                <w:b/>
+                <w:color w:val="FFFFFF" w:themeColor="background1"/>
+                <w:sz w:val="24"/>
+                <w:szCs w:val="24"/>
+              </w:rPr>
+            </w:pPr>
+            <w:r>
+              <w:rPr>
+                <w:rFonts w:ascii="Times New Roman" w:hAnsi="Times New Roman"/>
+                <w:b/>
+                <w:color w:val="FFFFFF" w:themeColor="background1"/>
+                <w:sz w:val="24"/>
+                <w:szCs w:val="24"/>
+              </w:rPr>
+              <w:t>PRIORIDAD</w:t>
+            </w:r>
+          </w:p>
+        </w:tc>
+      </w:tr>
+      <w:tr>
+        <w:tc>
+          <w:tcPr>
+            <w:tcW w:w="3403" w:type="dxa"/>
+            <w:gridSpan w:val="2"/>
+            <w:vAlign w:val="center"/>
+          </w:tcPr>
+          <w:p>
+            <w:pPr>
+              <w:spacing w:before="40" w:after="40"/>
+              <w:jc w:val="center"/>
+              <w:rPr>
+                <w:rFonts w:ascii="Times New Roman" w:hAnsi="Times New Roman"/>
+                <w:sz w:val="24"/>
+                <w:szCs w:val="24"/>
+              </w:rPr>
+            </w:pPr>
+            <w:r>
+              <w:rPr>
+                <w:rFonts w:ascii="Times New Roman" w:hAnsi="Times New Roman"/>
+                <w:sz w:val="24"/>
+                <w:szCs w:val="24"/>
+              </w:rPr>
+              <w:t>Administrativo</w:t>
+            </w:r>
+          </w:p>
+        </w:tc>
+        <w:tc>
+          <w:tcPr>
+            <w:tcW w:w="2741" w:type="dxa"/>
+            <w:vAlign w:val="center"/>
+          </w:tcPr>
+          <w:p>
+            <w:pPr>
+              <w:spacing w:before="40" w:after="40"/>
+              <w:jc w:val="center"/>
+              <w:rPr>
+                <w:rFonts w:ascii="Times New Roman" w:hAnsi="Times New Roman"/>
+                <w:sz w:val="24"/>
+                <w:szCs w:val="24"/>
+              </w:rPr>
+            </w:pPr>
+            <w:r>
+              <w:rPr>
+                <w:rFonts w:ascii="Times New Roman" w:hAnsi="Times New Roman"/>
+                <w:sz w:val="24"/>
+                <w:szCs w:val="24"/>
+              </w:rPr>
+              <w:t>BAJA</w:t>
+            </w:r>
+          </w:p>
+        </w:tc>
+        <w:tc>
+          <w:tcPr>
+            <w:tcW w:w="2611" w:type="dxa"/>
+            <w:vAlign w:val="center"/>
+          </w:tcPr>
+          <w:p>
+            <w:pPr>
+              <w:spacing w:before="40" w:after="40"/>
+              <w:jc w:val="center"/>
+              <w:rPr>
+                <w:rFonts w:ascii="Times New Roman" w:hAnsi="Times New Roman"/>
+                <w:sz w:val="24"/>
+                <w:szCs w:val="24"/>
+              </w:rPr>
+            </w:pPr>
+            <w:r>
+              <w:rPr>
+                <w:rFonts w:ascii="Times New Roman" w:hAnsi="Times New Roman"/>
+                <w:sz w:val="24"/>
+                <w:szCs w:val="24"/>
+              </w:rPr>
+              <w:t>MEDIA</w:t>
+            </w:r>
+          </w:p>
+        </w:tc>
+      </w:tr>
+      <w:tr>
+        <w:tc>
+          <w:tcPr>
+            <w:tcW w:w="8755" w:type="dxa"/>
+            <w:gridSpan w:val="4"/>
+            <w:shd w:val="clear" w:color="auto" w:fill="8496B0" w:themeFill="text2" w:themeFillTint="99"/>
+            <w:vAlign w:val="center"/>
+          </w:tcPr>
+          <w:p>
+            <w:pPr>
+              <w:spacing w:before="200"/>
+              <w:rPr>
+                <w:rFonts w:ascii="Times New Roman" w:hAnsi="Times New Roman"/>
+                <w:b/>
+                <w:color w:val="FFFFFF" w:themeColor="background1"/>
+                <w:sz w:val="24"/>
+                <w:szCs w:val="24"/>
+              </w:rPr>
+            </w:pPr>
+            <w:r>
+              <w:rPr>
+                <w:rFonts w:ascii="Times New Roman" w:hAnsi="Times New Roman"/>
+                <w:b/>
+                <w:color w:val="FFFFFF" w:themeColor="background1"/>
+                <w:sz w:val="24"/>
+                <w:szCs w:val="24"/>
+              </w:rPr>
+              <w:t>ACTORES</w:t>
+            </w:r>
+          </w:p>
+        </w:tc>
+      </w:tr>
+      <w:tr>
+        <w:tc>
+          <w:tcPr>
+            <w:tcW w:w="8755" w:type="dxa"/>
+            <w:gridSpan w:val="4"/>
+            <w:vAlign w:val="center"/>
+          </w:tcPr>
+          <w:p>
+            <w:pPr>
+              <w:spacing w:before="40" w:after="40"/>
+              <w:rPr>
+                <w:rFonts w:ascii="Times New Roman" w:hAnsi="Times New Roman"/>
+                <w:sz w:val="24"/>
+                <w:szCs w:val="24"/>
+              </w:rPr>
+            </w:pPr>
+            <w:r>
+              <w:rPr>
+                <w:rFonts w:ascii="Times New Roman" w:hAnsi="Times New Roman"/>
+                <w:sz w:val="24"/>
+                <w:szCs w:val="24"/>
+              </w:rPr>
+              <w:t>Administrador</w:t>
+            </w:r>
+          </w:p>
+        </w:tc>
+      </w:tr>
+      <w:tr>
+        <w:tc>
+          <w:tcPr>
+            <w:tcW w:w="8755" w:type="dxa"/>
+            <w:gridSpan w:val="4"/>
+            <w:shd w:val="clear" w:color="auto" w:fill="8496B0" w:themeFill="text2" w:themeFillTint="99"/>
+            <w:vAlign w:val="center"/>
+          </w:tcPr>
+          <w:p>
+            <w:pPr>
+              <w:spacing w:before="200"/>
+              <w:rPr>
+                <w:rFonts w:ascii="Times New Roman" w:hAnsi="Times New Roman"/>
+                <w:b/>
+                <w:color w:val="FFFFFF" w:themeColor="background1"/>
+                <w:sz w:val="24"/>
+                <w:szCs w:val="24"/>
+              </w:rPr>
+            </w:pPr>
+            <w:r>
+              <w:rPr>
+                <w:rFonts w:ascii="Times New Roman" w:hAnsi="Times New Roman"/>
+                <w:b/>
+                <w:color w:val="FFFFFF" w:themeColor="background1"/>
+                <w:sz w:val="24"/>
+                <w:szCs w:val="24"/>
+              </w:rPr>
+              <w:t>PROPÓSITO</w:t>
+            </w:r>
+          </w:p>
+        </w:tc>
+      </w:tr>
+      <w:tr>
+        <w:trPr>
+          <w:trHeight w:val="227"/>
+        </w:trPr>
+        <w:tc>
+          <w:tcPr>
+            <w:tcW w:w="8755" w:type="dxa"/>
+            <w:gridSpan w:val="4"/>
+          </w:tcPr>
+          <w:p>
+            <w:pPr>
+              <w:spacing w:before="40" w:after="40"/>
+              <w:jc w:val="both"/>
+              <w:rPr>
+                <w:rFonts w:ascii="Times New Roman" w:hAnsi="Times New Roman"/>
+                <w:sz w:val="24"/>
+                <w:szCs w:val="24"/>
+              </w:rPr>
+            </w:pPr>
+            <w:r>
+              <w:rPr>
+                <w:rFonts w:ascii="Times New Roman" w:hAnsi="Times New Roman"/>
+                <w:sz w:val="24"/>
+                <w:szCs w:val="24"/>
+              </w:rPr>
+              <w:t>Realizar el Mantenimiento del personal de Soporte</w:t>
+            </w:r>
+            <w:r>
+              <w:rPr>
+                <w:rFonts w:ascii="Times New Roman" w:hAnsi="Times New Roman"/>
+                <w:sz w:val="24"/>
+                <w:szCs w:val="24"/>
+              </w:rPr>
+              <w:t>.</w:t>
+            </w:r>
+          </w:p>
+        </w:tc>
+      </w:tr>
+      <w:tr>
+        <w:tc>
+          <w:tcPr>
+            <w:tcW w:w="8755" w:type="dxa"/>
+            <w:gridSpan w:val="4"/>
+            <w:tcBorders>
+              <w:bottom w:val="single" w:sz="4" w:space="0" w:color="8496B0" w:themeColor="text2" w:themeTint="99"/>
+            </w:tcBorders>
+            <w:shd w:val="clear" w:color="auto" w:fill="8496B0" w:themeFill="text2" w:themeFillTint="99"/>
+            <w:vAlign w:val="center"/>
+          </w:tcPr>
+          <w:p>
+            <w:pPr>
+              <w:spacing w:before="200"/>
+              <w:rPr>
+                <w:rFonts w:ascii="Times New Roman" w:hAnsi="Times New Roman"/>
+                <w:b/>
+                <w:color w:val="FFFFFF" w:themeColor="background1"/>
+                <w:sz w:val="24"/>
+                <w:szCs w:val="24"/>
+              </w:rPr>
+            </w:pPr>
+            <w:r>
+              <w:rPr>
+                <w:rFonts w:ascii="Times New Roman" w:hAnsi="Times New Roman"/>
+                <w:b/>
+                <w:color w:val="FFFFFF" w:themeColor="background1"/>
+                <w:sz w:val="24"/>
+                <w:szCs w:val="24"/>
+              </w:rPr>
+              <w:t>PRECONDICIÓN</w:t>
+            </w:r>
+          </w:p>
+        </w:tc>
+      </w:tr>
+      <w:tr>
+        <w:trPr>
+          <w:trHeight w:val="64"/>
+        </w:trPr>
+        <w:tc>
+          <w:tcPr>
+            <w:tcW w:w="8755" w:type="dxa"/>
+            <w:gridSpan w:val="4"/>
+            <w:vAlign w:val="center"/>
+          </w:tcPr>
+          <w:p>
+            <w:pPr>
+              <w:spacing w:before="40" w:after="40"/>
+              <w:jc w:val="both"/>
+              <w:rPr>
+                <w:rFonts w:ascii="Times New Roman" w:hAnsi="Times New Roman"/>
+                <w:sz w:val="24"/>
+                <w:szCs w:val="24"/>
+              </w:rPr>
+            </w:pPr>
+            <w:r>
+              <w:rPr>
+                <w:rFonts w:ascii="Times New Roman" w:hAnsi="Times New Roman"/>
+                <w:sz w:val="24"/>
+                <w:szCs w:val="24"/>
+              </w:rPr>
+              <w:t>El administrador debe haberse logueado correctamente.</w:t>
+            </w:r>
+          </w:p>
+        </w:tc>
+      </w:tr>
+      <w:tr>
+        <w:tc>
+          <w:tcPr>
+            <w:tcW w:w="8755" w:type="dxa"/>
+            <w:gridSpan w:val="4"/>
+            <w:tcBorders>
+              <w:bottom w:val="single" w:sz="4" w:space="0" w:color="8496B0" w:themeColor="text2" w:themeTint="99"/>
+            </w:tcBorders>
+            <w:shd w:val="clear" w:color="auto" w:fill="8496B0" w:themeFill="text2" w:themeFillTint="99"/>
+            <w:vAlign w:val="center"/>
+          </w:tcPr>
+          <w:p>
+            <w:pPr>
+              <w:spacing w:before="200"/>
+              <w:rPr>
+                <w:rFonts w:ascii="Times New Roman" w:hAnsi="Times New Roman"/>
+                <w:b/>
+                <w:color w:val="FFFFFF" w:themeColor="background1"/>
+                <w:sz w:val="24"/>
+                <w:szCs w:val="24"/>
+              </w:rPr>
+            </w:pPr>
+            <w:r>
+              <w:rPr>
+                <w:rFonts w:ascii="Times New Roman" w:hAnsi="Times New Roman"/>
+                <w:b/>
+                <w:color w:val="FFFFFF" w:themeColor="background1"/>
+                <w:sz w:val="24"/>
+                <w:szCs w:val="24"/>
+              </w:rPr>
+              <w:t>FLUJO BÁSICO</w:t>
+            </w:r>
+          </w:p>
+        </w:tc>
+      </w:tr>
+      <w:tr>
+        <w:trPr>
+          <w:trHeight w:val="111"/>
+        </w:trPr>
+        <w:tc>
+          <w:tcPr>
+            <w:tcW w:w="709" w:type="dxa"/>
+            <w:tcBorders>
+              <w:bottom w:val="nil"/>
+              <w:right w:val="nil"/>
+            </w:tcBorders>
+          </w:tcPr>
+          <w:p>
+            <w:pPr>
+              <w:spacing w:before="40" w:after="40"/>
+              <w:rPr>
+                <w:rFonts w:ascii="Times New Roman" w:hAnsi="Times New Roman"/>
+                <w:b/>
+                <w:sz w:val="24"/>
+                <w:szCs w:val="24"/>
+              </w:rPr>
+            </w:pPr>
+            <w:r>
+              <w:rPr>
+                <w:rFonts w:ascii="Times New Roman" w:hAnsi="Times New Roman"/>
+                <w:b/>
+                <w:sz w:val="24"/>
+                <w:szCs w:val="24"/>
+              </w:rPr>
+              <w:t>B1:</w:t>
+            </w:r>
+          </w:p>
+        </w:tc>
+        <w:tc>
+          <w:tcPr>
+            <w:tcW w:w="8046" w:type="dxa"/>
+            <w:gridSpan w:val="3"/>
+            <w:tcBorders>
+              <w:left w:val="nil"/>
+              <w:bottom w:val="nil"/>
+            </w:tcBorders>
+          </w:tcPr>
+          <w:p>
+            <w:pPr>
+              <w:spacing w:before="40" w:after="40"/>
+              <w:jc w:val="both"/>
+              <w:rPr>
+                <w:rFonts w:ascii="Times New Roman" w:hAnsi="Times New Roman"/>
+                <w:sz w:val="24"/>
+                <w:szCs w:val="24"/>
+              </w:rPr>
+            </w:pPr>
+            <w:r>
+              <w:rPr>
+                <w:rFonts w:ascii="Times New Roman" w:hAnsi="Times New Roman"/>
+                <w:sz w:val="24"/>
+                <w:szCs w:val="24"/>
+              </w:rPr>
+              <w:t xml:space="preserve">El usuario selecciona la opción de Gestionar la Información </w:t>
+            </w:r>
+            <w:r>
+              <w:rPr>
+                <w:rFonts w:ascii="Times New Roman" w:hAnsi="Times New Roman"/>
+                <w:sz w:val="24"/>
+                <w:szCs w:val="24"/>
+              </w:rPr>
+              <w:t>del personal de Soporte</w:t>
+            </w:r>
+            <w:r>
+              <w:rPr>
+                <w:rFonts w:ascii="Times New Roman" w:hAnsi="Times New Roman"/>
+                <w:sz w:val="24"/>
+                <w:szCs w:val="24"/>
+              </w:rPr>
+              <w:t>.</w:t>
+            </w:r>
+          </w:p>
+        </w:tc>
+      </w:tr>
+      <w:tr>
+        <w:trPr>
+          <w:trHeight w:val="74"/>
+        </w:trPr>
+        <w:tc>
+          <w:tcPr>
+            <w:tcW w:w="709" w:type="dxa"/>
+            <w:tcBorders>
+              <w:top w:val="nil"/>
+              <w:bottom w:val="nil"/>
+              <w:right w:val="nil"/>
+            </w:tcBorders>
+          </w:tcPr>
+          <w:p>
+            <w:pPr>
+              <w:spacing w:before="40" w:after="40"/>
+              <w:rPr>
+                <w:rFonts w:ascii="Times New Roman" w:hAnsi="Times New Roman"/>
+                <w:b/>
+                <w:sz w:val="24"/>
+                <w:szCs w:val="24"/>
+              </w:rPr>
+            </w:pPr>
+            <w:r>
+              <w:rPr>
+                <w:rFonts w:ascii="Times New Roman" w:hAnsi="Times New Roman"/>
+                <w:b/>
+                <w:sz w:val="24"/>
+                <w:szCs w:val="24"/>
+              </w:rPr>
+              <w:t>B2</w:t>
+            </w:r>
+            <w:r>
+              <w:rPr>
+                <w:rFonts w:ascii="Times New Roman" w:hAnsi="Times New Roman"/>
+                <w:b/>
+                <w:sz w:val="24"/>
+                <w:szCs w:val="24"/>
+              </w:rPr>
+              <w:t>:</w:t>
+            </w:r>
+          </w:p>
+        </w:tc>
+        <w:tc>
+          <w:tcPr>
+            <w:tcW w:w="8046" w:type="dxa"/>
+            <w:gridSpan w:val="3"/>
+            <w:tcBorders>
+              <w:top w:val="nil"/>
+              <w:left w:val="nil"/>
+              <w:bottom w:val="nil"/>
+            </w:tcBorders>
+          </w:tcPr>
+          <w:p>
+            <w:pPr>
+              <w:spacing w:before="40" w:after="40"/>
+              <w:jc w:val="both"/>
+              <w:rPr>
+                <w:rFonts w:ascii="Times New Roman" w:hAnsi="Times New Roman"/>
+                <w:sz w:val="24"/>
+                <w:szCs w:val="24"/>
+              </w:rPr>
+            </w:pPr>
+            <w:r>
+              <w:rPr>
+                <w:rFonts w:ascii="Times New Roman" w:hAnsi="Times New Roman"/>
+                <w:sz w:val="24"/>
+                <w:szCs w:val="24"/>
+              </w:rPr>
+              <w:t xml:space="preserve">El usuario selecciona la opción de Nuevo </w:t>
+            </w:r>
+            <w:r>
+              <w:rPr>
+                <w:rFonts w:ascii="Times New Roman" w:hAnsi="Times New Roman"/>
+                <w:sz w:val="24"/>
+                <w:szCs w:val="24"/>
+              </w:rPr>
+              <w:t>Personal de Soporte</w:t>
+            </w:r>
+            <w:r>
+              <w:rPr>
+                <w:rFonts w:ascii="Times New Roman" w:hAnsi="Times New Roman"/>
+                <w:sz w:val="24"/>
+                <w:szCs w:val="24"/>
+              </w:rPr>
+              <w:t>.</w:t>
+            </w:r>
+          </w:p>
+        </w:tc>
+      </w:tr>
+      <w:tr>
+        <w:trPr>
+          <w:trHeight w:val="74"/>
+        </w:trPr>
+        <w:tc>
+          <w:tcPr>
+            <w:tcW w:w="709" w:type="dxa"/>
+            <w:tcBorders>
+              <w:top w:val="nil"/>
+              <w:bottom w:val="nil"/>
+              <w:right w:val="nil"/>
+            </w:tcBorders>
+          </w:tcPr>
+          <w:p>
+            <w:pPr>
+              <w:spacing w:before="40" w:after="40"/>
+              <w:rPr>
+                <w:rFonts w:ascii="Times New Roman" w:hAnsi="Times New Roman"/>
+                <w:b/>
+                <w:sz w:val="24"/>
+                <w:szCs w:val="24"/>
+              </w:rPr>
+            </w:pPr>
+            <w:r>
+              <w:rPr>
+                <w:rFonts w:ascii="Times New Roman" w:hAnsi="Times New Roman"/>
+                <w:b/>
+                <w:sz w:val="24"/>
+                <w:szCs w:val="24"/>
+              </w:rPr>
+              <w:t>B3</w:t>
+            </w:r>
+            <w:r>
+              <w:rPr>
+                <w:rFonts w:ascii="Times New Roman" w:hAnsi="Times New Roman"/>
+                <w:b/>
+                <w:sz w:val="24"/>
+                <w:szCs w:val="24"/>
+              </w:rPr>
+              <w:t>:</w:t>
+            </w:r>
+          </w:p>
+        </w:tc>
+        <w:tc>
+          <w:tcPr>
+            <w:tcW w:w="8046" w:type="dxa"/>
+            <w:gridSpan w:val="3"/>
+            <w:tcBorders>
+              <w:top w:val="nil"/>
+              <w:left w:val="nil"/>
+              <w:bottom w:val="nil"/>
+            </w:tcBorders>
+          </w:tcPr>
+          <w:p>
+            <w:pPr>
+              <w:spacing w:before="40" w:after="40"/>
+              <w:jc w:val="both"/>
+              <w:rPr>
+                <w:rFonts w:ascii="Times New Roman" w:hAnsi="Times New Roman"/>
+                <w:sz w:val="24"/>
+                <w:szCs w:val="24"/>
+              </w:rPr>
+            </w:pPr>
+            <w:r>
+              <w:rPr>
+                <w:rFonts w:ascii="Times New Roman" w:hAnsi="Times New Roman"/>
+                <w:sz w:val="24"/>
+                <w:szCs w:val="24"/>
+              </w:rPr>
+              <w:t>Cubre todos los</w:t>
+            </w:r>
+            <w:bookmarkStart w:id="2" w:name="_GoBack"/>
+            <w:bookmarkEnd w:id="2"/>
+            <w:r>
+              <w:rPr>
+                <w:rFonts w:ascii="Times New Roman" w:hAnsi="Times New Roman"/>
+                <w:sz w:val="24"/>
+                <w:szCs w:val="24"/>
+              </w:rPr>
+              <w:t xml:space="preserve"> campos del formulario.</w:t>
+            </w:r>
+          </w:p>
+        </w:tc>
+      </w:tr>
+      <w:tr>
+        <w:trPr>
+          <w:trHeight w:val="74"/>
+        </w:trPr>
+        <w:tc>
+          <w:tcPr>
+            <w:tcW w:w="709" w:type="dxa"/>
+            <w:tcBorders>
+              <w:top w:val="nil"/>
+              <w:bottom w:val="nil"/>
+              <w:right w:val="nil"/>
+            </w:tcBorders>
+          </w:tcPr>
+          <w:p>
+            <w:pPr>
+              <w:spacing w:before="40" w:after="40"/>
+              <w:rPr>
+                <w:rFonts w:ascii="Times New Roman" w:hAnsi="Times New Roman"/>
+                <w:b/>
+                <w:sz w:val="24"/>
+                <w:szCs w:val="24"/>
+              </w:rPr>
+            </w:pPr>
+            <w:r>
+              <w:rPr>
+                <w:rFonts w:ascii="Times New Roman" w:hAnsi="Times New Roman"/>
+                <w:b/>
+                <w:sz w:val="24"/>
+                <w:szCs w:val="24"/>
+              </w:rPr>
+              <w:t>B3</w:t>
+            </w:r>
+            <w:r>
+              <w:rPr>
+                <w:rFonts w:ascii="Times New Roman" w:hAnsi="Times New Roman"/>
+                <w:b/>
+                <w:sz w:val="24"/>
+                <w:szCs w:val="24"/>
+              </w:rPr>
+              <w:t>:</w:t>
+            </w:r>
+          </w:p>
+        </w:tc>
+        <w:tc>
+          <w:tcPr>
+            <w:tcW w:w="8046" w:type="dxa"/>
+            <w:gridSpan w:val="3"/>
+            <w:tcBorders>
+              <w:top w:val="nil"/>
+              <w:left w:val="nil"/>
+              <w:bottom w:val="nil"/>
+            </w:tcBorders>
+          </w:tcPr>
+          <w:p>
+            <w:pPr>
+              <w:spacing w:before="40" w:after="40"/>
+              <w:jc w:val="both"/>
+              <w:rPr>
+                <w:rFonts w:ascii="Times New Roman" w:hAnsi="Times New Roman"/>
+                <w:sz w:val="24"/>
+                <w:szCs w:val="24"/>
+              </w:rPr>
+            </w:pPr>
+            <w:r>
+              <w:rPr>
+                <w:rFonts w:ascii="Times New Roman" w:hAnsi="Times New Roman"/>
+                <w:sz w:val="24"/>
+                <w:szCs w:val="24"/>
+              </w:rPr>
+              <w:t>Hace click en el botón de Registrar.</w:t>
+            </w:r>
+          </w:p>
+        </w:tc>
+      </w:tr>
+      <w:tr>
+        <w:tc>
+          <w:tcPr>
+            <w:tcW w:w="8755" w:type="dxa"/>
+            <w:gridSpan w:val="4"/>
+            <w:shd w:val="clear" w:color="auto" w:fill="8496B0" w:themeFill="text2" w:themeFillTint="99"/>
+            <w:vAlign w:val="center"/>
+          </w:tcPr>
+          <w:p>
+            <w:pPr>
+              <w:spacing w:before="200"/>
+              <w:rPr>
+                <w:rFonts w:ascii="Times New Roman" w:hAnsi="Times New Roman"/>
+                <w:b/>
+                <w:color w:val="FFFFFF" w:themeColor="background1"/>
+                <w:sz w:val="24"/>
+                <w:szCs w:val="24"/>
+              </w:rPr>
+            </w:pPr>
+            <w:r>
+              <w:rPr>
+                <w:rFonts w:ascii="Times New Roman" w:hAnsi="Times New Roman"/>
+                <w:b/>
+                <w:color w:val="FFFFFF" w:themeColor="background1"/>
+                <w:sz w:val="24"/>
+                <w:szCs w:val="24"/>
+              </w:rPr>
+              <w:t>POSCONDICIÓN</w:t>
+            </w:r>
+          </w:p>
+        </w:tc>
+      </w:tr>
+      <w:tr>
+        <w:tc>
+          <w:tcPr>
+            <w:tcW w:w="8755" w:type="dxa"/>
+            <w:gridSpan w:val="4"/>
+            <w:vAlign w:val="center"/>
+          </w:tcPr>
+          <w:p>
+            <w:pPr>
+              <w:spacing w:before="40" w:after="40"/>
+              <w:rPr>
+                <w:rFonts w:ascii="Times New Roman" w:hAnsi="Times New Roman"/>
+                <w:sz w:val="24"/>
+                <w:szCs w:val="24"/>
+              </w:rPr>
+            </w:pPr>
+            <w:r>
+              <w:rPr>
+                <w:rFonts w:ascii="Times New Roman" w:hAnsi="Times New Roman"/>
+                <w:sz w:val="24"/>
+                <w:szCs w:val="24"/>
+              </w:rPr>
+              <w:t>Se muestra un mensaje de confirmación.</w:t>
+            </w:r>
+          </w:p>
+        </w:tc>
+      </w:tr>
+    </w:tbl>
     <w:p/>
     <w:p/>
     <w:p/>
@@ -10574,7 +11466,7 @@
           </mc:Choice>
           <mc:Fallback>
             <w:pict>
-              <v:shapetype w14:anchorId="59321D93" id="_x0000_t87" coordsize="21600,21600" o:spt="87" adj="1800,10800" path="m21600,qx10800@0l10800@2qy0@11,10800@3l10800@1qy21600,21600e" filled="f">
+              <v:shapetype w14:anchorId="3E74E0C1" id="_x0000_t87" coordsize="21600,21600" o:spt="87" adj="1800,10800" path="m21600,qx10800@0l10800@2qy0@11,10800@3l10800@1qy21600,21600e" filled="f">
                 <v:formulas>
                   <v:f eqn="val #0"/>
                   <v:f eqn="sum 21600 0 #0"/>
@@ -10668,7 +11560,7 @@
           </mc:Choice>
           <mc:Fallback>
             <w:pict>
-              <v:shapetype w14:anchorId="25CFA618" id="_x0000_t32" coordsize="21600,21600" o:spt="32" o:oned="t" path="m,l21600,21600e" filled="f">
+              <v:shapetype w14:anchorId="1B377BB5" id="_x0000_t32" coordsize="21600,21600" o:spt="32" o:oned="t" path="m,l21600,21600e" filled="f">
                 <v:path arrowok="t" fillok="f" o:connecttype="none"/>
                 <o:lock v:ext="edit" shapetype="t"/>
               </v:shapetype>
@@ -10745,7 +11637,7 @@
           </mc:Choice>
           <mc:Fallback>
             <w:pict>
-              <v:shape w14:anchorId="13443104" id="145 Conector recto de flecha" o:spid="_x0000_s1026" type="#_x0000_t32" style="position:absolute;margin-left:-34pt;margin-top:189.65pt;width:87.85pt;height:3.6pt;flip:y;z-index:251655168;visibility:visible;mso-wrap-style:square;mso-width-percent:0;mso-height-percent:0;mso-wrap-distance-left:9pt;mso-wrap-distance-top:0;mso-wrap-distance-right:9pt;mso-wrap-distance-bottom:0;mso-position-horizontal:absolute;mso-position-horizontal-relative:text;mso-position-vertical:absolute;mso-position-vertical-relative:text;mso-width-percent:0;mso-height-percent:0;mso-width-relative:margin;mso-height-relative:margin" o:gfxdata="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" strokecolor="black [3200]" strokeweight="1pt">
+              <v:shape w14:anchorId="77FE45D6" id="145 Conector recto de flecha" o:spid="_x0000_s1026" type="#_x0000_t32" style="position:absolute;margin-left:-34pt;margin-top:189.65pt;width:87.85pt;height:3.6pt;flip:y;z-index:251655168;visibility:visible;mso-wrap-style:square;mso-width-percent:0;mso-height-percent:0;mso-wrap-distance-left:9pt;mso-wrap-distance-top:0;mso-wrap-distance-right:9pt;mso-wrap-distance-bottom:0;mso-position-horizontal:absolute;mso-position-horizontal-relative:text;mso-position-vertical:absolute;mso-position-vertical-relative:text;mso-width-percent:0;mso-height-percent:0;mso-width-relative:margin;mso-height-relative:margin" o:gfxdata="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" strokecolor="black [3200]" strokeweight="1pt">
                 <v:stroke endarrow="open" joinstyle="miter"/>
               </v:shape>
             </w:pict>
@@ -10941,7 +11833,7 @@
           </mc:Choice>
           <mc:Fallback>
             <w:pict>
-              <v:shape w14:anchorId="11AD6CB1" id="148 Abrir llave" o:spid="_x0000_s1026" type="#_x0000_t87" style="position:absolute;margin-left:20.1pt;margin-top:197.15pt;width:46.85pt;height:36.8pt;z-index:251656192;visibility:visible;mso-wrap-style:square;mso-width-percent:0;mso-height-percent:0;mso-wrap-distance-left:9pt;mso-wrap-distance-top:0;mso-wrap-distance-right:9pt;mso-wrap-distance-bottom:0;mso-position-horizontal:absolute;mso-position-horizontal-relative:text;mso-position-vertical:absolute;mso-position-vertical-relative:text;mso-width-percent:0;mso-height-percent:0;mso-width-relative:margin;mso-height-relative:margin;v-text-anchor:middle" o:gfxdata="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" adj="0" strokecolor="black [3200]" strokeweight="1pt">
+              <v:shape w14:anchorId="0ECB3A16" id="148 Abrir llave" o:spid="_x0000_s1026" type="#_x0000_t87" style="position:absolute;margin-left:20.1pt;margin-top:197.15pt;width:46.85pt;height:36.8pt;z-index:251656192;visibility:visible;mso-wrap-style:square;mso-width-percent:0;mso-height-percent:0;mso-wrap-distance-left:9pt;mso-wrap-distance-top:0;mso-wrap-distance-right:9pt;mso-wrap-distance-bottom:0;mso-position-horizontal:absolute;mso-position-horizontal-relative:text;mso-position-vertical:absolute;mso-position-vertical-relative:text;mso-width-percent:0;mso-height-percent:0;mso-width-relative:margin;mso-height-relative:margin;v-text-anchor:middle" o:gfxdata="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" adj="0" strokecolor="black [3200]" strokeweight="1pt">
                 <v:stroke joinstyle="miter"/>
               </v:shape>
             </w:pict>
@@ -11014,7 +11906,7 @@
           </mc:Choice>
           <mc:Fallback>
             <w:pict>
-              <v:shape w14:anchorId="4CE5A99F" id="145 Conector recto de flecha" o:spid="_x0000_s1026" type="#_x0000_t32" style="position:absolute;margin-left:-40.7pt;margin-top:270.05pt;width:78.4pt;height:5pt;flip:y;z-index:251657216;visibility:visible;mso-wrap-style:square;mso-width-percent:0;mso-height-percent:0;mso-wrap-distance-left:9pt;mso-wrap-distance-top:0;mso-wrap-distance-right:9pt;mso-wrap-distance-bottom:0;mso-position-horizontal:absolute;mso-position-horizontal-relative:text;mso-position-vertical:absolute;mso-position-vertical-relative:text;mso-width-percent:0;mso-height-percent:0;mso-width-relative:margin;mso-height-relative:margin" o:gfxdata="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" strokecolor="black [3200]" strokeweight="1pt">
+              <v:shape w14:anchorId="747885EF" id="145 Conector recto de flecha" o:spid="_x0000_s1026" type="#_x0000_t32" style="position:absolute;margin-left:-40.7pt;margin-top:270.05pt;width:78.4pt;height:5pt;flip:y;z-index:251657216;visibility:visible;mso-wrap-style:square;mso-width-percent:0;mso-height-percent:0;mso-wrap-distance-left:9pt;mso-wrap-distance-top:0;mso-wrap-distance-right:9pt;mso-wrap-distance-bottom:0;mso-position-horizontal:absolute;mso-position-horizontal-relative:text;mso-position-vertical:absolute;mso-position-vertical-relative:text;mso-width-percent:0;mso-height-percent:0;mso-width-relative:margin;mso-height-relative:margin" o:gfxdata="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" strokecolor="black [3200]" strokeweight="1pt">
                 <v:stroke endarrow="open" joinstyle="miter"/>
               </v:shape>
             </w:pict>
@@ -11328,7 +12220,7 @@
           </mc:Choice>
           <mc:Fallback>
             <w:pict>
-              <v:shape w14:anchorId="776CED23" id="148 Abrir llave" o:spid="_x0000_s1026" type="#_x0000_t87" style="position:absolute;margin-left:6.95pt;margin-top:153.65pt;width:46.85pt;height:30.1pt;z-index:251653120;visibility:visible;mso-wrap-style:square;mso-width-percent:0;mso-height-percent:0;mso-wrap-distance-left:9pt;mso-wrap-distance-top:0;mso-wrap-distance-right:9pt;mso-wrap-distance-bottom:0;mso-position-horizontal:absolute;mso-position-horizontal-relative:text;mso-position-vertical:absolute;mso-position-vertical-relative:text;mso-width-percent:0;mso-height-percent:0;mso-width-relative:margin;mso-height-relative:margin;v-text-anchor:middle" o:gfxdata="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" adj="0" strokecolor="black [3200]" strokeweight="1pt">
+              <v:shape w14:anchorId="255CAB93" id="148 Abrir llave" o:spid="_x0000_s1026" type="#_x0000_t87" style="position:absolute;margin-left:6.95pt;margin-top:153.65pt;width:46.85pt;height:30.1pt;z-index:251653120;visibility:visible;mso-wrap-style:square;mso-width-percent:0;mso-height-percent:0;mso-wrap-distance-left:9pt;mso-wrap-distance-top:0;mso-wrap-distance-right:9pt;mso-wrap-distance-bottom:0;mso-position-horizontal:absolute;mso-position-horizontal-relative:text;mso-position-vertical:absolute;mso-position-vertical-relative:text;mso-width-percent:0;mso-height-percent:0;mso-width-relative:margin;mso-height-relative:margin;v-text-anchor:middle" o:gfxdata="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" adj="0" strokecolor="black [3200]" strokeweight="1pt">
                 <v:stroke joinstyle="miter"/>
               </v:shape>
             </w:pict>
@@ -12198,7 +13090,7 @@
           </mc:Choice>
           <mc:Fallback>
             <w:pict>
-              <v:shape w14:anchorId="3BD50CC6" id="145 Conector recto de flecha" o:spid="_x0000_s1026" type="#_x0000_t32" style="position:absolute;margin-left:-31.45pt;margin-top:208.85pt;width:72.75pt;height:3.6pt;flip:y;z-index:251665408;visibility:visible;mso-wrap-style:square;mso-width-percent:0;mso-height-percent:0;mso-wrap-distance-left:9pt;mso-wrap-distance-top:0;mso-wrap-distance-right:9pt;mso-wrap-distance-bottom:0;mso-position-horizontal:absolute;mso-position-horizontal-relative:text;mso-position-vertical:absolute;mso-position-vertical-relative:text;mso-width-percent:0;mso-height-percent:0;mso-width-relative:margin;mso-height-relative:margin" o:gfxdata="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" strokecolor="black [3200]" strokeweight="1pt">
+              <v:shape w14:anchorId="5FA2ADB5" id="145 Conector recto de flecha" o:spid="_x0000_s1026" type="#_x0000_t32" style="position:absolute;margin-left:-31.45pt;margin-top:208.85pt;width:72.75pt;height:3.6pt;flip:y;z-index:251665408;visibility:visible;mso-wrap-style:square;mso-width-percent:0;mso-height-percent:0;mso-wrap-distance-left:9pt;mso-wrap-distance-top:0;mso-wrap-distance-right:9pt;mso-wrap-distance-bottom:0;mso-position-horizontal:absolute;mso-position-horizontal-relative:text;mso-position-vertical:absolute;mso-position-vertical-relative:text;mso-width-percent:0;mso-height-percent:0;mso-width-relative:margin;mso-height-relative:margin" o:gfxdata="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" strokecolor="black [3200]" strokeweight="1pt">
                 <v:stroke endarrow="open" joinstyle="miter"/>
               </v:shape>
             </w:pict>
@@ -12394,7 +13286,7 @@
           </mc:Choice>
           <mc:Fallback>
             <w:pict>
-              <v:shape w14:anchorId="09A6C1EA" id="148 Abrir llave" o:spid="_x0000_s1026" type="#_x0000_t87" style="position:absolute;margin-left:19.6pt;margin-top:155.25pt;width:40.15pt;height:36pt;z-index:251662336;visibility:visible;mso-wrap-style:square;mso-width-percent:0;mso-height-percent:0;mso-wrap-distance-left:9pt;mso-wrap-distance-top:0;mso-wrap-distance-right:9pt;mso-wrap-distance-bottom:0;mso-position-horizontal:absolute;mso-position-horizontal-relative:text;mso-position-vertical:absolute;mso-position-vertical-relative:text;mso-width-percent:0;mso-height-percent:0;mso-width-relative:margin;mso-height-relative:margin;v-text-anchor:middle" o:gfxdata="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" adj="0" strokecolor="black [3200]" strokeweight="1pt">
+              <v:shape w14:anchorId="2C331D0B" id="148 Abrir llave" o:spid="_x0000_s1026" type="#_x0000_t87" style="position:absolute;margin-left:19.6pt;margin-top:155.25pt;width:40.15pt;height:36pt;z-index:251662336;visibility:visible;mso-wrap-style:square;mso-width-percent:0;mso-height-percent:0;mso-wrap-distance-left:9pt;mso-wrap-distance-top:0;mso-wrap-distance-right:9pt;mso-wrap-distance-bottom:0;mso-position-horizontal:absolute;mso-position-horizontal-relative:text;mso-position-vertical:absolute;mso-position-vertical-relative:text;mso-width-percent:0;mso-height-percent:0;mso-width-relative:margin;mso-height-relative:margin;v-text-anchor:middle" o:gfxdata="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" adj="0" strokecolor="black [3200]" strokeweight="1pt">
                 <v:stroke joinstyle="miter"/>
               </v:shape>
             </w:pict>
@@ -12467,7 +13359,7 @@
           </mc:Choice>
           <mc:Fallback>
             <w:pict>
-              <v:shape w14:anchorId="5FD7F74B" id="145 Conector recto de flecha" o:spid="_x0000_s1026" type="#_x0000_t32" style="position:absolute;margin-left:-32.3pt;margin-top:146.25pt;width:73.65pt;height:3.6pt;flip:y;z-index:251661312;visibility:visible;mso-wrap-style:square;mso-width-percent:0;mso-height-percent:0;mso-wrap-distance-left:9pt;mso-wrap-distance-top:0;mso-wrap-distance-right:9pt;mso-wrap-distance-bottom:0;mso-position-horizontal:absolute;mso-position-horizontal-relative:text;mso-position-vertical:absolute;mso-position-vertical-relative:text;mso-width-percent:0;mso-height-percent:0;mso-width-relative:margin;mso-height-relative:margin" o:gfxdata="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" strokecolor="black [3200]" strokeweight="1pt">
+              <v:shape w14:anchorId="1A55793E" id="145 Conector recto de flecha" o:spid="_x0000_s1026" type="#_x0000_t32" style="position:absolute;margin-left:-32.3pt;margin-top:146.25pt;width:73.65pt;height:3.6pt;flip:y;z-index:251661312;visibility:visible;mso-wrap-style:square;mso-width-percent:0;mso-height-percent:0;mso-wrap-distance-left:9pt;mso-wrap-distance-top:0;mso-wrap-distance-right:9pt;mso-wrap-distance-bottom:0;mso-position-horizontal:absolute;mso-position-horizontal-relative:text;mso-position-vertical:absolute;mso-position-vertical-relative:text;mso-width-percent:0;mso-height-percent:0;mso-width-relative:margin;mso-height-relative:margin" o:gfxdata="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" strokecolor="black [3200]" strokeweight="1pt">
                 <v:stroke endarrow="open" joinstyle="miter"/>
               </v:shape>
             </w:pict>
@@ -12781,7 +13673,7 @@
           </mc:Choice>
           <mc:Fallback>
             <w:pict>
-              <v:shape w14:anchorId="60BD9B98" id="148 Abrir llave" o:spid="_x0000_s1026" type="#_x0000_t87" style="position:absolute;margin-left:-28.1pt;margin-top:41.35pt;width:68.65pt;height:97.95pt;z-index:251650048;visibility:visible;mso-wrap-style:square;mso-width-percent:0;mso-height-percent:0;mso-wrap-distance-left:9pt;mso-wrap-distance-top:0;mso-wrap-distance-right:9pt;mso-wrap-distance-bottom:0;mso-position-horizontal:absolute;mso-position-horizontal-relative:text;mso-position-vertical:absolute;mso-position-vertical-relative:text;mso-width-percent:0;mso-height-percent:0;mso-width-relative:margin;mso-height-relative:margin;v-text-anchor:middle" o:gfxdata="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" adj="0" strokecolor="black [3200]" strokeweight="1pt">
+              <v:shape w14:anchorId="77E919D3" id="148 Abrir llave" o:spid="_x0000_s1026" type="#_x0000_t87" style="position:absolute;margin-left:-28.1pt;margin-top:41.35pt;width:68.65pt;height:97.95pt;z-index:251650048;visibility:visible;mso-wrap-style:square;mso-width-percent:0;mso-height-percent:0;mso-wrap-distance-left:9pt;mso-wrap-distance-top:0;mso-wrap-distance-right:9pt;mso-wrap-distance-bottom:0;mso-position-horizontal:absolute;mso-position-horizontal-relative:text;mso-position-vertical:absolute;mso-position-vertical-relative:text;mso-width-percent:0;mso-height-percent:0;mso-width-relative:margin;mso-height-relative:margin;v-text-anchor:middle" o:gfxdata="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" adj="0" strokecolor="black [3200]" strokeweight="1pt">
                 <v:stroke joinstyle="miter"/>
               </v:shape>
             </w:pict>
@@ -13289,7 +14181,7 @@
           </mc:Choice>
           <mc:Fallback>
             <w:pict>
-              <v:shape w14:anchorId="3F124623" id="145 Conector recto de flecha" o:spid="_x0000_s1026" type="#_x0000_t32" style="position:absolute;margin-left:-25.95pt;margin-top:283.15pt;width:44.85pt;height:3.6pt;z-index:251666432;visibility:visible;mso-wrap-style:square;mso-width-percent:0;mso-height-percent:0;mso-wrap-distance-left:9pt;mso-wrap-distance-top:0;mso-wrap-distance-right:9pt;mso-wrap-distance-bottom:0;mso-position-horizontal:absolute;mso-position-horizontal-relative:text;mso-position-vertical:absolute;mso-position-vertical-relative:text;mso-width-percent:0;mso-height-percent:0;mso-width-relative:margin;mso-height-relative:margin" o:gfxdata="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" strokecolor="black [3200]" strokeweight="1pt">
+              <v:shape w14:anchorId="1074A19B" id="145 Conector recto de flecha" o:spid="_x0000_s1026" type="#_x0000_t32" style="position:absolute;margin-left:-25.95pt;margin-top:283.15pt;width:44.85pt;height:3.6pt;z-index:251666432;visibility:visible;mso-wrap-style:square;mso-width-percent:0;mso-height-percent:0;mso-wrap-distance-left:9pt;mso-wrap-distance-top:0;mso-wrap-distance-right:9pt;mso-wrap-distance-bottom:0;mso-position-horizontal:absolute;mso-position-horizontal-relative:text;mso-position-vertical:absolute;mso-position-vertical-relative:text;mso-width-percent:0;mso-height-percent:0;mso-width-relative:margin;mso-height-relative:margin" o:gfxdata="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" strokecolor="black [3200]" strokeweight="1pt">
                 <v:stroke endarrow="open" joinstyle="miter"/>
               </v:shape>
             </w:pict>
@@ -13603,7 +14495,7 @@
           </mc:Choice>
           <mc:Fallback>
             <w:pict>
-              <v:shape w14:anchorId="5B8B2B52" id="148 Abrir llave" o:spid="_x0000_s1026" type="#_x0000_t87" style="position:absolute;margin-left:2.55pt;margin-top:230.35pt;width:48.9pt;height:29.2pt;z-index:251676672;visibility:visible;mso-wrap-style:square;mso-width-percent:0;mso-height-percent:0;mso-wrap-distance-left:9pt;mso-wrap-distance-top:0;mso-wrap-distance-right:9pt;mso-wrap-distance-bottom:0;mso-position-horizontal:absolute;mso-position-horizontal-relative:text;mso-position-vertical:absolute;mso-position-vertical-relative:text;mso-width-percent:0;mso-height-percent:0;mso-width-relative:margin;mso-height-relative:margin;v-text-anchor:middle" o:gfxdata="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" adj="0" strokecolor="black [3200]" strokeweight="1pt">
+              <v:shape w14:anchorId="3EE734AE" id="148 Abrir llave" o:spid="_x0000_s1026" type="#_x0000_t87" style="position:absolute;margin-left:2.55pt;margin-top:230.35pt;width:48.9pt;height:29.2pt;z-index:251676672;visibility:visible;mso-wrap-style:square;mso-width-percent:0;mso-height-percent:0;mso-wrap-distance-left:9pt;mso-wrap-distance-top:0;mso-wrap-distance-right:9pt;mso-wrap-distance-bottom:0;mso-position-horizontal:absolute;mso-position-horizontal-relative:text;mso-position-vertical:absolute;mso-position-vertical-relative:text;mso-width-percent:0;mso-height-percent:0;mso-width-relative:margin;mso-height-relative:margin;v-text-anchor:middle" o:gfxdata="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" adj="0" strokecolor="black [3200]" strokeweight="1pt">
                 <v:stroke joinstyle="miter"/>
               </v:shape>
             </w:pict>
@@ -13676,7 +14568,7 @@
           </mc:Choice>
           <mc:Fallback>
             <w:pict>
-              <v:shape w14:anchorId="6C97A568" id="145 Conector recto de flecha" o:spid="_x0000_s1026" type="#_x0000_t32" style="position:absolute;margin-left:-38.2pt;margin-top:223.55pt;width:74.75pt;height:6.1pt;flip:y;z-index:251675648;visibility:visible;mso-wrap-style:square;mso-width-percent:0;mso-height-percent:0;mso-wrap-distance-left:9pt;mso-wrap-distance-top:0;mso-wrap-distance-right:9pt;mso-wrap-distance-bottom:0;mso-position-horizontal:absolute;mso-position-horizontal-relative:text;mso-position-vertical:absolute;mso-position-vertical-relative:text;mso-width-percent:0;mso-height-percent:0;mso-width-relative:margin;mso-height-relative:margin" o:gfxdata="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" strokecolor="black [3200]" strokeweight="1pt">
+              <v:shape w14:anchorId="65D73B7E" id="145 Conector recto de flecha" o:spid="_x0000_s1026" type="#_x0000_t32" style="position:absolute;margin-left:-38.2pt;margin-top:223.55pt;width:74.75pt;height:6.1pt;flip:y;z-index:251675648;visibility:visible;mso-wrap-style:square;mso-width-percent:0;mso-height-percent:0;mso-wrap-distance-left:9pt;mso-wrap-distance-top:0;mso-wrap-distance-right:9pt;mso-wrap-distance-bottom:0;mso-position-horizontal:absolute;mso-position-horizontal-relative:text;mso-position-vertical:absolute;mso-position-vertical-relative:text;mso-width-percent:0;mso-height-percent:0;mso-width-relative:margin;mso-height-relative:margin" o:gfxdata="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" strokecolor="black [3200]" strokeweight="1pt">
                 <v:stroke endarrow="open" joinstyle="miter"/>
               </v:shape>
             </w:pict>
@@ -13872,7 +14764,7 @@
           </mc:Choice>
           <mc:Fallback>
             <w:pict>
-              <v:shape w14:anchorId="3759FCA8" id="148 Abrir llave" o:spid="_x0000_s1026" type="#_x0000_t87" style="position:absolute;margin-left:-13.75pt;margin-top:171.25pt;width:50.25pt;height:45.5pt;z-index:251674624;visibility:visible;mso-wrap-style:square;mso-width-percent:0;mso-height-percent:0;mso-wrap-distance-left:9pt;mso-wrap-distance-top:0;mso-wrap-distance-right:9pt;mso-wrap-distance-bottom:0;mso-position-horizontal:absolute;mso-position-horizontal-relative:text;mso-position-vertical:absolute;mso-position-vertical-relative:text;mso-width-percent:0;mso-height-percent:0;mso-width-relative:margin;mso-height-relative:margin;v-text-anchor:middle" o:gfxdata="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" adj="0" strokecolor="black [3200]" strokeweight="1pt">
+              <v:shape w14:anchorId="3DFF4F93" id="148 Abrir llave" o:spid="_x0000_s1026" type="#_x0000_t87" style="position:absolute;margin-left:-13.75pt;margin-top:171.25pt;width:50.25pt;height:45.5pt;z-index:251674624;visibility:visible;mso-wrap-style:square;mso-width-percent:0;mso-height-percent:0;mso-wrap-distance-left:9pt;mso-wrap-distance-top:0;mso-wrap-distance-right:9pt;mso-wrap-distance-bottom:0;mso-position-horizontal:absolute;mso-position-horizontal-relative:text;mso-position-vertical:absolute;mso-position-vertical-relative:text;mso-width-percent:0;mso-height-percent:0;mso-width-relative:margin;mso-height-relative:margin;v-text-anchor:middle" o:gfxdata="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" adj="0" strokecolor="black [3200]" strokeweight="1pt">
                 <v:stroke joinstyle="miter"/>
               </v:shape>
             </w:pict>
@@ -14063,7 +14955,7 @@
           </mc:Choice>
           <mc:Fallback>
             <w:pict>
-              <v:shape w14:anchorId="615D2CF1" id="145 Conector recto de flecha" o:spid="_x0000_s1026" type="#_x0000_t32" style="position:absolute;margin-left:-34.1pt;margin-top:163.1pt;width:55.75pt;height:6.1pt;flip:y;z-index:251667456;visibility:visible;mso-wrap-style:square;mso-width-percent:0;mso-height-percent:0;mso-wrap-distance-left:9pt;mso-wrap-distance-top:0;mso-wrap-distance-right:9pt;mso-wrap-distance-bottom:0;mso-position-horizontal:absolute;mso-position-horizontal-relative:text;mso-position-vertical:absolute;mso-position-vertical-relative:text;mso-width-percent:0;mso-height-percent:0;mso-width-relative:margin;mso-height-relative:margin" o:gfxdata="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" strokecolor="black [3200]" strokeweight="1pt">
+              <v:shape w14:anchorId="0482E79B" id="145 Conector recto de flecha" o:spid="_x0000_s1026" type="#_x0000_t32" style="position:absolute;margin-left:-34.1pt;margin-top:163.1pt;width:55.75pt;height:6.1pt;flip:y;z-index:251667456;visibility:visible;mso-wrap-style:square;mso-width-percent:0;mso-height-percent:0;mso-wrap-distance-left:9pt;mso-wrap-distance-top:0;mso-wrap-distance-right:9pt;mso-wrap-distance-bottom:0;mso-position-horizontal:absolute;mso-position-horizontal-relative:text;mso-position-vertical:absolute;mso-position-vertical-relative:text;mso-width-percent:0;mso-height-percent:0;mso-width-relative:margin;mso-height-relative:margin" o:gfxdata="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" strokecolor="black [3200]" strokeweight="1pt">
                 <v:stroke endarrow="open" joinstyle="miter"/>
               </v:shape>
             </w:pict>
@@ -14377,7 +15269,7 @@
           </mc:Choice>
           <mc:Fallback>
             <w:pict>
-              <v:shape w14:anchorId="3DA9CC22" id="148 Abrir llave" o:spid="_x0000_s1026" type="#_x0000_t87" style="position:absolute;margin-left:-25.9pt;margin-top:128.45pt;width:49.6pt;height:26.5pt;z-index:251668480;visibility:visible;mso-wrap-style:square;mso-width-percent:0;mso-height-percent:0;mso-wrap-distance-left:9pt;mso-wrap-distance-top:0;mso-wrap-distance-right:9pt;mso-wrap-distance-bottom:0;mso-position-horizontal:absolute;mso-position-horizontal-relative:text;mso-position-vertical:absolute;mso-position-vertical-relative:text;mso-width-percent:0;mso-height-percent:0;mso-width-relative:margin;mso-height-relative:margin;v-text-anchor:middle" o:gfxdata="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" adj="0" strokecolor="black [3200]" strokeweight="1pt">
+              <v:shape w14:anchorId="5920C7B5" id="148 Abrir llave" o:spid="_x0000_s1026" type="#_x0000_t87" style="position:absolute;margin-left:-25.9pt;margin-top:128.45pt;width:49.6pt;height:26.5pt;z-index:251668480;visibility:visible;mso-wrap-style:square;mso-width-percent:0;mso-height-percent:0;mso-wrap-distance-left:9pt;mso-wrap-distance-top:0;mso-wrap-distance-right:9pt;mso-wrap-distance-bottom:0;mso-position-horizontal:absolute;mso-position-horizontal-relative:text;mso-position-vertical:absolute;mso-position-vertical-relative:text;mso-width-percent:0;mso-height-percent:0;mso-width-relative:margin;mso-height-relative:margin;v-text-anchor:middle" o:gfxdata="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" adj="0" strokecolor="black [3200]" strokeweight="1pt">
                 <v:stroke joinstyle="miter"/>
               </v:shape>
             </w:pict>
@@ -14573,7 +15465,7 @@
           </mc:Choice>
           <mc:Fallback>
             <w:pict>
-              <v:shape w14:anchorId="7B058657" id="148 Abrir llave" o:spid="_x0000_s1026" type="#_x0000_t87" style="position:absolute;margin-left:-11.7pt;margin-top:95.85pt;width:42.8pt;height:18.3pt;z-index:251642880;visibility:visible;mso-wrap-style:square;mso-width-percent:0;mso-height-percent:0;mso-wrap-distance-left:9pt;mso-wrap-distance-top:0;mso-wrap-distance-right:9pt;mso-wrap-distance-bottom:0;mso-position-horizontal:absolute;mso-position-horizontal-relative:text;mso-position-vertical:absolute;mso-position-vertical-relative:text;mso-width-percent:0;mso-height-percent:0;mso-width-relative:margin;mso-height-relative:margin;v-text-anchor:middle" o:gfxdata="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" adj="0" strokecolor="black [3200]" strokeweight="1pt">
+              <v:shape w14:anchorId="6437879E" id="148 Abrir llave" o:spid="_x0000_s1026" type="#_x0000_t87" style="position:absolute;margin-left:-11.7pt;margin-top:95.85pt;width:42.8pt;height:18.3pt;z-index:251642880;visibility:visible;mso-wrap-style:square;mso-width-percent:0;mso-height-percent:0;mso-wrap-distance-left:9pt;mso-wrap-distance-top:0;mso-wrap-distance-right:9pt;mso-wrap-distance-bottom:0;mso-position-horizontal:absolute;mso-position-horizontal-relative:text;mso-position-vertical:absolute;mso-position-vertical-relative:text;mso-width-percent:0;mso-height-percent:0;mso-width-relative:margin;mso-height-relative:margin;v-text-anchor:middle" o:gfxdata="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" adj="0" strokecolor="black [3200]" strokeweight="1pt">
                 <v:stroke joinstyle="miter"/>
               </v:shape>
             </w:pict>
@@ -14646,7 +15538,7 @@
           </mc:Choice>
           <mc:Fallback>
             <w:pict>
-              <v:shape w14:anchorId="548921DD" id="145 Conector recto de flecha" o:spid="_x0000_s1026" type="#_x0000_t32" style="position:absolute;margin-left:-39.55pt;margin-top:85pt;width:58.7pt;height:4.9pt;z-index:251641856;visibility:visible;mso-wrap-style:square;mso-width-percent:0;mso-height-percent:0;mso-wrap-distance-left:9pt;mso-wrap-distance-top:0;mso-wrap-distance-right:9pt;mso-wrap-distance-bottom:0;mso-position-horizontal:absolute;mso-position-horizontal-relative:text;mso-position-vertical:absolute;mso-position-vertical-relative:text;mso-width-percent:0;mso-height-percent:0;mso-width-relative:margin;mso-height-relative:margin" o:gfxdata="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" strokecolor="black [3200]" strokeweight="1pt">
+              <v:shape w14:anchorId="1F202A6C" id="145 Conector recto de flecha" o:spid="_x0000_s1026" type="#_x0000_t32" style="position:absolute;margin-left:-39.55pt;margin-top:85pt;width:58.7pt;height:4.9pt;z-index:251641856;visibility:visible;mso-wrap-style:square;mso-width-percent:0;mso-height-percent:0;mso-wrap-distance-left:9pt;mso-wrap-distance-top:0;mso-wrap-distance-right:9pt;mso-wrap-distance-bottom:0;mso-position-horizontal:absolute;mso-position-horizontal-relative:text;mso-position-vertical:absolute;mso-position-vertical-relative:text;mso-width-percent:0;mso-height-percent:0;mso-width-relative:margin;mso-height-relative:margin" o:gfxdata="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" strokecolor="black [3200]" strokeweight="1pt">
                 <v:stroke endarrow="open" joinstyle="miter"/>
               </v:shape>
             </w:pict>
@@ -14960,7 +15852,7 @@
           </mc:Choice>
           <mc:Fallback>
             <w:pict>
-              <v:shape w14:anchorId="6DFA6803" id="148 Abrir llave" o:spid="_x0000_s1026" type="#_x0000_t87" style="position:absolute;margin-left:-28.65pt;margin-top:33.4pt;width:52.3pt;height:50.25pt;z-index:251639808;visibility:visible;mso-wrap-style:square;mso-width-percent:0;mso-height-percent:0;mso-wrap-distance-left:9pt;mso-wrap-distance-top:0;mso-wrap-distance-right:9pt;mso-wrap-distance-bottom:0;mso-position-horizontal:absolute;mso-position-horizontal-relative:text;mso-position-vertical:absolute;mso-position-vertical-relative:text;mso-width-percent:0;mso-height-percent:0;mso-width-relative:margin;mso-height-relative:margin;v-text-anchor:middle" o:gfxdata="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" adj="0" strokecolor="black [3200]" strokeweight="1pt">
+              <v:shape w14:anchorId="4B5F1BA7" id="148 Abrir llave" o:spid="_x0000_s1026" type="#_x0000_t87" style="position:absolute;margin-left:-28.65pt;margin-top:33.4pt;width:52.3pt;height:50.25pt;z-index:251639808;visibility:visible;mso-wrap-style:square;mso-width-percent:0;mso-height-percent:0;mso-wrap-distance-left:9pt;mso-wrap-distance-top:0;mso-wrap-distance-right:9pt;mso-wrap-distance-bottom:0;mso-position-horizontal:absolute;mso-position-horizontal-relative:text;mso-position-vertical:absolute;mso-position-vertical-relative:text;mso-width-percent:0;mso-height-percent:0;mso-width-relative:margin;mso-height-relative:margin;v-text-anchor:middle" o:gfxdata="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" adj="0" strokecolor="black [3200]" strokeweight="1pt">
                 <v:stroke joinstyle="miter"/>
               </v:shape>
             </w:pict>
@@ -19846,7 +20738,7 @@
 </file>
 
 <file path=customXml/itemProps1.xml><?xml version="1.0" encoding="utf-8"?>
-<ds:datastoreItem xmlns:ds="http://schemas.openxmlformats.org/officeDocument/2006/customXml" ds:itemID="{D07A18AD-909F-4428-82AD-ACA26A8FCF46}">
+<ds:datastoreItem xmlns:ds="http://schemas.openxmlformats.org/officeDocument/2006/customXml" ds:itemID="{4587B8F5-3632-4C2B-9B96-26B4967180A6}">
   <ds:schemaRefs>
     <ds:schemaRef ds:uri="http://schemas.openxmlformats.org/officeDocument/2006/bibliography"/>
   </ds:schemaRefs>

</xml_diff>

<commit_message>
Avanzando documentaicón algo de bd
</commit_message>
<xml_diff>
--- a/documentacion/doc.docx
+++ b/documentacion/doc.docx
@@ -384,10 +384,10 @@
           <w:lang w:eastAsia="es-PE"/>
         </w:rPr>
         <w:drawing>
-          <wp:inline distT="0" distB="0" distL="0" distR="0" wp14:anchorId="15B85B27" wp14:editId="6F91A746">
-            <wp:extent cx="5612130" cy="2546985"/>
-            <wp:effectExtent l="0" t="0" r="7620" b="5715"/>
-            <wp:docPr id="2" name="Imagen 2"/>
+          <wp:inline distT="0" distB="0" distL="0" distR="0" wp14:anchorId="687BB0F3" wp14:editId="480CF4DE">
+            <wp:extent cx="5612130" cy="2536190"/>
+            <wp:effectExtent l="0" t="0" r="7620" b="0"/>
+            <wp:docPr id="84" name="Imagen 84"/>
             <wp:cNvGraphicFramePr>
               <a:graphicFrameLocks xmlns:a="http://schemas.openxmlformats.org/drawingml/2006/main" noChangeAspect="1"/>
             </wp:cNvGraphicFramePr>
@@ -407,7 +407,7 @@
                   <pic:spPr>
                     <a:xfrm>
                       <a:off x="0" y="0"/>
-                      <a:ext cx="5612130" cy="2546985"/>
+                      <a:ext cx="5612130" cy="2536190"/>
                     </a:xfrm>
                     <a:prstGeom prst="rect">
                       <a:avLst/>
@@ -1449,10 +1449,10 @@
         </w:rPr>
         <w:lastRenderedPageBreak/>
         <w:drawing>
-          <wp:inline distT="0" distB="0" distL="0" distR="0" wp14:anchorId="7ABF7F35" wp14:editId="1DF84327">
-            <wp:extent cx="5612130" cy="4176286"/>
+          <wp:inline distT="0" distB="0" distL="0" distR="0" wp14:anchorId="12D3D774" wp14:editId="443A536C">
+            <wp:extent cx="5612130" cy="4177832"/>
             <wp:effectExtent l="0" t="0" r="7620" b="0"/>
-            <wp:docPr id="67" name="Imagen 67" descr="D:\Documentos\Escritorio\mockups\13. Registrar Incidencia.png"/>
+            <wp:docPr id="2" name="Imagen 2" descr="D:\13. Registrar Incidencia.png"/>
             <wp:cNvGraphicFramePr>
               <a:graphicFrameLocks xmlns:a="http://schemas.openxmlformats.org/drawingml/2006/main" noChangeAspect="1"/>
             </wp:cNvGraphicFramePr>
@@ -1460,7 +1460,7 @@
               <a:graphicData uri="http://schemas.openxmlformats.org/drawingml/2006/picture">
                 <pic:pic xmlns:pic="http://schemas.openxmlformats.org/drawingml/2006/picture">
                   <pic:nvPicPr>
-                    <pic:cNvPr id="0" name="Picture 3" descr="D:\Documentos\Escritorio\mockups\13. Registrar Incidencia.png"/>
+                    <pic:cNvPr id="0" name="Picture 1" descr="D:\13. Registrar Incidencia.png"/>
                     <pic:cNvPicPr>
                       <a:picLocks noChangeAspect="1" noChangeArrowheads="1"/>
                     </pic:cNvPicPr>
@@ -1481,7 +1481,7 @@
                   <pic:spPr bwMode="auto">
                     <a:xfrm>
                       <a:off x="0" y="0"/>
-                      <a:ext cx="5612130" cy="4176286"/>
+                      <a:ext cx="5612130" cy="4177832"/>
                     </a:xfrm>
                     <a:prstGeom prst="rect">
                       <a:avLst/>
@@ -1497,6 +1497,8 @@
           </wp:inline>
         </w:drawing>
       </w:r>
+      <w:bookmarkStart w:id="2" w:name="_GoBack"/>
+      <w:bookmarkEnd w:id="2"/>
     </w:p>
     <w:p>
       <w:pPr>
@@ -4561,6 +4563,899 @@
     </w:tbl>
     <w:p/>
     <w:p/>
+    <w:tbl>
+      <w:tblPr>
+        <w:tblW w:w="0" w:type="auto"/>
+        <w:tblInd w:w="-34" w:type="dxa"/>
+        <w:tblBorders>
+          <w:top w:val="single" w:sz="4" w:space="0" w:color="8496B0" w:themeColor="text2" w:themeTint="99"/>
+          <w:left w:val="single" w:sz="4" w:space="0" w:color="8496B0" w:themeColor="text2" w:themeTint="99"/>
+          <w:bottom w:val="single" w:sz="4" w:space="0" w:color="8496B0" w:themeColor="text2" w:themeTint="99"/>
+          <w:right w:val="single" w:sz="4" w:space="0" w:color="8496B0" w:themeColor="text2" w:themeTint="99"/>
+          <w:insideH w:val="single" w:sz="4" w:space="0" w:color="8496B0" w:themeColor="text2" w:themeTint="99"/>
+          <w:insideV w:val="single" w:sz="4" w:space="0" w:color="8496B0" w:themeColor="text2" w:themeTint="99"/>
+        </w:tblBorders>
+        <w:tblLook w:val="04A0" w:firstRow="1" w:lastRow="0" w:firstColumn="1" w:lastColumn="0" w:noHBand="0" w:noVBand="1"/>
+      </w:tblPr>
+      <w:tblGrid>
+        <w:gridCol w:w="709"/>
+        <w:gridCol w:w="2694"/>
+        <w:gridCol w:w="2741"/>
+        <w:gridCol w:w="2611"/>
+      </w:tblGrid>
+      <w:tr>
+        <w:tc>
+          <w:tcPr>
+            <w:tcW w:w="3403" w:type="dxa"/>
+            <w:gridSpan w:val="2"/>
+            <w:tcBorders>
+              <w:right w:val="single" w:sz="4" w:space="0" w:color="FFFFFF" w:themeColor="background1"/>
+            </w:tcBorders>
+            <w:shd w:val="clear" w:color="auto" w:fill="8496B0" w:themeFill="text2" w:themeFillTint="99"/>
+            <w:vAlign w:val="center"/>
+          </w:tcPr>
+          <w:p>
+            <w:pPr>
+              <w:spacing w:before="200"/>
+              <w:jc w:val="center"/>
+              <w:rPr>
+                <w:rFonts w:ascii="Times New Roman" w:hAnsi="Times New Roman"/>
+                <w:b/>
+                <w:color w:val="FFFFFF" w:themeColor="background1"/>
+                <w:sz w:val="24"/>
+                <w:szCs w:val="24"/>
+              </w:rPr>
+            </w:pPr>
+            <w:r>
+              <w:rPr>
+                <w:rFonts w:ascii="Times New Roman" w:hAnsi="Times New Roman"/>
+                <w:b/>
+                <w:color w:val="FFFFFF" w:themeColor="background1"/>
+                <w:sz w:val="24"/>
+                <w:szCs w:val="24"/>
+              </w:rPr>
+              <w:lastRenderedPageBreak/>
+              <w:t>IDENTIFICADOR</w:t>
+            </w:r>
+          </w:p>
+        </w:tc>
+        <w:tc>
+          <w:tcPr>
+            <w:tcW w:w="5352" w:type="dxa"/>
+            <w:gridSpan w:val="2"/>
+            <w:tcBorders>
+              <w:left w:val="single" w:sz="4" w:space="0" w:color="FFFFFF" w:themeColor="background1"/>
+            </w:tcBorders>
+            <w:shd w:val="clear" w:color="auto" w:fill="8496B0" w:themeFill="text2" w:themeFillTint="99"/>
+            <w:vAlign w:val="center"/>
+          </w:tcPr>
+          <w:p>
+            <w:pPr>
+              <w:spacing w:before="200"/>
+              <w:jc w:val="center"/>
+              <w:rPr>
+                <w:rFonts w:ascii="Times New Roman" w:hAnsi="Times New Roman"/>
+                <w:b/>
+                <w:color w:val="FFFFFF" w:themeColor="background1"/>
+                <w:sz w:val="24"/>
+                <w:szCs w:val="24"/>
+              </w:rPr>
+            </w:pPr>
+            <w:r>
+              <w:rPr>
+                <w:rFonts w:ascii="Times New Roman" w:hAnsi="Times New Roman"/>
+                <w:b/>
+                <w:color w:val="FFFFFF" w:themeColor="background1"/>
+                <w:sz w:val="24"/>
+                <w:szCs w:val="24"/>
+              </w:rPr>
+              <w:t>NOMBRE</w:t>
+            </w:r>
+          </w:p>
+        </w:tc>
+      </w:tr>
+      <w:tr>
+        <w:tc>
+          <w:tcPr>
+            <w:tcW w:w="3403" w:type="dxa"/>
+            <w:gridSpan w:val="2"/>
+            <w:vAlign w:val="center"/>
+          </w:tcPr>
+          <w:p>
+            <w:pPr>
+              <w:spacing w:before="40" w:after="40"/>
+              <w:jc w:val="center"/>
+              <w:rPr>
+                <w:rFonts w:ascii="Times New Roman" w:hAnsi="Times New Roman"/>
+                <w:sz w:val="24"/>
+                <w:szCs w:val="24"/>
+              </w:rPr>
+            </w:pPr>
+            <w:r>
+              <w:rPr>
+                <w:rFonts w:ascii="Times New Roman" w:hAnsi="Times New Roman"/>
+                <w:sz w:val="24"/>
+                <w:szCs w:val="24"/>
+              </w:rPr>
+              <w:t>CU04</w:t>
+            </w:r>
+          </w:p>
+        </w:tc>
+        <w:tc>
+          <w:tcPr>
+            <w:tcW w:w="5352" w:type="dxa"/>
+            <w:gridSpan w:val="2"/>
+            <w:vAlign w:val="center"/>
+          </w:tcPr>
+          <w:p>
+            <w:pPr>
+              <w:spacing w:before="40" w:after="40"/>
+              <w:jc w:val="center"/>
+              <w:rPr>
+                <w:rFonts w:ascii="Times New Roman" w:hAnsi="Times New Roman"/>
+                <w:sz w:val="24"/>
+                <w:szCs w:val="24"/>
+              </w:rPr>
+            </w:pPr>
+            <w:r>
+              <w:rPr>
+                <w:rFonts w:ascii="Times New Roman" w:hAnsi="Times New Roman"/>
+                <w:sz w:val="24"/>
+                <w:szCs w:val="24"/>
+              </w:rPr>
+              <w:t>Gestionar la Información de Tipos de Incidencias</w:t>
+            </w:r>
+          </w:p>
+        </w:tc>
+      </w:tr>
+      <w:tr>
+        <w:tc>
+          <w:tcPr>
+            <w:tcW w:w="3403" w:type="dxa"/>
+            <w:gridSpan w:val="2"/>
+            <w:tcBorders>
+              <w:right w:val="single" w:sz="4" w:space="0" w:color="FFFFFF" w:themeColor="background1"/>
+            </w:tcBorders>
+            <w:shd w:val="clear" w:color="auto" w:fill="8496B0" w:themeFill="text2" w:themeFillTint="99"/>
+            <w:vAlign w:val="center"/>
+          </w:tcPr>
+          <w:p>
+            <w:pPr>
+              <w:spacing w:before="200"/>
+              <w:jc w:val="center"/>
+              <w:rPr>
+                <w:rFonts w:ascii="Times New Roman" w:hAnsi="Times New Roman"/>
+                <w:b/>
+                <w:color w:val="FFFFFF" w:themeColor="background1"/>
+                <w:sz w:val="24"/>
+                <w:szCs w:val="24"/>
+              </w:rPr>
+            </w:pPr>
+            <w:r>
+              <w:rPr>
+                <w:rFonts w:ascii="Times New Roman" w:hAnsi="Times New Roman"/>
+                <w:b/>
+                <w:color w:val="FFFFFF" w:themeColor="background1"/>
+                <w:sz w:val="24"/>
+                <w:szCs w:val="24"/>
+              </w:rPr>
+              <w:t>CATEGORÍA</w:t>
+            </w:r>
+          </w:p>
+        </w:tc>
+        <w:tc>
+          <w:tcPr>
+            <w:tcW w:w="2741" w:type="dxa"/>
+            <w:tcBorders>
+              <w:left w:val="single" w:sz="4" w:space="0" w:color="FFFFFF" w:themeColor="background1"/>
+              <w:right w:val="single" w:sz="4" w:space="0" w:color="FFFFFF" w:themeColor="background1"/>
+            </w:tcBorders>
+            <w:shd w:val="clear" w:color="auto" w:fill="8496B0" w:themeFill="text2" w:themeFillTint="99"/>
+            <w:vAlign w:val="center"/>
+          </w:tcPr>
+          <w:p>
+            <w:pPr>
+              <w:spacing w:before="200"/>
+              <w:jc w:val="center"/>
+              <w:rPr>
+                <w:rFonts w:ascii="Times New Roman" w:hAnsi="Times New Roman"/>
+                <w:b/>
+                <w:color w:val="FFFFFF" w:themeColor="background1"/>
+                <w:sz w:val="24"/>
+                <w:szCs w:val="24"/>
+              </w:rPr>
+            </w:pPr>
+            <w:r>
+              <w:rPr>
+                <w:rFonts w:ascii="Times New Roman" w:hAnsi="Times New Roman"/>
+                <w:b/>
+                <w:color w:val="FFFFFF" w:themeColor="background1"/>
+                <w:sz w:val="24"/>
+                <w:szCs w:val="24"/>
+              </w:rPr>
+              <w:t>COMPLEJIDAD</w:t>
+            </w:r>
+          </w:p>
+        </w:tc>
+        <w:tc>
+          <w:tcPr>
+            <w:tcW w:w="2611" w:type="dxa"/>
+            <w:tcBorders>
+              <w:left w:val="single" w:sz="4" w:space="0" w:color="FFFFFF" w:themeColor="background1"/>
+            </w:tcBorders>
+            <w:shd w:val="clear" w:color="auto" w:fill="8496B0" w:themeFill="text2" w:themeFillTint="99"/>
+            <w:vAlign w:val="center"/>
+          </w:tcPr>
+          <w:p>
+            <w:pPr>
+              <w:spacing w:before="200"/>
+              <w:jc w:val="center"/>
+              <w:rPr>
+                <w:rFonts w:ascii="Times New Roman" w:hAnsi="Times New Roman"/>
+                <w:b/>
+                <w:color w:val="FFFFFF" w:themeColor="background1"/>
+                <w:sz w:val="24"/>
+                <w:szCs w:val="24"/>
+              </w:rPr>
+            </w:pPr>
+            <w:r>
+              <w:rPr>
+                <w:rFonts w:ascii="Times New Roman" w:hAnsi="Times New Roman"/>
+                <w:b/>
+                <w:color w:val="FFFFFF" w:themeColor="background1"/>
+                <w:sz w:val="24"/>
+                <w:szCs w:val="24"/>
+              </w:rPr>
+              <w:t>PRIORIDAD</w:t>
+            </w:r>
+          </w:p>
+        </w:tc>
+      </w:tr>
+      <w:tr>
+        <w:tc>
+          <w:tcPr>
+            <w:tcW w:w="3403" w:type="dxa"/>
+            <w:gridSpan w:val="2"/>
+            <w:vAlign w:val="center"/>
+          </w:tcPr>
+          <w:p>
+            <w:pPr>
+              <w:spacing w:before="40" w:after="40"/>
+              <w:jc w:val="center"/>
+              <w:rPr>
+                <w:rFonts w:ascii="Times New Roman" w:hAnsi="Times New Roman"/>
+                <w:sz w:val="24"/>
+                <w:szCs w:val="24"/>
+              </w:rPr>
+            </w:pPr>
+            <w:r>
+              <w:rPr>
+                <w:rFonts w:ascii="Times New Roman" w:hAnsi="Times New Roman"/>
+                <w:sz w:val="24"/>
+                <w:szCs w:val="24"/>
+              </w:rPr>
+              <w:t>Administrativo</w:t>
+            </w:r>
+          </w:p>
+        </w:tc>
+        <w:tc>
+          <w:tcPr>
+            <w:tcW w:w="2741" w:type="dxa"/>
+            <w:vAlign w:val="center"/>
+          </w:tcPr>
+          <w:p>
+            <w:pPr>
+              <w:spacing w:before="40" w:after="40"/>
+              <w:jc w:val="center"/>
+              <w:rPr>
+                <w:rFonts w:ascii="Times New Roman" w:hAnsi="Times New Roman"/>
+                <w:sz w:val="24"/>
+                <w:szCs w:val="24"/>
+              </w:rPr>
+            </w:pPr>
+            <w:r>
+              <w:rPr>
+                <w:rFonts w:ascii="Times New Roman" w:hAnsi="Times New Roman"/>
+                <w:sz w:val="24"/>
+                <w:szCs w:val="24"/>
+              </w:rPr>
+              <w:t>BAJA</w:t>
+            </w:r>
+          </w:p>
+        </w:tc>
+        <w:tc>
+          <w:tcPr>
+            <w:tcW w:w="2611" w:type="dxa"/>
+            <w:vAlign w:val="center"/>
+          </w:tcPr>
+          <w:p>
+            <w:pPr>
+              <w:spacing w:before="40" w:after="40"/>
+              <w:jc w:val="center"/>
+              <w:rPr>
+                <w:rFonts w:ascii="Times New Roman" w:hAnsi="Times New Roman"/>
+                <w:sz w:val="24"/>
+                <w:szCs w:val="24"/>
+              </w:rPr>
+            </w:pPr>
+            <w:r>
+              <w:rPr>
+                <w:rFonts w:ascii="Times New Roman" w:hAnsi="Times New Roman"/>
+                <w:sz w:val="24"/>
+                <w:szCs w:val="24"/>
+              </w:rPr>
+              <w:t>MEDIA</w:t>
+            </w:r>
+          </w:p>
+        </w:tc>
+      </w:tr>
+      <w:tr>
+        <w:tc>
+          <w:tcPr>
+            <w:tcW w:w="8755" w:type="dxa"/>
+            <w:gridSpan w:val="4"/>
+            <w:shd w:val="clear" w:color="auto" w:fill="8496B0" w:themeFill="text2" w:themeFillTint="99"/>
+            <w:vAlign w:val="center"/>
+          </w:tcPr>
+          <w:p>
+            <w:pPr>
+              <w:spacing w:before="200"/>
+              <w:rPr>
+                <w:rFonts w:ascii="Times New Roman" w:hAnsi="Times New Roman"/>
+                <w:b/>
+                <w:color w:val="FFFFFF" w:themeColor="background1"/>
+                <w:sz w:val="24"/>
+                <w:szCs w:val="24"/>
+              </w:rPr>
+            </w:pPr>
+            <w:r>
+              <w:rPr>
+                <w:rFonts w:ascii="Times New Roman" w:hAnsi="Times New Roman"/>
+                <w:b/>
+                <w:color w:val="FFFFFF" w:themeColor="background1"/>
+                <w:sz w:val="24"/>
+                <w:szCs w:val="24"/>
+              </w:rPr>
+              <w:t>ACTORES</w:t>
+            </w:r>
+          </w:p>
+        </w:tc>
+      </w:tr>
+      <w:tr>
+        <w:tc>
+          <w:tcPr>
+            <w:tcW w:w="8755" w:type="dxa"/>
+            <w:gridSpan w:val="4"/>
+            <w:vAlign w:val="center"/>
+          </w:tcPr>
+          <w:p>
+            <w:pPr>
+              <w:spacing w:before="40" w:after="40"/>
+              <w:rPr>
+                <w:rFonts w:ascii="Times New Roman" w:hAnsi="Times New Roman"/>
+                <w:sz w:val="24"/>
+                <w:szCs w:val="24"/>
+              </w:rPr>
+            </w:pPr>
+            <w:r>
+              <w:rPr>
+                <w:rFonts w:ascii="Times New Roman" w:hAnsi="Times New Roman"/>
+                <w:sz w:val="24"/>
+                <w:szCs w:val="24"/>
+              </w:rPr>
+              <w:t>Administrador</w:t>
+            </w:r>
+          </w:p>
+        </w:tc>
+      </w:tr>
+      <w:tr>
+        <w:tc>
+          <w:tcPr>
+            <w:tcW w:w="8755" w:type="dxa"/>
+            <w:gridSpan w:val="4"/>
+            <w:shd w:val="clear" w:color="auto" w:fill="8496B0" w:themeFill="text2" w:themeFillTint="99"/>
+            <w:vAlign w:val="center"/>
+          </w:tcPr>
+          <w:p>
+            <w:pPr>
+              <w:spacing w:before="200"/>
+              <w:rPr>
+                <w:rFonts w:ascii="Times New Roman" w:hAnsi="Times New Roman"/>
+                <w:b/>
+                <w:color w:val="FFFFFF" w:themeColor="background1"/>
+                <w:sz w:val="24"/>
+                <w:szCs w:val="24"/>
+              </w:rPr>
+            </w:pPr>
+            <w:r>
+              <w:rPr>
+                <w:rFonts w:ascii="Times New Roman" w:hAnsi="Times New Roman"/>
+                <w:b/>
+                <w:color w:val="FFFFFF" w:themeColor="background1"/>
+                <w:sz w:val="24"/>
+                <w:szCs w:val="24"/>
+              </w:rPr>
+              <w:t>PROPÓSITO</w:t>
+            </w:r>
+          </w:p>
+        </w:tc>
+      </w:tr>
+      <w:tr>
+        <w:trPr>
+          <w:trHeight w:val="227"/>
+        </w:trPr>
+        <w:tc>
+          <w:tcPr>
+            <w:tcW w:w="8755" w:type="dxa"/>
+            <w:gridSpan w:val="4"/>
+          </w:tcPr>
+          <w:p>
+            <w:pPr>
+              <w:spacing w:before="40" w:after="40"/>
+              <w:jc w:val="both"/>
+              <w:rPr>
+                <w:rFonts w:ascii="Times New Roman" w:hAnsi="Times New Roman"/>
+                <w:sz w:val="24"/>
+                <w:szCs w:val="24"/>
+              </w:rPr>
+            </w:pPr>
+            <w:r>
+              <w:rPr>
+                <w:rFonts w:ascii="Times New Roman" w:hAnsi="Times New Roman"/>
+                <w:sz w:val="24"/>
+                <w:szCs w:val="24"/>
+              </w:rPr>
+              <w:t>Realizar el Mantenimiento de los Tipos de Incidencias.</w:t>
+            </w:r>
+          </w:p>
+        </w:tc>
+      </w:tr>
+      <w:tr>
+        <w:tc>
+          <w:tcPr>
+            <w:tcW w:w="8755" w:type="dxa"/>
+            <w:gridSpan w:val="4"/>
+            <w:tcBorders>
+              <w:bottom w:val="single" w:sz="4" w:space="0" w:color="8496B0" w:themeColor="text2" w:themeTint="99"/>
+            </w:tcBorders>
+            <w:shd w:val="clear" w:color="auto" w:fill="8496B0" w:themeFill="text2" w:themeFillTint="99"/>
+            <w:vAlign w:val="center"/>
+          </w:tcPr>
+          <w:p>
+            <w:pPr>
+              <w:spacing w:before="200"/>
+              <w:rPr>
+                <w:rFonts w:ascii="Times New Roman" w:hAnsi="Times New Roman"/>
+                <w:b/>
+                <w:color w:val="FFFFFF" w:themeColor="background1"/>
+                <w:sz w:val="24"/>
+                <w:szCs w:val="24"/>
+              </w:rPr>
+            </w:pPr>
+            <w:r>
+              <w:rPr>
+                <w:rFonts w:ascii="Times New Roman" w:hAnsi="Times New Roman"/>
+                <w:b/>
+                <w:color w:val="FFFFFF" w:themeColor="background1"/>
+                <w:sz w:val="24"/>
+                <w:szCs w:val="24"/>
+              </w:rPr>
+              <w:t>PRECONDICIÓN</w:t>
+            </w:r>
+          </w:p>
+        </w:tc>
+      </w:tr>
+      <w:tr>
+        <w:trPr>
+          <w:trHeight w:val="64"/>
+        </w:trPr>
+        <w:tc>
+          <w:tcPr>
+            <w:tcW w:w="8755" w:type="dxa"/>
+            <w:gridSpan w:val="4"/>
+            <w:vAlign w:val="center"/>
+          </w:tcPr>
+          <w:p>
+            <w:pPr>
+              <w:spacing w:before="40" w:after="40"/>
+              <w:jc w:val="both"/>
+              <w:rPr>
+                <w:rFonts w:ascii="Times New Roman" w:hAnsi="Times New Roman"/>
+                <w:sz w:val="24"/>
+                <w:szCs w:val="24"/>
+              </w:rPr>
+            </w:pPr>
+            <w:r>
+              <w:rPr>
+                <w:rFonts w:ascii="Times New Roman" w:hAnsi="Times New Roman"/>
+                <w:sz w:val="24"/>
+                <w:szCs w:val="24"/>
+              </w:rPr>
+              <w:t>El administrador debe haberse logueado correctamente.</w:t>
+            </w:r>
+          </w:p>
+        </w:tc>
+      </w:tr>
+      <w:tr>
+        <w:tc>
+          <w:tcPr>
+            <w:tcW w:w="8755" w:type="dxa"/>
+            <w:gridSpan w:val="4"/>
+            <w:tcBorders>
+              <w:bottom w:val="single" w:sz="4" w:space="0" w:color="8496B0" w:themeColor="text2" w:themeTint="99"/>
+            </w:tcBorders>
+            <w:shd w:val="clear" w:color="auto" w:fill="8496B0" w:themeFill="text2" w:themeFillTint="99"/>
+            <w:vAlign w:val="center"/>
+          </w:tcPr>
+          <w:p>
+            <w:pPr>
+              <w:spacing w:before="200"/>
+              <w:rPr>
+                <w:rFonts w:ascii="Times New Roman" w:hAnsi="Times New Roman"/>
+                <w:b/>
+                <w:color w:val="FFFFFF" w:themeColor="background1"/>
+                <w:sz w:val="24"/>
+                <w:szCs w:val="24"/>
+              </w:rPr>
+            </w:pPr>
+            <w:r>
+              <w:rPr>
+                <w:rFonts w:ascii="Times New Roman" w:hAnsi="Times New Roman"/>
+                <w:b/>
+                <w:color w:val="FFFFFF" w:themeColor="background1"/>
+                <w:sz w:val="24"/>
+                <w:szCs w:val="24"/>
+              </w:rPr>
+              <w:t>FLUJO BÁSICO</w:t>
+            </w:r>
+          </w:p>
+        </w:tc>
+      </w:tr>
+      <w:tr>
+        <w:trPr>
+          <w:trHeight w:val="111"/>
+        </w:trPr>
+        <w:tc>
+          <w:tcPr>
+            <w:tcW w:w="709" w:type="dxa"/>
+            <w:tcBorders>
+              <w:bottom w:val="nil"/>
+              <w:right w:val="nil"/>
+            </w:tcBorders>
+          </w:tcPr>
+          <w:p>
+            <w:pPr>
+              <w:spacing w:before="40" w:after="40"/>
+              <w:rPr>
+                <w:rFonts w:ascii="Times New Roman" w:hAnsi="Times New Roman"/>
+                <w:b/>
+                <w:sz w:val="24"/>
+                <w:szCs w:val="24"/>
+              </w:rPr>
+            </w:pPr>
+            <w:r>
+              <w:rPr>
+                <w:rFonts w:ascii="Times New Roman" w:hAnsi="Times New Roman"/>
+                <w:b/>
+                <w:sz w:val="24"/>
+                <w:szCs w:val="24"/>
+              </w:rPr>
+              <w:t>B1:</w:t>
+            </w:r>
+          </w:p>
+        </w:tc>
+        <w:tc>
+          <w:tcPr>
+            <w:tcW w:w="8046" w:type="dxa"/>
+            <w:gridSpan w:val="3"/>
+            <w:tcBorders>
+              <w:left w:val="nil"/>
+              <w:bottom w:val="nil"/>
+            </w:tcBorders>
+          </w:tcPr>
+          <w:p>
+            <w:pPr>
+              <w:spacing w:before="40" w:after="40"/>
+              <w:jc w:val="both"/>
+              <w:rPr>
+                <w:rFonts w:ascii="Times New Roman" w:hAnsi="Times New Roman"/>
+                <w:sz w:val="24"/>
+                <w:szCs w:val="24"/>
+              </w:rPr>
+            </w:pPr>
+            <w:r>
+              <w:rPr>
+                <w:rFonts w:ascii="Times New Roman" w:hAnsi="Times New Roman"/>
+                <w:sz w:val="24"/>
+                <w:szCs w:val="24"/>
+              </w:rPr>
+              <w:t>El usuario selecciona la opción de Gestionar la Información de Tipos de Incidencias.</w:t>
+            </w:r>
+          </w:p>
+        </w:tc>
+      </w:tr>
+      <w:tr>
+        <w:trPr>
+          <w:trHeight w:val="74"/>
+        </w:trPr>
+        <w:tc>
+          <w:tcPr>
+            <w:tcW w:w="709" w:type="dxa"/>
+            <w:tcBorders>
+              <w:top w:val="nil"/>
+              <w:bottom w:val="nil"/>
+              <w:right w:val="nil"/>
+            </w:tcBorders>
+          </w:tcPr>
+          <w:p>
+            <w:pPr>
+              <w:spacing w:before="40" w:after="40"/>
+              <w:rPr>
+                <w:rFonts w:ascii="Times New Roman" w:hAnsi="Times New Roman"/>
+                <w:b/>
+                <w:sz w:val="24"/>
+                <w:szCs w:val="24"/>
+              </w:rPr>
+            </w:pPr>
+            <w:r>
+              <w:rPr>
+                <w:rFonts w:ascii="Times New Roman" w:hAnsi="Times New Roman"/>
+                <w:b/>
+                <w:sz w:val="24"/>
+                <w:szCs w:val="24"/>
+              </w:rPr>
+              <w:t>B2</w:t>
+            </w:r>
+            <w:r>
+              <w:rPr>
+                <w:rFonts w:ascii="Times New Roman" w:hAnsi="Times New Roman"/>
+                <w:b/>
+                <w:sz w:val="24"/>
+                <w:szCs w:val="24"/>
+              </w:rPr>
+              <w:t>:</w:t>
+            </w:r>
+          </w:p>
+        </w:tc>
+        <w:tc>
+          <w:tcPr>
+            <w:tcW w:w="8046" w:type="dxa"/>
+            <w:gridSpan w:val="3"/>
+            <w:tcBorders>
+              <w:top w:val="nil"/>
+              <w:left w:val="nil"/>
+              <w:bottom w:val="nil"/>
+            </w:tcBorders>
+          </w:tcPr>
+          <w:p>
+            <w:pPr>
+              <w:spacing w:before="40" w:after="40"/>
+              <w:jc w:val="both"/>
+              <w:rPr>
+                <w:rFonts w:ascii="Times New Roman" w:hAnsi="Times New Roman"/>
+                <w:sz w:val="24"/>
+                <w:szCs w:val="24"/>
+              </w:rPr>
+            </w:pPr>
+            <w:r>
+              <w:rPr>
+                <w:rFonts w:ascii="Times New Roman" w:hAnsi="Times New Roman"/>
+                <w:sz w:val="24"/>
+                <w:szCs w:val="24"/>
+              </w:rPr>
+              <w:t>El usuario selecciona la opción de Nuevo Tipo de Incidencia.</w:t>
+            </w:r>
+          </w:p>
+        </w:tc>
+      </w:tr>
+      <w:tr>
+        <w:trPr>
+          <w:trHeight w:val="74"/>
+        </w:trPr>
+        <w:tc>
+          <w:tcPr>
+            <w:tcW w:w="709" w:type="dxa"/>
+            <w:tcBorders>
+              <w:top w:val="nil"/>
+              <w:bottom w:val="nil"/>
+              <w:right w:val="nil"/>
+            </w:tcBorders>
+          </w:tcPr>
+          <w:p>
+            <w:pPr>
+              <w:spacing w:before="40" w:after="40"/>
+              <w:rPr>
+                <w:rFonts w:ascii="Times New Roman" w:hAnsi="Times New Roman"/>
+                <w:b/>
+                <w:sz w:val="24"/>
+                <w:szCs w:val="24"/>
+              </w:rPr>
+            </w:pPr>
+            <w:r>
+              <w:rPr>
+                <w:rFonts w:ascii="Times New Roman" w:hAnsi="Times New Roman"/>
+                <w:b/>
+                <w:sz w:val="24"/>
+                <w:szCs w:val="24"/>
+              </w:rPr>
+              <w:t>B3</w:t>
+            </w:r>
+            <w:r>
+              <w:rPr>
+                <w:rFonts w:ascii="Times New Roman" w:hAnsi="Times New Roman"/>
+                <w:b/>
+                <w:sz w:val="24"/>
+                <w:szCs w:val="24"/>
+              </w:rPr>
+              <w:t>:</w:t>
+            </w:r>
+          </w:p>
+        </w:tc>
+        <w:tc>
+          <w:tcPr>
+            <w:tcW w:w="8046" w:type="dxa"/>
+            <w:gridSpan w:val="3"/>
+            <w:tcBorders>
+              <w:top w:val="nil"/>
+              <w:left w:val="nil"/>
+              <w:bottom w:val="nil"/>
+            </w:tcBorders>
+          </w:tcPr>
+          <w:p>
+            <w:pPr>
+              <w:spacing w:before="40" w:after="40"/>
+              <w:jc w:val="both"/>
+              <w:rPr>
+                <w:rFonts w:ascii="Times New Roman" w:hAnsi="Times New Roman"/>
+                <w:sz w:val="24"/>
+                <w:szCs w:val="24"/>
+              </w:rPr>
+            </w:pPr>
+            <w:r>
+              <w:rPr>
+                <w:rFonts w:ascii="Times New Roman" w:hAnsi="Times New Roman"/>
+                <w:sz w:val="24"/>
+                <w:szCs w:val="24"/>
+              </w:rPr>
+              <w:t>Cubre todos los campos del formulario.</w:t>
+            </w:r>
+          </w:p>
+        </w:tc>
+      </w:tr>
+      <w:tr>
+        <w:trPr>
+          <w:trHeight w:val="74"/>
+        </w:trPr>
+        <w:tc>
+          <w:tcPr>
+            <w:tcW w:w="709" w:type="dxa"/>
+            <w:tcBorders>
+              <w:top w:val="nil"/>
+              <w:bottom w:val="nil"/>
+              <w:right w:val="nil"/>
+            </w:tcBorders>
+          </w:tcPr>
+          <w:p>
+            <w:pPr>
+              <w:spacing w:before="40" w:after="40"/>
+              <w:rPr>
+                <w:rFonts w:ascii="Times New Roman" w:hAnsi="Times New Roman"/>
+                <w:b/>
+                <w:sz w:val="24"/>
+                <w:szCs w:val="24"/>
+              </w:rPr>
+            </w:pPr>
+            <w:r>
+              <w:rPr>
+                <w:rFonts w:ascii="Times New Roman" w:hAnsi="Times New Roman"/>
+                <w:b/>
+                <w:sz w:val="24"/>
+                <w:szCs w:val="24"/>
+              </w:rPr>
+              <w:t>B3</w:t>
+            </w:r>
+            <w:r>
+              <w:rPr>
+                <w:rFonts w:ascii="Times New Roman" w:hAnsi="Times New Roman"/>
+                <w:b/>
+                <w:sz w:val="24"/>
+                <w:szCs w:val="24"/>
+              </w:rPr>
+              <w:t>:</w:t>
+            </w:r>
+          </w:p>
+        </w:tc>
+        <w:tc>
+          <w:tcPr>
+            <w:tcW w:w="8046" w:type="dxa"/>
+            <w:gridSpan w:val="3"/>
+            <w:tcBorders>
+              <w:top w:val="nil"/>
+              <w:left w:val="nil"/>
+              <w:bottom w:val="nil"/>
+            </w:tcBorders>
+          </w:tcPr>
+          <w:p>
+            <w:pPr>
+              <w:spacing w:before="40" w:after="40"/>
+              <w:jc w:val="both"/>
+              <w:rPr>
+                <w:rFonts w:ascii="Times New Roman" w:hAnsi="Times New Roman"/>
+                <w:sz w:val="24"/>
+                <w:szCs w:val="24"/>
+              </w:rPr>
+            </w:pPr>
+            <w:r>
+              <w:rPr>
+                <w:rFonts w:ascii="Times New Roman" w:hAnsi="Times New Roman"/>
+                <w:sz w:val="24"/>
+                <w:szCs w:val="24"/>
+              </w:rPr>
+              <w:t>Hace click en el botón de Registrar.</w:t>
+            </w:r>
+          </w:p>
+        </w:tc>
+      </w:tr>
+      <w:tr>
+        <w:tc>
+          <w:tcPr>
+            <w:tcW w:w="8755" w:type="dxa"/>
+            <w:gridSpan w:val="4"/>
+            <w:shd w:val="clear" w:color="auto" w:fill="8496B0" w:themeFill="text2" w:themeFillTint="99"/>
+            <w:vAlign w:val="center"/>
+          </w:tcPr>
+          <w:p>
+            <w:pPr>
+              <w:spacing w:before="200"/>
+              <w:rPr>
+                <w:rFonts w:ascii="Times New Roman" w:hAnsi="Times New Roman"/>
+                <w:b/>
+                <w:color w:val="FFFFFF" w:themeColor="background1"/>
+                <w:sz w:val="24"/>
+                <w:szCs w:val="24"/>
+              </w:rPr>
+            </w:pPr>
+            <w:r>
+              <w:rPr>
+                <w:rFonts w:ascii="Times New Roman" w:hAnsi="Times New Roman"/>
+                <w:b/>
+                <w:color w:val="FFFFFF" w:themeColor="background1"/>
+                <w:sz w:val="24"/>
+                <w:szCs w:val="24"/>
+              </w:rPr>
+              <w:t>POSCONDICIÓN</w:t>
+            </w:r>
+          </w:p>
+        </w:tc>
+      </w:tr>
+      <w:tr>
+        <w:tc>
+          <w:tcPr>
+            <w:tcW w:w="8755" w:type="dxa"/>
+            <w:gridSpan w:val="4"/>
+            <w:vAlign w:val="center"/>
+          </w:tcPr>
+          <w:p>
+            <w:pPr>
+              <w:spacing w:before="40" w:after="40"/>
+              <w:rPr>
+                <w:rFonts w:ascii="Times New Roman" w:hAnsi="Times New Roman"/>
+                <w:sz w:val="24"/>
+                <w:szCs w:val="24"/>
+              </w:rPr>
+            </w:pPr>
+            <w:r>
+              <w:rPr>
+                <w:rFonts w:ascii="Times New Roman" w:hAnsi="Times New Roman"/>
+                <w:sz w:val="24"/>
+                <w:szCs w:val="24"/>
+              </w:rPr>
+              <w:t>Se muestra un mensaje de confirmación.</w:t>
+            </w:r>
+          </w:p>
+        </w:tc>
+      </w:tr>
+    </w:tbl>
     <w:p/>
     <w:p/>
     <w:p/>
@@ -4577,6 +5472,7 @@
           <w:noProof/>
           <w:lang w:eastAsia="es-PE"/>
         </w:rPr>
+        <w:lastRenderedPageBreak/>
         <w:drawing>
           <wp:inline distT="0" distB="0" distL="0" distR="0" wp14:anchorId="339C9D7C" wp14:editId="1A526681">
             <wp:extent cx="5543550" cy="3874923"/>
@@ -4756,7 +5652,6 @@
       <w:pPr>
         <w:jc w:val="center"/>
       </w:pPr>
-      <w:bookmarkStart w:id="2" w:name="_GoBack"/>
       <w:r>
         <w:rPr>
           <w:noProof/>
@@ -4812,7 +5707,6 @@
           </wp:inline>
         </w:drawing>
       </w:r>
-      <w:bookmarkEnd w:id="2"/>
     </w:p>
     <w:p>
       <w:pPr>
@@ -11453,7 +12347,7 @@
           </mc:Choice>
           <mc:Fallback>
             <w:pict>
-              <v:shapetype w14:anchorId="314FAE33" id="_x0000_t87" coordsize="21600,21600" o:spt="87" adj="1800,10800" path="m21600,qx10800@0l10800@2qy0@11,10800@3l10800@1qy21600,21600e" filled="f">
+              <v:shapetype w14:anchorId="14D8F2DB" id="_x0000_t87" coordsize="21600,21600" o:spt="87" adj="1800,10800" path="m21600,qx10800@0l10800@2qy0@11,10800@3l10800@1qy21600,21600e" filled="f">
                 <v:formulas>
                   <v:f eqn="val #0"/>
                   <v:f eqn="sum 21600 0 #0"/>
@@ -11547,7 +12441,7 @@
           </mc:Choice>
           <mc:Fallback>
             <w:pict>
-              <v:shapetype w14:anchorId="757684F5" id="_x0000_t32" coordsize="21600,21600" o:spt="32" o:oned="t" path="m,l21600,21600e" filled="f">
+              <v:shapetype w14:anchorId="72C46F37" id="_x0000_t32" coordsize="21600,21600" o:spt="32" o:oned="t" path="m,l21600,21600e" filled="f">
                 <v:path arrowok="t" fillok="f" o:connecttype="none"/>
                 <o:lock v:ext="edit" shapetype="t"/>
               </v:shapetype>
@@ -11624,7 +12518,7 @@
           </mc:Choice>
           <mc:Fallback>
             <w:pict>
-              <v:shape w14:anchorId="76BD4262" id="145 Conector recto de flecha" o:spid="_x0000_s1026" type="#_x0000_t32" style="position:absolute;margin-left:-34pt;margin-top:189.65pt;width:87.85pt;height:3.6pt;flip:y;z-index:251655168;visibility:visible;mso-wrap-style:square;mso-width-percent:0;mso-height-percent:0;mso-wrap-distance-left:9pt;mso-wrap-distance-top:0;mso-wrap-distance-right:9pt;mso-wrap-distance-bottom:0;mso-position-horizontal:absolute;mso-position-horizontal-relative:text;mso-position-vertical:absolute;mso-position-vertical-relative:text;mso-width-percent:0;mso-height-percent:0;mso-width-relative:margin;mso-height-relative:margin" o:gfxdata="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" strokecolor="black [3200]" strokeweight="1pt">
+              <v:shape w14:anchorId="1B01C4CF" id="145 Conector recto de flecha" o:spid="_x0000_s1026" type="#_x0000_t32" style="position:absolute;margin-left:-34pt;margin-top:189.65pt;width:87.85pt;height:3.6pt;flip:y;z-index:251655168;visibility:visible;mso-wrap-style:square;mso-width-percent:0;mso-height-percent:0;mso-wrap-distance-left:9pt;mso-wrap-distance-top:0;mso-wrap-distance-right:9pt;mso-wrap-distance-bottom:0;mso-position-horizontal:absolute;mso-position-horizontal-relative:text;mso-position-vertical:absolute;mso-position-vertical-relative:text;mso-width-percent:0;mso-height-percent:0;mso-width-relative:margin;mso-height-relative:margin" o:gfxdata="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" strokecolor="black [3200]" strokeweight="1pt">
                 <v:stroke endarrow="open" joinstyle="miter"/>
               </v:shape>
             </w:pict>
@@ -11820,7 +12714,7 @@
           </mc:Choice>
           <mc:Fallback>
             <w:pict>
-              <v:shape w14:anchorId="121D639B" id="148 Abrir llave" o:spid="_x0000_s1026" type="#_x0000_t87" style="position:absolute;margin-left:20.1pt;margin-top:197.15pt;width:46.85pt;height:36.8pt;z-index:251656192;visibility:visible;mso-wrap-style:square;mso-width-percent:0;mso-height-percent:0;mso-wrap-distance-left:9pt;mso-wrap-distance-top:0;mso-wrap-distance-right:9pt;mso-wrap-distance-bottom:0;mso-position-horizontal:absolute;mso-position-horizontal-relative:text;mso-position-vertical:absolute;mso-position-vertical-relative:text;mso-width-percent:0;mso-height-percent:0;mso-width-relative:margin;mso-height-relative:margin;v-text-anchor:middle" o:gfxdata="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" adj="0" strokecolor="black [3200]" strokeweight="1pt">
+              <v:shape w14:anchorId="4F85A17A" id="148 Abrir llave" o:spid="_x0000_s1026" type="#_x0000_t87" style="position:absolute;margin-left:20.1pt;margin-top:197.15pt;width:46.85pt;height:36.8pt;z-index:251656192;visibility:visible;mso-wrap-style:square;mso-width-percent:0;mso-height-percent:0;mso-wrap-distance-left:9pt;mso-wrap-distance-top:0;mso-wrap-distance-right:9pt;mso-wrap-distance-bottom:0;mso-position-horizontal:absolute;mso-position-horizontal-relative:text;mso-position-vertical:absolute;mso-position-vertical-relative:text;mso-width-percent:0;mso-height-percent:0;mso-width-relative:margin;mso-height-relative:margin;v-text-anchor:middle" o:gfxdata="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" adj="0" strokecolor="black [3200]" strokeweight="1pt">
                 <v:stroke joinstyle="miter"/>
               </v:shape>
             </w:pict>
@@ -11893,7 +12787,7 @@
           </mc:Choice>
           <mc:Fallback>
             <w:pict>
-              <v:shape w14:anchorId="350A347E" id="145 Conector recto de flecha" o:spid="_x0000_s1026" type="#_x0000_t32" style="position:absolute;margin-left:-40.7pt;margin-top:270.05pt;width:78.4pt;height:5pt;flip:y;z-index:251657216;visibility:visible;mso-wrap-style:square;mso-width-percent:0;mso-height-percent:0;mso-wrap-distance-left:9pt;mso-wrap-distance-top:0;mso-wrap-distance-right:9pt;mso-wrap-distance-bottom:0;mso-position-horizontal:absolute;mso-position-horizontal-relative:text;mso-position-vertical:absolute;mso-position-vertical-relative:text;mso-width-percent:0;mso-height-percent:0;mso-width-relative:margin;mso-height-relative:margin" o:gfxdata="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" strokecolor="black [3200]" strokeweight="1pt">
+              <v:shape w14:anchorId="155ADF54" id="145 Conector recto de flecha" o:spid="_x0000_s1026" type="#_x0000_t32" style="position:absolute;margin-left:-40.7pt;margin-top:270.05pt;width:78.4pt;height:5pt;flip:y;z-index:251657216;visibility:visible;mso-wrap-style:square;mso-width-percent:0;mso-height-percent:0;mso-wrap-distance-left:9pt;mso-wrap-distance-top:0;mso-wrap-distance-right:9pt;mso-wrap-distance-bottom:0;mso-position-horizontal:absolute;mso-position-horizontal-relative:text;mso-position-vertical:absolute;mso-position-vertical-relative:text;mso-width-percent:0;mso-height-percent:0;mso-width-relative:margin;mso-height-relative:margin" o:gfxdata="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" strokecolor="black [3200]" strokeweight="1pt">
                 <v:stroke endarrow="open" joinstyle="miter"/>
               </v:shape>
             </w:pict>
@@ -12207,7 +13101,7 @@
           </mc:Choice>
           <mc:Fallback>
             <w:pict>
-              <v:shape w14:anchorId="546845B4" id="148 Abrir llave" o:spid="_x0000_s1026" type="#_x0000_t87" style="position:absolute;margin-left:6.95pt;margin-top:153.65pt;width:46.85pt;height:30.1pt;z-index:251653120;visibility:visible;mso-wrap-style:square;mso-width-percent:0;mso-height-percent:0;mso-wrap-distance-left:9pt;mso-wrap-distance-top:0;mso-wrap-distance-right:9pt;mso-wrap-distance-bottom:0;mso-position-horizontal:absolute;mso-position-horizontal-relative:text;mso-position-vertical:absolute;mso-position-vertical-relative:text;mso-width-percent:0;mso-height-percent:0;mso-width-relative:margin;mso-height-relative:margin;v-text-anchor:middle" o:gfxdata="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" adj="0" strokecolor="black [3200]" strokeweight="1pt">
+              <v:shape w14:anchorId="0A47842B" id="148 Abrir llave" o:spid="_x0000_s1026" type="#_x0000_t87" style="position:absolute;margin-left:6.95pt;margin-top:153.65pt;width:46.85pt;height:30.1pt;z-index:251653120;visibility:visible;mso-wrap-style:square;mso-width-percent:0;mso-height-percent:0;mso-wrap-distance-left:9pt;mso-wrap-distance-top:0;mso-wrap-distance-right:9pt;mso-wrap-distance-bottom:0;mso-position-horizontal:absolute;mso-position-horizontal-relative:text;mso-position-vertical:absolute;mso-position-vertical-relative:text;mso-width-percent:0;mso-height-percent:0;mso-width-relative:margin;mso-height-relative:margin;v-text-anchor:middle" o:gfxdata="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" adj="0" strokecolor="black [3200]" strokeweight="1pt">
                 <v:stroke joinstyle="miter"/>
               </v:shape>
             </w:pict>
@@ -13077,7 +13971,7 @@
           </mc:Choice>
           <mc:Fallback>
             <w:pict>
-              <v:shape w14:anchorId="3AD8D0A1" id="145 Conector recto de flecha" o:spid="_x0000_s1026" type="#_x0000_t32" style="position:absolute;margin-left:-31.45pt;margin-top:208.85pt;width:72.75pt;height:3.6pt;flip:y;z-index:251665408;visibility:visible;mso-wrap-style:square;mso-width-percent:0;mso-height-percent:0;mso-wrap-distance-left:9pt;mso-wrap-distance-top:0;mso-wrap-distance-right:9pt;mso-wrap-distance-bottom:0;mso-position-horizontal:absolute;mso-position-horizontal-relative:text;mso-position-vertical:absolute;mso-position-vertical-relative:text;mso-width-percent:0;mso-height-percent:0;mso-width-relative:margin;mso-height-relative:margin" o:gfxdata="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" strokecolor="black [3200]" strokeweight="1pt">
+              <v:shape w14:anchorId="6BE14407" id="145 Conector recto de flecha" o:spid="_x0000_s1026" type="#_x0000_t32" style="position:absolute;margin-left:-31.45pt;margin-top:208.85pt;width:72.75pt;height:3.6pt;flip:y;z-index:251665408;visibility:visible;mso-wrap-style:square;mso-width-percent:0;mso-height-percent:0;mso-wrap-distance-left:9pt;mso-wrap-distance-top:0;mso-wrap-distance-right:9pt;mso-wrap-distance-bottom:0;mso-position-horizontal:absolute;mso-position-horizontal-relative:text;mso-position-vertical:absolute;mso-position-vertical-relative:text;mso-width-percent:0;mso-height-percent:0;mso-width-relative:margin;mso-height-relative:margin" o:gfxdata="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" strokecolor="black [3200]" strokeweight="1pt">
                 <v:stroke endarrow="open" joinstyle="miter"/>
               </v:shape>
             </w:pict>
@@ -13273,7 +14167,7 @@
           </mc:Choice>
           <mc:Fallback>
             <w:pict>
-              <v:shape w14:anchorId="26D1F658" id="148 Abrir llave" o:spid="_x0000_s1026" type="#_x0000_t87" style="position:absolute;margin-left:19.6pt;margin-top:155.25pt;width:40.15pt;height:36pt;z-index:251662336;visibility:visible;mso-wrap-style:square;mso-width-percent:0;mso-height-percent:0;mso-wrap-distance-left:9pt;mso-wrap-distance-top:0;mso-wrap-distance-right:9pt;mso-wrap-distance-bottom:0;mso-position-horizontal:absolute;mso-position-horizontal-relative:text;mso-position-vertical:absolute;mso-position-vertical-relative:text;mso-width-percent:0;mso-height-percent:0;mso-width-relative:margin;mso-height-relative:margin;v-text-anchor:middle" o:gfxdata="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" adj="0" strokecolor="black [3200]" strokeweight="1pt">
+              <v:shape w14:anchorId="2E926523" id="148 Abrir llave" o:spid="_x0000_s1026" type="#_x0000_t87" style="position:absolute;margin-left:19.6pt;margin-top:155.25pt;width:40.15pt;height:36pt;z-index:251662336;visibility:visible;mso-wrap-style:square;mso-width-percent:0;mso-height-percent:0;mso-wrap-distance-left:9pt;mso-wrap-distance-top:0;mso-wrap-distance-right:9pt;mso-wrap-distance-bottom:0;mso-position-horizontal:absolute;mso-position-horizontal-relative:text;mso-position-vertical:absolute;mso-position-vertical-relative:text;mso-width-percent:0;mso-height-percent:0;mso-width-relative:margin;mso-height-relative:margin;v-text-anchor:middle" o:gfxdata="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" adj="0" strokecolor="black [3200]" strokeweight="1pt">
                 <v:stroke joinstyle="miter"/>
               </v:shape>
             </w:pict>
@@ -13346,7 +14240,7 @@
           </mc:Choice>
           <mc:Fallback>
             <w:pict>
-              <v:shape w14:anchorId="2E977974" id="145 Conector recto de flecha" o:spid="_x0000_s1026" type="#_x0000_t32" style="position:absolute;margin-left:-32.3pt;margin-top:146.25pt;width:73.65pt;height:3.6pt;flip:y;z-index:251661312;visibility:visible;mso-wrap-style:square;mso-width-percent:0;mso-height-percent:0;mso-wrap-distance-left:9pt;mso-wrap-distance-top:0;mso-wrap-distance-right:9pt;mso-wrap-distance-bottom:0;mso-position-horizontal:absolute;mso-position-horizontal-relative:text;mso-position-vertical:absolute;mso-position-vertical-relative:text;mso-width-percent:0;mso-height-percent:0;mso-width-relative:margin;mso-height-relative:margin" o:gfxdata="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" strokecolor="black [3200]" strokeweight="1pt">
+              <v:shape w14:anchorId="6784FE18" id="145 Conector recto de flecha" o:spid="_x0000_s1026" type="#_x0000_t32" style="position:absolute;margin-left:-32.3pt;margin-top:146.25pt;width:73.65pt;height:3.6pt;flip:y;z-index:251661312;visibility:visible;mso-wrap-style:square;mso-width-percent:0;mso-height-percent:0;mso-wrap-distance-left:9pt;mso-wrap-distance-top:0;mso-wrap-distance-right:9pt;mso-wrap-distance-bottom:0;mso-position-horizontal:absolute;mso-position-horizontal-relative:text;mso-position-vertical:absolute;mso-position-vertical-relative:text;mso-width-percent:0;mso-height-percent:0;mso-width-relative:margin;mso-height-relative:margin" o:gfxdata="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" strokecolor="black [3200]" strokeweight="1pt">
                 <v:stroke endarrow="open" joinstyle="miter"/>
               </v:shape>
             </w:pict>
@@ -13660,7 +14554,7 @@
           </mc:Choice>
           <mc:Fallback>
             <w:pict>
-              <v:shape w14:anchorId="47B3F123" id="148 Abrir llave" o:spid="_x0000_s1026" type="#_x0000_t87" style="position:absolute;margin-left:-28.1pt;margin-top:41.35pt;width:68.65pt;height:97.95pt;z-index:251650048;visibility:visible;mso-wrap-style:square;mso-width-percent:0;mso-height-percent:0;mso-wrap-distance-left:9pt;mso-wrap-distance-top:0;mso-wrap-distance-right:9pt;mso-wrap-distance-bottom:0;mso-position-horizontal:absolute;mso-position-horizontal-relative:text;mso-position-vertical:absolute;mso-position-vertical-relative:text;mso-width-percent:0;mso-height-percent:0;mso-width-relative:margin;mso-height-relative:margin;v-text-anchor:middle" o:gfxdata="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" adj="0" strokecolor="black [3200]" strokeweight="1pt">
+              <v:shape w14:anchorId="0C2E0BF8" id="148 Abrir llave" o:spid="_x0000_s1026" type="#_x0000_t87" style="position:absolute;margin-left:-28.1pt;margin-top:41.35pt;width:68.65pt;height:97.95pt;z-index:251650048;visibility:visible;mso-wrap-style:square;mso-width-percent:0;mso-height-percent:0;mso-wrap-distance-left:9pt;mso-wrap-distance-top:0;mso-wrap-distance-right:9pt;mso-wrap-distance-bottom:0;mso-position-horizontal:absolute;mso-position-horizontal-relative:text;mso-position-vertical:absolute;mso-position-vertical-relative:text;mso-width-percent:0;mso-height-percent:0;mso-width-relative:margin;mso-height-relative:margin;v-text-anchor:middle" o:gfxdata="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" adj="0" strokecolor="black [3200]" strokeweight="1pt">
                 <v:stroke joinstyle="miter"/>
               </v:shape>
             </w:pict>
@@ -14168,7 +15062,7 @@
           </mc:Choice>
           <mc:Fallback>
             <w:pict>
-              <v:shape w14:anchorId="100D2774" id="145 Conector recto de flecha" o:spid="_x0000_s1026" type="#_x0000_t32" style="position:absolute;margin-left:-25.95pt;margin-top:283.15pt;width:44.85pt;height:3.6pt;z-index:251666432;visibility:visible;mso-wrap-style:square;mso-width-percent:0;mso-height-percent:0;mso-wrap-distance-left:9pt;mso-wrap-distance-top:0;mso-wrap-distance-right:9pt;mso-wrap-distance-bottom:0;mso-position-horizontal:absolute;mso-position-horizontal-relative:text;mso-position-vertical:absolute;mso-position-vertical-relative:text;mso-width-percent:0;mso-height-percent:0;mso-width-relative:margin;mso-height-relative:margin" o:gfxdata="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" strokecolor="black [3200]" strokeweight="1pt">
+              <v:shape w14:anchorId="24E2F4F9" id="145 Conector recto de flecha" o:spid="_x0000_s1026" type="#_x0000_t32" style="position:absolute;margin-left:-25.95pt;margin-top:283.15pt;width:44.85pt;height:3.6pt;z-index:251666432;visibility:visible;mso-wrap-style:square;mso-width-percent:0;mso-height-percent:0;mso-wrap-distance-left:9pt;mso-wrap-distance-top:0;mso-wrap-distance-right:9pt;mso-wrap-distance-bottom:0;mso-position-horizontal:absolute;mso-position-horizontal-relative:text;mso-position-vertical:absolute;mso-position-vertical-relative:text;mso-width-percent:0;mso-height-percent:0;mso-width-relative:margin;mso-height-relative:margin" o:gfxdata="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" strokecolor="black [3200]" strokeweight="1pt">
                 <v:stroke endarrow="open" joinstyle="miter"/>
               </v:shape>
             </w:pict>
@@ -14482,7 +15376,7 @@
           </mc:Choice>
           <mc:Fallback>
             <w:pict>
-              <v:shape w14:anchorId="5525E0DD" id="148 Abrir llave" o:spid="_x0000_s1026" type="#_x0000_t87" style="position:absolute;margin-left:2.55pt;margin-top:230.35pt;width:48.9pt;height:29.2pt;z-index:251676672;visibility:visible;mso-wrap-style:square;mso-width-percent:0;mso-height-percent:0;mso-wrap-distance-left:9pt;mso-wrap-distance-top:0;mso-wrap-distance-right:9pt;mso-wrap-distance-bottom:0;mso-position-horizontal:absolute;mso-position-horizontal-relative:text;mso-position-vertical:absolute;mso-position-vertical-relative:text;mso-width-percent:0;mso-height-percent:0;mso-width-relative:margin;mso-height-relative:margin;v-text-anchor:middle" o:gfxdata="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" adj="0" strokecolor="black [3200]" strokeweight="1pt">
+              <v:shape w14:anchorId="698A9586" id="148 Abrir llave" o:spid="_x0000_s1026" type="#_x0000_t87" style="position:absolute;margin-left:2.55pt;margin-top:230.35pt;width:48.9pt;height:29.2pt;z-index:251676672;visibility:visible;mso-wrap-style:square;mso-width-percent:0;mso-height-percent:0;mso-wrap-distance-left:9pt;mso-wrap-distance-top:0;mso-wrap-distance-right:9pt;mso-wrap-distance-bottom:0;mso-position-horizontal:absolute;mso-position-horizontal-relative:text;mso-position-vertical:absolute;mso-position-vertical-relative:text;mso-width-percent:0;mso-height-percent:0;mso-width-relative:margin;mso-height-relative:margin;v-text-anchor:middle" o:gfxdata="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" adj="0" strokecolor="black [3200]" strokeweight="1pt">
                 <v:stroke joinstyle="miter"/>
               </v:shape>
             </w:pict>
@@ -14555,7 +15449,7 @@
           </mc:Choice>
           <mc:Fallback>
             <w:pict>
-              <v:shape w14:anchorId="7086241A" id="145 Conector recto de flecha" o:spid="_x0000_s1026" type="#_x0000_t32" style="position:absolute;margin-left:-38.2pt;margin-top:223.55pt;width:74.75pt;height:6.1pt;flip:y;z-index:251675648;visibility:visible;mso-wrap-style:square;mso-width-percent:0;mso-height-percent:0;mso-wrap-distance-left:9pt;mso-wrap-distance-top:0;mso-wrap-distance-right:9pt;mso-wrap-distance-bottom:0;mso-position-horizontal:absolute;mso-position-horizontal-relative:text;mso-position-vertical:absolute;mso-position-vertical-relative:text;mso-width-percent:0;mso-height-percent:0;mso-width-relative:margin;mso-height-relative:margin" o:gfxdata="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" strokecolor="black [3200]" strokeweight="1pt">
+              <v:shape w14:anchorId="0FE94BBF" id="145 Conector recto de flecha" o:spid="_x0000_s1026" type="#_x0000_t32" style="position:absolute;margin-left:-38.2pt;margin-top:223.55pt;width:74.75pt;height:6.1pt;flip:y;z-index:251675648;visibility:visible;mso-wrap-style:square;mso-width-percent:0;mso-height-percent:0;mso-wrap-distance-left:9pt;mso-wrap-distance-top:0;mso-wrap-distance-right:9pt;mso-wrap-distance-bottom:0;mso-position-horizontal:absolute;mso-position-horizontal-relative:text;mso-position-vertical:absolute;mso-position-vertical-relative:text;mso-width-percent:0;mso-height-percent:0;mso-width-relative:margin;mso-height-relative:margin" o:gfxdata="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" strokecolor="black [3200]" strokeweight="1pt">
                 <v:stroke endarrow="open" joinstyle="miter"/>
               </v:shape>
             </w:pict>
@@ -14751,7 +15645,7 @@
           </mc:Choice>
           <mc:Fallback>
             <w:pict>
-              <v:shape w14:anchorId="6EBB8172" id="148 Abrir llave" o:spid="_x0000_s1026" type="#_x0000_t87" style="position:absolute;margin-left:-13.75pt;margin-top:171.25pt;width:50.25pt;height:45.5pt;z-index:251674624;visibility:visible;mso-wrap-style:square;mso-width-percent:0;mso-height-percent:0;mso-wrap-distance-left:9pt;mso-wrap-distance-top:0;mso-wrap-distance-right:9pt;mso-wrap-distance-bottom:0;mso-position-horizontal:absolute;mso-position-horizontal-relative:text;mso-position-vertical:absolute;mso-position-vertical-relative:text;mso-width-percent:0;mso-height-percent:0;mso-width-relative:margin;mso-height-relative:margin;v-text-anchor:middle" o:gfxdata="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" adj="0" strokecolor="black [3200]" strokeweight="1pt">
+              <v:shape w14:anchorId="06CEA742" id="148 Abrir llave" o:spid="_x0000_s1026" type="#_x0000_t87" style="position:absolute;margin-left:-13.75pt;margin-top:171.25pt;width:50.25pt;height:45.5pt;z-index:251674624;visibility:visible;mso-wrap-style:square;mso-width-percent:0;mso-height-percent:0;mso-wrap-distance-left:9pt;mso-wrap-distance-top:0;mso-wrap-distance-right:9pt;mso-wrap-distance-bottom:0;mso-position-horizontal:absolute;mso-position-horizontal-relative:text;mso-position-vertical:absolute;mso-position-vertical-relative:text;mso-width-percent:0;mso-height-percent:0;mso-width-relative:margin;mso-height-relative:margin;v-text-anchor:middle" o:gfxdata="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" adj="0" strokecolor="black [3200]" strokeweight="1pt">
                 <v:stroke joinstyle="miter"/>
               </v:shape>
             </w:pict>
@@ -14942,7 +15836,7 @@
           </mc:Choice>
           <mc:Fallback>
             <w:pict>
-              <v:shape w14:anchorId="1C25D80E" id="145 Conector recto de flecha" o:spid="_x0000_s1026" type="#_x0000_t32" style="position:absolute;margin-left:-34.1pt;margin-top:163.1pt;width:55.75pt;height:6.1pt;flip:y;z-index:251667456;visibility:visible;mso-wrap-style:square;mso-width-percent:0;mso-height-percent:0;mso-wrap-distance-left:9pt;mso-wrap-distance-top:0;mso-wrap-distance-right:9pt;mso-wrap-distance-bottom:0;mso-position-horizontal:absolute;mso-position-horizontal-relative:text;mso-position-vertical:absolute;mso-position-vertical-relative:text;mso-width-percent:0;mso-height-percent:0;mso-width-relative:margin;mso-height-relative:margin" o:gfxdata="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" strokecolor="black [3200]" strokeweight="1pt">
+              <v:shape w14:anchorId="37C8ED02" id="145 Conector recto de flecha" o:spid="_x0000_s1026" type="#_x0000_t32" style="position:absolute;margin-left:-34.1pt;margin-top:163.1pt;width:55.75pt;height:6.1pt;flip:y;z-index:251667456;visibility:visible;mso-wrap-style:square;mso-width-percent:0;mso-height-percent:0;mso-wrap-distance-left:9pt;mso-wrap-distance-top:0;mso-wrap-distance-right:9pt;mso-wrap-distance-bottom:0;mso-position-horizontal:absolute;mso-position-horizontal-relative:text;mso-position-vertical:absolute;mso-position-vertical-relative:text;mso-width-percent:0;mso-height-percent:0;mso-width-relative:margin;mso-height-relative:margin" o:gfxdata="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" strokecolor="black [3200]" strokeweight="1pt">
                 <v:stroke endarrow="open" joinstyle="miter"/>
               </v:shape>
             </w:pict>
@@ -15256,7 +16150,7 @@
           </mc:Choice>
           <mc:Fallback>
             <w:pict>
-              <v:shape w14:anchorId="4DC652C2" id="148 Abrir llave" o:spid="_x0000_s1026" type="#_x0000_t87" style="position:absolute;margin-left:-25.9pt;margin-top:128.45pt;width:49.6pt;height:26.5pt;z-index:251668480;visibility:visible;mso-wrap-style:square;mso-width-percent:0;mso-height-percent:0;mso-wrap-distance-left:9pt;mso-wrap-distance-top:0;mso-wrap-distance-right:9pt;mso-wrap-distance-bottom:0;mso-position-horizontal:absolute;mso-position-horizontal-relative:text;mso-position-vertical:absolute;mso-position-vertical-relative:text;mso-width-percent:0;mso-height-percent:0;mso-width-relative:margin;mso-height-relative:margin;v-text-anchor:middle" o:gfxdata="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" adj="0" strokecolor="black [3200]" strokeweight="1pt">
+              <v:shape w14:anchorId="7ADB6820" id="148 Abrir llave" o:spid="_x0000_s1026" type="#_x0000_t87" style="position:absolute;margin-left:-25.9pt;margin-top:128.45pt;width:49.6pt;height:26.5pt;z-index:251668480;visibility:visible;mso-wrap-style:square;mso-width-percent:0;mso-height-percent:0;mso-wrap-distance-left:9pt;mso-wrap-distance-top:0;mso-wrap-distance-right:9pt;mso-wrap-distance-bottom:0;mso-position-horizontal:absolute;mso-position-horizontal-relative:text;mso-position-vertical:absolute;mso-position-vertical-relative:text;mso-width-percent:0;mso-height-percent:0;mso-width-relative:margin;mso-height-relative:margin;v-text-anchor:middle" o:gfxdata="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" adj="0" strokecolor="black [3200]" strokeweight="1pt">
                 <v:stroke joinstyle="miter"/>
               </v:shape>
             </w:pict>
@@ -15452,7 +16346,7 @@
           </mc:Choice>
           <mc:Fallback>
             <w:pict>
-              <v:shape w14:anchorId="3FDA63D6" id="148 Abrir llave" o:spid="_x0000_s1026" type="#_x0000_t87" style="position:absolute;margin-left:-11.7pt;margin-top:95.85pt;width:42.8pt;height:18.3pt;z-index:251642880;visibility:visible;mso-wrap-style:square;mso-width-percent:0;mso-height-percent:0;mso-wrap-distance-left:9pt;mso-wrap-distance-top:0;mso-wrap-distance-right:9pt;mso-wrap-distance-bottom:0;mso-position-horizontal:absolute;mso-position-horizontal-relative:text;mso-position-vertical:absolute;mso-position-vertical-relative:text;mso-width-percent:0;mso-height-percent:0;mso-width-relative:margin;mso-height-relative:margin;v-text-anchor:middle" o:gfxdata="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" adj="0" strokecolor="black [3200]" strokeweight="1pt">
+              <v:shape w14:anchorId="69DEEFDE" id="148 Abrir llave" o:spid="_x0000_s1026" type="#_x0000_t87" style="position:absolute;margin-left:-11.7pt;margin-top:95.85pt;width:42.8pt;height:18.3pt;z-index:251642880;visibility:visible;mso-wrap-style:square;mso-width-percent:0;mso-height-percent:0;mso-wrap-distance-left:9pt;mso-wrap-distance-top:0;mso-wrap-distance-right:9pt;mso-wrap-distance-bottom:0;mso-position-horizontal:absolute;mso-position-horizontal-relative:text;mso-position-vertical:absolute;mso-position-vertical-relative:text;mso-width-percent:0;mso-height-percent:0;mso-width-relative:margin;mso-height-relative:margin;v-text-anchor:middle" o:gfxdata="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" adj="0" strokecolor="black [3200]" strokeweight="1pt">
                 <v:stroke joinstyle="miter"/>
               </v:shape>
             </w:pict>
@@ -15525,7 +16419,7 @@
           </mc:Choice>
           <mc:Fallback>
             <w:pict>
-              <v:shape w14:anchorId="20D1AEC9" id="145 Conector recto de flecha" o:spid="_x0000_s1026" type="#_x0000_t32" style="position:absolute;margin-left:-39.55pt;margin-top:85pt;width:58.7pt;height:4.9pt;z-index:251641856;visibility:visible;mso-wrap-style:square;mso-width-percent:0;mso-height-percent:0;mso-wrap-distance-left:9pt;mso-wrap-distance-top:0;mso-wrap-distance-right:9pt;mso-wrap-distance-bottom:0;mso-position-horizontal:absolute;mso-position-horizontal-relative:text;mso-position-vertical:absolute;mso-position-vertical-relative:text;mso-width-percent:0;mso-height-percent:0;mso-width-relative:margin;mso-height-relative:margin" o:gfxdata="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" strokecolor="black [3200]" strokeweight="1pt">
+              <v:shape w14:anchorId="03E3C20A" id="145 Conector recto de flecha" o:spid="_x0000_s1026" type="#_x0000_t32" style="position:absolute;margin-left:-39.55pt;margin-top:85pt;width:58.7pt;height:4.9pt;z-index:251641856;visibility:visible;mso-wrap-style:square;mso-width-percent:0;mso-height-percent:0;mso-wrap-distance-left:9pt;mso-wrap-distance-top:0;mso-wrap-distance-right:9pt;mso-wrap-distance-bottom:0;mso-position-horizontal:absolute;mso-position-horizontal-relative:text;mso-position-vertical:absolute;mso-position-vertical-relative:text;mso-width-percent:0;mso-height-percent:0;mso-width-relative:margin;mso-height-relative:margin" o:gfxdata="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" strokecolor="black [3200]" strokeweight="1pt">
                 <v:stroke endarrow="open" joinstyle="miter"/>
               </v:shape>
             </w:pict>
@@ -15839,7 +16733,7 @@
           </mc:Choice>
           <mc:Fallback>
             <w:pict>
-              <v:shape w14:anchorId="68D22CD2" id="148 Abrir llave" o:spid="_x0000_s1026" type="#_x0000_t87" style="position:absolute;margin-left:-28.65pt;margin-top:33.4pt;width:52.3pt;height:50.25pt;z-index:251639808;visibility:visible;mso-wrap-style:square;mso-width-percent:0;mso-height-percent:0;mso-wrap-distance-left:9pt;mso-wrap-distance-top:0;mso-wrap-distance-right:9pt;mso-wrap-distance-bottom:0;mso-position-horizontal:absolute;mso-position-horizontal-relative:text;mso-position-vertical:absolute;mso-position-vertical-relative:text;mso-width-percent:0;mso-height-percent:0;mso-width-relative:margin;mso-height-relative:margin;v-text-anchor:middle" o:gfxdata="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" adj="0" strokecolor="black [3200]" strokeweight="1pt">
+              <v:shape w14:anchorId="50C42E88" id="148 Abrir llave" o:spid="_x0000_s1026" type="#_x0000_t87" style="position:absolute;margin-left:-28.65pt;margin-top:33.4pt;width:52.3pt;height:50.25pt;z-index:251639808;visibility:visible;mso-wrap-style:square;mso-width-percent:0;mso-height-percent:0;mso-wrap-distance-left:9pt;mso-wrap-distance-top:0;mso-wrap-distance-right:9pt;mso-wrap-distance-bottom:0;mso-position-horizontal:absolute;mso-position-horizontal-relative:text;mso-position-vertical:absolute;mso-position-vertical-relative:text;mso-width-percent:0;mso-height-percent:0;mso-width-relative:margin;mso-height-relative:margin;v-text-anchor:middle" o:gfxdata="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" adj="0" strokecolor="black [3200]" strokeweight="1pt">
                 <v:stroke joinstyle="miter"/>
               </v:shape>
             </w:pict>
@@ -20725,7 +21619,7 @@
 </file>
 
 <file path=customXml/itemProps1.xml><?xml version="1.0" encoding="utf-8"?>
-<ds:datastoreItem xmlns:ds="http://schemas.openxmlformats.org/officeDocument/2006/customXml" ds:itemID="{44679896-E6F2-4568-BF8D-D73458A4874A}">
+<ds:datastoreItem xmlns:ds="http://schemas.openxmlformats.org/officeDocument/2006/customXml" ds:itemID="{DE9352DD-95CC-4109-9356-EC0875AC592C}">
   <ds:schemaRefs>
     <ds:schemaRef ds:uri="http://schemas.openxmlformats.org/officeDocument/2006/bibliography"/>
   </ds:schemaRefs>

</xml_diff>

<commit_message>
CRUD equipos de computo
</commit_message>
<xml_diff>
--- a/documentacion/doc.docx
+++ b/documentacion/doc.docx
@@ -1497,8 +1497,6 @@
           </wp:inline>
         </w:drawing>
       </w:r>
-      <w:bookmarkStart w:id="2" w:name="_GoBack"/>
-      <w:bookmarkEnd w:id="2"/>
     </w:p>
     <w:p>
       <w:pPr>
@@ -2629,7 +2627,7 @@
                 <w:sz w:val="24"/>
                 <w:szCs w:val="24"/>
               </w:rPr>
-              <w:t>B3</w:t>
+              <w:t>B4</w:t>
             </w:r>
             <w:r>
               <w:rPr>
@@ -3524,7 +3522,7 @@
                 <w:sz w:val="24"/>
                 <w:szCs w:val="24"/>
               </w:rPr>
-              <w:t>B3</w:t>
+              <w:t>B4</w:t>
             </w:r>
             <w:r>
               <w:rPr>
@@ -4457,7 +4455,7 @@
                 <w:sz w:val="24"/>
                 <w:szCs w:val="24"/>
               </w:rPr>
-              <w:t>B3</w:t>
+              <w:t>B4</w:t>
             </w:r>
             <w:r>
               <w:rPr>
@@ -5352,7 +5350,16 @@
                 <w:sz w:val="24"/>
                 <w:szCs w:val="24"/>
               </w:rPr>
-              <w:t>B3</w:t>
+              <w:t>B</w:t>
+            </w:r>
+            <w:r>
+              <w:rPr>
+                <w:rFonts w:ascii="Times New Roman" w:hAnsi="Times New Roman"/>
+                <w:b/>
+                <w:sz w:val="24"/>
+                <w:szCs w:val="24"/>
+              </w:rPr>
+              <w:t>4</w:t>
             </w:r>
             <w:r>
               <w:rPr>
@@ -5458,7 +5465,897 @@
     </w:tbl>
     <w:p/>
     <w:p/>
+    <w:tbl>
+      <w:tblPr>
+        <w:tblW w:w="0" w:type="auto"/>
+        <w:tblInd w:w="-34" w:type="dxa"/>
+        <w:tblBorders>
+          <w:top w:val="single" w:sz="4" w:space="0" w:color="8496B0" w:themeColor="text2" w:themeTint="99"/>
+          <w:left w:val="single" w:sz="4" w:space="0" w:color="8496B0" w:themeColor="text2" w:themeTint="99"/>
+          <w:bottom w:val="single" w:sz="4" w:space="0" w:color="8496B0" w:themeColor="text2" w:themeTint="99"/>
+          <w:right w:val="single" w:sz="4" w:space="0" w:color="8496B0" w:themeColor="text2" w:themeTint="99"/>
+          <w:insideH w:val="single" w:sz="4" w:space="0" w:color="8496B0" w:themeColor="text2" w:themeTint="99"/>
+          <w:insideV w:val="single" w:sz="4" w:space="0" w:color="8496B0" w:themeColor="text2" w:themeTint="99"/>
+        </w:tblBorders>
+        <w:tblLook w:val="04A0" w:firstRow="1" w:lastRow="0" w:firstColumn="1" w:lastColumn="0" w:noHBand="0" w:noVBand="1"/>
+      </w:tblPr>
+      <w:tblGrid>
+        <w:gridCol w:w="709"/>
+        <w:gridCol w:w="2694"/>
+        <w:gridCol w:w="2741"/>
+        <w:gridCol w:w="2611"/>
+      </w:tblGrid>
+      <w:tr>
+        <w:tc>
+          <w:tcPr>
+            <w:tcW w:w="3403" w:type="dxa"/>
+            <w:gridSpan w:val="2"/>
+            <w:tcBorders>
+              <w:right w:val="single" w:sz="4" w:space="0" w:color="FFFFFF" w:themeColor="background1"/>
+            </w:tcBorders>
+            <w:shd w:val="clear" w:color="auto" w:fill="8496B0" w:themeFill="text2" w:themeFillTint="99"/>
+            <w:vAlign w:val="center"/>
+          </w:tcPr>
+          <w:p>
+            <w:pPr>
+              <w:spacing w:before="200"/>
+              <w:jc w:val="center"/>
+              <w:rPr>
+                <w:rFonts w:ascii="Times New Roman" w:hAnsi="Times New Roman"/>
+                <w:b/>
+                <w:color w:val="FFFFFF" w:themeColor="background1"/>
+                <w:sz w:val="24"/>
+                <w:szCs w:val="24"/>
+              </w:rPr>
+            </w:pPr>
+            <w:r>
+              <w:rPr>
+                <w:rFonts w:ascii="Times New Roman" w:hAnsi="Times New Roman"/>
+                <w:b/>
+                <w:color w:val="FFFFFF" w:themeColor="background1"/>
+                <w:sz w:val="24"/>
+                <w:szCs w:val="24"/>
+              </w:rPr>
+              <w:t>IDENTIFICADOR</w:t>
+            </w:r>
+          </w:p>
+        </w:tc>
+        <w:tc>
+          <w:tcPr>
+            <w:tcW w:w="5352" w:type="dxa"/>
+            <w:gridSpan w:val="2"/>
+            <w:tcBorders>
+              <w:left w:val="single" w:sz="4" w:space="0" w:color="FFFFFF" w:themeColor="background1"/>
+            </w:tcBorders>
+            <w:shd w:val="clear" w:color="auto" w:fill="8496B0" w:themeFill="text2" w:themeFillTint="99"/>
+            <w:vAlign w:val="center"/>
+          </w:tcPr>
+          <w:p>
+            <w:pPr>
+              <w:spacing w:before="200"/>
+              <w:jc w:val="center"/>
+              <w:rPr>
+                <w:rFonts w:ascii="Times New Roman" w:hAnsi="Times New Roman"/>
+                <w:b/>
+                <w:color w:val="FFFFFF" w:themeColor="background1"/>
+                <w:sz w:val="24"/>
+                <w:szCs w:val="24"/>
+              </w:rPr>
+            </w:pPr>
+            <w:r>
+              <w:rPr>
+                <w:rFonts w:ascii="Times New Roman" w:hAnsi="Times New Roman"/>
+                <w:b/>
+                <w:color w:val="FFFFFF" w:themeColor="background1"/>
+                <w:sz w:val="24"/>
+                <w:szCs w:val="24"/>
+              </w:rPr>
+              <w:t>NOMBRE</w:t>
+            </w:r>
+          </w:p>
+        </w:tc>
+      </w:tr>
+      <w:tr>
+        <w:tc>
+          <w:tcPr>
+            <w:tcW w:w="3403" w:type="dxa"/>
+            <w:gridSpan w:val="2"/>
+            <w:vAlign w:val="center"/>
+          </w:tcPr>
+          <w:p>
+            <w:pPr>
+              <w:spacing w:before="40" w:after="40"/>
+              <w:jc w:val="center"/>
+              <w:rPr>
+                <w:rFonts w:ascii="Times New Roman" w:hAnsi="Times New Roman"/>
+                <w:sz w:val="24"/>
+                <w:szCs w:val="24"/>
+              </w:rPr>
+            </w:pPr>
+            <w:r>
+              <w:rPr>
+                <w:rFonts w:ascii="Times New Roman" w:hAnsi="Times New Roman"/>
+                <w:sz w:val="24"/>
+                <w:szCs w:val="24"/>
+              </w:rPr>
+              <w:t>CU05</w:t>
+            </w:r>
+          </w:p>
+        </w:tc>
+        <w:tc>
+          <w:tcPr>
+            <w:tcW w:w="5352" w:type="dxa"/>
+            <w:gridSpan w:val="2"/>
+            <w:vAlign w:val="center"/>
+          </w:tcPr>
+          <w:p>
+            <w:pPr>
+              <w:spacing w:before="40" w:after="40"/>
+              <w:jc w:val="center"/>
+              <w:rPr>
+                <w:rFonts w:ascii="Times New Roman" w:hAnsi="Times New Roman"/>
+                <w:sz w:val="24"/>
+                <w:szCs w:val="24"/>
+              </w:rPr>
+            </w:pPr>
+            <w:r>
+              <w:rPr>
+                <w:rFonts w:ascii="Times New Roman" w:hAnsi="Times New Roman"/>
+                <w:sz w:val="24"/>
+                <w:szCs w:val="24"/>
+              </w:rPr>
+              <w:t>Consultar Alternativas de Solución</w:t>
+            </w:r>
+          </w:p>
+        </w:tc>
+      </w:tr>
+      <w:tr>
+        <w:tc>
+          <w:tcPr>
+            <w:tcW w:w="3403" w:type="dxa"/>
+            <w:gridSpan w:val="2"/>
+            <w:tcBorders>
+              <w:right w:val="single" w:sz="4" w:space="0" w:color="FFFFFF" w:themeColor="background1"/>
+            </w:tcBorders>
+            <w:shd w:val="clear" w:color="auto" w:fill="8496B0" w:themeFill="text2" w:themeFillTint="99"/>
+            <w:vAlign w:val="center"/>
+          </w:tcPr>
+          <w:p>
+            <w:pPr>
+              <w:spacing w:before="200"/>
+              <w:jc w:val="center"/>
+              <w:rPr>
+                <w:rFonts w:ascii="Times New Roman" w:hAnsi="Times New Roman"/>
+                <w:b/>
+                <w:color w:val="FFFFFF" w:themeColor="background1"/>
+                <w:sz w:val="24"/>
+                <w:szCs w:val="24"/>
+              </w:rPr>
+            </w:pPr>
+            <w:r>
+              <w:rPr>
+                <w:rFonts w:ascii="Times New Roman" w:hAnsi="Times New Roman"/>
+                <w:b/>
+                <w:color w:val="FFFFFF" w:themeColor="background1"/>
+                <w:sz w:val="24"/>
+                <w:szCs w:val="24"/>
+              </w:rPr>
+              <w:t>CATEGORÍA</w:t>
+            </w:r>
+          </w:p>
+        </w:tc>
+        <w:tc>
+          <w:tcPr>
+            <w:tcW w:w="2741" w:type="dxa"/>
+            <w:tcBorders>
+              <w:left w:val="single" w:sz="4" w:space="0" w:color="FFFFFF" w:themeColor="background1"/>
+              <w:right w:val="single" w:sz="4" w:space="0" w:color="FFFFFF" w:themeColor="background1"/>
+            </w:tcBorders>
+            <w:shd w:val="clear" w:color="auto" w:fill="8496B0" w:themeFill="text2" w:themeFillTint="99"/>
+            <w:vAlign w:val="center"/>
+          </w:tcPr>
+          <w:p>
+            <w:pPr>
+              <w:spacing w:before="200"/>
+              <w:jc w:val="center"/>
+              <w:rPr>
+                <w:rFonts w:ascii="Times New Roman" w:hAnsi="Times New Roman"/>
+                <w:b/>
+                <w:color w:val="FFFFFF" w:themeColor="background1"/>
+                <w:sz w:val="24"/>
+                <w:szCs w:val="24"/>
+              </w:rPr>
+            </w:pPr>
+            <w:r>
+              <w:rPr>
+                <w:rFonts w:ascii="Times New Roman" w:hAnsi="Times New Roman"/>
+                <w:b/>
+                <w:color w:val="FFFFFF" w:themeColor="background1"/>
+                <w:sz w:val="24"/>
+                <w:szCs w:val="24"/>
+              </w:rPr>
+              <w:t>COMPLEJIDAD</w:t>
+            </w:r>
+          </w:p>
+        </w:tc>
+        <w:tc>
+          <w:tcPr>
+            <w:tcW w:w="2611" w:type="dxa"/>
+            <w:tcBorders>
+              <w:left w:val="single" w:sz="4" w:space="0" w:color="FFFFFF" w:themeColor="background1"/>
+            </w:tcBorders>
+            <w:shd w:val="clear" w:color="auto" w:fill="8496B0" w:themeFill="text2" w:themeFillTint="99"/>
+            <w:vAlign w:val="center"/>
+          </w:tcPr>
+          <w:p>
+            <w:pPr>
+              <w:spacing w:before="200"/>
+              <w:jc w:val="center"/>
+              <w:rPr>
+                <w:rFonts w:ascii="Times New Roman" w:hAnsi="Times New Roman"/>
+                <w:b/>
+                <w:color w:val="FFFFFF" w:themeColor="background1"/>
+                <w:sz w:val="24"/>
+                <w:szCs w:val="24"/>
+              </w:rPr>
+            </w:pPr>
+            <w:r>
+              <w:rPr>
+                <w:rFonts w:ascii="Times New Roman" w:hAnsi="Times New Roman"/>
+                <w:b/>
+                <w:color w:val="FFFFFF" w:themeColor="background1"/>
+                <w:sz w:val="24"/>
+                <w:szCs w:val="24"/>
+              </w:rPr>
+              <w:t>PRIORIDAD</w:t>
+            </w:r>
+          </w:p>
+        </w:tc>
+      </w:tr>
+      <w:tr>
+        <w:tc>
+          <w:tcPr>
+            <w:tcW w:w="3403" w:type="dxa"/>
+            <w:gridSpan w:val="2"/>
+            <w:vAlign w:val="center"/>
+          </w:tcPr>
+          <w:p>
+            <w:pPr>
+              <w:spacing w:before="40" w:after="40"/>
+              <w:jc w:val="center"/>
+              <w:rPr>
+                <w:rFonts w:ascii="Times New Roman" w:hAnsi="Times New Roman"/>
+                <w:sz w:val="24"/>
+                <w:szCs w:val="24"/>
+              </w:rPr>
+            </w:pPr>
+            <w:r>
+              <w:rPr>
+                <w:rFonts w:ascii="Times New Roman" w:hAnsi="Times New Roman"/>
+                <w:sz w:val="24"/>
+                <w:szCs w:val="24"/>
+              </w:rPr>
+              <w:t>Reportes</w:t>
+            </w:r>
+          </w:p>
+        </w:tc>
+        <w:tc>
+          <w:tcPr>
+            <w:tcW w:w="2741" w:type="dxa"/>
+            <w:vAlign w:val="center"/>
+          </w:tcPr>
+          <w:p>
+            <w:pPr>
+              <w:spacing w:before="40" w:after="40"/>
+              <w:jc w:val="center"/>
+              <w:rPr>
+                <w:rFonts w:ascii="Times New Roman" w:hAnsi="Times New Roman"/>
+                <w:sz w:val="24"/>
+                <w:szCs w:val="24"/>
+              </w:rPr>
+            </w:pPr>
+            <w:r>
+              <w:rPr>
+                <w:rFonts w:ascii="Times New Roman" w:hAnsi="Times New Roman"/>
+                <w:sz w:val="24"/>
+                <w:szCs w:val="24"/>
+              </w:rPr>
+              <w:t>MEDIA</w:t>
+            </w:r>
+          </w:p>
+        </w:tc>
+        <w:tc>
+          <w:tcPr>
+            <w:tcW w:w="2611" w:type="dxa"/>
+            <w:vAlign w:val="center"/>
+          </w:tcPr>
+          <w:p>
+            <w:pPr>
+              <w:spacing w:before="40" w:after="40"/>
+              <w:jc w:val="center"/>
+              <w:rPr>
+                <w:rFonts w:ascii="Times New Roman" w:hAnsi="Times New Roman"/>
+                <w:sz w:val="24"/>
+                <w:szCs w:val="24"/>
+              </w:rPr>
+            </w:pPr>
+            <w:r>
+              <w:rPr>
+                <w:rFonts w:ascii="Times New Roman" w:hAnsi="Times New Roman"/>
+                <w:sz w:val="24"/>
+                <w:szCs w:val="24"/>
+              </w:rPr>
+              <w:t>MEDIA</w:t>
+            </w:r>
+          </w:p>
+        </w:tc>
+      </w:tr>
+      <w:tr>
+        <w:tc>
+          <w:tcPr>
+            <w:tcW w:w="8755" w:type="dxa"/>
+            <w:gridSpan w:val="4"/>
+            <w:shd w:val="clear" w:color="auto" w:fill="8496B0" w:themeFill="text2" w:themeFillTint="99"/>
+            <w:vAlign w:val="center"/>
+          </w:tcPr>
+          <w:p>
+            <w:pPr>
+              <w:spacing w:before="200"/>
+              <w:rPr>
+                <w:rFonts w:ascii="Times New Roman" w:hAnsi="Times New Roman"/>
+                <w:b/>
+                <w:color w:val="FFFFFF" w:themeColor="background1"/>
+                <w:sz w:val="24"/>
+                <w:szCs w:val="24"/>
+              </w:rPr>
+            </w:pPr>
+            <w:r>
+              <w:rPr>
+                <w:rFonts w:ascii="Times New Roman" w:hAnsi="Times New Roman"/>
+                <w:b/>
+                <w:color w:val="FFFFFF" w:themeColor="background1"/>
+                <w:sz w:val="24"/>
+                <w:szCs w:val="24"/>
+              </w:rPr>
+              <w:t>ACTORES</w:t>
+            </w:r>
+          </w:p>
+        </w:tc>
+      </w:tr>
+      <w:tr>
+        <w:tc>
+          <w:tcPr>
+            <w:tcW w:w="8755" w:type="dxa"/>
+            <w:gridSpan w:val="4"/>
+            <w:vAlign w:val="center"/>
+          </w:tcPr>
+          <w:p>
+            <w:pPr>
+              <w:spacing w:before="40" w:after="40"/>
+              <w:rPr>
+                <w:rFonts w:ascii="Times New Roman" w:hAnsi="Times New Roman"/>
+                <w:sz w:val="24"/>
+                <w:szCs w:val="24"/>
+              </w:rPr>
+            </w:pPr>
+            <w:r>
+              <w:rPr>
+                <w:rFonts w:ascii="Times New Roman" w:hAnsi="Times New Roman"/>
+                <w:sz w:val="24"/>
+                <w:szCs w:val="24"/>
+              </w:rPr>
+              <w:t>Usuario</w:t>
+            </w:r>
+          </w:p>
+        </w:tc>
+      </w:tr>
+      <w:tr>
+        <w:tc>
+          <w:tcPr>
+            <w:tcW w:w="8755" w:type="dxa"/>
+            <w:gridSpan w:val="4"/>
+            <w:shd w:val="clear" w:color="auto" w:fill="8496B0" w:themeFill="text2" w:themeFillTint="99"/>
+            <w:vAlign w:val="center"/>
+          </w:tcPr>
+          <w:p>
+            <w:pPr>
+              <w:spacing w:before="200"/>
+              <w:rPr>
+                <w:rFonts w:ascii="Times New Roman" w:hAnsi="Times New Roman"/>
+                <w:b/>
+                <w:color w:val="FFFFFF" w:themeColor="background1"/>
+                <w:sz w:val="24"/>
+                <w:szCs w:val="24"/>
+              </w:rPr>
+            </w:pPr>
+            <w:r>
+              <w:rPr>
+                <w:rFonts w:ascii="Times New Roman" w:hAnsi="Times New Roman"/>
+                <w:b/>
+                <w:color w:val="FFFFFF" w:themeColor="background1"/>
+                <w:sz w:val="24"/>
+                <w:szCs w:val="24"/>
+              </w:rPr>
+              <w:lastRenderedPageBreak/>
+              <w:t>PROPÓSITO</w:t>
+            </w:r>
+          </w:p>
+        </w:tc>
+      </w:tr>
+      <w:tr>
+        <w:trPr>
+          <w:trHeight w:val="227"/>
+        </w:trPr>
+        <w:tc>
+          <w:tcPr>
+            <w:tcW w:w="8755" w:type="dxa"/>
+            <w:gridSpan w:val="4"/>
+          </w:tcPr>
+          <w:p>
+            <w:pPr>
+              <w:tabs>
+                <w:tab w:val="left" w:pos="5715"/>
+              </w:tabs>
+              <w:spacing w:before="40" w:after="40"/>
+              <w:jc w:val="both"/>
+              <w:rPr>
+                <w:rFonts w:ascii="Times New Roman" w:hAnsi="Times New Roman"/>
+                <w:sz w:val="24"/>
+                <w:szCs w:val="24"/>
+              </w:rPr>
+            </w:pPr>
+            <w:r>
+              <w:rPr>
+                <w:rFonts w:ascii="Times New Roman" w:hAnsi="Times New Roman"/>
+                <w:sz w:val="24"/>
+                <w:szCs w:val="24"/>
+              </w:rPr>
+              <w:t>Mostrar las alternativas de Solución a un tipo de incidencia.</w:t>
+            </w:r>
+          </w:p>
+        </w:tc>
+      </w:tr>
+      <w:tr>
+        <w:tc>
+          <w:tcPr>
+            <w:tcW w:w="8755" w:type="dxa"/>
+            <w:gridSpan w:val="4"/>
+            <w:tcBorders>
+              <w:bottom w:val="single" w:sz="4" w:space="0" w:color="8496B0" w:themeColor="text2" w:themeTint="99"/>
+            </w:tcBorders>
+            <w:shd w:val="clear" w:color="auto" w:fill="8496B0" w:themeFill="text2" w:themeFillTint="99"/>
+            <w:vAlign w:val="center"/>
+          </w:tcPr>
+          <w:p>
+            <w:pPr>
+              <w:spacing w:before="200"/>
+              <w:rPr>
+                <w:rFonts w:ascii="Times New Roman" w:hAnsi="Times New Roman"/>
+                <w:b/>
+                <w:color w:val="FFFFFF" w:themeColor="background1"/>
+                <w:sz w:val="24"/>
+                <w:szCs w:val="24"/>
+              </w:rPr>
+            </w:pPr>
+            <w:r>
+              <w:rPr>
+                <w:rFonts w:ascii="Times New Roman" w:hAnsi="Times New Roman"/>
+                <w:b/>
+                <w:color w:val="FFFFFF" w:themeColor="background1"/>
+                <w:sz w:val="24"/>
+                <w:szCs w:val="24"/>
+              </w:rPr>
+              <w:t>PRECONDICIÓN</w:t>
+            </w:r>
+          </w:p>
+        </w:tc>
+      </w:tr>
+      <w:tr>
+        <w:trPr>
+          <w:trHeight w:val="64"/>
+        </w:trPr>
+        <w:tc>
+          <w:tcPr>
+            <w:tcW w:w="8755" w:type="dxa"/>
+            <w:gridSpan w:val="4"/>
+            <w:vAlign w:val="center"/>
+          </w:tcPr>
+          <w:p>
+            <w:pPr>
+              <w:spacing w:before="40" w:after="40"/>
+              <w:jc w:val="both"/>
+              <w:rPr>
+                <w:rFonts w:ascii="Times New Roman" w:hAnsi="Times New Roman"/>
+                <w:sz w:val="24"/>
+                <w:szCs w:val="24"/>
+              </w:rPr>
+            </w:pPr>
+            <w:r>
+              <w:rPr>
+                <w:rFonts w:ascii="Times New Roman" w:hAnsi="Times New Roman"/>
+                <w:sz w:val="24"/>
+                <w:szCs w:val="24"/>
+              </w:rPr>
+              <w:t xml:space="preserve">El </w:t>
+            </w:r>
+            <w:r>
+              <w:rPr>
+                <w:rFonts w:ascii="Times New Roman" w:hAnsi="Times New Roman"/>
+                <w:sz w:val="24"/>
+                <w:szCs w:val="24"/>
+              </w:rPr>
+              <w:t>usuario</w:t>
+            </w:r>
+            <w:r>
+              <w:rPr>
+                <w:rFonts w:ascii="Times New Roman" w:hAnsi="Times New Roman"/>
+                <w:sz w:val="24"/>
+                <w:szCs w:val="24"/>
+              </w:rPr>
+              <w:t xml:space="preserve"> debe haberse logueado correctamente.</w:t>
+            </w:r>
+          </w:p>
+        </w:tc>
+      </w:tr>
+      <w:tr>
+        <w:tc>
+          <w:tcPr>
+            <w:tcW w:w="8755" w:type="dxa"/>
+            <w:gridSpan w:val="4"/>
+            <w:tcBorders>
+              <w:bottom w:val="single" w:sz="4" w:space="0" w:color="8496B0" w:themeColor="text2" w:themeTint="99"/>
+            </w:tcBorders>
+            <w:shd w:val="clear" w:color="auto" w:fill="8496B0" w:themeFill="text2" w:themeFillTint="99"/>
+            <w:vAlign w:val="center"/>
+          </w:tcPr>
+          <w:p>
+            <w:pPr>
+              <w:spacing w:before="200"/>
+              <w:rPr>
+                <w:rFonts w:ascii="Times New Roman" w:hAnsi="Times New Roman"/>
+                <w:b/>
+                <w:color w:val="FFFFFF" w:themeColor="background1"/>
+                <w:sz w:val="24"/>
+                <w:szCs w:val="24"/>
+              </w:rPr>
+            </w:pPr>
+            <w:r>
+              <w:rPr>
+                <w:rFonts w:ascii="Times New Roman" w:hAnsi="Times New Roman"/>
+                <w:b/>
+                <w:color w:val="FFFFFF" w:themeColor="background1"/>
+                <w:sz w:val="24"/>
+                <w:szCs w:val="24"/>
+              </w:rPr>
+              <w:t>FLUJO BÁSICO</w:t>
+            </w:r>
+          </w:p>
+        </w:tc>
+      </w:tr>
+      <w:tr>
+        <w:trPr>
+          <w:trHeight w:val="111"/>
+        </w:trPr>
+        <w:tc>
+          <w:tcPr>
+            <w:tcW w:w="709" w:type="dxa"/>
+            <w:tcBorders>
+              <w:bottom w:val="nil"/>
+              <w:right w:val="nil"/>
+            </w:tcBorders>
+          </w:tcPr>
+          <w:p>
+            <w:pPr>
+              <w:spacing w:before="40" w:after="40"/>
+              <w:rPr>
+                <w:rFonts w:ascii="Times New Roman" w:hAnsi="Times New Roman"/>
+                <w:b/>
+                <w:sz w:val="24"/>
+                <w:szCs w:val="24"/>
+              </w:rPr>
+            </w:pPr>
+            <w:r>
+              <w:rPr>
+                <w:rFonts w:ascii="Times New Roman" w:hAnsi="Times New Roman"/>
+                <w:b/>
+                <w:sz w:val="24"/>
+                <w:szCs w:val="24"/>
+              </w:rPr>
+              <w:t>B1:</w:t>
+            </w:r>
+          </w:p>
+        </w:tc>
+        <w:tc>
+          <w:tcPr>
+            <w:tcW w:w="8046" w:type="dxa"/>
+            <w:gridSpan w:val="3"/>
+            <w:tcBorders>
+              <w:left w:val="nil"/>
+              <w:bottom w:val="nil"/>
+            </w:tcBorders>
+          </w:tcPr>
+          <w:p>
+            <w:pPr>
+              <w:spacing w:before="40" w:after="40"/>
+              <w:jc w:val="both"/>
+              <w:rPr>
+                <w:rFonts w:ascii="Times New Roman" w:hAnsi="Times New Roman"/>
+                <w:sz w:val="24"/>
+                <w:szCs w:val="24"/>
+              </w:rPr>
+            </w:pPr>
+            <w:r>
+              <w:rPr>
+                <w:rFonts w:ascii="Times New Roman" w:hAnsi="Times New Roman"/>
+                <w:sz w:val="24"/>
+                <w:szCs w:val="24"/>
+              </w:rPr>
+              <w:t xml:space="preserve">El usuario selecciona la opción de </w:t>
+            </w:r>
+            <w:r>
+              <w:rPr>
+                <w:rFonts w:ascii="Times New Roman" w:hAnsi="Times New Roman"/>
+                <w:sz w:val="24"/>
+                <w:szCs w:val="24"/>
+              </w:rPr>
+              <w:t>Consultar Alternativas de Solución.</w:t>
+            </w:r>
+          </w:p>
+        </w:tc>
+      </w:tr>
+      <w:tr>
+        <w:trPr>
+          <w:trHeight w:val="74"/>
+        </w:trPr>
+        <w:tc>
+          <w:tcPr>
+            <w:tcW w:w="709" w:type="dxa"/>
+            <w:tcBorders>
+              <w:top w:val="nil"/>
+              <w:bottom w:val="nil"/>
+              <w:right w:val="nil"/>
+            </w:tcBorders>
+          </w:tcPr>
+          <w:p>
+            <w:pPr>
+              <w:spacing w:before="40" w:after="40"/>
+              <w:rPr>
+                <w:rFonts w:ascii="Times New Roman" w:hAnsi="Times New Roman"/>
+                <w:b/>
+                <w:sz w:val="24"/>
+                <w:szCs w:val="24"/>
+              </w:rPr>
+            </w:pPr>
+            <w:r>
+              <w:rPr>
+                <w:rFonts w:ascii="Times New Roman" w:hAnsi="Times New Roman"/>
+                <w:b/>
+                <w:sz w:val="24"/>
+                <w:szCs w:val="24"/>
+              </w:rPr>
+              <w:t>B2</w:t>
+            </w:r>
+            <w:r>
+              <w:rPr>
+                <w:rFonts w:ascii="Times New Roman" w:hAnsi="Times New Roman"/>
+                <w:b/>
+                <w:sz w:val="24"/>
+                <w:szCs w:val="24"/>
+              </w:rPr>
+              <w:t>:</w:t>
+            </w:r>
+          </w:p>
+        </w:tc>
+        <w:tc>
+          <w:tcPr>
+            <w:tcW w:w="8046" w:type="dxa"/>
+            <w:gridSpan w:val="3"/>
+            <w:tcBorders>
+              <w:top w:val="nil"/>
+              <w:left w:val="nil"/>
+              <w:bottom w:val="nil"/>
+            </w:tcBorders>
+          </w:tcPr>
+          <w:p>
+            <w:pPr>
+              <w:spacing w:before="40" w:after="40"/>
+              <w:jc w:val="both"/>
+              <w:rPr>
+                <w:rFonts w:ascii="Times New Roman" w:hAnsi="Times New Roman"/>
+                <w:sz w:val="24"/>
+                <w:szCs w:val="24"/>
+              </w:rPr>
+            </w:pPr>
+            <w:r>
+              <w:rPr>
+                <w:rFonts w:ascii="Times New Roman" w:hAnsi="Times New Roman"/>
+                <w:sz w:val="24"/>
+                <w:szCs w:val="24"/>
+              </w:rPr>
+              <w:t xml:space="preserve">El usuario </w:t>
+            </w:r>
+            <w:r>
+              <w:rPr>
+                <w:rFonts w:ascii="Times New Roman" w:hAnsi="Times New Roman"/>
+                <w:sz w:val="24"/>
+                <w:szCs w:val="24"/>
+              </w:rPr>
+              <w:t>selecciona el Tipo de Incidencia del cual desea buscar las alternativas de solución.</w:t>
+            </w:r>
+          </w:p>
+        </w:tc>
+      </w:tr>
+      <w:tr>
+        <w:trPr>
+          <w:trHeight w:val="74"/>
+        </w:trPr>
+        <w:tc>
+          <w:tcPr>
+            <w:tcW w:w="709" w:type="dxa"/>
+            <w:tcBorders>
+              <w:top w:val="nil"/>
+              <w:bottom w:val="nil"/>
+              <w:right w:val="nil"/>
+            </w:tcBorders>
+          </w:tcPr>
+          <w:p>
+            <w:pPr>
+              <w:spacing w:before="40" w:after="40"/>
+              <w:rPr>
+                <w:rFonts w:ascii="Times New Roman" w:hAnsi="Times New Roman"/>
+                <w:b/>
+                <w:sz w:val="24"/>
+                <w:szCs w:val="24"/>
+              </w:rPr>
+            </w:pPr>
+            <w:r>
+              <w:rPr>
+                <w:rFonts w:ascii="Times New Roman" w:hAnsi="Times New Roman"/>
+                <w:b/>
+                <w:sz w:val="24"/>
+                <w:szCs w:val="24"/>
+              </w:rPr>
+              <w:t>B3</w:t>
+            </w:r>
+            <w:r>
+              <w:rPr>
+                <w:rFonts w:ascii="Times New Roman" w:hAnsi="Times New Roman"/>
+                <w:b/>
+                <w:sz w:val="24"/>
+                <w:szCs w:val="24"/>
+              </w:rPr>
+              <w:t>:</w:t>
+            </w:r>
+          </w:p>
+        </w:tc>
+        <w:tc>
+          <w:tcPr>
+            <w:tcW w:w="8046" w:type="dxa"/>
+            <w:gridSpan w:val="3"/>
+            <w:tcBorders>
+              <w:top w:val="nil"/>
+              <w:left w:val="nil"/>
+              <w:bottom w:val="nil"/>
+            </w:tcBorders>
+          </w:tcPr>
+          <w:p>
+            <w:pPr>
+              <w:spacing w:before="40" w:after="40"/>
+              <w:jc w:val="both"/>
+              <w:rPr>
+                <w:rFonts w:ascii="Times New Roman" w:hAnsi="Times New Roman"/>
+                <w:sz w:val="24"/>
+                <w:szCs w:val="24"/>
+              </w:rPr>
+            </w:pPr>
+            <w:r>
+              <w:rPr>
+                <w:rFonts w:ascii="Times New Roman" w:hAnsi="Times New Roman"/>
+                <w:sz w:val="24"/>
+                <w:szCs w:val="24"/>
+              </w:rPr>
+              <w:t>El usuario navega por la lista de alternativas de solución y selecciona una de ellas</w:t>
+            </w:r>
+            <w:r>
+              <w:rPr>
+                <w:rFonts w:ascii="Times New Roman" w:hAnsi="Times New Roman"/>
+                <w:sz w:val="24"/>
+                <w:szCs w:val="24"/>
+              </w:rPr>
+              <w:t>.</w:t>
+            </w:r>
+          </w:p>
+        </w:tc>
+      </w:tr>
+      <w:tr>
+        <w:trPr>
+          <w:trHeight w:val="74"/>
+        </w:trPr>
+        <w:tc>
+          <w:tcPr>
+            <w:tcW w:w="709" w:type="dxa"/>
+            <w:tcBorders>
+              <w:top w:val="nil"/>
+              <w:bottom w:val="single" w:sz="4" w:space="0" w:color="8496B0" w:themeColor="text2" w:themeTint="99"/>
+              <w:right w:val="nil"/>
+            </w:tcBorders>
+          </w:tcPr>
+          <w:p>
+            <w:pPr>
+              <w:spacing w:before="40" w:after="40"/>
+              <w:rPr>
+                <w:rFonts w:ascii="Times New Roman" w:hAnsi="Times New Roman"/>
+                <w:b/>
+                <w:sz w:val="24"/>
+                <w:szCs w:val="24"/>
+              </w:rPr>
+            </w:pPr>
+            <w:r>
+              <w:rPr>
+                <w:rFonts w:ascii="Times New Roman" w:hAnsi="Times New Roman"/>
+                <w:b/>
+                <w:sz w:val="24"/>
+                <w:szCs w:val="24"/>
+              </w:rPr>
+              <w:t>B</w:t>
+            </w:r>
+            <w:r>
+              <w:rPr>
+                <w:rFonts w:ascii="Times New Roman" w:hAnsi="Times New Roman"/>
+                <w:b/>
+                <w:sz w:val="24"/>
+                <w:szCs w:val="24"/>
+              </w:rPr>
+              <w:t>4</w:t>
+            </w:r>
+            <w:r>
+              <w:rPr>
+                <w:rFonts w:ascii="Times New Roman" w:hAnsi="Times New Roman"/>
+                <w:b/>
+                <w:sz w:val="24"/>
+                <w:szCs w:val="24"/>
+              </w:rPr>
+              <w:t>:</w:t>
+            </w:r>
+          </w:p>
+        </w:tc>
+        <w:tc>
+          <w:tcPr>
+            <w:tcW w:w="8046" w:type="dxa"/>
+            <w:gridSpan w:val="3"/>
+            <w:tcBorders>
+              <w:top w:val="nil"/>
+              <w:left w:val="nil"/>
+              <w:bottom w:val="single" w:sz="4" w:space="0" w:color="8496B0" w:themeColor="text2" w:themeTint="99"/>
+            </w:tcBorders>
+          </w:tcPr>
+          <w:p>
+            <w:pPr>
+              <w:spacing w:before="40" w:after="40"/>
+              <w:jc w:val="both"/>
+              <w:rPr>
+                <w:rFonts w:ascii="Times New Roman" w:hAnsi="Times New Roman"/>
+                <w:sz w:val="24"/>
+                <w:szCs w:val="24"/>
+              </w:rPr>
+            </w:pPr>
+            <w:r>
+              <w:rPr>
+                <w:rFonts w:ascii="Times New Roman" w:hAnsi="Times New Roman"/>
+                <w:sz w:val="24"/>
+                <w:szCs w:val="24"/>
+              </w:rPr>
+              <w:t>El usuario le da una puntuación a la alternativa de solución.</w:t>
+            </w:r>
+          </w:p>
+        </w:tc>
+      </w:tr>
+    </w:tbl>
     <w:p/>
+    <w:p>
+      <w:bookmarkStart w:id="2" w:name="_GoBack"/>
+      <w:bookmarkEnd w:id="2"/>
+    </w:p>
     <w:p/>
     <w:p/>
     <w:p>
@@ -12347,7 +13244,7 @@
           </mc:Choice>
           <mc:Fallback>
             <w:pict>
-              <v:shapetype w14:anchorId="14D8F2DB" id="_x0000_t87" coordsize="21600,21600" o:spt="87" adj="1800,10800" path="m21600,qx10800@0l10800@2qy0@11,10800@3l10800@1qy21600,21600e" filled="f">
+              <v:shapetype w14:anchorId="1E55384A" id="_x0000_t87" coordsize="21600,21600" o:spt="87" adj="1800,10800" path="m21600,qx10800@0l10800@2qy0@11,10800@3l10800@1qy21600,21600e" filled="f">
                 <v:formulas>
                   <v:f eqn="val #0"/>
                   <v:f eqn="sum 21600 0 #0"/>
@@ -12441,7 +13338,7 @@
           </mc:Choice>
           <mc:Fallback>
             <w:pict>
-              <v:shapetype w14:anchorId="72C46F37" id="_x0000_t32" coordsize="21600,21600" o:spt="32" o:oned="t" path="m,l21600,21600e" filled="f">
+              <v:shapetype w14:anchorId="3273C67A" id="_x0000_t32" coordsize="21600,21600" o:spt="32" o:oned="t" path="m,l21600,21600e" filled="f">
                 <v:path arrowok="t" fillok="f" o:connecttype="none"/>
                 <o:lock v:ext="edit" shapetype="t"/>
               </v:shapetype>
@@ -12518,7 +13415,7 @@
           </mc:Choice>
           <mc:Fallback>
             <w:pict>
-              <v:shape w14:anchorId="1B01C4CF" id="145 Conector recto de flecha" o:spid="_x0000_s1026" type="#_x0000_t32" style="position:absolute;margin-left:-34pt;margin-top:189.65pt;width:87.85pt;height:3.6pt;flip:y;z-index:251655168;visibility:visible;mso-wrap-style:square;mso-width-percent:0;mso-height-percent:0;mso-wrap-distance-left:9pt;mso-wrap-distance-top:0;mso-wrap-distance-right:9pt;mso-wrap-distance-bottom:0;mso-position-horizontal:absolute;mso-position-horizontal-relative:text;mso-position-vertical:absolute;mso-position-vertical-relative:text;mso-width-percent:0;mso-height-percent:0;mso-width-relative:margin;mso-height-relative:margin" o:gfxdata="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" strokecolor="black [3200]" strokeweight="1pt">
+              <v:shape w14:anchorId="266B09B0" id="145 Conector recto de flecha" o:spid="_x0000_s1026" type="#_x0000_t32" style="position:absolute;margin-left:-34pt;margin-top:189.65pt;width:87.85pt;height:3.6pt;flip:y;z-index:251655168;visibility:visible;mso-wrap-style:square;mso-width-percent:0;mso-height-percent:0;mso-wrap-distance-left:9pt;mso-wrap-distance-top:0;mso-wrap-distance-right:9pt;mso-wrap-distance-bottom:0;mso-position-horizontal:absolute;mso-position-horizontal-relative:text;mso-position-vertical:absolute;mso-position-vertical-relative:text;mso-width-percent:0;mso-height-percent:0;mso-width-relative:margin;mso-height-relative:margin" o:gfxdata="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" strokecolor="black [3200]" strokeweight="1pt">
                 <v:stroke endarrow="open" joinstyle="miter"/>
               </v:shape>
             </w:pict>
@@ -12714,7 +13611,7 @@
           </mc:Choice>
           <mc:Fallback>
             <w:pict>
-              <v:shape w14:anchorId="4F85A17A" id="148 Abrir llave" o:spid="_x0000_s1026" type="#_x0000_t87" style="position:absolute;margin-left:20.1pt;margin-top:197.15pt;width:46.85pt;height:36.8pt;z-index:251656192;visibility:visible;mso-wrap-style:square;mso-width-percent:0;mso-height-percent:0;mso-wrap-distance-left:9pt;mso-wrap-distance-top:0;mso-wrap-distance-right:9pt;mso-wrap-distance-bottom:0;mso-position-horizontal:absolute;mso-position-horizontal-relative:text;mso-position-vertical:absolute;mso-position-vertical-relative:text;mso-width-percent:0;mso-height-percent:0;mso-width-relative:margin;mso-height-relative:margin;v-text-anchor:middle" o:gfxdata="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" adj="0" strokecolor="black [3200]" strokeweight="1pt">
+              <v:shape w14:anchorId="1AC38D88" id="148 Abrir llave" o:spid="_x0000_s1026" type="#_x0000_t87" style="position:absolute;margin-left:20.1pt;margin-top:197.15pt;width:46.85pt;height:36.8pt;z-index:251656192;visibility:visible;mso-wrap-style:square;mso-width-percent:0;mso-height-percent:0;mso-wrap-distance-left:9pt;mso-wrap-distance-top:0;mso-wrap-distance-right:9pt;mso-wrap-distance-bottom:0;mso-position-horizontal:absolute;mso-position-horizontal-relative:text;mso-position-vertical:absolute;mso-position-vertical-relative:text;mso-width-percent:0;mso-height-percent:0;mso-width-relative:margin;mso-height-relative:margin;v-text-anchor:middle" o:gfxdata="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" adj="0" strokecolor="black [3200]" strokeweight="1pt">
                 <v:stroke joinstyle="miter"/>
               </v:shape>
             </w:pict>
@@ -12787,7 +13684,7 @@
           </mc:Choice>
           <mc:Fallback>
             <w:pict>
-              <v:shape w14:anchorId="155ADF54" id="145 Conector recto de flecha" o:spid="_x0000_s1026" type="#_x0000_t32" style="position:absolute;margin-left:-40.7pt;margin-top:270.05pt;width:78.4pt;height:5pt;flip:y;z-index:251657216;visibility:visible;mso-wrap-style:square;mso-width-percent:0;mso-height-percent:0;mso-wrap-distance-left:9pt;mso-wrap-distance-top:0;mso-wrap-distance-right:9pt;mso-wrap-distance-bottom:0;mso-position-horizontal:absolute;mso-position-horizontal-relative:text;mso-position-vertical:absolute;mso-position-vertical-relative:text;mso-width-percent:0;mso-height-percent:0;mso-width-relative:margin;mso-height-relative:margin" o:gfxdata="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" strokecolor="black [3200]" strokeweight="1pt">
+              <v:shape w14:anchorId="7D84E653" id="145 Conector recto de flecha" o:spid="_x0000_s1026" type="#_x0000_t32" style="position:absolute;margin-left:-40.7pt;margin-top:270.05pt;width:78.4pt;height:5pt;flip:y;z-index:251657216;visibility:visible;mso-wrap-style:square;mso-width-percent:0;mso-height-percent:0;mso-wrap-distance-left:9pt;mso-wrap-distance-top:0;mso-wrap-distance-right:9pt;mso-wrap-distance-bottom:0;mso-position-horizontal:absolute;mso-position-horizontal-relative:text;mso-position-vertical:absolute;mso-position-vertical-relative:text;mso-width-percent:0;mso-height-percent:0;mso-width-relative:margin;mso-height-relative:margin" o:gfxdata="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" strokecolor="black [3200]" strokeweight="1pt">
                 <v:stroke endarrow="open" joinstyle="miter"/>
               </v:shape>
             </w:pict>
@@ -13101,7 +13998,7 @@
           </mc:Choice>
           <mc:Fallback>
             <w:pict>
-              <v:shape w14:anchorId="0A47842B" id="148 Abrir llave" o:spid="_x0000_s1026" type="#_x0000_t87" style="position:absolute;margin-left:6.95pt;margin-top:153.65pt;width:46.85pt;height:30.1pt;z-index:251653120;visibility:visible;mso-wrap-style:square;mso-width-percent:0;mso-height-percent:0;mso-wrap-distance-left:9pt;mso-wrap-distance-top:0;mso-wrap-distance-right:9pt;mso-wrap-distance-bottom:0;mso-position-horizontal:absolute;mso-position-horizontal-relative:text;mso-position-vertical:absolute;mso-position-vertical-relative:text;mso-width-percent:0;mso-height-percent:0;mso-width-relative:margin;mso-height-relative:margin;v-text-anchor:middle" o:gfxdata="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" adj="0" strokecolor="black [3200]" strokeweight="1pt">
+              <v:shape w14:anchorId="78D27D8D" id="148 Abrir llave" o:spid="_x0000_s1026" type="#_x0000_t87" style="position:absolute;margin-left:6.95pt;margin-top:153.65pt;width:46.85pt;height:30.1pt;z-index:251653120;visibility:visible;mso-wrap-style:square;mso-width-percent:0;mso-height-percent:0;mso-wrap-distance-left:9pt;mso-wrap-distance-top:0;mso-wrap-distance-right:9pt;mso-wrap-distance-bottom:0;mso-position-horizontal:absolute;mso-position-horizontal-relative:text;mso-position-vertical:absolute;mso-position-vertical-relative:text;mso-width-percent:0;mso-height-percent:0;mso-width-relative:margin;mso-height-relative:margin;v-text-anchor:middle" o:gfxdata="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" adj="0" strokecolor="black [3200]" strokeweight="1pt">
                 <v:stroke joinstyle="miter"/>
               </v:shape>
             </w:pict>
@@ -13971,7 +14868,7 @@
           </mc:Choice>
           <mc:Fallback>
             <w:pict>
-              <v:shape w14:anchorId="6BE14407" id="145 Conector recto de flecha" o:spid="_x0000_s1026" type="#_x0000_t32" style="position:absolute;margin-left:-31.45pt;margin-top:208.85pt;width:72.75pt;height:3.6pt;flip:y;z-index:251665408;visibility:visible;mso-wrap-style:square;mso-width-percent:0;mso-height-percent:0;mso-wrap-distance-left:9pt;mso-wrap-distance-top:0;mso-wrap-distance-right:9pt;mso-wrap-distance-bottom:0;mso-position-horizontal:absolute;mso-position-horizontal-relative:text;mso-position-vertical:absolute;mso-position-vertical-relative:text;mso-width-percent:0;mso-height-percent:0;mso-width-relative:margin;mso-height-relative:margin" o:gfxdata="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" strokecolor="black [3200]" strokeweight="1pt">
+              <v:shape w14:anchorId="7DF5484F" id="145 Conector recto de flecha" o:spid="_x0000_s1026" type="#_x0000_t32" style="position:absolute;margin-left:-31.45pt;margin-top:208.85pt;width:72.75pt;height:3.6pt;flip:y;z-index:251665408;visibility:visible;mso-wrap-style:square;mso-width-percent:0;mso-height-percent:0;mso-wrap-distance-left:9pt;mso-wrap-distance-top:0;mso-wrap-distance-right:9pt;mso-wrap-distance-bottom:0;mso-position-horizontal:absolute;mso-position-horizontal-relative:text;mso-position-vertical:absolute;mso-position-vertical-relative:text;mso-width-percent:0;mso-height-percent:0;mso-width-relative:margin;mso-height-relative:margin" o:gfxdata="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" strokecolor="black [3200]" strokeweight="1pt">
                 <v:stroke endarrow="open" joinstyle="miter"/>
               </v:shape>
             </w:pict>
@@ -14167,7 +15064,7 @@
           </mc:Choice>
           <mc:Fallback>
             <w:pict>
-              <v:shape w14:anchorId="2E926523" id="148 Abrir llave" o:spid="_x0000_s1026" type="#_x0000_t87" style="position:absolute;margin-left:19.6pt;margin-top:155.25pt;width:40.15pt;height:36pt;z-index:251662336;visibility:visible;mso-wrap-style:square;mso-width-percent:0;mso-height-percent:0;mso-wrap-distance-left:9pt;mso-wrap-distance-top:0;mso-wrap-distance-right:9pt;mso-wrap-distance-bottom:0;mso-position-horizontal:absolute;mso-position-horizontal-relative:text;mso-position-vertical:absolute;mso-position-vertical-relative:text;mso-width-percent:0;mso-height-percent:0;mso-width-relative:margin;mso-height-relative:margin;v-text-anchor:middle" o:gfxdata="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" adj="0" strokecolor="black [3200]" strokeweight="1pt">
+              <v:shape w14:anchorId="13D3E4E1" id="148 Abrir llave" o:spid="_x0000_s1026" type="#_x0000_t87" style="position:absolute;margin-left:19.6pt;margin-top:155.25pt;width:40.15pt;height:36pt;z-index:251662336;visibility:visible;mso-wrap-style:square;mso-width-percent:0;mso-height-percent:0;mso-wrap-distance-left:9pt;mso-wrap-distance-top:0;mso-wrap-distance-right:9pt;mso-wrap-distance-bottom:0;mso-position-horizontal:absolute;mso-position-horizontal-relative:text;mso-position-vertical:absolute;mso-position-vertical-relative:text;mso-width-percent:0;mso-height-percent:0;mso-width-relative:margin;mso-height-relative:margin;v-text-anchor:middle" o:gfxdata="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" adj="0" strokecolor="black [3200]" strokeweight="1pt">
                 <v:stroke joinstyle="miter"/>
               </v:shape>
             </w:pict>
@@ -14240,7 +15137,7 @@
           </mc:Choice>
           <mc:Fallback>
             <w:pict>
-              <v:shape w14:anchorId="6784FE18" id="145 Conector recto de flecha" o:spid="_x0000_s1026" type="#_x0000_t32" style="position:absolute;margin-left:-32.3pt;margin-top:146.25pt;width:73.65pt;height:3.6pt;flip:y;z-index:251661312;visibility:visible;mso-wrap-style:square;mso-width-percent:0;mso-height-percent:0;mso-wrap-distance-left:9pt;mso-wrap-distance-top:0;mso-wrap-distance-right:9pt;mso-wrap-distance-bottom:0;mso-position-horizontal:absolute;mso-position-horizontal-relative:text;mso-position-vertical:absolute;mso-position-vertical-relative:text;mso-width-percent:0;mso-height-percent:0;mso-width-relative:margin;mso-height-relative:margin" o:gfxdata="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" strokecolor="black [3200]" strokeweight="1pt">
+              <v:shape w14:anchorId="45966C7C" id="145 Conector recto de flecha" o:spid="_x0000_s1026" type="#_x0000_t32" style="position:absolute;margin-left:-32.3pt;margin-top:146.25pt;width:73.65pt;height:3.6pt;flip:y;z-index:251661312;visibility:visible;mso-wrap-style:square;mso-width-percent:0;mso-height-percent:0;mso-wrap-distance-left:9pt;mso-wrap-distance-top:0;mso-wrap-distance-right:9pt;mso-wrap-distance-bottom:0;mso-position-horizontal:absolute;mso-position-horizontal-relative:text;mso-position-vertical:absolute;mso-position-vertical-relative:text;mso-width-percent:0;mso-height-percent:0;mso-width-relative:margin;mso-height-relative:margin" o:gfxdata="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" strokecolor="black [3200]" strokeweight="1pt">
                 <v:stroke endarrow="open" joinstyle="miter"/>
               </v:shape>
             </w:pict>
@@ -14554,7 +15451,7 @@
           </mc:Choice>
           <mc:Fallback>
             <w:pict>
-              <v:shape w14:anchorId="0C2E0BF8" id="148 Abrir llave" o:spid="_x0000_s1026" type="#_x0000_t87" style="position:absolute;margin-left:-28.1pt;margin-top:41.35pt;width:68.65pt;height:97.95pt;z-index:251650048;visibility:visible;mso-wrap-style:square;mso-width-percent:0;mso-height-percent:0;mso-wrap-distance-left:9pt;mso-wrap-distance-top:0;mso-wrap-distance-right:9pt;mso-wrap-distance-bottom:0;mso-position-horizontal:absolute;mso-position-horizontal-relative:text;mso-position-vertical:absolute;mso-position-vertical-relative:text;mso-width-percent:0;mso-height-percent:0;mso-width-relative:margin;mso-height-relative:margin;v-text-anchor:middle" o:gfxdata="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" adj="0" strokecolor="black [3200]" strokeweight="1pt">
+              <v:shape w14:anchorId="37BA6FF4" id="148 Abrir llave" o:spid="_x0000_s1026" type="#_x0000_t87" style="position:absolute;margin-left:-28.1pt;margin-top:41.35pt;width:68.65pt;height:97.95pt;z-index:251650048;visibility:visible;mso-wrap-style:square;mso-width-percent:0;mso-height-percent:0;mso-wrap-distance-left:9pt;mso-wrap-distance-top:0;mso-wrap-distance-right:9pt;mso-wrap-distance-bottom:0;mso-position-horizontal:absolute;mso-position-horizontal-relative:text;mso-position-vertical:absolute;mso-position-vertical-relative:text;mso-width-percent:0;mso-height-percent:0;mso-width-relative:margin;mso-height-relative:margin;v-text-anchor:middle" o:gfxdata="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" adj="0" strokecolor="black [3200]" strokeweight="1pt">
                 <v:stroke joinstyle="miter"/>
               </v:shape>
             </w:pict>
@@ -15062,7 +15959,7 @@
           </mc:Choice>
           <mc:Fallback>
             <w:pict>
-              <v:shape w14:anchorId="24E2F4F9" id="145 Conector recto de flecha" o:spid="_x0000_s1026" type="#_x0000_t32" style="position:absolute;margin-left:-25.95pt;margin-top:283.15pt;width:44.85pt;height:3.6pt;z-index:251666432;visibility:visible;mso-wrap-style:square;mso-width-percent:0;mso-height-percent:0;mso-wrap-distance-left:9pt;mso-wrap-distance-top:0;mso-wrap-distance-right:9pt;mso-wrap-distance-bottom:0;mso-position-horizontal:absolute;mso-position-horizontal-relative:text;mso-position-vertical:absolute;mso-position-vertical-relative:text;mso-width-percent:0;mso-height-percent:0;mso-width-relative:margin;mso-height-relative:margin" o:gfxdata="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" strokecolor="black [3200]" strokeweight="1pt">
+              <v:shape w14:anchorId="31C7F43E" id="145 Conector recto de flecha" o:spid="_x0000_s1026" type="#_x0000_t32" style="position:absolute;margin-left:-25.95pt;margin-top:283.15pt;width:44.85pt;height:3.6pt;z-index:251666432;visibility:visible;mso-wrap-style:square;mso-width-percent:0;mso-height-percent:0;mso-wrap-distance-left:9pt;mso-wrap-distance-top:0;mso-wrap-distance-right:9pt;mso-wrap-distance-bottom:0;mso-position-horizontal:absolute;mso-position-horizontal-relative:text;mso-position-vertical:absolute;mso-position-vertical-relative:text;mso-width-percent:0;mso-height-percent:0;mso-width-relative:margin;mso-height-relative:margin" o:gfxdata="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" strokecolor="black [3200]" strokeweight="1pt">
                 <v:stroke endarrow="open" joinstyle="miter"/>
               </v:shape>
             </w:pict>
@@ -15376,7 +16273,7 @@
           </mc:Choice>
           <mc:Fallback>
             <w:pict>
-              <v:shape w14:anchorId="698A9586" id="148 Abrir llave" o:spid="_x0000_s1026" type="#_x0000_t87" style="position:absolute;margin-left:2.55pt;margin-top:230.35pt;width:48.9pt;height:29.2pt;z-index:251676672;visibility:visible;mso-wrap-style:square;mso-width-percent:0;mso-height-percent:0;mso-wrap-distance-left:9pt;mso-wrap-distance-top:0;mso-wrap-distance-right:9pt;mso-wrap-distance-bottom:0;mso-position-horizontal:absolute;mso-position-horizontal-relative:text;mso-position-vertical:absolute;mso-position-vertical-relative:text;mso-width-percent:0;mso-height-percent:0;mso-width-relative:margin;mso-height-relative:margin;v-text-anchor:middle" o:gfxdata="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" adj="0" strokecolor="black [3200]" strokeweight="1pt">
+              <v:shape w14:anchorId="28461CD4" id="148 Abrir llave" o:spid="_x0000_s1026" type="#_x0000_t87" style="position:absolute;margin-left:2.55pt;margin-top:230.35pt;width:48.9pt;height:29.2pt;z-index:251676672;visibility:visible;mso-wrap-style:square;mso-width-percent:0;mso-height-percent:0;mso-wrap-distance-left:9pt;mso-wrap-distance-top:0;mso-wrap-distance-right:9pt;mso-wrap-distance-bottom:0;mso-position-horizontal:absolute;mso-position-horizontal-relative:text;mso-position-vertical:absolute;mso-position-vertical-relative:text;mso-width-percent:0;mso-height-percent:0;mso-width-relative:margin;mso-height-relative:margin;v-text-anchor:middle" o:gfxdata="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" adj="0" strokecolor="black [3200]" strokeweight="1pt">
                 <v:stroke joinstyle="miter"/>
               </v:shape>
             </w:pict>
@@ -15449,7 +16346,7 @@
           </mc:Choice>
           <mc:Fallback>
             <w:pict>
-              <v:shape w14:anchorId="0FE94BBF" id="145 Conector recto de flecha" o:spid="_x0000_s1026" type="#_x0000_t32" style="position:absolute;margin-left:-38.2pt;margin-top:223.55pt;width:74.75pt;height:6.1pt;flip:y;z-index:251675648;visibility:visible;mso-wrap-style:square;mso-width-percent:0;mso-height-percent:0;mso-wrap-distance-left:9pt;mso-wrap-distance-top:0;mso-wrap-distance-right:9pt;mso-wrap-distance-bottom:0;mso-position-horizontal:absolute;mso-position-horizontal-relative:text;mso-position-vertical:absolute;mso-position-vertical-relative:text;mso-width-percent:0;mso-height-percent:0;mso-width-relative:margin;mso-height-relative:margin" o:gfxdata="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" strokecolor="black [3200]" strokeweight="1pt">
+              <v:shape w14:anchorId="6FA12DAB" id="145 Conector recto de flecha" o:spid="_x0000_s1026" type="#_x0000_t32" style="position:absolute;margin-left:-38.2pt;margin-top:223.55pt;width:74.75pt;height:6.1pt;flip:y;z-index:251675648;visibility:visible;mso-wrap-style:square;mso-width-percent:0;mso-height-percent:0;mso-wrap-distance-left:9pt;mso-wrap-distance-top:0;mso-wrap-distance-right:9pt;mso-wrap-distance-bottom:0;mso-position-horizontal:absolute;mso-position-horizontal-relative:text;mso-position-vertical:absolute;mso-position-vertical-relative:text;mso-width-percent:0;mso-height-percent:0;mso-width-relative:margin;mso-height-relative:margin" o:gfxdata="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" strokecolor="black [3200]" strokeweight="1pt">
                 <v:stroke endarrow="open" joinstyle="miter"/>
               </v:shape>
             </w:pict>
@@ -15645,7 +16542,7 @@
           </mc:Choice>
           <mc:Fallback>
             <w:pict>
-              <v:shape w14:anchorId="06CEA742" id="148 Abrir llave" o:spid="_x0000_s1026" type="#_x0000_t87" style="position:absolute;margin-left:-13.75pt;margin-top:171.25pt;width:50.25pt;height:45.5pt;z-index:251674624;visibility:visible;mso-wrap-style:square;mso-width-percent:0;mso-height-percent:0;mso-wrap-distance-left:9pt;mso-wrap-distance-top:0;mso-wrap-distance-right:9pt;mso-wrap-distance-bottom:0;mso-position-horizontal:absolute;mso-position-horizontal-relative:text;mso-position-vertical:absolute;mso-position-vertical-relative:text;mso-width-percent:0;mso-height-percent:0;mso-width-relative:margin;mso-height-relative:margin;v-text-anchor:middle" o:gfxdata="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" adj="0" strokecolor="black [3200]" strokeweight="1pt">
+              <v:shape w14:anchorId="6D980398" id="148 Abrir llave" o:spid="_x0000_s1026" type="#_x0000_t87" style="position:absolute;margin-left:-13.75pt;margin-top:171.25pt;width:50.25pt;height:45.5pt;z-index:251674624;visibility:visible;mso-wrap-style:square;mso-width-percent:0;mso-height-percent:0;mso-wrap-distance-left:9pt;mso-wrap-distance-top:0;mso-wrap-distance-right:9pt;mso-wrap-distance-bottom:0;mso-position-horizontal:absolute;mso-position-horizontal-relative:text;mso-position-vertical:absolute;mso-position-vertical-relative:text;mso-width-percent:0;mso-height-percent:0;mso-width-relative:margin;mso-height-relative:margin;v-text-anchor:middle" o:gfxdata="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" adj="0" strokecolor="black [3200]" strokeweight="1pt">
                 <v:stroke joinstyle="miter"/>
               </v:shape>
             </w:pict>
@@ -15836,7 +16733,7 @@
           </mc:Choice>
           <mc:Fallback>
             <w:pict>
-              <v:shape w14:anchorId="37C8ED02" id="145 Conector recto de flecha" o:spid="_x0000_s1026" type="#_x0000_t32" style="position:absolute;margin-left:-34.1pt;margin-top:163.1pt;width:55.75pt;height:6.1pt;flip:y;z-index:251667456;visibility:visible;mso-wrap-style:square;mso-width-percent:0;mso-height-percent:0;mso-wrap-distance-left:9pt;mso-wrap-distance-top:0;mso-wrap-distance-right:9pt;mso-wrap-distance-bottom:0;mso-position-horizontal:absolute;mso-position-horizontal-relative:text;mso-position-vertical:absolute;mso-position-vertical-relative:text;mso-width-percent:0;mso-height-percent:0;mso-width-relative:margin;mso-height-relative:margin" o:gfxdata="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" strokecolor="black [3200]" strokeweight="1pt">
+              <v:shape w14:anchorId="465D2EF0" id="145 Conector recto de flecha" o:spid="_x0000_s1026" type="#_x0000_t32" style="position:absolute;margin-left:-34.1pt;margin-top:163.1pt;width:55.75pt;height:6.1pt;flip:y;z-index:251667456;visibility:visible;mso-wrap-style:square;mso-width-percent:0;mso-height-percent:0;mso-wrap-distance-left:9pt;mso-wrap-distance-top:0;mso-wrap-distance-right:9pt;mso-wrap-distance-bottom:0;mso-position-horizontal:absolute;mso-position-horizontal-relative:text;mso-position-vertical:absolute;mso-position-vertical-relative:text;mso-width-percent:0;mso-height-percent:0;mso-width-relative:margin;mso-height-relative:margin" o:gfxdata="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" strokecolor="black [3200]" strokeweight="1pt">
                 <v:stroke endarrow="open" joinstyle="miter"/>
               </v:shape>
             </w:pict>
@@ -16150,7 +17047,7 @@
           </mc:Choice>
           <mc:Fallback>
             <w:pict>
-              <v:shape w14:anchorId="7ADB6820" id="148 Abrir llave" o:spid="_x0000_s1026" type="#_x0000_t87" style="position:absolute;margin-left:-25.9pt;margin-top:128.45pt;width:49.6pt;height:26.5pt;z-index:251668480;visibility:visible;mso-wrap-style:square;mso-width-percent:0;mso-height-percent:0;mso-wrap-distance-left:9pt;mso-wrap-distance-top:0;mso-wrap-distance-right:9pt;mso-wrap-distance-bottom:0;mso-position-horizontal:absolute;mso-position-horizontal-relative:text;mso-position-vertical:absolute;mso-position-vertical-relative:text;mso-width-percent:0;mso-height-percent:0;mso-width-relative:margin;mso-height-relative:margin;v-text-anchor:middle" o:gfxdata="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" adj="0" strokecolor="black [3200]" strokeweight="1pt">
+              <v:shape w14:anchorId="04FCA440" id="148 Abrir llave" o:spid="_x0000_s1026" type="#_x0000_t87" style="position:absolute;margin-left:-25.9pt;margin-top:128.45pt;width:49.6pt;height:26.5pt;z-index:251668480;visibility:visible;mso-wrap-style:square;mso-width-percent:0;mso-height-percent:0;mso-wrap-distance-left:9pt;mso-wrap-distance-top:0;mso-wrap-distance-right:9pt;mso-wrap-distance-bottom:0;mso-position-horizontal:absolute;mso-position-horizontal-relative:text;mso-position-vertical:absolute;mso-position-vertical-relative:text;mso-width-percent:0;mso-height-percent:0;mso-width-relative:margin;mso-height-relative:margin;v-text-anchor:middle" o:gfxdata="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" adj="0" strokecolor="black [3200]" strokeweight="1pt">
                 <v:stroke joinstyle="miter"/>
               </v:shape>
             </w:pict>
@@ -16346,7 +17243,7 @@
           </mc:Choice>
           <mc:Fallback>
             <w:pict>
-              <v:shape w14:anchorId="69DEEFDE" id="148 Abrir llave" o:spid="_x0000_s1026" type="#_x0000_t87" style="position:absolute;margin-left:-11.7pt;margin-top:95.85pt;width:42.8pt;height:18.3pt;z-index:251642880;visibility:visible;mso-wrap-style:square;mso-width-percent:0;mso-height-percent:0;mso-wrap-distance-left:9pt;mso-wrap-distance-top:0;mso-wrap-distance-right:9pt;mso-wrap-distance-bottom:0;mso-position-horizontal:absolute;mso-position-horizontal-relative:text;mso-position-vertical:absolute;mso-position-vertical-relative:text;mso-width-percent:0;mso-height-percent:0;mso-width-relative:margin;mso-height-relative:margin;v-text-anchor:middle" o:gfxdata="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" adj="0" strokecolor="black [3200]" strokeweight="1pt">
+              <v:shape w14:anchorId="6A910BFD" id="148 Abrir llave" o:spid="_x0000_s1026" type="#_x0000_t87" style="position:absolute;margin-left:-11.7pt;margin-top:95.85pt;width:42.8pt;height:18.3pt;z-index:251642880;visibility:visible;mso-wrap-style:square;mso-width-percent:0;mso-height-percent:0;mso-wrap-distance-left:9pt;mso-wrap-distance-top:0;mso-wrap-distance-right:9pt;mso-wrap-distance-bottom:0;mso-position-horizontal:absolute;mso-position-horizontal-relative:text;mso-position-vertical:absolute;mso-position-vertical-relative:text;mso-width-percent:0;mso-height-percent:0;mso-width-relative:margin;mso-height-relative:margin;v-text-anchor:middle" o:gfxdata="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" adj="0" strokecolor="black [3200]" strokeweight="1pt">
                 <v:stroke joinstyle="miter"/>
               </v:shape>
             </w:pict>
@@ -16419,7 +17316,7 @@
           </mc:Choice>
           <mc:Fallback>
             <w:pict>
-              <v:shape w14:anchorId="03E3C20A" id="145 Conector recto de flecha" o:spid="_x0000_s1026" type="#_x0000_t32" style="position:absolute;margin-left:-39.55pt;margin-top:85pt;width:58.7pt;height:4.9pt;z-index:251641856;visibility:visible;mso-wrap-style:square;mso-width-percent:0;mso-height-percent:0;mso-wrap-distance-left:9pt;mso-wrap-distance-top:0;mso-wrap-distance-right:9pt;mso-wrap-distance-bottom:0;mso-position-horizontal:absolute;mso-position-horizontal-relative:text;mso-position-vertical:absolute;mso-position-vertical-relative:text;mso-width-percent:0;mso-height-percent:0;mso-width-relative:margin;mso-height-relative:margin" o:gfxdata="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" strokecolor="black [3200]" strokeweight="1pt">
+              <v:shape w14:anchorId="09D86D29" id="145 Conector recto de flecha" o:spid="_x0000_s1026" type="#_x0000_t32" style="position:absolute;margin-left:-39.55pt;margin-top:85pt;width:58.7pt;height:4.9pt;z-index:251641856;visibility:visible;mso-wrap-style:square;mso-width-percent:0;mso-height-percent:0;mso-wrap-distance-left:9pt;mso-wrap-distance-top:0;mso-wrap-distance-right:9pt;mso-wrap-distance-bottom:0;mso-position-horizontal:absolute;mso-position-horizontal-relative:text;mso-position-vertical:absolute;mso-position-vertical-relative:text;mso-width-percent:0;mso-height-percent:0;mso-width-relative:margin;mso-height-relative:margin" o:gfxdata="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" strokecolor="black [3200]" strokeweight="1pt">
                 <v:stroke endarrow="open" joinstyle="miter"/>
               </v:shape>
             </w:pict>
@@ -16733,7 +17630,7 @@
           </mc:Choice>
           <mc:Fallback>
             <w:pict>
-              <v:shape w14:anchorId="50C42E88" id="148 Abrir llave" o:spid="_x0000_s1026" type="#_x0000_t87" style="position:absolute;margin-left:-28.65pt;margin-top:33.4pt;width:52.3pt;height:50.25pt;z-index:251639808;visibility:visible;mso-wrap-style:square;mso-width-percent:0;mso-height-percent:0;mso-wrap-distance-left:9pt;mso-wrap-distance-top:0;mso-wrap-distance-right:9pt;mso-wrap-distance-bottom:0;mso-position-horizontal:absolute;mso-position-horizontal-relative:text;mso-position-vertical:absolute;mso-position-vertical-relative:text;mso-width-percent:0;mso-height-percent:0;mso-width-relative:margin;mso-height-relative:margin;v-text-anchor:middle" o:gfxdata="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" adj="0" strokecolor="black [3200]" strokeweight="1pt">
+              <v:shape w14:anchorId="20EA5CAB" id="148 Abrir llave" o:spid="_x0000_s1026" type="#_x0000_t87" style="position:absolute;margin-left:-28.65pt;margin-top:33.4pt;width:52.3pt;height:50.25pt;z-index:251639808;visibility:visible;mso-wrap-style:square;mso-width-percent:0;mso-height-percent:0;mso-wrap-distance-left:9pt;mso-wrap-distance-top:0;mso-wrap-distance-right:9pt;mso-wrap-distance-bottom:0;mso-position-horizontal:absolute;mso-position-horizontal-relative:text;mso-position-vertical:absolute;mso-position-vertical-relative:text;mso-width-percent:0;mso-height-percent:0;mso-width-relative:margin;mso-height-relative:margin;v-text-anchor:middle" o:gfxdata="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" adj="0" strokecolor="black [3200]" strokeweight="1pt">
                 <v:stroke joinstyle="miter"/>
               </v:shape>
             </w:pict>
@@ -21619,7 +22516,7 @@
 </file>
 
 <file path=customXml/itemProps1.xml><?xml version="1.0" encoding="utf-8"?>
-<ds:datastoreItem xmlns:ds="http://schemas.openxmlformats.org/officeDocument/2006/customXml" ds:itemID="{DE9352DD-95CC-4109-9356-EC0875AC592C}">
+<ds:datastoreItem xmlns:ds="http://schemas.openxmlformats.org/officeDocument/2006/customXml" ds:itemID="{F6A679DA-3BF4-4760-8C93-47EBD4BB0617}">
   <ds:schemaRefs>
     <ds:schemaRef ds:uri="http://schemas.openxmlformats.org/officeDocument/2006/bibliography"/>
   </ds:schemaRefs>

</xml_diff>

<commit_message>
Avanzado documentacion y Algo de equipos
</commit_message>
<xml_diff>
--- a/documentacion/doc.docx
+++ b/documentacion/doc.docx
@@ -5976,23 +5976,7 @@
                 <w:sz w:val="24"/>
                 <w:szCs w:val="24"/>
               </w:rPr>
-              <w:t xml:space="preserve">El </w:t>
-            </w:r>
-            <w:r>
-              <w:rPr>
-                <w:rFonts w:ascii="Times New Roman" w:hAnsi="Times New Roman"/>
-                <w:sz w:val="24"/>
-                <w:szCs w:val="24"/>
-              </w:rPr>
-              <w:t>usuario</w:t>
-            </w:r>
-            <w:r>
-              <w:rPr>
-                <w:rFonts w:ascii="Times New Roman" w:hAnsi="Times New Roman"/>
-                <w:sz w:val="24"/>
-                <w:szCs w:val="24"/>
-              </w:rPr>
-              <w:t xml:space="preserve"> debe haberse logueado correctamente.</w:t>
+              <w:t>El usuario debe haberse logueado correctamente.</w:t>
             </w:r>
           </w:p>
         </w:tc>
@@ -6090,15 +6074,7 @@
                 <w:sz w:val="24"/>
                 <w:szCs w:val="24"/>
               </w:rPr>
-              <w:t xml:space="preserve">El usuario selecciona la opción de </w:t>
-            </w:r>
-            <w:r>
-              <w:rPr>
-                <w:rFonts w:ascii="Times New Roman" w:hAnsi="Times New Roman"/>
-                <w:sz w:val="24"/>
-                <w:szCs w:val="24"/>
-              </w:rPr>
-              <w:t>Consultar Alternativas de Solución.</w:t>
+              <w:t>El usuario selecciona la opción de Consultar Alternativas de Solución.</w:t>
             </w:r>
           </w:p>
         </w:tc>
@@ -6172,15 +6148,7 @@
                 <w:sz w:val="24"/>
                 <w:szCs w:val="24"/>
               </w:rPr>
-              <w:t xml:space="preserve">El usuario </w:t>
-            </w:r>
-            <w:r>
-              <w:rPr>
-                <w:rFonts w:ascii="Times New Roman" w:hAnsi="Times New Roman"/>
-                <w:sz w:val="24"/>
-                <w:szCs w:val="24"/>
-              </w:rPr>
-              <w:t>selecciona el Tipo de Incidencia del cual desea buscar las alternativas de solución.</w:t>
+              <w:t>El usuario selecciona el Tipo de Incidencia del cual desea buscar las alternativas de solución.</w:t>
             </w:r>
           </w:p>
         </w:tc>
@@ -6254,15 +6222,7 @@
                 <w:sz w:val="24"/>
                 <w:szCs w:val="24"/>
               </w:rPr>
-              <w:t>El usuario navega por la lista de alternativas de solución y selecciona una de ellas</w:t>
-            </w:r>
-            <w:r>
-              <w:rPr>
-                <w:rFonts w:ascii="Times New Roman" w:hAnsi="Times New Roman"/>
-                <w:sz w:val="24"/>
-                <w:szCs w:val="24"/>
-              </w:rPr>
-              <w:t>.</w:t>
+              <w:t>El usuario navega por la lista de alternativas de solución y selecciona una de ellas.</w:t>
             </w:r>
           </w:p>
         </w:tc>
@@ -6297,16 +6257,7 @@
                 <w:sz w:val="24"/>
                 <w:szCs w:val="24"/>
               </w:rPr>
-              <w:t>B</w:t>
-            </w:r>
-            <w:r>
-              <w:rPr>
-                <w:rFonts w:ascii="Times New Roman" w:hAnsi="Times New Roman"/>
-                <w:b/>
-                <w:sz w:val="24"/>
-                <w:szCs w:val="24"/>
-              </w:rPr>
-              <w:t>4</w:t>
+              <w:t>B4</w:t>
             </w:r>
             <w:r>
               <w:rPr>
@@ -6352,10 +6303,1077 @@
       </w:tr>
     </w:tbl>
     <w:p/>
-    <w:p>
-      <w:bookmarkStart w:id="2" w:name="_GoBack"/>
-      <w:bookmarkEnd w:id="2"/>
-    </w:p>
+    <w:p/>
+    <w:tbl>
+      <w:tblPr>
+        <w:tblW w:w="0" w:type="auto"/>
+        <w:tblInd w:w="-34" w:type="dxa"/>
+        <w:tblBorders>
+          <w:top w:val="single" w:sz="4" w:space="0" w:color="8496B0" w:themeColor="text2" w:themeTint="99"/>
+          <w:left w:val="single" w:sz="4" w:space="0" w:color="8496B0" w:themeColor="text2" w:themeTint="99"/>
+          <w:bottom w:val="single" w:sz="4" w:space="0" w:color="8496B0" w:themeColor="text2" w:themeTint="99"/>
+          <w:right w:val="single" w:sz="4" w:space="0" w:color="8496B0" w:themeColor="text2" w:themeTint="99"/>
+          <w:insideH w:val="single" w:sz="4" w:space="0" w:color="8496B0" w:themeColor="text2" w:themeTint="99"/>
+          <w:insideV w:val="single" w:sz="4" w:space="0" w:color="8496B0" w:themeColor="text2" w:themeTint="99"/>
+        </w:tblBorders>
+        <w:tblLook w:val="04A0" w:firstRow="1" w:lastRow="0" w:firstColumn="1" w:lastColumn="0" w:noHBand="0" w:noVBand="1"/>
+      </w:tblPr>
+      <w:tblGrid>
+        <w:gridCol w:w="709"/>
+        <w:gridCol w:w="2694"/>
+        <w:gridCol w:w="2741"/>
+        <w:gridCol w:w="2611"/>
+      </w:tblGrid>
+      <w:tr>
+        <w:tc>
+          <w:tcPr>
+            <w:tcW w:w="3403" w:type="dxa"/>
+            <w:gridSpan w:val="2"/>
+            <w:tcBorders>
+              <w:right w:val="single" w:sz="4" w:space="0" w:color="FFFFFF" w:themeColor="background1"/>
+            </w:tcBorders>
+            <w:shd w:val="clear" w:color="auto" w:fill="8496B0" w:themeFill="text2" w:themeFillTint="99"/>
+            <w:vAlign w:val="center"/>
+          </w:tcPr>
+          <w:p>
+            <w:pPr>
+              <w:spacing w:before="200"/>
+              <w:jc w:val="center"/>
+              <w:rPr>
+                <w:rFonts w:ascii="Times New Roman" w:hAnsi="Times New Roman"/>
+                <w:b/>
+                <w:color w:val="FFFFFF" w:themeColor="background1"/>
+                <w:sz w:val="24"/>
+                <w:szCs w:val="24"/>
+              </w:rPr>
+            </w:pPr>
+            <w:r>
+              <w:rPr>
+                <w:rFonts w:ascii="Times New Roman" w:hAnsi="Times New Roman"/>
+                <w:b/>
+                <w:color w:val="FFFFFF" w:themeColor="background1"/>
+                <w:sz w:val="24"/>
+                <w:szCs w:val="24"/>
+              </w:rPr>
+              <w:t>IDENTIFICADOR</w:t>
+            </w:r>
+          </w:p>
+        </w:tc>
+        <w:tc>
+          <w:tcPr>
+            <w:tcW w:w="5352" w:type="dxa"/>
+            <w:gridSpan w:val="2"/>
+            <w:tcBorders>
+              <w:left w:val="single" w:sz="4" w:space="0" w:color="FFFFFF" w:themeColor="background1"/>
+            </w:tcBorders>
+            <w:shd w:val="clear" w:color="auto" w:fill="8496B0" w:themeFill="text2" w:themeFillTint="99"/>
+            <w:vAlign w:val="center"/>
+          </w:tcPr>
+          <w:p>
+            <w:pPr>
+              <w:spacing w:before="200"/>
+              <w:jc w:val="center"/>
+              <w:rPr>
+                <w:rFonts w:ascii="Times New Roman" w:hAnsi="Times New Roman"/>
+                <w:b/>
+                <w:color w:val="FFFFFF" w:themeColor="background1"/>
+                <w:sz w:val="24"/>
+                <w:szCs w:val="24"/>
+              </w:rPr>
+            </w:pPr>
+            <w:r>
+              <w:rPr>
+                <w:rFonts w:ascii="Times New Roman" w:hAnsi="Times New Roman"/>
+                <w:b/>
+                <w:color w:val="FFFFFF" w:themeColor="background1"/>
+                <w:sz w:val="24"/>
+                <w:szCs w:val="24"/>
+              </w:rPr>
+              <w:t>NOMBRE</w:t>
+            </w:r>
+          </w:p>
+        </w:tc>
+      </w:tr>
+      <w:tr>
+        <w:tc>
+          <w:tcPr>
+            <w:tcW w:w="3403" w:type="dxa"/>
+            <w:gridSpan w:val="2"/>
+            <w:vAlign w:val="center"/>
+          </w:tcPr>
+          <w:p>
+            <w:pPr>
+              <w:spacing w:before="40" w:after="40"/>
+              <w:jc w:val="center"/>
+              <w:rPr>
+                <w:rFonts w:ascii="Times New Roman" w:hAnsi="Times New Roman"/>
+                <w:sz w:val="24"/>
+                <w:szCs w:val="24"/>
+              </w:rPr>
+            </w:pPr>
+            <w:r>
+              <w:rPr>
+                <w:rFonts w:ascii="Times New Roman" w:hAnsi="Times New Roman"/>
+                <w:sz w:val="24"/>
+                <w:szCs w:val="24"/>
+              </w:rPr>
+              <w:t>CU06</w:t>
+            </w:r>
+          </w:p>
+        </w:tc>
+        <w:tc>
+          <w:tcPr>
+            <w:tcW w:w="5352" w:type="dxa"/>
+            <w:gridSpan w:val="2"/>
+            <w:vAlign w:val="center"/>
+          </w:tcPr>
+          <w:p>
+            <w:pPr>
+              <w:spacing w:before="40" w:after="40"/>
+              <w:jc w:val="center"/>
+              <w:rPr>
+                <w:rFonts w:ascii="Times New Roman" w:hAnsi="Times New Roman"/>
+                <w:sz w:val="24"/>
+                <w:szCs w:val="24"/>
+              </w:rPr>
+            </w:pPr>
+            <w:r>
+              <w:rPr>
+                <w:rFonts w:ascii="Times New Roman" w:hAnsi="Times New Roman"/>
+                <w:sz w:val="24"/>
+                <w:szCs w:val="24"/>
+              </w:rPr>
+              <w:t>Registrar Incidencia</w:t>
+            </w:r>
+          </w:p>
+        </w:tc>
+      </w:tr>
+      <w:tr>
+        <w:tc>
+          <w:tcPr>
+            <w:tcW w:w="3403" w:type="dxa"/>
+            <w:gridSpan w:val="2"/>
+            <w:tcBorders>
+              <w:right w:val="single" w:sz="4" w:space="0" w:color="FFFFFF" w:themeColor="background1"/>
+            </w:tcBorders>
+            <w:shd w:val="clear" w:color="auto" w:fill="8496B0" w:themeFill="text2" w:themeFillTint="99"/>
+            <w:vAlign w:val="center"/>
+          </w:tcPr>
+          <w:p>
+            <w:pPr>
+              <w:spacing w:before="200"/>
+              <w:jc w:val="center"/>
+              <w:rPr>
+                <w:rFonts w:ascii="Times New Roman" w:hAnsi="Times New Roman"/>
+                <w:b/>
+                <w:color w:val="FFFFFF" w:themeColor="background1"/>
+                <w:sz w:val="24"/>
+                <w:szCs w:val="24"/>
+              </w:rPr>
+            </w:pPr>
+            <w:r>
+              <w:rPr>
+                <w:rFonts w:ascii="Times New Roman" w:hAnsi="Times New Roman"/>
+                <w:b/>
+                <w:color w:val="FFFFFF" w:themeColor="background1"/>
+                <w:sz w:val="24"/>
+                <w:szCs w:val="24"/>
+              </w:rPr>
+              <w:t>CATEGORÍA</w:t>
+            </w:r>
+          </w:p>
+        </w:tc>
+        <w:tc>
+          <w:tcPr>
+            <w:tcW w:w="2741" w:type="dxa"/>
+            <w:tcBorders>
+              <w:left w:val="single" w:sz="4" w:space="0" w:color="FFFFFF" w:themeColor="background1"/>
+              <w:right w:val="single" w:sz="4" w:space="0" w:color="FFFFFF" w:themeColor="background1"/>
+            </w:tcBorders>
+            <w:shd w:val="clear" w:color="auto" w:fill="8496B0" w:themeFill="text2" w:themeFillTint="99"/>
+            <w:vAlign w:val="center"/>
+          </w:tcPr>
+          <w:p>
+            <w:pPr>
+              <w:spacing w:before="200"/>
+              <w:jc w:val="center"/>
+              <w:rPr>
+                <w:rFonts w:ascii="Times New Roman" w:hAnsi="Times New Roman"/>
+                <w:b/>
+                <w:color w:val="FFFFFF" w:themeColor="background1"/>
+                <w:sz w:val="24"/>
+                <w:szCs w:val="24"/>
+              </w:rPr>
+            </w:pPr>
+            <w:r>
+              <w:rPr>
+                <w:rFonts w:ascii="Times New Roman" w:hAnsi="Times New Roman"/>
+                <w:b/>
+                <w:color w:val="FFFFFF" w:themeColor="background1"/>
+                <w:sz w:val="24"/>
+                <w:szCs w:val="24"/>
+              </w:rPr>
+              <w:t>COMPLEJIDAD</w:t>
+            </w:r>
+          </w:p>
+        </w:tc>
+        <w:tc>
+          <w:tcPr>
+            <w:tcW w:w="2611" w:type="dxa"/>
+            <w:tcBorders>
+              <w:left w:val="single" w:sz="4" w:space="0" w:color="FFFFFF" w:themeColor="background1"/>
+            </w:tcBorders>
+            <w:shd w:val="clear" w:color="auto" w:fill="8496B0" w:themeFill="text2" w:themeFillTint="99"/>
+            <w:vAlign w:val="center"/>
+          </w:tcPr>
+          <w:p>
+            <w:pPr>
+              <w:spacing w:before="200"/>
+              <w:jc w:val="center"/>
+              <w:rPr>
+                <w:rFonts w:ascii="Times New Roman" w:hAnsi="Times New Roman"/>
+                <w:b/>
+                <w:color w:val="FFFFFF" w:themeColor="background1"/>
+                <w:sz w:val="24"/>
+                <w:szCs w:val="24"/>
+              </w:rPr>
+            </w:pPr>
+            <w:r>
+              <w:rPr>
+                <w:rFonts w:ascii="Times New Roman" w:hAnsi="Times New Roman"/>
+                <w:b/>
+                <w:color w:val="FFFFFF" w:themeColor="background1"/>
+                <w:sz w:val="24"/>
+                <w:szCs w:val="24"/>
+              </w:rPr>
+              <w:t>PRIORIDAD</w:t>
+            </w:r>
+          </w:p>
+        </w:tc>
+      </w:tr>
+      <w:tr>
+        <w:tc>
+          <w:tcPr>
+            <w:tcW w:w="3403" w:type="dxa"/>
+            <w:gridSpan w:val="2"/>
+            <w:vAlign w:val="center"/>
+          </w:tcPr>
+          <w:p>
+            <w:pPr>
+              <w:spacing w:before="40" w:after="40"/>
+              <w:jc w:val="center"/>
+              <w:rPr>
+                <w:rFonts w:ascii="Times New Roman" w:hAnsi="Times New Roman"/>
+                <w:sz w:val="24"/>
+                <w:szCs w:val="24"/>
+              </w:rPr>
+            </w:pPr>
+            <w:r>
+              <w:rPr>
+                <w:rFonts w:ascii="Times New Roman" w:hAnsi="Times New Roman"/>
+                <w:sz w:val="24"/>
+                <w:szCs w:val="24"/>
+              </w:rPr>
+              <w:t>Transacción</w:t>
+            </w:r>
+          </w:p>
+        </w:tc>
+        <w:tc>
+          <w:tcPr>
+            <w:tcW w:w="2741" w:type="dxa"/>
+            <w:vAlign w:val="center"/>
+          </w:tcPr>
+          <w:p>
+            <w:pPr>
+              <w:spacing w:before="40" w:after="40"/>
+              <w:jc w:val="center"/>
+              <w:rPr>
+                <w:rFonts w:ascii="Times New Roman" w:hAnsi="Times New Roman"/>
+                <w:sz w:val="24"/>
+                <w:szCs w:val="24"/>
+              </w:rPr>
+            </w:pPr>
+            <w:r>
+              <w:rPr>
+                <w:rFonts w:ascii="Times New Roman" w:hAnsi="Times New Roman"/>
+                <w:sz w:val="24"/>
+                <w:szCs w:val="24"/>
+              </w:rPr>
+              <w:t>MEDIA</w:t>
+            </w:r>
+          </w:p>
+        </w:tc>
+        <w:tc>
+          <w:tcPr>
+            <w:tcW w:w="2611" w:type="dxa"/>
+            <w:vAlign w:val="center"/>
+          </w:tcPr>
+          <w:p>
+            <w:pPr>
+              <w:spacing w:before="40" w:after="40"/>
+              <w:jc w:val="center"/>
+              <w:rPr>
+                <w:rFonts w:ascii="Times New Roman" w:hAnsi="Times New Roman"/>
+                <w:sz w:val="24"/>
+                <w:szCs w:val="24"/>
+              </w:rPr>
+            </w:pPr>
+            <w:r>
+              <w:rPr>
+                <w:rFonts w:ascii="Times New Roman" w:hAnsi="Times New Roman"/>
+                <w:sz w:val="24"/>
+                <w:szCs w:val="24"/>
+              </w:rPr>
+              <w:t>ALTA</w:t>
+            </w:r>
+          </w:p>
+        </w:tc>
+      </w:tr>
+      <w:tr>
+        <w:tc>
+          <w:tcPr>
+            <w:tcW w:w="8755" w:type="dxa"/>
+            <w:gridSpan w:val="4"/>
+            <w:shd w:val="clear" w:color="auto" w:fill="8496B0" w:themeFill="text2" w:themeFillTint="99"/>
+            <w:vAlign w:val="center"/>
+          </w:tcPr>
+          <w:p>
+            <w:pPr>
+              <w:spacing w:before="200"/>
+              <w:rPr>
+                <w:rFonts w:ascii="Times New Roman" w:hAnsi="Times New Roman"/>
+                <w:b/>
+                <w:color w:val="FFFFFF" w:themeColor="background1"/>
+                <w:sz w:val="24"/>
+                <w:szCs w:val="24"/>
+              </w:rPr>
+            </w:pPr>
+            <w:r>
+              <w:rPr>
+                <w:rFonts w:ascii="Times New Roman" w:hAnsi="Times New Roman"/>
+                <w:b/>
+                <w:color w:val="FFFFFF" w:themeColor="background1"/>
+                <w:sz w:val="24"/>
+                <w:szCs w:val="24"/>
+              </w:rPr>
+              <w:t>ACTORES</w:t>
+            </w:r>
+          </w:p>
+        </w:tc>
+      </w:tr>
+      <w:tr>
+        <w:tc>
+          <w:tcPr>
+            <w:tcW w:w="8755" w:type="dxa"/>
+            <w:gridSpan w:val="4"/>
+            <w:vAlign w:val="center"/>
+          </w:tcPr>
+          <w:p>
+            <w:pPr>
+              <w:spacing w:before="40" w:after="40"/>
+              <w:rPr>
+                <w:rFonts w:ascii="Times New Roman" w:hAnsi="Times New Roman"/>
+                <w:sz w:val="24"/>
+                <w:szCs w:val="24"/>
+              </w:rPr>
+            </w:pPr>
+            <w:r>
+              <w:rPr>
+                <w:rFonts w:ascii="Times New Roman" w:hAnsi="Times New Roman"/>
+                <w:sz w:val="24"/>
+                <w:szCs w:val="24"/>
+              </w:rPr>
+              <w:t>Usuario</w:t>
+            </w:r>
+            <w:r>
+              <w:rPr>
+                <w:rFonts w:ascii="Times New Roman" w:hAnsi="Times New Roman"/>
+                <w:sz w:val="24"/>
+                <w:szCs w:val="24"/>
+              </w:rPr>
+              <w:t>, Personal de Soporte</w:t>
+            </w:r>
+          </w:p>
+        </w:tc>
+      </w:tr>
+      <w:tr>
+        <w:tc>
+          <w:tcPr>
+            <w:tcW w:w="8755" w:type="dxa"/>
+            <w:gridSpan w:val="4"/>
+            <w:shd w:val="clear" w:color="auto" w:fill="8496B0" w:themeFill="text2" w:themeFillTint="99"/>
+            <w:vAlign w:val="center"/>
+          </w:tcPr>
+          <w:p>
+            <w:pPr>
+              <w:spacing w:before="200"/>
+              <w:rPr>
+                <w:rFonts w:ascii="Times New Roman" w:hAnsi="Times New Roman"/>
+                <w:b/>
+                <w:color w:val="FFFFFF" w:themeColor="background1"/>
+                <w:sz w:val="24"/>
+                <w:szCs w:val="24"/>
+              </w:rPr>
+            </w:pPr>
+            <w:r>
+              <w:rPr>
+                <w:rFonts w:ascii="Times New Roman" w:hAnsi="Times New Roman"/>
+                <w:b/>
+                <w:color w:val="FFFFFF" w:themeColor="background1"/>
+                <w:sz w:val="24"/>
+                <w:szCs w:val="24"/>
+              </w:rPr>
+              <w:t>PROPÓSITO</w:t>
+            </w:r>
+          </w:p>
+        </w:tc>
+      </w:tr>
+      <w:tr>
+        <w:trPr>
+          <w:trHeight w:val="227"/>
+        </w:trPr>
+        <w:tc>
+          <w:tcPr>
+            <w:tcW w:w="8755" w:type="dxa"/>
+            <w:gridSpan w:val="4"/>
+          </w:tcPr>
+          <w:p>
+            <w:pPr>
+              <w:tabs>
+                <w:tab w:val="left" w:pos="5715"/>
+              </w:tabs>
+              <w:spacing w:before="40" w:after="40"/>
+              <w:jc w:val="both"/>
+              <w:rPr>
+                <w:rFonts w:ascii="Times New Roman" w:hAnsi="Times New Roman"/>
+                <w:sz w:val="24"/>
+                <w:szCs w:val="24"/>
+              </w:rPr>
+            </w:pPr>
+            <w:r>
+              <w:rPr>
+                <w:rFonts w:ascii="Times New Roman" w:hAnsi="Times New Roman"/>
+                <w:sz w:val="24"/>
+                <w:szCs w:val="24"/>
+              </w:rPr>
+              <w:t>Registrar las Incidencias presentadas.</w:t>
+            </w:r>
+          </w:p>
+        </w:tc>
+      </w:tr>
+      <w:tr>
+        <w:tc>
+          <w:tcPr>
+            <w:tcW w:w="8755" w:type="dxa"/>
+            <w:gridSpan w:val="4"/>
+            <w:tcBorders>
+              <w:bottom w:val="single" w:sz="4" w:space="0" w:color="8496B0" w:themeColor="text2" w:themeTint="99"/>
+            </w:tcBorders>
+            <w:shd w:val="clear" w:color="auto" w:fill="8496B0" w:themeFill="text2" w:themeFillTint="99"/>
+            <w:vAlign w:val="center"/>
+          </w:tcPr>
+          <w:p>
+            <w:pPr>
+              <w:spacing w:before="200"/>
+              <w:rPr>
+                <w:rFonts w:ascii="Times New Roman" w:hAnsi="Times New Roman"/>
+                <w:b/>
+                <w:color w:val="FFFFFF" w:themeColor="background1"/>
+                <w:sz w:val="24"/>
+                <w:szCs w:val="24"/>
+              </w:rPr>
+            </w:pPr>
+            <w:r>
+              <w:rPr>
+                <w:rFonts w:ascii="Times New Roman" w:hAnsi="Times New Roman"/>
+                <w:b/>
+                <w:color w:val="FFFFFF" w:themeColor="background1"/>
+                <w:sz w:val="24"/>
+                <w:szCs w:val="24"/>
+              </w:rPr>
+              <w:t>PRECONDICIÓN</w:t>
+            </w:r>
+          </w:p>
+        </w:tc>
+      </w:tr>
+      <w:tr>
+        <w:trPr>
+          <w:trHeight w:val="64"/>
+        </w:trPr>
+        <w:tc>
+          <w:tcPr>
+            <w:tcW w:w="8755" w:type="dxa"/>
+            <w:gridSpan w:val="4"/>
+            <w:vAlign w:val="center"/>
+          </w:tcPr>
+          <w:p>
+            <w:pPr>
+              <w:spacing w:before="40" w:after="40"/>
+              <w:jc w:val="both"/>
+              <w:rPr>
+                <w:rFonts w:ascii="Times New Roman" w:hAnsi="Times New Roman"/>
+                <w:sz w:val="24"/>
+                <w:szCs w:val="24"/>
+              </w:rPr>
+            </w:pPr>
+            <w:r>
+              <w:rPr>
+                <w:rFonts w:ascii="Times New Roman" w:hAnsi="Times New Roman"/>
+                <w:sz w:val="24"/>
+                <w:szCs w:val="24"/>
+              </w:rPr>
+              <w:t>El usuario debe haberse logueado correctamente.</w:t>
+            </w:r>
+          </w:p>
+        </w:tc>
+      </w:tr>
+      <w:tr>
+        <w:tc>
+          <w:tcPr>
+            <w:tcW w:w="8755" w:type="dxa"/>
+            <w:gridSpan w:val="4"/>
+            <w:tcBorders>
+              <w:bottom w:val="single" w:sz="4" w:space="0" w:color="8496B0" w:themeColor="text2" w:themeTint="99"/>
+            </w:tcBorders>
+            <w:shd w:val="clear" w:color="auto" w:fill="8496B0" w:themeFill="text2" w:themeFillTint="99"/>
+            <w:vAlign w:val="center"/>
+          </w:tcPr>
+          <w:p>
+            <w:pPr>
+              <w:spacing w:before="200"/>
+              <w:rPr>
+                <w:rFonts w:ascii="Times New Roman" w:hAnsi="Times New Roman"/>
+                <w:b/>
+                <w:color w:val="FFFFFF" w:themeColor="background1"/>
+                <w:sz w:val="24"/>
+                <w:szCs w:val="24"/>
+              </w:rPr>
+            </w:pPr>
+            <w:r>
+              <w:rPr>
+                <w:rFonts w:ascii="Times New Roman" w:hAnsi="Times New Roman"/>
+                <w:b/>
+                <w:color w:val="FFFFFF" w:themeColor="background1"/>
+                <w:sz w:val="24"/>
+                <w:szCs w:val="24"/>
+              </w:rPr>
+              <w:t>FLUJO BÁSICO</w:t>
+            </w:r>
+          </w:p>
+        </w:tc>
+      </w:tr>
+      <w:tr>
+        <w:trPr>
+          <w:trHeight w:val="111"/>
+        </w:trPr>
+        <w:tc>
+          <w:tcPr>
+            <w:tcW w:w="709" w:type="dxa"/>
+            <w:tcBorders>
+              <w:bottom w:val="nil"/>
+              <w:right w:val="nil"/>
+            </w:tcBorders>
+          </w:tcPr>
+          <w:p>
+            <w:pPr>
+              <w:spacing w:before="40" w:after="40"/>
+              <w:rPr>
+                <w:rFonts w:ascii="Times New Roman" w:hAnsi="Times New Roman"/>
+                <w:b/>
+                <w:sz w:val="24"/>
+                <w:szCs w:val="24"/>
+              </w:rPr>
+            </w:pPr>
+            <w:r>
+              <w:rPr>
+                <w:rFonts w:ascii="Times New Roman" w:hAnsi="Times New Roman"/>
+                <w:b/>
+                <w:sz w:val="24"/>
+                <w:szCs w:val="24"/>
+              </w:rPr>
+              <w:t>B1:</w:t>
+            </w:r>
+          </w:p>
+        </w:tc>
+        <w:tc>
+          <w:tcPr>
+            <w:tcW w:w="8046" w:type="dxa"/>
+            <w:gridSpan w:val="3"/>
+            <w:tcBorders>
+              <w:left w:val="nil"/>
+              <w:bottom w:val="nil"/>
+            </w:tcBorders>
+          </w:tcPr>
+          <w:p>
+            <w:pPr>
+              <w:spacing w:before="40" w:after="40"/>
+              <w:jc w:val="both"/>
+              <w:rPr>
+                <w:rFonts w:ascii="Times New Roman" w:hAnsi="Times New Roman"/>
+                <w:sz w:val="24"/>
+                <w:szCs w:val="24"/>
+              </w:rPr>
+            </w:pPr>
+            <w:r>
+              <w:rPr>
+                <w:rFonts w:ascii="Times New Roman" w:hAnsi="Times New Roman"/>
+                <w:sz w:val="24"/>
+                <w:szCs w:val="24"/>
+              </w:rPr>
+              <w:t xml:space="preserve">El usuario selecciona la opción de </w:t>
+            </w:r>
+            <w:r>
+              <w:rPr>
+                <w:rFonts w:ascii="Times New Roman" w:hAnsi="Times New Roman"/>
+                <w:sz w:val="24"/>
+                <w:szCs w:val="24"/>
+              </w:rPr>
+              <w:t>Registrar Incidencia</w:t>
+            </w:r>
+            <w:r>
+              <w:rPr>
+                <w:rFonts w:ascii="Times New Roman" w:hAnsi="Times New Roman"/>
+                <w:sz w:val="24"/>
+                <w:szCs w:val="24"/>
+              </w:rPr>
+              <w:t>.</w:t>
+            </w:r>
+          </w:p>
+        </w:tc>
+      </w:tr>
+      <w:tr>
+        <w:trPr>
+          <w:trHeight w:val="74"/>
+        </w:trPr>
+        <w:tc>
+          <w:tcPr>
+            <w:tcW w:w="709" w:type="dxa"/>
+            <w:tcBorders>
+              <w:top w:val="nil"/>
+              <w:bottom w:val="nil"/>
+              <w:right w:val="nil"/>
+            </w:tcBorders>
+          </w:tcPr>
+          <w:p>
+            <w:pPr>
+              <w:spacing w:before="40" w:after="40"/>
+              <w:rPr>
+                <w:rFonts w:ascii="Times New Roman" w:hAnsi="Times New Roman"/>
+                <w:b/>
+                <w:sz w:val="24"/>
+                <w:szCs w:val="24"/>
+              </w:rPr>
+            </w:pPr>
+            <w:r>
+              <w:rPr>
+                <w:rFonts w:ascii="Times New Roman" w:hAnsi="Times New Roman"/>
+                <w:b/>
+                <w:sz w:val="24"/>
+                <w:szCs w:val="24"/>
+              </w:rPr>
+              <w:t>B2</w:t>
+            </w:r>
+            <w:r>
+              <w:rPr>
+                <w:rFonts w:ascii="Times New Roman" w:hAnsi="Times New Roman"/>
+                <w:b/>
+                <w:sz w:val="24"/>
+                <w:szCs w:val="24"/>
+              </w:rPr>
+              <w:t>:</w:t>
+            </w:r>
+          </w:p>
+        </w:tc>
+        <w:tc>
+          <w:tcPr>
+            <w:tcW w:w="8046" w:type="dxa"/>
+            <w:gridSpan w:val="3"/>
+            <w:tcBorders>
+              <w:top w:val="nil"/>
+              <w:left w:val="nil"/>
+              <w:bottom w:val="nil"/>
+            </w:tcBorders>
+          </w:tcPr>
+          <w:p>
+            <w:pPr>
+              <w:spacing w:before="40" w:after="40"/>
+              <w:jc w:val="both"/>
+              <w:rPr>
+                <w:rFonts w:ascii="Times New Roman" w:hAnsi="Times New Roman"/>
+                <w:sz w:val="24"/>
+                <w:szCs w:val="24"/>
+              </w:rPr>
+            </w:pPr>
+            <w:r>
+              <w:rPr>
+                <w:rFonts w:ascii="Times New Roman" w:hAnsi="Times New Roman"/>
+                <w:sz w:val="24"/>
+                <w:szCs w:val="24"/>
+              </w:rPr>
+              <w:t xml:space="preserve">El usuario </w:t>
+            </w:r>
+            <w:r>
+              <w:rPr>
+                <w:rFonts w:ascii="Times New Roman" w:hAnsi="Times New Roman"/>
+                <w:sz w:val="24"/>
+                <w:szCs w:val="24"/>
+              </w:rPr>
+              <w:t>selecciona el tipo de incidencia a registrar.</w:t>
+            </w:r>
+          </w:p>
+        </w:tc>
+      </w:tr>
+      <w:tr>
+        <w:trPr>
+          <w:trHeight w:val="74"/>
+        </w:trPr>
+        <w:tc>
+          <w:tcPr>
+            <w:tcW w:w="709" w:type="dxa"/>
+            <w:tcBorders>
+              <w:top w:val="nil"/>
+              <w:bottom w:val="nil"/>
+              <w:right w:val="nil"/>
+            </w:tcBorders>
+          </w:tcPr>
+          <w:p>
+            <w:pPr>
+              <w:spacing w:before="40" w:after="40"/>
+              <w:rPr>
+                <w:rFonts w:ascii="Times New Roman" w:hAnsi="Times New Roman"/>
+                <w:b/>
+                <w:sz w:val="24"/>
+                <w:szCs w:val="24"/>
+              </w:rPr>
+            </w:pPr>
+            <w:r>
+              <w:rPr>
+                <w:rFonts w:ascii="Times New Roman" w:hAnsi="Times New Roman"/>
+                <w:b/>
+                <w:sz w:val="24"/>
+                <w:szCs w:val="24"/>
+              </w:rPr>
+              <w:t>B3</w:t>
+            </w:r>
+            <w:r>
+              <w:rPr>
+                <w:rFonts w:ascii="Times New Roman" w:hAnsi="Times New Roman"/>
+                <w:b/>
+                <w:sz w:val="24"/>
+                <w:szCs w:val="24"/>
+              </w:rPr>
+              <w:t>:</w:t>
+            </w:r>
+          </w:p>
+        </w:tc>
+        <w:tc>
+          <w:tcPr>
+            <w:tcW w:w="8046" w:type="dxa"/>
+            <w:gridSpan w:val="3"/>
+            <w:tcBorders>
+              <w:top w:val="nil"/>
+              <w:left w:val="nil"/>
+              <w:bottom w:val="nil"/>
+            </w:tcBorders>
+          </w:tcPr>
+          <w:p>
+            <w:pPr>
+              <w:spacing w:before="40" w:after="40"/>
+              <w:jc w:val="both"/>
+              <w:rPr>
+                <w:rFonts w:ascii="Times New Roman" w:hAnsi="Times New Roman"/>
+                <w:sz w:val="24"/>
+                <w:szCs w:val="24"/>
+              </w:rPr>
+            </w:pPr>
+            <w:r>
+              <w:rPr>
+                <w:rFonts w:ascii="Times New Roman" w:hAnsi="Times New Roman"/>
+                <w:sz w:val="24"/>
+                <w:szCs w:val="24"/>
+              </w:rPr>
+              <w:t xml:space="preserve">Si el usuario logueado es un personal de soporte, se debe seleccionar el usuario </w:t>
+            </w:r>
+            <w:r>
+              <w:rPr>
+                <w:rFonts w:ascii="Times New Roman" w:hAnsi="Times New Roman"/>
+                <w:sz w:val="24"/>
+                <w:szCs w:val="24"/>
+              </w:rPr>
+              <w:lastRenderedPageBreak/>
+              <w:t>que cumple el rol de cliente</w:t>
+            </w:r>
+            <w:r>
+              <w:rPr>
+                <w:rFonts w:ascii="Times New Roman" w:hAnsi="Times New Roman"/>
+                <w:sz w:val="24"/>
+                <w:szCs w:val="24"/>
+              </w:rPr>
+              <w:t>.</w:t>
+            </w:r>
+          </w:p>
+        </w:tc>
+      </w:tr>
+      <w:tr>
+        <w:trPr>
+          <w:trHeight w:val="74"/>
+        </w:trPr>
+        <w:tc>
+          <w:tcPr>
+            <w:tcW w:w="709" w:type="dxa"/>
+            <w:tcBorders>
+              <w:top w:val="nil"/>
+              <w:bottom w:val="nil"/>
+              <w:right w:val="nil"/>
+            </w:tcBorders>
+          </w:tcPr>
+          <w:p>
+            <w:pPr>
+              <w:spacing w:before="40" w:after="40"/>
+              <w:rPr>
+                <w:rFonts w:ascii="Times New Roman" w:hAnsi="Times New Roman"/>
+                <w:b/>
+                <w:sz w:val="24"/>
+                <w:szCs w:val="24"/>
+              </w:rPr>
+            </w:pPr>
+            <w:r>
+              <w:rPr>
+                <w:rFonts w:ascii="Times New Roman" w:hAnsi="Times New Roman"/>
+                <w:b/>
+                <w:sz w:val="24"/>
+                <w:szCs w:val="24"/>
+              </w:rPr>
+              <w:lastRenderedPageBreak/>
+              <w:t>B4</w:t>
+            </w:r>
+            <w:r>
+              <w:rPr>
+                <w:rFonts w:ascii="Times New Roman" w:hAnsi="Times New Roman"/>
+                <w:b/>
+                <w:sz w:val="24"/>
+                <w:szCs w:val="24"/>
+              </w:rPr>
+              <w:t>:</w:t>
+            </w:r>
+          </w:p>
+        </w:tc>
+        <w:tc>
+          <w:tcPr>
+            <w:tcW w:w="8046" w:type="dxa"/>
+            <w:gridSpan w:val="3"/>
+            <w:tcBorders>
+              <w:top w:val="nil"/>
+              <w:left w:val="nil"/>
+              <w:bottom w:val="nil"/>
+            </w:tcBorders>
+          </w:tcPr>
+          <w:p>
+            <w:pPr>
+              <w:spacing w:before="40" w:after="40"/>
+              <w:jc w:val="both"/>
+              <w:rPr>
+                <w:rFonts w:ascii="Times New Roman" w:hAnsi="Times New Roman"/>
+                <w:sz w:val="24"/>
+                <w:szCs w:val="24"/>
+              </w:rPr>
+            </w:pPr>
+            <w:r>
+              <w:rPr>
+                <w:rFonts w:ascii="Times New Roman" w:hAnsi="Times New Roman"/>
+                <w:sz w:val="24"/>
+                <w:szCs w:val="24"/>
+              </w:rPr>
+              <w:t xml:space="preserve">El usuario </w:t>
+            </w:r>
+            <w:r>
+              <w:rPr>
+                <w:rFonts w:ascii="Times New Roman" w:hAnsi="Times New Roman"/>
+                <w:sz w:val="24"/>
+                <w:szCs w:val="24"/>
+              </w:rPr>
+              <w:t>ingresa el código patrimonial, los síntomas y las observaciones de la incidencia a registrar</w:t>
+            </w:r>
+            <w:r>
+              <w:rPr>
+                <w:rFonts w:ascii="Times New Roman" w:hAnsi="Times New Roman"/>
+                <w:sz w:val="24"/>
+                <w:szCs w:val="24"/>
+              </w:rPr>
+              <w:t>.</w:t>
+            </w:r>
+          </w:p>
+        </w:tc>
+      </w:tr>
+      <w:tr>
+        <w:trPr>
+          <w:trHeight w:val="74"/>
+        </w:trPr>
+        <w:tc>
+          <w:tcPr>
+            <w:tcW w:w="709" w:type="dxa"/>
+            <w:tcBorders>
+              <w:top w:val="nil"/>
+              <w:bottom w:val="single" w:sz="4" w:space="0" w:color="8496B0" w:themeColor="text2" w:themeTint="99"/>
+              <w:right w:val="nil"/>
+            </w:tcBorders>
+          </w:tcPr>
+          <w:p>
+            <w:pPr>
+              <w:spacing w:before="40" w:after="40"/>
+              <w:rPr>
+                <w:rFonts w:ascii="Times New Roman" w:hAnsi="Times New Roman"/>
+                <w:b/>
+                <w:sz w:val="24"/>
+                <w:szCs w:val="24"/>
+              </w:rPr>
+            </w:pPr>
+            <w:r>
+              <w:rPr>
+                <w:rFonts w:ascii="Times New Roman" w:hAnsi="Times New Roman"/>
+                <w:b/>
+                <w:sz w:val="24"/>
+                <w:szCs w:val="24"/>
+              </w:rPr>
+              <w:t>B5</w:t>
+            </w:r>
+            <w:r>
+              <w:rPr>
+                <w:rFonts w:ascii="Times New Roman" w:hAnsi="Times New Roman"/>
+                <w:b/>
+                <w:sz w:val="24"/>
+                <w:szCs w:val="24"/>
+              </w:rPr>
+              <w:t>:</w:t>
+            </w:r>
+          </w:p>
+        </w:tc>
+        <w:tc>
+          <w:tcPr>
+            <w:tcW w:w="8046" w:type="dxa"/>
+            <w:gridSpan w:val="3"/>
+            <w:tcBorders>
+              <w:top w:val="nil"/>
+              <w:left w:val="nil"/>
+              <w:bottom w:val="single" w:sz="4" w:space="0" w:color="8496B0" w:themeColor="text2" w:themeTint="99"/>
+            </w:tcBorders>
+          </w:tcPr>
+          <w:p>
+            <w:pPr>
+              <w:spacing w:before="40" w:after="40"/>
+              <w:jc w:val="both"/>
+              <w:rPr>
+                <w:rFonts w:ascii="Times New Roman" w:hAnsi="Times New Roman"/>
+                <w:sz w:val="24"/>
+                <w:szCs w:val="24"/>
+              </w:rPr>
+            </w:pPr>
+            <w:r>
+              <w:rPr>
+                <w:rFonts w:ascii="Times New Roman" w:hAnsi="Times New Roman"/>
+                <w:sz w:val="24"/>
+                <w:szCs w:val="24"/>
+              </w:rPr>
+              <w:t>El usuario hace click en el botón Registrar</w:t>
+            </w:r>
+            <w:r>
+              <w:rPr>
+                <w:rFonts w:ascii="Times New Roman" w:hAnsi="Times New Roman"/>
+                <w:sz w:val="24"/>
+                <w:szCs w:val="24"/>
+              </w:rPr>
+              <w:t>.</w:t>
+            </w:r>
+          </w:p>
+        </w:tc>
+      </w:tr>
+      <w:tr>
+        <w:tc>
+          <w:tcPr>
+            <w:tcW w:w="8755" w:type="dxa"/>
+            <w:gridSpan w:val="4"/>
+            <w:tcBorders>
+              <w:bottom w:val="single" w:sz="4" w:space="0" w:color="8496B0" w:themeColor="text2" w:themeTint="99"/>
+            </w:tcBorders>
+            <w:shd w:val="clear" w:color="auto" w:fill="8496B0" w:themeFill="text2" w:themeFillTint="99"/>
+            <w:vAlign w:val="center"/>
+          </w:tcPr>
+          <w:p>
+            <w:pPr>
+              <w:spacing w:before="200"/>
+              <w:rPr>
+                <w:rFonts w:ascii="Times New Roman" w:hAnsi="Times New Roman"/>
+                <w:b/>
+                <w:color w:val="FFFFFF" w:themeColor="background1"/>
+                <w:sz w:val="24"/>
+                <w:szCs w:val="24"/>
+              </w:rPr>
+            </w:pPr>
+            <w:r>
+              <w:rPr>
+                <w:rFonts w:ascii="Times New Roman" w:hAnsi="Times New Roman"/>
+                <w:b/>
+                <w:color w:val="FFFFFF" w:themeColor="background1"/>
+                <w:sz w:val="24"/>
+                <w:szCs w:val="24"/>
+              </w:rPr>
+              <w:t>POST</w:t>
+            </w:r>
+            <w:r>
+              <w:rPr>
+                <w:rFonts w:ascii="Times New Roman" w:hAnsi="Times New Roman"/>
+                <w:b/>
+                <w:color w:val="FFFFFF" w:themeColor="background1"/>
+                <w:sz w:val="24"/>
+                <w:szCs w:val="24"/>
+              </w:rPr>
+              <w:t>CONDICIÓN</w:t>
+            </w:r>
+          </w:p>
+        </w:tc>
+      </w:tr>
+      <w:tr>
+        <w:trPr>
+          <w:trHeight w:val="64"/>
+        </w:trPr>
+        <w:tc>
+          <w:tcPr>
+            <w:tcW w:w="8755" w:type="dxa"/>
+            <w:gridSpan w:val="4"/>
+            <w:vAlign w:val="center"/>
+          </w:tcPr>
+          <w:p>
+            <w:pPr>
+              <w:spacing w:before="40" w:after="40"/>
+              <w:jc w:val="both"/>
+              <w:rPr>
+                <w:rFonts w:ascii="Times New Roman" w:hAnsi="Times New Roman"/>
+                <w:sz w:val="24"/>
+                <w:szCs w:val="24"/>
+              </w:rPr>
+            </w:pPr>
+            <w:r>
+              <w:rPr>
+                <w:rFonts w:ascii="Times New Roman" w:hAnsi="Times New Roman"/>
+                <w:sz w:val="24"/>
+                <w:szCs w:val="24"/>
+              </w:rPr>
+              <w:t>Se muestra un mensaje de confirmación</w:t>
+            </w:r>
+            <w:bookmarkStart w:id="2" w:name="_GoBack"/>
+            <w:bookmarkEnd w:id="2"/>
+            <w:r>
+              <w:rPr>
+                <w:rFonts w:ascii="Times New Roman" w:hAnsi="Times New Roman"/>
+                <w:sz w:val="24"/>
+                <w:szCs w:val="24"/>
+              </w:rPr>
+              <w:t>.</w:t>
+            </w:r>
+          </w:p>
+        </w:tc>
+      </w:tr>
+    </w:tbl>
     <w:p/>
     <w:p/>
     <w:p>
@@ -6369,7 +7387,6 @@
           <w:noProof/>
           <w:lang w:eastAsia="es-PE"/>
         </w:rPr>
-        <w:lastRenderedPageBreak/>
         <w:drawing>
           <wp:inline distT="0" distB="0" distL="0" distR="0" wp14:anchorId="339C9D7C" wp14:editId="1A526681">
             <wp:extent cx="5543550" cy="3874923"/>
@@ -13244,7 +14261,7 @@
           </mc:Choice>
           <mc:Fallback>
             <w:pict>
-              <v:shapetype w14:anchorId="1E55384A" id="_x0000_t87" coordsize="21600,21600" o:spt="87" adj="1800,10800" path="m21600,qx10800@0l10800@2qy0@11,10800@3l10800@1qy21600,21600e" filled="f">
+              <v:shapetype w14:anchorId="71B2B2F2" id="_x0000_t87" coordsize="21600,21600" o:spt="87" adj="1800,10800" path="m21600,qx10800@0l10800@2qy0@11,10800@3l10800@1qy21600,21600e" filled="f">
                 <v:formulas>
                   <v:f eqn="val #0"/>
                   <v:f eqn="sum 21600 0 #0"/>
@@ -13338,7 +14355,7 @@
           </mc:Choice>
           <mc:Fallback>
             <w:pict>
-              <v:shapetype w14:anchorId="3273C67A" id="_x0000_t32" coordsize="21600,21600" o:spt="32" o:oned="t" path="m,l21600,21600e" filled="f">
+              <v:shapetype w14:anchorId="5DC33BE2" id="_x0000_t32" coordsize="21600,21600" o:spt="32" o:oned="t" path="m,l21600,21600e" filled="f">
                 <v:path arrowok="t" fillok="f" o:connecttype="none"/>
                 <o:lock v:ext="edit" shapetype="t"/>
               </v:shapetype>
@@ -13415,7 +14432,7 @@
           </mc:Choice>
           <mc:Fallback>
             <w:pict>
-              <v:shape w14:anchorId="266B09B0" id="145 Conector recto de flecha" o:spid="_x0000_s1026" type="#_x0000_t32" style="position:absolute;margin-left:-34pt;margin-top:189.65pt;width:87.85pt;height:3.6pt;flip:y;z-index:251655168;visibility:visible;mso-wrap-style:square;mso-width-percent:0;mso-height-percent:0;mso-wrap-distance-left:9pt;mso-wrap-distance-top:0;mso-wrap-distance-right:9pt;mso-wrap-distance-bottom:0;mso-position-horizontal:absolute;mso-position-horizontal-relative:text;mso-position-vertical:absolute;mso-position-vertical-relative:text;mso-width-percent:0;mso-height-percent:0;mso-width-relative:margin;mso-height-relative:margin" o:gfxdata="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" strokecolor="black [3200]" strokeweight="1pt">
+              <v:shape w14:anchorId="0BD54BFF" id="145 Conector recto de flecha" o:spid="_x0000_s1026" type="#_x0000_t32" style="position:absolute;margin-left:-34pt;margin-top:189.65pt;width:87.85pt;height:3.6pt;flip:y;z-index:251655168;visibility:visible;mso-wrap-style:square;mso-width-percent:0;mso-height-percent:0;mso-wrap-distance-left:9pt;mso-wrap-distance-top:0;mso-wrap-distance-right:9pt;mso-wrap-distance-bottom:0;mso-position-horizontal:absolute;mso-position-horizontal-relative:text;mso-position-vertical:absolute;mso-position-vertical-relative:text;mso-width-percent:0;mso-height-percent:0;mso-width-relative:margin;mso-height-relative:margin" o:gfxdata="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" strokecolor="black [3200]" strokeweight="1pt">
                 <v:stroke endarrow="open" joinstyle="miter"/>
               </v:shape>
             </w:pict>
@@ -13611,7 +14628,7 @@
           </mc:Choice>
           <mc:Fallback>
             <w:pict>
-              <v:shape w14:anchorId="1AC38D88" id="148 Abrir llave" o:spid="_x0000_s1026" type="#_x0000_t87" style="position:absolute;margin-left:20.1pt;margin-top:197.15pt;width:46.85pt;height:36.8pt;z-index:251656192;visibility:visible;mso-wrap-style:square;mso-width-percent:0;mso-height-percent:0;mso-wrap-distance-left:9pt;mso-wrap-distance-top:0;mso-wrap-distance-right:9pt;mso-wrap-distance-bottom:0;mso-position-horizontal:absolute;mso-position-horizontal-relative:text;mso-position-vertical:absolute;mso-position-vertical-relative:text;mso-width-percent:0;mso-height-percent:0;mso-width-relative:margin;mso-height-relative:margin;v-text-anchor:middle" o:gfxdata="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" adj="0" strokecolor="black [3200]" strokeweight="1pt">
+              <v:shape w14:anchorId="46D4BC91" id="148 Abrir llave" o:spid="_x0000_s1026" type="#_x0000_t87" style="position:absolute;margin-left:20.1pt;margin-top:197.15pt;width:46.85pt;height:36.8pt;z-index:251656192;visibility:visible;mso-wrap-style:square;mso-width-percent:0;mso-height-percent:0;mso-wrap-distance-left:9pt;mso-wrap-distance-top:0;mso-wrap-distance-right:9pt;mso-wrap-distance-bottom:0;mso-position-horizontal:absolute;mso-position-horizontal-relative:text;mso-position-vertical:absolute;mso-position-vertical-relative:text;mso-width-percent:0;mso-height-percent:0;mso-width-relative:margin;mso-height-relative:margin;v-text-anchor:middle" o:gfxdata="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" adj="0" strokecolor="black [3200]" strokeweight="1pt">
                 <v:stroke joinstyle="miter"/>
               </v:shape>
             </w:pict>
@@ -13684,7 +14701,7 @@
           </mc:Choice>
           <mc:Fallback>
             <w:pict>
-              <v:shape w14:anchorId="7D84E653" id="145 Conector recto de flecha" o:spid="_x0000_s1026" type="#_x0000_t32" style="position:absolute;margin-left:-40.7pt;margin-top:270.05pt;width:78.4pt;height:5pt;flip:y;z-index:251657216;visibility:visible;mso-wrap-style:square;mso-width-percent:0;mso-height-percent:0;mso-wrap-distance-left:9pt;mso-wrap-distance-top:0;mso-wrap-distance-right:9pt;mso-wrap-distance-bottom:0;mso-position-horizontal:absolute;mso-position-horizontal-relative:text;mso-position-vertical:absolute;mso-position-vertical-relative:text;mso-width-percent:0;mso-height-percent:0;mso-width-relative:margin;mso-height-relative:margin" o:gfxdata="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" strokecolor="black [3200]" strokeweight="1pt">
+              <v:shape w14:anchorId="07C00029" id="145 Conector recto de flecha" o:spid="_x0000_s1026" type="#_x0000_t32" style="position:absolute;margin-left:-40.7pt;margin-top:270.05pt;width:78.4pt;height:5pt;flip:y;z-index:251657216;visibility:visible;mso-wrap-style:square;mso-width-percent:0;mso-height-percent:0;mso-wrap-distance-left:9pt;mso-wrap-distance-top:0;mso-wrap-distance-right:9pt;mso-wrap-distance-bottom:0;mso-position-horizontal:absolute;mso-position-horizontal-relative:text;mso-position-vertical:absolute;mso-position-vertical-relative:text;mso-width-percent:0;mso-height-percent:0;mso-width-relative:margin;mso-height-relative:margin" o:gfxdata="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" strokecolor="black [3200]" strokeweight="1pt">
                 <v:stroke endarrow="open" joinstyle="miter"/>
               </v:shape>
             </w:pict>
@@ -13998,7 +15015,7 @@
           </mc:Choice>
           <mc:Fallback>
             <w:pict>
-              <v:shape w14:anchorId="78D27D8D" id="148 Abrir llave" o:spid="_x0000_s1026" type="#_x0000_t87" style="position:absolute;margin-left:6.95pt;margin-top:153.65pt;width:46.85pt;height:30.1pt;z-index:251653120;visibility:visible;mso-wrap-style:square;mso-width-percent:0;mso-height-percent:0;mso-wrap-distance-left:9pt;mso-wrap-distance-top:0;mso-wrap-distance-right:9pt;mso-wrap-distance-bottom:0;mso-position-horizontal:absolute;mso-position-horizontal-relative:text;mso-position-vertical:absolute;mso-position-vertical-relative:text;mso-width-percent:0;mso-height-percent:0;mso-width-relative:margin;mso-height-relative:margin;v-text-anchor:middle" o:gfxdata="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" adj="0" strokecolor="black [3200]" strokeweight="1pt">
+              <v:shape w14:anchorId="48073F87" id="148 Abrir llave" o:spid="_x0000_s1026" type="#_x0000_t87" style="position:absolute;margin-left:6.95pt;margin-top:153.65pt;width:46.85pt;height:30.1pt;z-index:251653120;visibility:visible;mso-wrap-style:square;mso-width-percent:0;mso-height-percent:0;mso-wrap-distance-left:9pt;mso-wrap-distance-top:0;mso-wrap-distance-right:9pt;mso-wrap-distance-bottom:0;mso-position-horizontal:absolute;mso-position-horizontal-relative:text;mso-position-vertical:absolute;mso-position-vertical-relative:text;mso-width-percent:0;mso-height-percent:0;mso-width-relative:margin;mso-height-relative:margin;v-text-anchor:middle" o:gfxdata="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" adj="0" strokecolor="black [3200]" strokeweight="1pt">
                 <v:stroke joinstyle="miter"/>
               </v:shape>
             </w:pict>
@@ -14868,7 +15885,7 @@
           </mc:Choice>
           <mc:Fallback>
             <w:pict>
-              <v:shape w14:anchorId="7DF5484F" id="145 Conector recto de flecha" o:spid="_x0000_s1026" type="#_x0000_t32" style="position:absolute;margin-left:-31.45pt;margin-top:208.85pt;width:72.75pt;height:3.6pt;flip:y;z-index:251665408;visibility:visible;mso-wrap-style:square;mso-width-percent:0;mso-height-percent:0;mso-wrap-distance-left:9pt;mso-wrap-distance-top:0;mso-wrap-distance-right:9pt;mso-wrap-distance-bottom:0;mso-position-horizontal:absolute;mso-position-horizontal-relative:text;mso-position-vertical:absolute;mso-position-vertical-relative:text;mso-width-percent:0;mso-height-percent:0;mso-width-relative:margin;mso-height-relative:margin" o:gfxdata="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" strokecolor="black [3200]" strokeweight="1pt">
+              <v:shape w14:anchorId="28E42E60" id="145 Conector recto de flecha" o:spid="_x0000_s1026" type="#_x0000_t32" style="position:absolute;margin-left:-31.45pt;margin-top:208.85pt;width:72.75pt;height:3.6pt;flip:y;z-index:251665408;visibility:visible;mso-wrap-style:square;mso-width-percent:0;mso-height-percent:0;mso-wrap-distance-left:9pt;mso-wrap-distance-top:0;mso-wrap-distance-right:9pt;mso-wrap-distance-bottom:0;mso-position-horizontal:absolute;mso-position-horizontal-relative:text;mso-position-vertical:absolute;mso-position-vertical-relative:text;mso-width-percent:0;mso-height-percent:0;mso-width-relative:margin;mso-height-relative:margin" o:gfxdata="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" strokecolor="black [3200]" strokeweight="1pt">
                 <v:stroke endarrow="open" joinstyle="miter"/>
               </v:shape>
             </w:pict>
@@ -15064,7 +16081,7 @@
           </mc:Choice>
           <mc:Fallback>
             <w:pict>
-              <v:shape w14:anchorId="13D3E4E1" id="148 Abrir llave" o:spid="_x0000_s1026" type="#_x0000_t87" style="position:absolute;margin-left:19.6pt;margin-top:155.25pt;width:40.15pt;height:36pt;z-index:251662336;visibility:visible;mso-wrap-style:square;mso-width-percent:0;mso-height-percent:0;mso-wrap-distance-left:9pt;mso-wrap-distance-top:0;mso-wrap-distance-right:9pt;mso-wrap-distance-bottom:0;mso-position-horizontal:absolute;mso-position-horizontal-relative:text;mso-position-vertical:absolute;mso-position-vertical-relative:text;mso-width-percent:0;mso-height-percent:0;mso-width-relative:margin;mso-height-relative:margin;v-text-anchor:middle" o:gfxdata="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" adj="0" strokecolor="black [3200]" strokeweight="1pt">
+              <v:shape w14:anchorId="1F3D119F" id="148 Abrir llave" o:spid="_x0000_s1026" type="#_x0000_t87" style="position:absolute;margin-left:19.6pt;margin-top:155.25pt;width:40.15pt;height:36pt;z-index:251662336;visibility:visible;mso-wrap-style:square;mso-width-percent:0;mso-height-percent:0;mso-wrap-distance-left:9pt;mso-wrap-distance-top:0;mso-wrap-distance-right:9pt;mso-wrap-distance-bottom:0;mso-position-horizontal:absolute;mso-position-horizontal-relative:text;mso-position-vertical:absolute;mso-position-vertical-relative:text;mso-width-percent:0;mso-height-percent:0;mso-width-relative:margin;mso-height-relative:margin;v-text-anchor:middle" o:gfxdata="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" adj="0" strokecolor="black [3200]" strokeweight="1pt">
                 <v:stroke joinstyle="miter"/>
               </v:shape>
             </w:pict>
@@ -15137,7 +16154,7 @@
           </mc:Choice>
           <mc:Fallback>
             <w:pict>
-              <v:shape w14:anchorId="45966C7C" id="145 Conector recto de flecha" o:spid="_x0000_s1026" type="#_x0000_t32" style="position:absolute;margin-left:-32.3pt;margin-top:146.25pt;width:73.65pt;height:3.6pt;flip:y;z-index:251661312;visibility:visible;mso-wrap-style:square;mso-width-percent:0;mso-height-percent:0;mso-wrap-distance-left:9pt;mso-wrap-distance-top:0;mso-wrap-distance-right:9pt;mso-wrap-distance-bottom:0;mso-position-horizontal:absolute;mso-position-horizontal-relative:text;mso-position-vertical:absolute;mso-position-vertical-relative:text;mso-width-percent:0;mso-height-percent:0;mso-width-relative:margin;mso-height-relative:margin" o:gfxdata="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" strokecolor="black [3200]" strokeweight="1pt">
+              <v:shape w14:anchorId="441B9D50" id="145 Conector recto de flecha" o:spid="_x0000_s1026" type="#_x0000_t32" style="position:absolute;margin-left:-32.3pt;margin-top:146.25pt;width:73.65pt;height:3.6pt;flip:y;z-index:251661312;visibility:visible;mso-wrap-style:square;mso-width-percent:0;mso-height-percent:0;mso-wrap-distance-left:9pt;mso-wrap-distance-top:0;mso-wrap-distance-right:9pt;mso-wrap-distance-bottom:0;mso-position-horizontal:absolute;mso-position-horizontal-relative:text;mso-position-vertical:absolute;mso-position-vertical-relative:text;mso-width-percent:0;mso-height-percent:0;mso-width-relative:margin;mso-height-relative:margin" o:gfxdata="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" strokecolor="black [3200]" strokeweight="1pt">
                 <v:stroke endarrow="open" joinstyle="miter"/>
               </v:shape>
             </w:pict>
@@ -15451,7 +16468,7 @@
           </mc:Choice>
           <mc:Fallback>
             <w:pict>
-              <v:shape w14:anchorId="37BA6FF4" id="148 Abrir llave" o:spid="_x0000_s1026" type="#_x0000_t87" style="position:absolute;margin-left:-28.1pt;margin-top:41.35pt;width:68.65pt;height:97.95pt;z-index:251650048;visibility:visible;mso-wrap-style:square;mso-width-percent:0;mso-height-percent:0;mso-wrap-distance-left:9pt;mso-wrap-distance-top:0;mso-wrap-distance-right:9pt;mso-wrap-distance-bottom:0;mso-position-horizontal:absolute;mso-position-horizontal-relative:text;mso-position-vertical:absolute;mso-position-vertical-relative:text;mso-width-percent:0;mso-height-percent:0;mso-width-relative:margin;mso-height-relative:margin;v-text-anchor:middle" o:gfxdata="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" adj="0" strokecolor="black [3200]" strokeweight="1pt">
+              <v:shape w14:anchorId="0C24751A" id="148 Abrir llave" o:spid="_x0000_s1026" type="#_x0000_t87" style="position:absolute;margin-left:-28.1pt;margin-top:41.35pt;width:68.65pt;height:97.95pt;z-index:251650048;visibility:visible;mso-wrap-style:square;mso-width-percent:0;mso-height-percent:0;mso-wrap-distance-left:9pt;mso-wrap-distance-top:0;mso-wrap-distance-right:9pt;mso-wrap-distance-bottom:0;mso-position-horizontal:absolute;mso-position-horizontal-relative:text;mso-position-vertical:absolute;mso-position-vertical-relative:text;mso-width-percent:0;mso-height-percent:0;mso-width-relative:margin;mso-height-relative:margin;v-text-anchor:middle" o:gfxdata="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" adj="0" strokecolor="black [3200]" strokeweight="1pt">
                 <v:stroke joinstyle="miter"/>
               </v:shape>
             </w:pict>
@@ -15959,7 +16976,7 @@
           </mc:Choice>
           <mc:Fallback>
             <w:pict>
-              <v:shape w14:anchorId="31C7F43E" id="145 Conector recto de flecha" o:spid="_x0000_s1026" type="#_x0000_t32" style="position:absolute;margin-left:-25.95pt;margin-top:283.15pt;width:44.85pt;height:3.6pt;z-index:251666432;visibility:visible;mso-wrap-style:square;mso-width-percent:0;mso-height-percent:0;mso-wrap-distance-left:9pt;mso-wrap-distance-top:0;mso-wrap-distance-right:9pt;mso-wrap-distance-bottom:0;mso-position-horizontal:absolute;mso-position-horizontal-relative:text;mso-position-vertical:absolute;mso-position-vertical-relative:text;mso-width-percent:0;mso-height-percent:0;mso-width-relative:margin;mso-height-relative:margin" o:gfxdata="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" strokecolor="black [3200]" strokeweight="1pt">
+              <v:shape w14:anchorId="1EB26E8D" id="145 Conector recto de flecha" o:spid="_x0000_s1026" type="#_x0000_t32" style="position:absolute;margin-left:-25.95pt;margin-top:283.15pt;width:44.85pt;height:3.6pt;z-index:251666432;visibility:visible;mso-wrap-style:square;mso-width-percent:0;mso-height-percent:0;mso-wrap-distance-left:9pt;mso-wrap-distance-top:0;mso-wrap-distance-right:9pt;mso-wrap-distance-bottom:0;mso-position-horizontal:absolute;mso-position-horizontal-relative:text;mso-position-vertical:absolute;mso-position-vertical-relative:text;mso-width-percent:0;mso-height-percent:0;mso-width-relative:margin;mso-height-relative:margin" o:gfxdata="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" strokecolor="black [3200]" strokeweight="1pt">
                 <v:stroke endarrow="open" joinstyle="miter"/>
               </v:shape>
             </w:pict>
@@ -16273,7 +17290,7 @@
           </mc:Choice>
           <mc:Fallback>
             <w:pict>
-              <v:shape w14:anchorId="28461CD4" id="148 Abrir llave" o:spid="_x0000_s1026" type="#_x0000_t87" style="position:absolute;margin-left:2.55pt;margin-top:230.35pt;width:48.9pt;height:29.2pt;z-index:251676672;visibility:visible;mso-wrap-style:square;mso-width-percent:0;mso-height-percent:0;mso-wrap-distance-left:9pt;mso-wrap-distance-top:0;mso-wrap-distance-right:9pt;mso-wrap-distance-bottom:0;mso-position-horizontal:absolute;mso-position-horizontal-relative:text;mso-position-vertical:absolute;mso-position-vertical-relative:text;mso-width-percent:0;mso-height-percent:0;mso-width-relative:margin;mso-height-relative:margin;v-text-anchor:middle" o:gfxdata="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" adj="0" strokecolor="black [3200]" strokeweight="1pt">
+              <v:shape w14:anchorId="28C759AB" id="148 Abrir llave" o:spid="_x0000_s1026" type="#_x0000_t87" style="position:absolute;margin-left:2.55pt;margin-top:230.35pt;width:48.9pt;height:29.2pt;z-index:251676672;visibility:visible;mso-wrap-style:square;mso-width-percent:0;mso-height-percent:0;mso-wrap-distance-left:9pt;mso-wrap-distance-top:0;mso-wrap-distance-right:9pt;mso-wrap-distance-bottom:0;mso-position-horizontal:absolute;mso-position-horizontal-relative:text;mso-position-vertical:absolute;mso-position-vertical-relative:text;mso-width-percent:0;mso-height-percent:0;mso-width-relative:margin;mso-height-relative:margin;v-text-anchor:middle" o:gfxdata="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" adj="0" strokecolor="black [3200]" strokeweight="1pt">
                 <v:stroke joinstyle="miter"/>
               </v:shape>
             </w:pict>
@@ -16346,7 +17363,7 @@
           </mc:Choice>
           <mc:Fallback>
             <w:pict>
-              <v:shape w14:anchorId="6FA12DAB" id="145 Conector recto de flecha" o:spid="_x0000_s1026" type="#_x0000_t32" style="position:absolute;margin-left:-38.2pt;margin-top:223.55pt;width:74.75pt;height:6.1pt;flip:y;z-index:251675648;visibility:visible;mso-wrap-style:square;mso-width-percent:0;mso-height-percent:0;mso-wrap-distance-left:9pt;mso-wrap-distance-top:0;mso-wrap-distance-right:9pt;mso-wrap-distance-bottom:0;mso-position-horizontal:absolute;mso-position-horizontal-relative:text;mso-position-vertical:absolute;mso-position-vertical-relative:text;mso-width-percent:0;mso-height-percent:0;mso-width-relative:margin;mso-height-relative:margin" o:gfxdata="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" strokecolor="black [3200]" strokeweight="1pt">
+              <v:shape w14:anchorId="1FE84440" id="145 Conector recto de flecha" o:spid="_x0000_s1026" type="#_x0000_t32" style="position:absolute;margin-left:-38.2pt;margin-top:223.55pt;width:74.75pt;height:6.1pt;flip:y;z-index:251675648;visibility:visible;mso-wrap-style:square;mso-width-percent:0;mso-height-percent:0;mso-wrap-distance-left:9pt;mso-wrap-distance-top:0;mso-wrap-distance-right:9pt;mso-wrap-distance-bottom:0;mso-position-horizontal:absolute;mso-position-horizontal-relative:text;mso-position-vertical:absolute;mso-position-vertical-relative:text;mso-width-percent:0;mso-height-percent:0;mso-width-relative:margin;mso-height-relative:margin" o:gfxdata="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" strokecolor="black [3200]" strokeweight="1pt">
                 <v:stroke endarrow="open" joinstyle="miter"/>
               </v:shape>
             </w:pict>
@@ -16542,7 +17559,7 @@
           </mc:Choice>
           <mc:Fallback>
             <w:pict>
-              <v:shape w14:anchorId="6D980398" id="148 Abrir llave" o:spid="_x0000_s1026" type="#_x0000_t87" style="position:absolute;margin-left:-13.75pt;margin-top:171.25pt;width:50.25pt;height:45.5pt;z-index:251674624;visibility:visible;mso-wrap-style:square;mso-width-percent:0;mso-height-percent:0;mso-wrap-distance-left:9pt;mso-wrap-distance-top:0;mso-wrap-distance-right:9pt;mso-wrap-distance-bottom:0;mso-position-horizontal:absolute;mso-position-horizontal-relative:text;mso-position-vertical:absolute;mso-position-vertical-relative:text;mso-width-percent:0;mso-height-percent:0;mso-width-relative:margin;mso-height-relative:margin;v-text-anchor:middle" o:gfxdata="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" adj="0" strokecolor="black [3200]" strokeweight="1pt">
+              <v:shape w14:anchorId="6B7A2D17" id="148 Abrir llave" o:spid="_x0000_s1026" type="#_x0000_t87" style="position:absolute;margin-left:-13.75pt;margin-top:171.25pt;width:50.25pt;height:45.5pt;z-index:251674624;visibility:visible;mso-wrap-style:square;mso-width-percent:0;mso-height-percent:0;mso-wrap-distance-left:9pt;mso-wrap-distance-top:0;mso-wrap-distance-right:9pt;mso-wrap-distance-bottom:0;mso-position-horizontal:absolute;mso-position-horizontal-relative:text;mso-position-vertical:absolute;mso-position-vertical-relative:text;mso-width-percent:0;mso-height-percent:0;mso-width-relative:margin;mso-height-relative:margin;v-text-anchor:middle" o:gfxdata="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" adj="0" strokecolor="black [3200]" strokeweight="1pt">
                 <v:stroke joinstyle="miter"/>
               </v:shape>
             </w:pict>
@@ -16733,7 +17750,7 @@
           </mc:Choice>
           <mc:Fallback>
             <w:pict>
-              <v:shape w14:anchorId="465D2EF0" id="145 Conector recto de flecha" o:spid="_x0000_s1026" type="#_x0000_t32" style="position:absolute;margin-left:-34.1pt;margin-top:163.1pt;width:55.75pt;height:6.1pt;flip:y;z-index:251667456;visibility:visible;mso-wrap-style:square;mso-width-percent:0;mso-height-percent:0;mso-wrap-distance-left:9pt;mso-wrap-distance-top:0;mso-wrap-distance-right:9pt;mso-wrap-distance-bottom:0;mso-position-horizontal:absolute;mso-position-horizontal-relative:text;mso-position-vertical:absolute;mso-position-vertical-relative:text;mso-width-percent:0;mso-height-percent:0;mso-width-relative:margin;mso-height-relative:margin" o:gfxdata="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" strokecolor="black [3200]" strokeweight="1pt">
+              <v:shape w14:anchorId="6F9CAA0A" id="145 Conector recto de flecha" o:spid="_x0000_s1026" type="#_x0000_t32" style="position:absolute;margin-left:-34.1pt;margin-top:163.1pt;width:55.75pt;height:6.1pt;flip:y;z-index:251667456;visibility:visible;mso-wrap-style:square;mso-width-percent:0;mso-height-percent:0;mso-wrap-distance-left:9pt;mso-wrap-distance-top:0;mso-wrap-distance-right:9pt;mso-wrap-distance-bottom:0;mso-position-horizontal:absolute;mso-position-horizontal-relative:text;mso-position-vertical:absolute;mso-position-vertical-relative:text;mso-width-percent:0;mso-height-percent:0;mso-width-relative:margin;mso-height-relative:margin" o:gfxdata="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" strokecolor="black [3200]" strokeweight="1pt">
                 <v:stroke endarrow="open" joinstyle="miter"/>
               </v:shape>
             </w:pict>
@@ -17047,7 +18064,7 @@
           </mc:Choice>
           <mc:Fallback>
             <w:pict>
-              <v:shape w14:anchorId="04FCA440" id="148 Abrir llave" o:spid="_x0000_s1026" type="#_x0000_t87" style="position:absolute;margin-left:-25.9pt;margin-top:128.45pt;width:49.6pt;height:26.5pt;z-index:251668480;visibility:visible;mso-wrap-style:square;mso-width-percent:0;mso-height-percent:0;mso-wrap-distance-left:9pt;mso-wrap-distance-top:0;mso-wrap-distance-right:9pt;mso-wrap-distance-bottom:0;mso-position-horizontal:absolute;mso-position-horizontal-relative:text;mso-position-vertical:absolute;mso-position-vertical-relative:text;mso-width-percent:0;mso-height-percent:0;mso-width-relative:margin;mso-height-relative:margin;v-text-anchor:middle" o:gfxdata="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" adj="0" strokecolor="black [3200]" strokeweight="1pt">
+              <v:shape w14:anchorId="405BA50C" id="148 Abrir llave" o:spid="_x0000_s1026" type="#_x0000_t87" style="position:absolute;margin-left:-25.9pt;margin-top:128.45pt;width:49.6pt;height:26.5pt;z-index:251668480;visibility:visible;mso-wrap-style:square;mso-width-percent:0;mso-height-percent:0;mso-wrap-distance-left:9pt;mso-wrap-distance-top:0;mso-wrap-distance-right:9pt;mso-wrap-distance-bottom:0;mso-position-horizontal:absolute;mso-position-horizontal-relative:text;mso-position-vertical:absolute;mso-position-vertical-relative:text;mso-width-percent:0;mso-height-percent:0;mso-width-relative:margin;mso-height-relative:margin;v-text-anchor:middle" o:gfxdata="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" adj="0" strokecolor="black [3200]" strokeweight="1pt">
                 <v:stroke joinstyle="miter"/>
               </v:shape>
             </w:pict>
@@ -17243,7 +18260,7 @@
           </mc:Choice>
           <mc:Fallback>
             <w:pict>
-              <v:shape w14:anchorId="6A910BFD" id="148 Abrir llave" o:spid="_x0000_s1026" type="#_x0000_t87" style="position:absolute;margin-left:-11.7pt;margin-top:95.85pt;width:42.8pt;height:18.3pt;z-index:251642880;visibility:visible;mso-wrap-style:square;mso-width-percent:0;mso-height-percent:0;mso-wrap-distance-left:9pt;mso-wrap-distance-top:0;mso-wrap-distance-right:9pt;mso-wrap-distance-bottom:0;mso-position-horizontal:absolute;mso-position-horizontal-relative:text;mso-position-vertical:absolute;mso-position-vertical-relative:text;mso-width-percent:0;mso-height-percent:0;mso-width-relative:margin;mso-height-relative:margin;v-text-anchor:middle" o:gfxdata="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" adj="0" strokecolor="black [3200]" strokeweight="1pt">
+              <v:shape w14:anchorId="4FFA3750" id="148 Abrir llave" o:spid="_x0000_s1026" type="#_x0000_t87" style="position:absolute;margin-left:-11.7pt;margin-top:95.85pt;width:42.8pt;height:18.3pt;z-index:251642880;visibility:visible;mso-wrap-style:square;mso-width-percent:0;mso-height-percent:0;mso-wrap-distance-left:9pt;mso-wrap-distance-top:0;mso-wrap-distance-right:9pt;mso-wrap-distance-bottom:0;mso-position-horizontal:absolute;mso-position-horizontal-relative:text;mso-position-vertical:absolute;mso-position-vertical-relative:text;mso-width-percent:0;mso-height-percent:0;mso-width-relative:margin;mso-height-relative:margin;v-text-anchor:middle" o:gfxdata="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" adj="0" strokecolor="black [3200]" strokeweight="1pt">
                 <v:stroke joinstyle="miter"/>
               </v:shape>
             </w:pict>
@@ -17316,7 +18333,7 @@
           </mc:Choice>
           <mc:Fallback>
             <w:pict>
-              <v:shape w14:anchorId="09D86D29" id="145 Conector recto de flecha" o:spid="_x0000_s1026" type="#_x0000_t32" style="position:absolute;margin-left:-39.55pt;margin-top:85pt;width:58.7pt;height:4.9pt;z-index:251641856;visibility:visible;mso-wrap-style:square;mso-width-percent:0;mso-height-percent:0;mso-wrap-distance-left:9pt;mso-wrap-distance-top:0;mso-wrap-distance-right:9pt;mso-wrap-distance-bottom:0;mso-position-horizontal:absolute;mso-position-horizontal-relative:text;mso-position-vertical:absolute;mso-position-vertical-relative:text;mso-width-percent:0;mso-height-percent:0;mso-width-relative:margin;mso-height-relative:margin" o:gfxdata="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" strokecolor="black [3200]" strokeweight="1pt">
+              <v:shape w14:anchorId="21D4B16B" id="145 Conector recto de flecha" o:spid="_x0000_s1026" type="#_x0000_t32" style="position:absolute;margin-left:-39.55pt;margin-top:85pt;width:58.7pt;height:4.9pt;z-index:251641856;visibility:visible;mso-wrap-style:square;mso-width-percent:0;mso-height-percent:0;mso-wrap-distance-left:9pt;mso-wrap-distance-top:0;mso-wrap-distance-right:9pt;mso-wrap-distance-bottom:0;mso-position-horizontal:absolute;mso-position-horizontal-relative:text;mso-position-vertical:absolute;mso-position-vertical-relative:text;mso-width-percent:0;mso-height-percent:0;mso-width-relative:margin;mso-height-relative:margin" o:gfxdata="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" strokecolor="black [3200]" strokeweight="1pt">
                 <v:stroke endarrow="open" joinstyle="miter"/>
               </v:shape>
             </w:pict>
@@ -17630,7 +18647,7 @@
           </mc:Choice>
           <mc:Fallback>
             <w:pict>
-              <v:shape w14:anchorId="20EA5CAB" id="148 Abrir llave" o:spid="_x0000_s1026" type="#_x0000_t87" style="position:absolute;margin-left:-28.65pt;margin-top:33.4pt;width:52.3pt;height:50.25pt;z-index:251639808;visibility:visible;mso-wrap-style:square;mso-width-percent:0;mso-height-percent:0;mso-wrap-distance-left:9pt;mso-wrap-distance-top:0;mso-wrap-distance-right:9pt;mso-wrap-distance-bottom:0;mso-position-horizontal:absolute;mso-position-horizontal-relative:text;mso-position-vertical:absolute;mso-position-vertical-relative:text;mso-width-percent:0;mso-height-percent:0;mso-width-relative:margin;mso-height-relative:margin;v-text-anchor:middle" o:gfxdata="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" adj="0" strokecolor="black [3200]" strokeweight="1pt">
+              <v:shape w14:anchorId="08AF525F" id="148 Abrir llave" o:spid="_x0000_s1026" type="#_x0000_t87" style="position:absolute;margin-left:-28.65pt;margin-top:33.4pt;width:52.3pt;height:50.25pt;z-index:251639808;visibility:visible;mso-wrap-style:square;mso-width-percent:0;mso-height-percent:0;mso-wrap-distance-left:9pt;mso-wrap-distance-top:0;mso-wrap-distance-right:9pt;mso-wrap-distance-bottom:0;mso-position-horizontal:absolute;mso-position-horizontal-relative:text;mso-position-vertical:absolute;mso-position-vertical-relative:text;mso-width-percent:0;mso-height-percent:0;mso-width-relative:margin;mso-height-relative:margin;v-text-anchor:middle" o:gfxdata="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" adj="0" strokecolor="black [3200]" strokeweight="1pt">
                 <v:stroke joinstyle="miter"/>
               </v:shape>
             </w:pict>
@@ -22516,7 +23533,7 @@
 </file>
 
 <file path=customXml/itemProps1.xml><?xml version="1.0" encoding="utf-8"?>
-<ds:datastoreItem xmlns:ds="http://schemas.openxmlformats.org/officeDocument/2006/customXml" ds:itemID="{F6A679DA-3BF4-4760-8C93-47EBD4BB0617}">
+<ds:datastoreItem xmlns:ds="http://schemas.openxmlformats.org/officeDocument/2006/customXml" ds:itemID="{EE34C6C1-405B-4B2A-8263-7032DB2DA5BD}">
   <ds:schemaRefs>
     <ds:schemaRef ds:uri="http://schemas.openxmlformats.org/officeDocument/2006/bibliography"/>
   </ds:schemaRefs>

</xml_diff>

<commit_message>
CRUD 40% de Equipos
</commit_message>
<xml_diff>
--- a/documentacion/doc.docx
+++ b/documentacion/doc.docx
@@ -9047,14 +9047,902 @@
               </w:rPr>
               <w:t>Se muestra un mensaje de confirmación.</w:t>
             </w:r>
-            <w:bookmarkStart w:id="2" w:name="_GoBack"/>
-            <w:bookmarkEnd w:id="2"/>
           </w:p>
         </w:tc>
       </w:tr>
     </w:tbl>
     <w:p/>
-    <w:p/>
+    <w:tbl>
+      <w:tblPr>
+        <w:tblW w:w="0" w:type="auto"/>
+        <w:tblInd w:w="-34" w:type="dxa"/>
+        <w:tblBorders>
+          <w:top w:val="single" w:sz="4" w:space="0" w:color="8496B0" w:themeColor="text2" w:themeTint="99"/>
+          <w:left w:val="single" w:sz="4" w:space="0" w:color="8496B0" w:themeColor="text2" w:themeTint="99"/>
+          <w:bottom w:val="single" w:sz="4" w:space="0" w:color="8496B0" w:themeColor="text2" w:themeTint="99"/>
+          <w:right w:val="single" w:sz="4" w:space="0" w:color="8496B0" w:themeColor="text2" w:themeTint="99"/>
+          <w:insideH w:val="single" w:sz="4" w:space="0" w:color="8496B0" w:themeColor="text2" w:themeTint="99"/>
+          <w:insideV w:val="single" w:sz="4" w:space="0" w:color="8496B0" w:themeColor="text2" w:themeTint="99"/>
+        </w:tblBorders>
+        <w:tblLook w:val="04A0" w:firstRow="1" w:lastRow="0" w:firstColumn="1" w:lastColumn="0" w:noHBand="0" w:noVBand="1"/>
+      </w:tblPr>
+      <w:tblGrid>
+        <w:gridCol w:w="709"/>
+        <w:gridCol w:w="2694"/>
+        <w:gridCol w:w="2741"/>
+        <w:gridCol w:w="2611"/>
+      </w:tblGrid>
+      <w:tr>
+        <w:tc>
+          <w:tcPr>
+            <w:tcW w:w="3403" w:type="dxa"/>
+            <w:gridSpan w:val="2"/>
+            <w:tcBorders>
+              <w:right w:val="single" w:sz="4" w:space="0" w:color="FFFFFF" w:themeColor="background1"/>
+            </w:tcBorders>
+            <w:shd w:val="clear" w:color="auto" w:fill="8496B0" w:themeFill="text2" w:themeFillTint="99"/>
+            <w:vAlign w:val="center"/>
+          </w:tcPr>
+          <w:p>
+            <w:pPr>
+              <w:spacing w:before="200"/>
+              <w:jc w:val="center"/>
+              <w:rPr>
+                <w:rFonts w:ascii="Times New Roman" w:hAnsi="Times New Roman"/>
+                <w:b/>
+                <w:color w:val="FFFFFF" w:themeColor="background1"/>
+                <w:sz w:val="24"/>
+                <w:szCs w:val="24"/>
+              </w:rPr>
+            </w:pPr>
+            <w:r>
+              <w:rPr>
+                <w:rFonts w:ascii="Times New Roman" w:hAnsi="Times New Roman"/>
+                <w:b/>
+                <w:color w:val="FFFFFF" w:themeColor="background1"/>
+                <w:sz w:val="24"/>
+                <w:szCs w:val="24"/>
+              </w:rPr>
+              <w:t>IDENTIFICADOR</w:t>
+            </w:r>
+          </w:p>
+        </w:tc>
+        <w:tc>
+          <w:tcPr>
+            <w:tcW w:w="5352" w:type="dxa"/>
+            <w:gridSpan w:val="2"/>
+            <w:tcBorders>
+              <w:left w:val="single" w:sz="4" w:space="0" w:color="FFFFFF" w:themeColor="background1"/>
+            </w:tcBorders>
+            <w:shd w:val="clear" w:color="auto" w:fill="8496B0" w:themeFill="text2" w:themeFillTint="99"/>
+            <w:vAlign w:val="center"/>
+          </w:tcPr>
+          <w:p>
+            <w:pPr>
+              <w:spacing w:before="200"/>
+              <w:jc w:val="center"/>
+              <w:rPr>
+                <w:rFonts w:ascii="Times New Roman" w:hAnsi="Times New Roman"/>
+                <w:b/>
+                <w:color w:val="FFFFFF" w:themeColor="background1"/>
+                <w:sz w:val="24"/>
+                <w:szCs w:val="24"/>
+              </w:rPr>
+            </w:pPr>
+            <w:r>
+              <w:rPr>
+                <w:rFonts w:ascii="Times New Roman" w:hAnsi="Times New Roman"/>
+                <w:b/>
+                <w:color w:val="FFFFFF" w:themeColor="background1"/>
+                <w:sz w:val="24"/>
+                <w:szCs w:val="24"/>
+              </w:rPr>
+              <w:t>NOMBRE</w:t>
+            </w:r>
+          </w:p>
+        </w:tc>
+      </w:tr>
+      <w:tr>
+        <w:tc>
+          <w:tcPr>
+            <w:tcW w:w="3403" w:type="dxa"/>
+            <w:gridSpan w:val="2"/>
+            <w:vAlign w:val="center"/>
+          </w:tcPr>
+          <w:p>
+            <w:pPr>
+              <w:spacing w:before="40" w:after="40"/>
+              <w:jc w:val="center"/>
+              <w:rPr>
+                <w:rFonts w:ascii="Times New Roman" w:hAnsi="Times New Roman"/>
+                <w:sz w:val="24"/>
+                <w:szCs w:val="24"/>
+              </w:rPr>
+            </w:pPr>
+            <w:r>
+              <w:rPr>
+                <w:rFonts w:ascii="Times New Roman" w:hAnsi="Times New Roman"/>
+                <w:sz w:val="24"/>
+                <w:szCs w:val="24"/>
+              </w:rPr>
+              <w:t>CU09</w:t>
+            </w:r>
+          </w:p>
+        </w:tc>
+        <w:tc>
+          <w:tcPr>
+            <w:tcW w:w="5352" w:type="dxa"/>
+            <w:gridSpan w:val="2"/>
+            <w:vAlign w:val="center"/>
+          </w:tcPr>
+          <w:p>
+            <w:pPr>
+              <w:spacing w:before="40" w:after="40"/>
+              <w:jc w:val="center"/>
+              <w:rPr>
+                <w:rFonts w:ascii="Times New Roman" w:hAnsi="Times New Roman"/>
+                <w:sz w:val="24"/>
+                <w:szCs w:val="24"/>
+              </w:rPr>
+            </w:pPr>
+            <w:r>
+              <w:rPr>
+                <w:rFonts w:ascii="Times New Roman" w:hAnsi="Times New Roman"/>
+                <w:sz w:val="24"/>
+                <w:szCs w:val="24"/>
+              </w:rPr>
+              <w:t>Reporte de Incidencias</w:t>
+            </w:r>
+          </w:p>
+        </w:tc>
+      </w:tr>
+      <w:tr>
+        <w:tc>
+          <w:tcPr>
+            <w:tcW w:w="3403" w:type="dxa"/>
+            <w:gridSpan w:val="2"/>
+            <w:tcBorders>
+              <w:right w:val="single" w:sz="4" w:space="0" w:color="FFFFFF" w:themeColor="background1"/>
+            </w:tcBorders>
+            <w:shd w:val="clear" w:color="auto" w:fill="8496B0" w:themeFill="text2" w:themeFillTint="99"/>
+            <w:vAlign w:val="center"/>
+          </w:tcPr>
+          <w:p>
+            <w:pPr>
+              <w:spacing w:before="200"/>
+              <w:jc w:val="center"/>
+              <w:rPr>
+                <w:rFonts w:ascii="Times New Roman" w:hAnsi="Times New Roman"/>
+                <w:b/>
+                <w:color w:val="FFFFFF" w:themeColor="background1"/>
+                <w:sz w:val="24"/>
+                <w:szCs w:val="24"/>
+              </w:rPr>
+            </w:pPr>
+            <w:r>
+              <w:rPr>
+                <w:rFonts w:ascii="Times New Roman" w:hAnsi="Times New Roman"/>
+                <w:b/>
+                <w:color w:val="FFFFFF" w:themeColor="background1"/>
+                <w:sz w:val="24"/>
+                <w:szCs w:val="24"/>
+              </w:rPr>
+              <w:t>CATEGORÍA</w:t>
+            </w:r>
+          </w:p>
+        </w:tc>
+        <w:tc>
+          <w:tcPr>
+            <w:tcW w:w="2741" w:type="dxa"/>
+            <w:tcBorders>
+              <w:left w:val="single" w:sz="4" w:space="0" w:color="FFFFFF" w:themeColor="background1"/>
+              <w:right w:val="single" w:sz="4" w:space="0" w:color="FFFFFF" w:themeColor="background1"/>
+            </w:tcBorders>
+            <w:shd w:val="clear" w:color="auto" w:fill="8496B0" w:themeFill="text2" w:themeFillTint="99"/>
+            <w:vAlign w:val="center"/>
+          </w:tcPr>
+          <w:p>
+            <w:pPr>
+              <w:spacing w:before="200"/>
+              <w:jc w:val="center"/>
+              <w:rPr>
+                <w:rFonts w:ascii="Times New Roman" w:hAnsi="Times New Roman"/>
+                <w:b/>
+                <w:color w:val="FFFFFF" w:themeColor="background1"/>
+                <w:sz w:val="24"/>
+                <w:szCs w:val="24"/>
+              </w:rPr>
+            </w:pPr>
+            <w:r>
+              <w:rPr>
+                <w:rFonts w:ascii="Times New Roman" w:hAnsi="Times New Roman"/>
+                <w:b/>
+                <w:color w:val="FFFFFF" w:themeColor="background1"/>
+                <w:sz w:val="24"/>
+                <w:szCs w:val="24"/>
+              </w:rPr>
+              <w:t>COMPLEJIDAD</w:t>
+            </w:r>
+          </w:p>
+        </w:tc>
+        <w:tc>
+          <w:tcPr>
+            <w:tcW w:w="2611" w:type="dxa"/>
+            <w:tcBorders>
+              <w:left w:val="single" w:sz="4" w:space="0" w:color="FFFFFF" w:themeColor="background1"/>
+            </w:tcBorders>
+            <w:shd w:val="clear" w:color="auto" w:fill="8496B0" w:themeFill="text2" w:themeFillTint="99"/>
+            <w:vAlign w:val="center"/>
+          </w:tcPr>
+          <w:p>
+            <w:pPr>
+              <w:spacing w:before="200"/>
+              <w:jc w:val="center"/>
+              <w:rPr>
+                <w:rFonts w:ascii="Times New Roman" w:hAnsi="Times New Roman"/>
+                <w:b/>
+                <w:color w:val="FFFFFF" w:themeColor="background1"/>
+                <w:sz w:val="24"/>
+                <w:szCs w:val="24"/>
+              </w:rPr>
+            </w:pPr>
+            <w:r>
+              <w:rPr>
+                <w:rFonts w:ascii="Times New Roman" w:hAnsi="Times New Roman"/>
+                <w:b/>
+                <w:color w:val="FFFFFF" w:themeColor="background1"/>
+                <w:sz w:val="24"/>
+                <w:szCs w:val="24"/>
+              </w:rPr>
+              <w:t>PRIORIDAD</w:t>
+            </w:r>
+          </w:p>
+        </w:tc>
+      </w:tr>
+      <w:tr>
+        <w:tc>
+          <w:tcPr>
+            <w:tcW w:w="3403" w:type="dxa"/>
+            <w:gridSpan w:val="2"/>
+            <w:vAlign w:val="center"/>
+          </w:tcPr>
+          <w:p>
+            <w:pPr>
+              <w:spacing w:before="40" w:after="40"/>
+              <w:jc w:val="center"/>
+              <w:rPr>
+                <w:rFonts w:ascii="Times New Roman" w:hAnsi="Times New Roman"/>
+                <w:sz w:val="24"/>
+                <w:szCs w:val="24"/>
+              </w:rPr>
+            </w:pPr>
+            <w:r>
+              <w:rPr>
+                <w:rFonts w:ascii="Times New Roman" w:hAnsi="Times New Roman"/>
+                <w:sz w:val="24"/>
+                <w:szCs w:val="24"/>
+              </w:rPr>
+              <w:t>Reporte</w:t>
+            </w:r>
+          </w:p>
+        </w:tc>
+        <w:tc>
+          <w:tcPr>
+            <w:tcW w:w="2741" w:type="dxa"/>
+            <w:vAlign w:val="center"/>
+          </w:tcPr>
+          <w:p>
+            <w:pPr>
+              <w:spacing w:before="40" w:after="40"/>
+              <w:jc w:val="center"/>
+              <w:rPr>
+                <w:rFonts w:ascii="Times New Roman" w:hAnsi="Times New Roman"/>
+                <w:sz w:val="24"/>
+                <w:szCs w:val="24"/>
+              </w:rPr>
+            </w:pPr>
+            <w:r>
+              <w:rPr>
+                <w:rFonts w:ascii="Times New Roman" w:hAnsi="Times New Roman"/>
+                <w:sz w:val="24"/>
+                <w:szCs w:val="24"/>
+              </w:rPr>
+              <w:t>MEDIA</w:t>
+            </w:r>
+          </w:p>
+        </w:tc>
+        <w:tc>
+          <w:tcPr>
+            <w:tcW w:w="2611" w:type="dxa"/>
+            <w:vAlign w:val="center"/>
+          </w:tcPr>
+          <w:p>
+            <w:pPr>
+              <w:spacing w:before="40" w:after="40"/>
+              <w:jc w:val="center"/>
+              <w:rPr>
+                <w:rFonts w:ascii="Times New Roman" w:hAnsi="Times New Roman"/>
+                <w:sz w:val="24"/>
+                <w:szCs w:val="24"/>
+              </w:rPr>
+            </w:pPr>
+            <w:r>
+              <w:rPr>
+                <w:rFonts w:ascii="Times New Roman" w:hAnsi="Times New Roman"/>
+                <w:sz w:val="24"/>
+                <w:szCs w:val="24"/>
+              </w:rPr>
+              <w:t>ALTA</w:t>
+            </w:r>
+          </w:p>
+        </w:tc>
+      </w:tr>
+      <w:tr>
+        <w:tc>
+          <w:tcPr>
+            <w:tcW w:w="8755" w:type="dxa"/>
+            <w:gridSpan w:val="4"/>
+            <w:shd w:val="clear" w:color="auto" w:fill="8496B0" w:themeFill="text2" w:themeFillTint="99"/>
+            <w:vAlign w:val="center"/>
+          </w:tcPr>
+          <w:p>
+            <w:pPr>
+              <w:spacing w:before="200"/>
+              <w:rPr>
+                <w:rFonts w:ascii="Times New Roman" w:hAnsi="Times New Roman"/>
+                <w:b/>
+                <w:color w:val="FFFFFF" w:themeColor="background1"/>
+                <w:sz w:val="24"/>
+                <w:szCs w:val="24"/>
+              </w:rPr>
+            </w:pPr>
+            <w:r>
+              <w:rPr>
+                <w:rFonts w:ascii="Times New Roman" w:hAnsi="Times New Roman"/>
+                <w:b/>
+                <w:color w:val="FFFFFF" w:themeColor="background1"/>
+                <w:sz w:val="24"/>
+                <w:szCs w:val="24"/>
+              </w:rPr>
+              <w:t>ACTORES</w:t>
+            </w:r>
+          </w:p>
+        </w:tc>
+      </w:tr>
+      <w:tr>
+        <w:tc>
+          <w:tcPr>
+            <w:tcW w:w="8755" w:type="dxa"/>
+            <w:gridSpan w:val="4"/>
+            <w:vAlign w:val="center"/>
+          </w:tcPr>
+          <w:p>
+            <w:pPr>
+              <w:spacing w:before="40" w:after="40"/>
+              <w:rPr>
+                <w:rFonts w:ascii="Times New Roman" w:hAnsi="Times New Roman"/>
+                <w:sz w:val="24"/>
+                <w:szCs w:val="24"/>
+              </w:rPr>
+            </w:pPr>
+            <w:r>
+              <w:rPr>
+                <w:rFonts w:ascii="Times New Roman" w:hAnsi="Times New Roman"/>
+                <w:sz w:val="24"/>
+                <w:szCs w:val="24"/>
+              </w:rPr>
+              <w:t>Personal de Soporte</w:t>
+            </w:r>
+          </w:p>
+        </w:tc>
+      </w:tr>
+      <w:tr>
+        <w:tc>
+          <w:tcPr>
+            <w:tcW w:w="8755" w:type="dxa"/>
+            <w:gridSpan w:val="4"/>
+            <w:shd w:val="clear" w:color="auto" w:fill="8496B0" w:themeFill="text2" w:themeFillTint="99"/>
+            <w:vAlign w:val="center"/>
+          </w:tcPr>
+          <w:p>
+            <w:pPr>
+              <w:spacing w:before="200"/>
+              <w:rPr>
+                <w:rFonts w:ascii="Times New Roman" w:hAnsi="Times New Roman"/>
+                <w:b/>
+                <w:color w:val="FFFFFF" w:themeColor="background1"/>
+                <w:sz w:val="24"/>
+                <w:szCs w:val="24"/>
+              </w:rPr>
+            </w:pPr>
+            <w:r>
+              <w:rPr>
+                <w:rFonts w:ascii="Times New Roman" w:hAnsi="Times New Roman"/>
+                <w:b/>
+                <w:color w:val="FFFFFF" w:themeColor="background1"/>
+                <w:sz w:val="24"/>
+                <w:szCs w:val="24"/>
+              </w:rPr>
+              <w:t>PROPÓSITO</w:t>
+            </w:r>
+          </w:p>
+        </w:tc>
+      </w:tr>
+      <w:tr>
+        <w:trPr>
+          <w:trHeight w:val="227"/>
+        </w:trPr>
+        <w:tc>
+          <w:tcPr>
+            <w:tcW w:w="8755" w:type="dxa"/>
+            <w:gridSpan w:val="4"/>
+          </w:tcPr>
+          <w:p>
+            <w:pPr>
+              <w:tabs>
+                <w:tab w:val="left" w:pos="5715"/>
+              </w:tabs>
+              <w:spacing w:before="40" w:after="40"/>
+              <w:jc w:val="both"/>
+              <w:rPr>
+                <w:rFonts w:ascii="Times New Roman" w:hAnsi="Times New Roman"/>
+                <w:sz w:val="24"/>
+                <w:szCs w:val="24"/>
+              </w:rPr>
+            </w:pPr>
+            <w:r>
+              <w:rPr>
+                <w:rFonts w:ascii="Times New Roman" w:hAnsi="Times New Roman"/>
+                <w:sz w:val="24"/>
+                <w:szCs w:val="24"/>
+              </w:rPr>
+              <w:t>Genera un reporte de las Incidencias registradas</w:t>
+            </w:r>
+          </w:p>
+        </w:tc>
+      </w:tr>
+      <w:tr>
+        <w:tc>
+          <w:tcPr>
+            <w:tcW w:w="8755" w:type="dxa"/>
+            <w:gridSpan w:val="4"/>
+            <w:tcBorders>
+              <w:bottom w:val="single" w:sz="4" w:space="0" w:color="8496B0" w:themeColor="text2" w:themeTint="99"/>
+            </w:tcBorders>
+            <w:shd w:val="clear" w:color="auto" w:fill="8496B0" w:themeFill="text2" w:themeFillTint="99"/>
+            <w:vAlign w:val="center"/>
+          </w:tcPr>
+          <w:p>
+            <w:pPr>
+              <w:spacing w:before="200"/>
+              <w:rPr>
+                <w:rFonts w:ascii="Times New Roman" w:hAnsi="Times New Roman"/>
+                <w:b/>
+                <w:color w:val="FFFFFF" w:themeColor="background1"/>
+                <w:sz w:val="24"/>
+                <w:szCs w:val="24"/>
+              </w:rPr>
+            </w:pPr>
+            <w:r>
+              <w:rPr>
+                <w:rFonts w:ascii="Times New Roman" w:hAnsi="Times New Roman"/>
+                <w:b/>
+                <w:color w:val="FFFFFF" w:themeColor="background1"/>
+                <w:sz w:val="24"/>
+                <w:szCs w:val="24"/>
+              </w:rPr>
+              <w:t>PRECONDICIÓN</w:t>
+            </w:r>
+          </w:p>
+        </w:tc>
+      </w:tr>
+      <w:tr>
+        <w:trPr>
+          <w:trHeight w:val="64"/>
+        </w:trPr>
+        <w:tc>
+          <w:tcPr>
+            <w:tcW w:w="8755" w:type="dxa"/>
+            <w:gridSpan w:val="4"/>
+            <w:vAlign w:val="center"/>
+          </w:tcPr>
+          <w:p>
+            <w:pPr>
+              <w:spacing w:before="40" w:after="40"/>
+              <w:jc w:val="both"/>
+              <w:rPr>
+                <w:rFonts w:ascii="Times New Roman" w:hAnsi="Times New Roman"/>
+                <w:sz w:val="24"/>
+                <w:szCs w:val="24"/>
+              </w:rPr>
+            </w:pPr>
+            <w:r>
+              <w:rPr>
+                <w:rFonts w:ascii="Times New Roman" w:hAnsi="Times New Roman"/>
+                <w:sz w:val="24"/>
+                <w:szCs w:val="24"/>
+              </w:rPr>
+              <w:t>El usuario debe haberse logueado correctamente.</w:t>
+            </w:r>
+          </w:p>
+        </w:tc>
+      </w:tr>
+      <w:tr>
+        <w:tc>
+          <w:tcPr>
+            <w:tcW w:w="8755" w:type="dxa"/>
+            <w:gridSpan w:val="4"/>
+            <w:tcBorders>
+              <w:bottom w:val="single" w:sz="4" w:space="0" w:color="8496B0" w:themeColor="text2" w:themeTint="99"/>
+            </w:tcBorders>
+            <w:shd w:val="clear" w:color="auto" w:fill="8496B0" w:themeFill="text2" w:themeFillTint="99"/>
+            <w:vAlign w:val="center"/>
+          </w:tcPr>
+          <w:p>
+            <w:pPr>
+              <w:spacing w:before="200"/>
+              <w:rPr>
+                <w:rFonts w:ascii="Times New Roman" w:hAnsi="Times New Roman"/>
+                <w:b/>
+                <w:color w:val="FFFFFF" w:themeColor="background1"/>
+                <w:sz w:val="24"/>
+                <w:szCs w:val="24"/>
+              </w:rPr>
+            </w:pPr>
+            <w:r>
+              <w:rPr>
+                <w:rFonts w:ascii="Times New Roman" w:hAnsi="Times New Roman"/>
+                <w:b/>
+                <w:color w:val="FFFFFF" w:themeColor="background1"/>
+                <w:sz w:val="24"/>
+                <w:szCs w:val="24"/>
+              </w:rPr>
+              <w:lastRenderedPageBreak/>
+              <w:t>FLUJO BÁSICO</w:t>
+            </w:r>
+          </w:p>
+        </w:tc>
+      </w:tr>
+      <w:tr>
+        <w:trPr>
+          <w:trHeight w:val="111"/>
+        </w:trPr>
+        <w:tc>
+          <w:tcPr>
+            <w:tcW w:w="709" w:type="dxa"/>
+            <w:tcBorders>
+              <w:bottom w:val="nil"/>
+              <w:right w:val="nil"/>
+            </w:tcBorders>
+          </w:tcPr>
+          <w:p>
+            <w:pPr>
+              <w:spacing w:before="40" w:after="40"/>
+              <w:rPr>
+                <w:rFonts w:ascii="Times New Roman" w:hAnsi="Times New Roman"/>
+                <w:b/>
+                <w:sz w:val="24"/>
+                <w:szCs w:val="24"/>
+              </w:rPr>
+            </w:pPr>
+            <w:r>
+              <w:rPr>
+                <w:rFonts w:ascii="Times New Roman" w:hAnsi="Times New Roman"/>
+                <w:b/>
+                <w:sz w:val="24"/>
+                <w:szCs w:val="24"/>
+              </w:rPr>
+              <w:t>B1:</w:t>
+            </w:r>
+          </w:p>
+        </w:tc>
+        <w:tc>
+          <w:tcPr>
+            <w:tcW w:w="8046" w:type="dxa"/>
+            <w:gridSpan w:val="3"/>
+            <w:tcBorders>
+              <w:left w:val="nil"/>
+              <w:bottom w:val="nil"/>
+            </w:tcBorders>
+          </w:tcPr>
+          <w:p>
+            <w:pPr>
+              <w:spacing w:before="40" w:after="40"/>
+              <w:jc w:val="both"/>
+              <w:rPr>
+                <w:rFonts w:ascii="Times New Roman" w:hAnsi="Times New Roman"/>
+                <w:sz w:val="24"/>
+                <w:szCs w:val="24"/>
+              </w:rPr>
+            </w:pPr>
+            <w:r>
+              <w:rPr>
+                <w:rFonts w:ascii="Times New Roman" w:hAnsi="Times New Roman"/>
+                <w:sz w:val="24"/>
+                <w:szCs w:val="24"/>
+              </w:rPr>
+              <w:t xml:space="preserve">Seleccionar la opción de </w:t>
+            </w:r>
+            <w:r>
+              <w:rPr>
+                <w:rFonts w:ascii="Times New Roman" w:hAnsi="Times New Roman"/>
+                <w:sz w:val="24"/>
+                <w:szCs w:val="24"/>
+              </w:rPr>
+              <w:t>Reporte de Incidencias</w:t>
+            </w:r>
+            <w:r>
+              <w:rPr>
+                <w:rFonts w:ascii="Times New Roman" w:hAnsi="Times New Roman"/>
+                <w:sz w:val="24"/>
+                <w:szCs w:val="24"/>
+              </w:rPr>
+              <w:t>.</w:t>
+            </w:r>
+          </w:p>
+        </w:tc>
+      </w:tr>
+      <w:tr>
+        <w:trPr>
+          <w:trHeight w:val="74"/>
+        </w:trPr>
+        <w:tc>
+          <w:tcPr>
+            <w:tcW w:w="709" w:type="dxa"/>
+            <w:tcBorders>
+              <w:top w:val="nil"/>
+              <w:bottom w:val="nil"/>
+              <w:right w:val="nil"/>
+            </w:tcBorders>
+          </w:tcPr>
+          <w:p>
+            <w:pPr>
+              <w:spacing w:before="40" w:after="40"/>
+              <w:rPr>
+                <w:rFonts w:ascii="Times New Roman" w:hAnsi="Times New Roman"/>
+                <w:b/>
+                <w:sz w:val="24"/>
+                <w:szCs w:val="24"/>
+              </w:rPr>
+            </w:pPr>
+            <w:r>
+              <w:rPr>
+                <w:rFonts w:ascii="Times New Roman" w:hAnsi="Times New Roman"/>
+                <w:b/>
+                <w:sz w:val="24"/>
+                <w:szCs w:val="24"/>
+              </w:rPr>
+              <w:t>B2</w:t>
+            </w:r>
+            <w:r>
+              <w:rPr>
+                <w:rFonts w:ascii="Times New Roman" w:hAnsi="Times New Roman"/>
+                <w:b/>
+                <w:sz w:val="24"/>
+                <w:szCs w:val="24"/>
+              </w:rPr>
+              <w:t>:</w:t>
+            </w:r>
+          </w:p>
+        </w:tc>
+        <w:tc>
+          <w:tcPr>
+            <w:tcW w:w="8046" w:type="dxa"/>
+            <w:gridSpan w:val="3"/>
+            <w:tcBorders>
+              <w:top w:val="nil"/>
+              <w:left w:val="nil"/>
+              <w:bottom w:val="nil"/>
+            </w:tcBorders>
+          </w:tcPr>
+          <w:p>
+            <w:pPr>
+              <w:spacing w:before="40" w:after="40"/>
+              <w:jc w:val="both"/>
+              <w:rPr>
+                <w:rFonts w:ascii="Times New Roman" w:hAnsi="Times New Roman"/>
+                <w:sz w:val="24"/>
+                <w:szCs w:val="24"/>
+              </w:rPr>
+            </w:pPr>
+            <w:r>
+              <w:rPr>
+                <w:rFonts w:ascii="Times New Roman" w:hAnsi="Times New Roman"/>
+                <w:sz w:val="24"/>
+                <w:szCs w:val="24"/>
+              </w:rPr>
+              <w:t>Selecciona la Fecha de Inicio y de Cierre</w:t>
+            </w:r>
+            <w:r>
+              <w:rPr>
+                <w:rFonts w:ascii="Times New Roman" w:hAnsi="Times New Roman"/>
+                <w:sz w:val="24"/>
+                <w:szCs w:val="24"/>
+              </w:rPr>
+              <w:t>.</w:t>
+            </w:r>
+          </w:p>
+        </w:tc>
+      </w:tr>
+      <w:tr>
+        <w:trPr>
+          <w:trHeight w:val="74"/>
+        </w:trPr>
+        <w:tc>
+          <w:tcPr>
+            <w:tcW w:w="709" w:type="dxa"/>
+            <w:tcBorders>
+              <w:top w:val="nil"/>
+              <w:bottom w:val="single" w:sz="4" w:space="0" w:color="8496B0" w:themeColor="text2" w:themeTint="99"/>
+              <w:right w:val="nil"/>
+            </w:tcBorders>
+          </w:tcPr>
+          <w:p>
+            <w:pPr>
+              <w:spacing w:before="40" w:after="40"/>
+              <w:rPr>
+                <w:rFonts w:ascii="Times New Roman" w:hAnsi="Times New Roman"/>
+                <w:b/>
+                <w:sz w:val="24"/>
+                <w:szCs w:val="24"/>
+              </w:rPr>
+            </w:pPr>
+            <w:r>
+              <w:rPr>
+                <w:rFonts w:ascii="Times New Roman" w:hAnsi="Times New Roman"/>
+                <w:b/>
+                <w:sz w:val="24"/>
+                <w:szCs w:val="24"/>
+              </w:rPr>
+              <w:t>B3</w:t>
+            </w:r>
+            <w:r>
+              <w:rPr>
+                <w:rFonts w:ascii="Times New Roman" w:hAnsi="Times New Roman"/>
+                <w:b/>
+                <w:sz w:val="24"/>
+                <w:szCs w:val="24"/>
+              </w:rPr>
+              <w:t>:</w:t>
+            </w:r>
+          </w:p>
+        </w:tc>
+        <w:tc>
+          <w:tcPr>
+            <w:tcW w:w="8046" w:type="dxa"/>
+            <w:gridSpan w:val="3"/>
+            <w:tcBorders>
+              <w:top w:val="nil"/>
+              <w:left w:val="nil"/>
+              <w:bottom w:val="single" w:sz="4" w:space="0" w:color="8496B0" w:themeColor="text2" w:themeTint="99"/>
+            </w:tcBorders>
+          </w:tcPr>
+          <w:p>
+            <w:pPr>
+              <w:spacing w:before="40" w:after="40"/>
+              <w:jc w:val="both"/>
+              <w:rPr>
+                <w:rFonts w:ascii="Times New Roman" w:hAnsi="Times New Roman"/>
+                <w:sz w:val="24"/>
+                <w:szCs w:val="24"/>
+              </w:rPr>
+            </w:pPr>
+            <w:r>
+              <w:rPr>
+                <w:rFonts w:ascii="Times New Roman" w:hAnsi="Times New Roman"/>
+                <w:sz w:val="24"/>
+                <w:szCs w:val="24"/>
+              </w:rPr>
+              <w:t xml:space="preserve">El usuario hace click en el botón </w:t>
+            </w:r>
+            <w:r>
+              <w:rPr>
+                <w:rFonts w:ascii="Times New Roman" w:hAnsi="Times New Roman"/>
+                <w:sz w:val="24"/>
+                <w:szCs w:val="24"/>
+              </w:rPr>
+              <w:t>Reportar</w:t>
+            </w:r>
+            <w:r>
+              <w:rPr>
+                <w:rFonts w:ascii="Times New Roman" w:hAnsi="Times New Roman"/>
+                <w:sz w:val="24"/>
+                <w:szCs w:val="24"/>
+              </w:rPr>
+              <w:t>.</w:t>
+            </w:r>
+          </w:p>
+        </w:tc>
+      </w:tr>
+      <w:tr>
+        <w:tc>
+          <w:tcPr>
+            <w:tcW w:w="8755" w:type="dxa"/>
+            <w:gridSpan w:val="4"/>
+            <w:tcBorders>
+              <w:bottom w:val="single" w:sz="4" w:space="0" w:color="8496B0" w:themeColor="text2" w:themeTint="99"/>
+            </w:tcBorders>
+            <w:shd w:val="clear" w:color="auto" w:fill="8496B0" w:themeFill="text2" w:themeFillTint="99"/>
+            <w:vAlign w:val="center"/>
+          </w:tcPr>
+          <w:p>
+            <w:pPr>
+              <w:spacing w:before="200"/>
+              <w:rPr>
+                <w:rFonts w:ascii="Times New Roman" w:hAnsi="Times New Roman"/>
+                <w:b/>
+                <w:color w:val="FFFFFF" w:themeColor="background1"/>
+                <w:sz w:val="24"/>
+                <w:szCs w:val="24"/>
+              </w:rPr>
+            </w:pPr>
+            <w:r>
+              <w:rPr>
+                <w:rFonts w:ascii="Times New Roman" w:hAnsi="Times New Roman"/>
+                <w:b/>
+                <w:color w:val="FFFFFF" w:themeColor="background1"/>
+                <w:sz w:val="24"/>
+                <w:szCs w:val="24"/>
+              </w:rPr>
+              <w:t>POST</w:t>
+            </w:r>
+            <w:r>
+              <w:rPr>
+                <w:rFonts w:ascii="Times New Roman" w:hAnsi="Times New Roman"/>
+                <w:b/>
+                <w:color w:val="FFFFFF" w:themeColor="background1"/>
+                <w:sz w:val="24"/>
+                <w:szCs w:val="24"/>
+              </w:rPr>
+              <w:t>CONDICIÓN</w:t>
+            </w:r>
+          </w:p>
+        </w:tc>
+      </w:tr>
+      <w:tr>
+        <w:trPr>
+          <w:trHeight w:val="64"/>
+        </w:trPr>
+        <w:tc>
+          <w:tcPr>
+            <w:tcW w:w="8755" w:type="dxa"/>
+            <w:gridSpan w:val="4"/>
+            <w:vAlign w:val="center"/>
+          </w:tcPr>
+          <w:p>
+            <w:pPr>
+              <w:spacing w:before="40" w:after="40"/>
+              <w:jc w:val="both"/>
+              <w:rPr>
+                <w:rFonts w:ascii="Times New Roman" w:hAnsi="Times New Roman"/>
+                <w:sz w:val="24"/>
+                <w:szCs w:val="24"/>
+              </w:rPr>
+            </w:pPr>
+            <w:r>
+              <w:rPr>
+                <w:rFonts w:ascii="Times New Roman" w:hAnsi="Times New Roman"/>
+                <w:sz w:val="24"/>
+                <w:szCs w:val="24"/>
+              </w:rPr>
+              <w:t xml:space="preserve">Se muestra </w:t>
+            </w:r>
+            <w:r>
+              <w:rPr>
+                <w:rFonts w:ascii="Times New Roman" w:hAnsi="Times New Roman"/>
+                <w:sz w:val="24"/>
+                <w:szCs w:val="24"/>
+              </w:rPr>
+              <w:t>el reporte en formato pdf.</w:t>
+            </w:r>
+          </w:p>
+        </w:tc>
+      </w:tr>
+    </w:tbl>
+    <w:p>
+      <w:bookmarkStart w:id="2" w:name="_GoBack"/>
+      <w:bookmarkEnd w:id="2"/>
+    </w:p>
     <w:p>
       <w:r>
         <w:t>Modelo de Dominio actualizado</w:t>
@@ -9066,7 +9954,6 @@
           <w:noProof/>
           <w:lang w:eastAsia="es-PE"/>
         </w:rPr>
-        <w:lastRenderedPageBreak/>
         <w:drawing>
           <wp:inline distT="0" distB="0" distL="0" distR="0" wp14:anchorId="339C9D7C" wp14:editId="1A526681">
             <wp:extent cx="5543550" cy="3874923"/>
@@ -15941,7 +16828,7 @@
           </mc:Choice>
           <mc:Fallback>
             <w:pict>
-              <v:shapetype w14:anchorId="4A2B423F" id="_x0000_t87" coordsize="21600,21600" o:spt="87" adj="1800,10800" path="m21600,qx10800@0l10800@2qy0@11,10800@3l10800@1qy21600,21600e" filled="f">
+              <v:shapetype w14:anchorId="23276EAB" id="_x0000_t87" coordsize="21600,21600" o:spt="87" adj="1800,10800" path="m21600,qx10800@0l10800@2qy0@11,10800@3l10800@1qy21600,21600e" filled="f">
                 <v:formulas>
                   <v:f eqn="val #0"/>
                   <v:f eqn="sum 21600 0 #0"/>
@@ -16035,7 +16922,7 @@
           </mc:Choice>
           <mc:Fallback>
             <w:pict>
-              <v:shapetype w14:anchorId="5F8F2CD5" id="_x0000_t32" coordsize="21600,21600" o:spt="32" o:oned="t" path="m,l21600,21600e" filled="f">
+              <v:shapetype w14:anchorId="5A036AA7" id="_x0000_t32" coordsize="21600,21600" o:spt="32" o:oned="t" path="m,l21600,21600e" filled="f">
                 <v:path arrowok="t" fillok="f" o:connecttype="none"/>
                 <o:lock v:ext="edit" shapetype="t"/>
               </v:shapetype>
@@ -16112,7 +16999,7 @@
           </mc:Choice>
           <mc:Fallback>
             <w:pict>
-              <v:shape w14:anchorId="23A7275B" id="145 Conector recto de flecha" o:spid="_x0000_s1026" type="#_x0000_t32" style="position:absolute;margin-left:-34pt;margin-top:189.65pt;width:87.85pt;height:3.6pt;flip:y;z-index:251655168;visibility:visible;mso-wrap-style:square;mso-width-percent:0;mso-height-percent:0;mso-wrap-distance-left:9pt;mso-wrap-distance-top:0;mso-wrap-distance-right:9pt;mso-wrap-distance-bottom:0;mso-position-horizontal:absolute;mso-position-horizontal-relative:text;mso-position-vertical:absolute;mso-position-vertical-relative:text;mso-width-percent:0;mso-height-percent:0;mso-width-relative:margin;mso-height-relative:margin" o:gfxdata="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" strokecolor="black [3200]" strokeweight="1pt">
+              <v:shape w14:anchorId="0AB806E4" id="145 Conector recto de flecha" o:spid="_x0000_s1026" type="#_x0000_t32" style="position:absolute;margin-left:-34pt;margin-top:189.65pt;width:87.85pt;height:3.6pt;flip:y;z-index:251655168;visibility:visible;mso-wrap-style:square;mso-width-percent:0;mso-height-percent:0;mso-wrap-distance-left:9pt;mso-wrap-distance-top:0;mso-wrap-distance-right:9pt;mso-wrap-distance-bottom:0;mso-position-horizontal:absolute;mso-position-horizontal-relative:text;mso-position-vertical:absolute;mso-position-vertical-relative:text;mso-width-percent:0;mso-height-percent:0;mso-width-relative:margin;mso-height-relative:margin" o:gfxdata="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" strokecolor="black [3200]" strokeweight="1pt">
                 <v:stroke endarrow="open" joinstyle="miter"/>
               </v:shape>
             </w:pict>
@@ -16308,7 +17195,7 @@
           </mc:Choice>
           <mc:Fallback>
             <w:pict>
-              <v:shape w14:anchorId="090449D9" id="148 Abrir llave" o:spid="_x0000_s1026" type="#_x0000_t87" style="position:absolute;margin-left:20.1pt;margin-top:197.15pt;width:46.85pt;height:36.8pt;z-index:251656192;visibility:visible;mso-wrap-style:square;mso-width-percent:0;mso-height-percent:0;mso-wrap-distance-left:9pt;mso-wrap-distance-top:0;mso-wrap-distance-right:9pt;mso-wrap-distance-bottom:0;mso-position-horizontal:absolute;mso-position-horizontal-relative:text;mso-position-vertical:absolute;mso-position-vertical-relative:text;mso-width-percent:0;mso-height-percent:0;mso-width-relative:margin;mso-height-relative:margin;v-text-anchor:middle" o:gfxdata="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" adj="0" strokecolor="black [3200]" strokeweight="1pt">
+              <v:shape w14:anchorId="7B9FE089" id="148 Abrir llave" o:spid="_x0000_s1026" type="#_x0000_t87" style="position:absolute;margin-left:20.1pt;margin-top:197.15pt;width:46.85pt;height:36.8pt;z-index:251656192;visibility:visible;mso-wrap-style:square;mso-width-percent:0;mso-height-percent:0;mso-wrap-distance-left:9pt;mso-wrap-distance-top:0;mso-wrap-distance-right:9pt;mso-wrap-distance-bottom:0;mso-position-horizontal:absolute;mso-position-horizontal-relative:text;mso-position-vertical:absolute;mso-position-vertical-relative:text;mso-width-percent:0;mso-height-percent:0;mso-width-relative:margin;mso-height-relative:margin;v-text-anchor:middle" o:gfxdata="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" adj="0" strokecolor="black [3200]" strokeweight="1pt">
                 <v:stroke joinstyle="miter"/>
               </v:shape>
             </w:pict>
@@ -16381,7 +17268,7 @@
           </mc:Choice>
           <mc:Fallback>
             <w:pict>
-              <v:shape w14:anchorId="22A6BCB3" id="145 Conector recto de flecha" o:spid="_x0000_s1026" type="#_x0000_t32" style="position:absolute;margin-left:-40.7pt;margin-top:270.05pt;width:78.4pt;height:5pt;flip:y;z-index:251657216;visibility:visible;mso-wrap-style:square;mso-width-percent:0;mso-height-percent:0;mso-wrap-distance-left:9pt;mso-wrap-distance-top:0;mso-wrap-distance-right:9pt;mso-wrap-distance-bottom:0;mso-position-horizontal:absolute;mso-position-horizontal-relative:text;mso-position-vertical:absolute;mso-position-vertical-relative:text;mso-width-percent:0;mso-height-percent:0;mso-width-relative:margin;mso-height-relative:margin" o:gfxdata="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" strokecolor="black [3200]" strokeweight="1pt">
+              <v:shape w14:anchorId="596A74F8" id="145 Conector recto de flecha" o:spid="_x0000_s1026" type="#_x0000_t32" style="position:absolute;margin-left:-40.7pt;margin-top:270.05pt;width:78.4pt;height:5pt;flip:y;z-index:251657216;visibility:visible;mso-wrap-style:square;mso-width-percent:0;mso-height-percent:0;mso-wrap-distance-left:9pt;mso-wrap-distance-top:0;mso-wrap-distance-right:9pt;mso-wrap-distance-bottom:0;mso-position-horizontal:absolute;mso-position-horizontal-relative:text;mso-position-vertical:absolute;mso-position-vertical-relative:text;mso-width-percent:0;mso-height-percent:0;mso-width-relative:margin;mso-height-relative:margin" o:gfxdata="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" strokecolor="black [3200]" strokeweight="1pt">
                 <v:stroke endarrow="open" joinstyle="miter"/>
               </v:shape>
             </w:pict>
@@ -16695,7 +17582,7 @@
           </mc:Choice>
           <mc:Fallback>
             <w:pict>
-              <v:shape w14:anchorId="316B720D" id="148 Abrir llave" o:spid="_x0000_s1026" type="#_x0000_t87" style="position:absolute;margin-left:6.95pt;margin-top:153.65pt;width:46.85pt;height:30.1pt;z-index:251653120;visibility:visible;mso-wrap-style:square;mso-width-percent:0;mso-height-percent:0;mso-wrap-distance-left:9pt;mso-wrap-distance-top:0;mso-wrap-distance-right:9pt;mso-wrap-distance-bottom:0;mso-position-horizontal:absolute;mso-position-horizontal-relative:text;mso-position-vertical:absolute;mso-position-vertical-relative:text;mso-width-percent:0;mso-height-percent:0;mso-width-relative:margin;mso-height-relative:margin;v-text-anchor:middle" o:gfxdata="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" adj="0" strokecolor="black [3200]" strokeweight="1pt">
+              <v:shape w14:anchorId="30327B08" id="148 Abrir llave" o:spid="_x0000_s1026" type="#_x0000_t87" style="position:absolute;margin-left:6.95pt;margin-top:153.65pt;width:46.85pt;height:30.1pt;z-index:251653120;visibility:visible;mso-wrap-style:square;mso-width-percent:0;mso-height-percent:0;mso-wrap-distance-left:9pt;mso-wrap-distance-top:0;mso-wrap-distance-right:9pt;mso-wrap-distance-bottom:0;mso-position-horizontal:absolute;mso-position-horizontal-relative:text;mso-position-vertical:absolute;mso-position-vertical-relative:text;mso-width-percent:0;mso-height-percent:0;mso-width-relative:margin;mso-height-relative:margin;v-text-anchor:middle" o:gfxdata="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" adj="0" strokecolor="black [3200]" strokeweight="1pt">
                 <v:stroke joinstyle="miter"/>
               </v:shape>
             </w:pict>
@@ -17565,7 +18452,7 @@
           </mc:Choice>
           <mc:Fallback>
             <w:pict>
-              <v:shape w14:anchorId="066DFF10" id="145 Conector recto de flecha" o:spid="_x0000_s1026" type="#_x0000_t32" style="position:absolute;margin-left:-31.45pt;margin-top:208.85pt;width:72.75pt;height:3.6pt;flip:y;z-index:251665408;visibility:visible;mso-wrap-style:square;mso-width-percent:0;mso-height-percent:0;mso-wrap-distance-left:9pt;mso-wrap-distance-top:0;mso-wrap-distance-right:9pt;mso-wrap-distance-bottom:0;mso-position-horizontal:absolute;mso-position-horizontal-relative:text;mso-position-vertical:absolute;mso-position-vertical-relative:text;mso-width-percent:0;mso-height-percent:0;mso-width-relative:margin;mso-height-relative:margin" o:gfxdata="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" strokecolor="black [3200]" strokeweight="1pt">
+              <v:shape w14:anchorId="4B791A1E" id="145 Conector recto de flecha" o:spid="_x0000_s1026" type="#_x0000_t32" style="position:absolute;margin-left:-31.45pt;margin-top:208.85pt;width:72.75pt;height:3.6pt;flip:y;z-index:251665408;visibility:visible;mso-wrap-style:square;mso-width-percent:0;mso-height-percent:0;mso-wrap-distance-left:9pt;mso-wrap-distance-top:0;mso-wrap-distance-right:9pt;mso-wrap-distance-bottom:0;mso-position-horizontal:absolute;mso-position-horizontal-relative:text;mso-position-vertical:absolute;mso-position-vertical-relative:text;mso-width-percent:0;mso-height-percent:0;mso-width-relative:margin;mso-height-relative:margin" o:gfxdata="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" strokecolor="black [3200]" strokeweight="1pt">
                 <v:stroke endarrow="open" joinstyle="miter"/>
               </v:shape>
             </w:pict>
@@ -17761,7 +18648,7 @@
           </mc:Choice>
           <mc:Fallback>
             <w:pict>
-              <v:shape w14:anchorId="493E7897" id="148 Abrir llave" o:spid="_x0000_s1026" type="#_x0000_t87" style="position:absolute;margin-left:19.6pt;margin-top:155.25pt;width:40.15pt;height:36pt;z-index:251662336;visibility:visible;mso-wrap-style:square;mso-width-percent:0;mso-height-percent:0;mso-wrap-distance-left:9pt;mso-wrap-distance-top:0;mso-wrap-distance-right:9pt;mso-wrap-distance-bottom:0;mso-position-horizontal:absolute;mso-position-horizontal-relative:text;mso-position-vertical:absolute;mso-position-vertical-relative:text;mso-width-percent:0;mso-height-percent:0;mso-width-relative:margin;mso-height-relative:margin;v-text-anchor:middle" o:gfxdata="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" adj="0" strokecolor="black [3200]" strokeweight="1pt">
+              <v:shape w14:anchorId="2784DF5C" id="148 Abrir llave" o:spid="_x0000_s1026" type="#_x0000_t87" style="position:absolute;margin-left:19.6pt;margin-top:155.25pt;width:40.15pt;height:36pt;z-index:251662336;visibility:visible;mso-wrap-style:square;mso-width-percent:0;mso-height-percent:0;mso-wrap-distance-left:9pt;mso-wrap-distance-top:0;mso-wrap-distance-right:9pt;mso-wrap-distance-bottom:0;mso-position-horizontal:absolute;mso-position-horizontal-relative:text;mso-position-vertical:absolute;mso-position-vertical-relative:text;mso-width-percent:0;mso-height-percent:0;mso-width-relative:margin;mso-height-relative:margin;v-text-anchor:middle" o:gfxdata="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" adj="0" strokecolor="black [3200]" strokeweight="1pt">
                 <v:stroke joinstyle="miter"/>
               </v:shape>
             </w:pict>
@@ -17834,7 +18721,7 @@
           </mc:Choice>
           <mc:Fallback>
             <w:pict>
-              <v:shape w14:anchorId="0972B8D0" id="145 Conector recto de flecha" o:spid="_x0000_s1026" type="#_x0000_t32" style="position:absolute;margin-left:-32.3pt;margin-top:146.25pt;width:73.65pt;height:3.6pt;flip:y;z-index:251661312;visibility:visible;mso-wrap-style:square;mso-width-percent:0;mso-height-percent:0;mso-wrap-distance-left:9pt;mso-wrap-distance-top:0;mso-wrap-distance-right:9pt;mso-wrap-distance-bottom:0;mso-position-horizontal:absolute;mso-position-horizontal-relative:text;mso-position-vertical:absolute;mso-position-vertical-relative:text;mso-width-percent:0;mso-height-percent:0;mso-width-relative:margin;mso-height-relative:margin" o:gfxdata="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" strokecolor="black [3200]" strokeweight="1pt">
+              <v:shape w14:anchorId="182BB2B1" id="145 Conector recto de flecha" o:spid="_x0000_s1026" type="#_x0000_t32" style="position:absolute;margin-left:-32.3pt;margin-top:146.25pt;width:73.65pt;height:3.6pt;flip:y;z-index:251661312;visibility:visible;mso-wrap-style:square;mso-width-percent:0;mso-height-percent:0;mso-wrap-distance-left:9pt;mso-wrap-distance-top:0;mso-wrap-distance-right:9pt;mso-wrap-distance-bottom:0;mso-position-horizontal:absolute;mso-position-horizontal-relative:text;mso-position-vertical:absolute;mso-position-vertical-relative:text;mso-width-percent:0;mso-height-percent:0;mso-width-relative:margin;mso-height-relative:margin" o:gfxdata="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" strokecolor="black [3200]" strokeweight="1pt">
                 <v:stroke endarrow="open" joinstyle="miter"/>
               </v:shape>
             </w:pict>
@@ -18148,7 +19035,7 @@
           </mc:Choice>
           <mc:Fallback>
             <w:pict>
-              <v:shape w14:anchorId="02A5C2D1" id="148 Abrir llave" o:spid="_x0000_s1026" type="#_x0000_t87" style="position:absolute;margin-left:-28.1pt;margin-top:41.35pt;width:68.65pt;height:97.95pt;z-index:251650048;visibility:visible;mso-wrap-style:square;mso-width-percent:0;mso-height-percent:0;mso-wrap-distance-left:9pt;mso-wrap-distance-top:0;mso-wrap-distance-right:9pt;mso-wrap-distance-bottom:0;mso-position-horizontal:absolute;mso-position-horizontal-relative:text;mso-position-vertical:absolute;mso-position-vertical-relative:text;mso-width-percent:0;mso-height-percent:0;mso-width-relative:margin;mso-height-relative:margin;v-text-anchor:middle" o:gfxdata="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" adj="0" strokecolor="black [3200]" strokeweight="1pt">
+              <v:shape w14:anchorId="06C92249" id="148 Abrir llave" o:spid="_x0000_s1026" type="#_x0000_t87" style="position:absolute;margin-left:-28.1pt;margin-top:41.35pt;width:68.65pt;height:97.95pt;z-index:251650048;visibility:visible;mso-wrap-style:square;mso-width-percent:0;mso-height-percent:0;mso-wrap-distance-left:9pt;mso-wrap-distance-top:0;mso-wrap-distance-right:9pt;mso-wrap-distance-bottom:0;mso-position-horizontal:absolute;mso-position-horizontal-relative:text;mso-position-vertical:absolute;mso-position-vertical-relative:text;mso-width-percent:0;mso-height-percent:0;mso-width-relative:margin;mso-height-relative:margin;v-text-anchor:middle" o:gfxdata="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" adj="0" strokecolor="black [3200]" strokeweight="1pt">
                 <v:stroke joinstyle="miter"/>
               </v:shape>
             </w:pict>
@@ -18656,7 +19543,7 @@
           </mc:Choice>
           <mc:Fallback>
             <w:pict>
-              <v:shape w14:anchorId="2B1EDBC6" id="145 Conector recto de flecha" o:spid="_x0000_s1026" type="#_x0000_t32" style="position:absolute;margin-left:-25.95pt;margin-top:283.15pt;width:44.85pt;height:3.6pt;z-index:251666432;visibility:visible;mso-wrap-style:square;mso-width-percent:0;mso-height-percent:0;mso-wrap-distance-left:9pt;mso-wrap-distance-top:0;mso-wrap-distance-right:9pt;mso-wrap-distance-bottom:0;mso-position-horizontal:absolute;mso-position-horizontal-relative:text;mso-position-vertical:absolute;mso-position-vertical-relative:text;mso-width-percent:0;mso-height-percent:0;mso-width-relative:margin;mso-height-relative:margin" o:gfxdata="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" strokecolor="black [3200]" strokeweight="1pt">
+              <v:shape w14:anchorId="2479B8CC" id="145 Conector recto de flecha" o:spid="_x0000_s1026" type="#_x0000_t32" style="position:absolute;margin-left:-25.95pt;margin-top:283.15pt;width:44.85pt;height:3.6pt;z-index:251666432;visibility:visible;mso-wrap-style:square;mso-width-percent:0;mso-height-percent:0;mso-wrap-distance-left:9pt;mso-wrap-distance-top:0;mso-wrap-distance-right:9pt;mso-wrap-distance-bottom:0;mso-position-horizontal:absolute;mso-position-horizontal-relative:text;mso-position-vertical:absolute;mso-position-vertical-relative:text;mso-width-percent:0;mso-height-percent:0;mso-width-relative:margin;mso-height-relative:margin" o:gfxdata="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" strokecolor="black [3200]" strokeweight="1pt">
                 <v:stroke endarrow="open" joinstyle="miter"/>
               </v:shape>
             </w:pict>
@@ -18970,7 +19857,7 @@
           </mc:Choice>
           <mc:Fallback>
             <w:pict>
-              <v:shape w14:anchorId="4EDB0D4D" id="148 Abrir llave" o:spid="_x0000_s1026" type="#_x0000_t87" style="position:absolute;margin-left:2.55pt;margin-top:230.35pt;width:48.9pt;height:29.2pt;z-index:251676672;visibility:visible;mso-wrap-style:square;mso-width-percent:0;mso-height-percent:0;mso-wrap-distance-left:9pt;mso-wrap-distance-top:0;mso-wrap-distance-right:9pt;mso-wrap-distance-bottom:0;mso-position-horizontal:absolute;mso-position-horizontal-relative:text;mso-position-vertical:absolute;mso-position-vertical-relative:text;mso-width-percent:0;mso-height-percent:0;mso-width-relative:margin;mso-height-relative:margin;v-text-anchor:middle" o:gfxdata="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" adj="0" strokecolor="black [3200]" strokeweight="1pt">
+              <v:shape w14:anchorId="4D27214A" id="148 Abrir llave" o:spid="_x0000_s1026" type="#_x0000_t87" style="position:absolute;margin-left:2.55pt;margin-top:230.35pt;width:48.9pt;height:29.2pt;z-index:251676672;visibility:visible;mso-wrap-style:square;mso-width-percent:0;mso-height-percent:0;mso-wrap-distance-left:9pt;mso-wrap-distance-top:0;mso-wrap-distance-right:9pt;mso-wrap-distance-bottom:0;mso-position-horizontal:absolute;mso-position-horizontal-relative:text;mso-position-vertical:absolute;mso-position-vertical-relative:text;mso-width-percent:0;mso-height-percent:0;mso-width-relative:margin;mso-height-relative:margin;v-text-anchor:middle" o:gfxdata="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" adj="0" strokecolor="black [3200]" strokeweight="1pt">
                 <v:stroke joinstyle="miter"/>
               </v:shape>
             </w:pict>
@@ -19043,7 +19930,7 @@
           </mc:Choice>
           <mc:Fallback>
             <w:pict>
-              <v:shape w14:anchorId="3FA787D6" id="145 Conector recto de flecha" o:spid="_x0000_s1026" type="#_x0000_t32" style="position:absolute;margin-left:-38.2pt;margin-top:223.55pt;width:74.75pt;height:6.1pt;flip:y;z-index:251675648;visibility:visible;mso-wrap-style:square;mso-width-percent:0;mso-height-percent:0;mso-wrap-distance-left:9pt;mso-wrap-distance-top:0;mso-wrap-distance-right:9pt;mso-wrap-distance-bottom:0;mso-position-horizontal:absolute;mso-position-horizontal-relative:text;mso-position-vertical:absolute;mso-position-vertical-relative:text;mso-width-percent:0;mso-height-percent:0;mso-width-relative:margin;mso-height-relative:margin" o:gfxdata="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" strokecolor="black [3200]" strokeweight="1pt">
+              <v:shape w14:anchorId="10F9D28A" id="145 Conector recto de flecha" o:spid="_x0000_s1026" type="#_x0000_t32" style="position:absolute;margin-left:-38.2pt;margin-top:223.55pt;width:74.75pt;height:6.1pt;flip:y;z-index:251675648;visibility:visible;mso-wrap-style:square;mso-width-percent:0;mso-height-percent:0;mso-wrap-distance-left:9pt;mso-wrap-distance-top:0;mso-wrap-distance-right:9pt;mso-wrap-distance-bottom:0;mso-position-horizontal:absolute;mso-position-horizontal-relative:text;mso-position-vertical:absolute;mso-position-vertical-relative:text;mso-width-percent:0;mso-height-percent:0;mso-width-relative:margin;mso-height-relative:margin" o:gfxdata="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" strokecolor="black [3200]" strokeweight="1pt">
                 <v:stroke endarrow="open" joinstyle="miter"/>
               </v:shape>
             </w:pict>
@@ -19239,7 +20126,7 @@
           </mc:Choice>
           <mc:Fallback>
             <w:pict>
-              <v:shape w14:anchorId="603F4506" id="148 Abrir llave" o:spid="_x0000_s1026" type="#_x0000_t87" style="position:absolute;margin-left:-13.75pt;margin-top:171.25pt;width:50.25pt;height:45.5pt;z-index:251674624;visibility:visible;mso-wrap-style:square;mso-width-percent:0;mso-height-percent:0;mso-wrap-distance-left:9pt;mso-wrap-distance-top:0;mso-wrap-distance-right:9pt;mso-wrap-distance-bottom:0;mso-position-horizontal:absolute;mso-position-horizontal-relative:text;mso-position-vertical:absolute;mso-position-vertical-relative:text;mso-width-percent:0;mso-height-percent:0;mso-width-relative:margin;mso-height-relative:margin;v-text-anchor:middle" o:gfxdata="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" adj="0" strokecolor="black [3200]" strokeweight="1pt">
+              <v:shape w14:anchorId="4042F0C5" id="148 Abrir llave" o:spid="_x0000_s1026" type="#_x0000_t87" style="position:absolute;margin-left:-13.75pt;margin-top:171.25pt;width:50.25pt;height:45.5pt;z-index:251674624;visibility:visible;mso-wrap-style:square;mso-width-percent:0;mso-height-percent:0;mso-wrap-distance-left:9pt;mso-wrap-distance-top:0;mso-wrap-distance-right:9pt;mso-wrap-distance-bottom:0;mso-position-horizontal:absolute;mso-position-horizontal-relative:text;mso-position-vertical:absolute;mso-position-vertical-relative:text;mso-width-percent:0;mso-height-percent:0;mso-width-relative:margin;mso-height-relative:margin;v-text-anchor:middle" o:gfxdata="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" adj="0" strokecolor="black [3200]" strokeweight="1pt">
                 <v:stroke joinstyle="miter"/>
               </v:shape>
             </w:pict>
@@ -19430,7 +20317,7 @@
           </mc:Choice>
           <mc:Fallback>
             <w:pict>
-              <v:shape w14:anchorId="53454B54" id="145 Conector recto de flecha" o:spid="_x0000_s1026" type="#_x0000_t32" style="position:absolute;margin-left:-34.1pt;margin-top:163.1pt;width:55.75pt;height:6.1pt;flip:y;z-index:251667456;visibility:visible;mso-wrap-style:square;mso-width-percent:0;mso-height-percent:0;mso-wrap-distance-left:9pt;mso-wrap-distance-top:0;mso-wrap-distance-right:9pt;mso-wrap-distance-bottom:0;mso-position-horizontal:absolute;mso-position-horizontal-relative:text;mso-position-vertical:absolute;mso-position-vertical-relative:text;mso-width-percent:0;mso-height-percent:0;mso-width-relative:margin;mso-height-relative:margin" o:gfxdata="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" strokecolor="black [3200]" strokeweight="1pt">
+              <v:shape w14:anchorId="3D95E135" id="145 Conector recto de flecha" o:spid="_x0000_s1026" type="#_x0000_t32" style="position:absolute;margin-left:-34.1pt;margin-top:163.1pt;width:55.75pt;height:6.1pt;flip:y;z-index:251667456;visibility:visible;mso-wrap-style:square;mso-width-percent:0;mso-height-percent:0;mso-wrap-distance-left:9pt;mso-wrap-distance-top:0;mso-wrap-distance-right:9pt;mso-wrap-distance-bottom:0;mso-position-horizontal:absolute;mso-position-horizontal-relative:text;mso-position-vertical:absolute;mso-position-vertical-relative:text;mso-width-percent:0;mso-height-percent:0;mso-width-relative:margin;mso-height-relative:margin" o:gfxdata="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" strokecolor="black [3200]" strokeweight="1pt">
                 <v:stroke endarrow="open" joinstyle="miter"/>
               </v:shape>
             </w:pict>
@@ -19744,7 +20631,7 @@
           </mc:Choice>
           <mc:Fallback>
             <w:pict>
-              <v:shape w14:anchorId="7D3C7562" id="148 Abrir llave" o:spid="_x0000_s1026" type="#_x0000_t87" style="position:absolute;margin-left:-25.9pt;margin-top:128.45pt;width:49.6pt;height:26.5pt;z-index:251668480;visibility:visible;mso-wrap-style:square;mso-width-percent:0;mso-height-percent:0;mso-wrap-distance-left:9pt;mso-wrap-distance-top:0;mso-wrap-distance-right:9pt;mso-wrap-distance-bottom:0;mso-position-horizontal:absolute;mso-position-horizontal-relative:text;mso-position-vertical:absolute;mso-position-vertical-relative:text;mso-width-percent:0;mso-height-percent:0;mso-width-relative:margin;mso-height-relative:margin;v-text-anchor:middle" o:gfxdata="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" adj="0" strokecolor="black [3200]" strokeweight="1pt">
+              <v:shape w14:anchorId="470C0156" id="148 Abrir llave" o:spid="_x0000_s1026" type="#_x0000_t87" style="position:absolute;margin-left:-25.9pt;margin-top:128.45pt;width:49.6pt;height:26.5pt;z-index:251668480;visibility:visible;mso-wrap-style:square;mso-width-percent:0;mso-height-percent:0;mso-wrap-distance-left:9pt;mso-wrap-distance-top:0;mso-wrap-distance-right:9pt;mso-wrap-distance-bottom:0;mso-position-horizontal:absolute;mso-position-horizontal-relative:text;mso-position-vertical:absolute;mso-position-vertical-relative:text;mso-width-percent:0;mso-height-percent:0;mso-width-relative:margin;mso-height-relative:margin;v-text-anchor:middle" o:gfxdata="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" adj="0" strokecolor="black [3200]" strokeweight="1pt">
                 <v:stroke joinstyle="miter"/>
               </v:shape>
             </w:pict>
@@ -19940,7 +20827,7 @@
           </mc:Choice>
           <mc:Fallback>
             <w:pict>
-              <v:shape w14:anchorId="0FF8BC08" id="148 Abrir llave" o:spid="_x0000_s1026" type="#_x0000_t87" style="position:absolute;margin-left:-11.7pt;margin-top:95.85pt;width:42.8pt;height:18.3pt;z-index:251642880;visibility:visible;mso-wrap-style:square;mso-width-percent:0;mso-height-percent:0;mso-wrap-distance-left:9pt;mso-wrap-distance-top:0;mso-wrap-distance-right:9pt;mso-wrap-distance-bottom:0;mso-position-horizontal:absolute;mso-position-horizontal-relative:text;mso-position-vertical:absolute;mso-position-vertical-relative:text;mso-width-percent:0;mso-height-percent:0;mso-width-relative:margin;mso-height-relative:margin;v-text-anchor:middle" o:gfxdata="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" adj="0" strokecolor="black [3200]" strokeweight="1pt">
+              <v:shape w14:anchorId="54A9A179" id="148 Abrir llave" o:spid="_x0000_s1026" type="#_x0000_t87" style="position:absolute;margin-left:-11.7pt;margin-top:95.85pt;width:42.8pt;height:18.3pt;z-index:251642880;visibility:visible;mso-wrap-style:square;mso-width-percent:0;mso-height-percent:0;mso-wrap-distance-left:9pt;mso-wrap-distance-top:0;mso-wrap-distance-right:9pt;mso-wrap-distance-bottom:0;mso-position-horizontal:absolute;mso-position-horizontal-relative:text;mso-position-vertical:absolute;mso-position-vertical-relative:text;mso-width-percent:0;mso-height-percent:0;mso-width-relative:margin;mso-height-relative:margin;v-text-anchor:middle" o:gfxdata="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" adj="0" strokecolor="black [3200]" strokeweight="1pt">
                 <v:stroke joinstyle="miter"/>
               </v:shape>
             </w:pict>
@@ -20013,7 +20900,7 @@
           </mc:Choice>
           <mc:Fallback>
             <w:pict>
-              <v:shape w14:anchorId="292F9A96" id="145 Conector recto de flecha" o:spid="_x0000_s1026" type="#_x0000_t32" style="position:absolute;margin-left:-39.55pt;margin-top:85pt;width:58.7pt;height:4.9pt;z-index:251641856;visibility:visible;mso-wrap-style:square;mso-width-percent:0;mso-height-percent:0;mso-wrap-distance-left:9pt;mso-wrap-distance-top:0;mso-wrap-distance-right:9pt;mso-wrap-distance-bottom:0;mso-position-horizontal:absolute;mso-position-horizontal-relative:text;mso-position-vertical:absolute;mso-position-vertical-relative:text;mso-width-percent:0;mso-height-percent:0;mso-width-relative:margin;mso-height-relative:margin" o:gfxdata="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" strokecolor="black [3200]" strokeweight="1pt">
+              <v:shape w14:anchorId="3FC7C378" id="145 Conector recto de flecha" o:spid="_x0000_s1026" type="#_x0000_t32" style="position:absolute;margin-left:-39.55pt;margin-top:85pt;width:58.7pt;height:4.9pt;z-index:251641856;visibility:visible;mso-wrap-style:square;mso-width-percent:0;mso-height-percent:0;mso-wrap-distance-left:9pt;mso-wrap-distance-top:0;mso-wrap-distance-right:9pt;mso-wrap-distance-bottom:0;mso-position-horizontal:absolute;mso-position-horizontal-relative:text;mso-position-vertical:absolute;mso-position-vertical-relative:text;mso-width-percent:0;mso-height-percent:0;mso-width-relative:margin;mso-height-relative:margin" o:gfxdata="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" strokecolor="black [3200]" strokeweight="1pt">
                 <v:stroke endarrow="open" joinstyle="miter"/>
               </v:shape>
             </w:pict>
@@ -20327,7 +21214,7 @@
           </mc:Choice>
           <mc:Fallback>
             <w:pict>
-              <v:shape w14:anchorId="4747E229" id="148 Abrir llave" o:spid="_x0000_s1026" type="#_x0000_t87" style="position:absolute;margin-left:-28.65pt;margin-top:33.4pt;width:52.3pt;height:50.25pt;z-index:251639808;visibility:visible;mso-wrap-style:square;mso-width-percent:0;mso-height-percent:0;mso-wrap-distance-left:9pt;mso-wrap-distance-top:0;mso-wrap-distance-right:9pt;mso-wrap-distance-bottom:0;mso-position-horizontal:absolute;mso-position-horizontal-relative:text;mso-position-vertical:absolute;mso-position-vertical-relative:text;mso-width-percent:0;mso-height-percent:0;mso-width-relative:margin;mso-height-relative:margin;v-text-anchor:middle" o:gfxdata="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" adj="0" strokecolor="black [3200]" strokeweight="1pt">
+              <v:shape w14:anchorId="5C72F70F" id="148 Abrir llave" o:spid="_x0000_s1026" type="#_x0000_t87" style="position:absolute;margin-left:-28.65pt;margin-top:33.4pt;width:52.3pt;height:50.25pt;z-index:251639808;visibility:visible;mso-wrap-style:square;mso-width-percent:0;mso-height-percent:0;mso-wrap-distance-left:9pt;mso-wrap-distance-top:0;mso-wrap-distance-right:9pt;mso-wrap-distance-bottom:0;mso-position-horizontal:absolute;mso-position-horizontal-relative:text;mso-position-vertical:absolute;mso-position-vertical-relative:text;mso-width-percent:0;mso-height-percent:0;mso-width-relative:margin;mso-height-relative:margin;v-text-anchor:middle" o:gfxdata="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" adj="0" strokecolor="black [3200]" strokeweight="1pt">
                 <v:stroke joinstyle="miter"/>
               </v:shape>
             </w:pict>
@@ -25213,7 +26100,7 @@
 </file>
 
 <file path=customXml/itemProps1.xml><?xml version="1.0" encoding="utf-8"?>
-<ds:datastoreItem xmlns:ds="http://schemas.openxmlformats.org/officeDocument/2006/customXml" ds:itemID="{4B2D1ABB-B464-4EDF-ACE2-9078C8C560CF}">
+<ds:datastoreItem xmlns:ds="http://schemas.openxmlformats.org/officeDocument/2006/customXml" ds:itemID="{EC0045AB-8E79-4A0D-842A-E0E932479B48}">
   <ds:schemaRefs>
     <ds:schemaRef ds:uri="http://schemas.openxmlformats.org/officeDocument/2006/bibliography"/>
   </ds:schemaRefs>

</xml_diff>

<commit_message>
Avanznado documentacin y CRUD al 70%
</commit_message>
<xml_diff>
--- a/documentacion/doc.docx
+++ b/documentacion/doc.docx
@@ -9939,10 +9939,889 @@
         </w:tc>
       </w:tr>
     </w:tbl>
-    <w:p>
-      <w:bookmarkStart w:id="2" w:name="_GoBack"/>
-      <w:bookmarkEnd w:id="2"/>
-    </w:p>
+    <w:p/>
+    <w:tbl>
+      <w:tblPr>
+        <w:tblW w:w="0" w:type="auto"/>
+        <w:tblInd w:w="-34" w:type="dxa"/>
+        <w:tblBorders>
+          <w:top w:val="single" w:sz="4" w:space="0" w:color="8496B0" w:themeColor="text2" w:themeTint="99"/>
+          <w:left w:val="single" w:sz="4" w:space="0" w:color="8496B0" w:themeColor="text2" w:themeTint="99"/>
+          <w:bottom w:val="single" w:sz="4" w:space="0" w:color="8496B0" w:themeColor="text2" w:themeTint="99"/>
+          <w:right w:val="single" w:sz="4" w:space="0" w:color="8496B0" w:themeColor="text2" w:themeTint="99"/>
+          <w:insideH w:val="single" w:sz="4" w:space="0" w:color="8496B0" w:themeColor="text2" w:themeTint="99"/>
+          <w:insideV w:val="single" w:sz="4" w:space="0" w:color="8496B0" w:themeColor="text2" w:themeTint="99"/>
+        </w:tblBorders>
+        <w:tblLook w:val="04A0" w:firstRow="1" w:lastRow="0" w:firstColumn="1" w:lastColumn="0" w:noHBand="0" w:noVBand="1"/>
+      </w:tblPr>
+      <w:tblGrid>
+        <w:gridCol w:w="709"/>
+        <w:gridCol w:w="2694"/>
+        <w:gridCol w:w="2741"/>
+        <w:gridCol w:w="2611"/>
+      </w:tblGrid>
+      <w:tr>
+        <w:tc>
+          <w:tcPr>
+            <w:tcW w:w="3403" w:type="dxa"/>
+            <w:gridSpan w:val="2"/>
+            <w:tcBorders>
+              <w:right w:val="single" w:sz="4" w:space="0" w:color="FFFFFF" w:themeColor="background1"/>
+            </w:tcBorders>
+            <w:shd w:val="clear" w:color="auto" w:fill="8496B0" w:themeFill="text2" w:themeFillTint="99"/>
+            <w:vAlign w:val="center"/>
+          </w:tcPr>
+          <w:p>
+            <w:pPr>
+              <w:spacing w:before="200"/>
+              <w:jc w:val="center"/>
+              <w:rPr>
+                <w:rFonts w:ascii="Times New Roman" w:hAnsi="Times New Roman"/>
+                <w:b/>
+                <w:color w:val="FFFFFF" w:themeColor="background1"/>
+                <w:sz w:val="24"/>
+                <w:szCs w:val="24"/>
+              </w:rPr>
+            </w:pPr>
+            <w:r>
+              <w:rPr>
+                <w:rFonts w:ascii="Times New Roman" w:hAnsi="Times New Roman"/>
+                <w:b/>
+                <w:color w:val="FFFFFF" w:themeColor="background1"/>
+                <w:sz w:val="24"/>
+                <w:szCs w:val="24"/>
+              </w:rPr>
+              <w:t>IDENTIFICADOR</w:t>
+            </w:r>
+          </w:p>
+        </w:tc>
+        <w:tc>
+          <w:tcPr>
+            <w:tcW w:w="5352" w:type="dxa"/>
+            <w:gridSpan w:val="2"/>
+            <w:tcBorders>
+              <w:left w:val="single" w:sz="4" w:space="0" w:color="FFFFFF" w:themeColor="background1"/>
+            </w:tcBorders>
+            <w:shd w:val="clear" w:color="auto" w:fill="8496B0" w:themeFill="text2" w:themeFillTint="99"/>
+            <w:vAlign w:val="center"/>
+          </w:tcPr>
+          <w:p>
+            <w:pPr>
+              <w:spacing w:before="200"/>
+              <w:jc w:val="center"/>
+              <w:rPr>
+                <w:rFonts w:ascii="Times New Roman" w:hAnsi="Times New Roman"/>
+                <w:b/>
+                <w:color w:val="FFFFFF" w:themeColor="background1"/>
+                <w:sz w:val="24"/>
+                <w:szCs w:val="24"/>
+              </w:rPr>
+            </w:pPr>
+            <w:r>
+              <w:rPr>
+                <w:rFonts w:ascii="Times New Roman" w:hAnsi="Times New Roman"/>
+                <w:b/>
+                <w:color w:val="FFFFFF" w:themeColor="background1"/>
+                <w:sz w:val="24"/>
+                <w:szCs w:val="24"/>
+              </w:rPr>
+              <w:t>NOMBRE</w:t>
+            </w:r>
+          </w:p>
+        </w:tc>
+      </w:tr>
+      <w:tr>
+        <w:tc>
+          <w:tcPr>
+            <w:tcW w:w="3403" w:type="dxa"/>
+            <w:gridSpan w:val="2"/>
+            <w:vAlign w:val="center"/>
+          </w:tcPr>
+          <w:p>
+            <w:pPr>
+              <w:spacing w:before="40" w:after="40"/>
+              <w:jc w:val="center"/>
+              <w:rPr>
+                <w:rFonts w:ascii="Times New Roman" w:hAnsi="Times New Roman"/>
+                <w:sz w:val="24"/>
+                <w:szCs w:val="24"/>
+              </w:rPr>
+            </w:pPr>
+            <w:r>
+              <w:rPr>
+                <w:rFonts w:ascii="Times New Roman" w:hAnsi="Times New Roman"/>
+                <w:sz w:val="24"/>
+                <w:szCs w:val="24"/>
+              </w:rPr>
+              <w:t>CU10</w:t>
+            </w:r>
+          </w:p>
+        </w:tc>
+        <w:tc>
+          <w:tcPr>
+            <w:tcW w:w="5352" w:type="dxa"/>
+            <w:gridSpan w:val="2"/>
+            <w:vAlign w:val="center"/>
+          </w:tcPr>
+          <w:p>
+            <w:pPr>
+              <w:spacing w:before="40" w:after="40"/>
+              <w:jc w:val="center"/>
+              <w:rPr>
+                <w:rFonts w:ascii="Times New Roman" w:hAnsi="Times New Roman"/>
+                <w:sz w:val="24"/>
+                <w:szCs w:val="24"/>
+              </w:rPr>
+            </w:pPr>
+            <w:r>
+              <w:rPr>
+                <w:rFonts w:ascii="Times New Roman" w:hAnsi="Times New Roman"/>
+                <w:sz w:val="24"/>
+                <w:szCs w:val="24"/>
+              </w:rPr>
+              <w:t>Reporte de Incidencias</w:t>
+            </w:r>
+            <w:r>
+              <w:rPr>
+                <w:rFonts w:ascii="Times New Roman" w:hAnsi="Times New Roman"/>
+                <w:sz w:val="24"/>
+                <w:szCs w:val="24"/>
+              </w:rPr>
+              <w:t xml:space="preserve"> no Atendidas</w:t>
+            </w:r>
+          </w:p>
+        </w:tc>
+      </w:tr>
+      <w:tr>
+        <w:tc>
+          <w:tcPr>
+            <w:tcW w:w="3403" w:type="dxa"/>
+            <w:gridSpan w:val="2"/>
+            <w:tcBorders>
+              <w:right w:val="single" w:sz="4" w:space="0" w:color="FFFFFF" w:themeColor="background1"/>
+            </w:tcBorders>
+            <w:shd w:val="clear" w:color="auto" w:fill="8496B0" w:themeFill="text2" w:themeFillTint="99"/>
+            <w:vAlign w:val="center"/>
+          </w:tcPr>
+          <w:p>
+            <w:pPr>
+              <w:spacing w:before="200"/>
+              <w:jc w:val="center"/>
+              <w:rPr>
+                <w:rFonts w:ascii="Times New Roman" w:hAnsi="Times New Roman"/>
+                <w:b/>
+                <w:color w:val="FFFFFF" w:themeColor="background1"/>
+                <w:sz w:val="24"/>
+                <w:szCs w:val="24"/>
+              </w:rPr>
+            </w:pPr>
+            <w:r>
+              <w:rPr>
+                <w:rFonts w:ascii="Times New Roman" w:hAnsi="Times New Roman"/>
+                <w:b/>
+                <w:color w:val="FFFFFF" w:themeColor="background1"/>
+                <w:sz w:val="24"/>
+                <w:szCs w:val="24"/>
+              </w:rPr>
+              <w:t>CATEGORÍA</w:t>
+            </w:r>
+          </w:p>
+        </w:tc>
+        <w:tc>
+          <w:tcPr>
+            <w:tcW w:w="2741" w:type="dxa"/>
+            <w:tcBorders>
+              <w:left w:val="single" w:sz="4" w:space="0" w:color="FFFFFF" w:themeColor="background1"/>
+              <w:right w:val="single" w:sz="4" w:space="0" w:color="FFFFFF" w:themeColor="background1"/>
+            </w:tcBorders>
+            <w:shd w:val="clear" w:color="auto" w:fill="8496B0" w:themeFill="text2" w:themeFillTint="99"/>
+            <w:vAlign w:val="center"/>
+          </w:tcPr>
+          <w:p>
+            <w:pPr>
+              <w:spacing w:before="200"/>
+              <w:jc w:val="center"/>
+              <w:rPr>
+                <w:rFonts w:ascii="Times New Roman" w:hAnsi="Times New Roman"/>
+                <w:b/>
+                <w:color w:val="FFFFFF" w:themeColor="background1"/>
+                <w:sz w:val="24"/>
+                <w:szCs w:val="24"/>
+              </w:rPr>
+            </w:pPr>
+            <w:r>
+              <w:rPr>
+                <w:rFonts w:ascii="Times New Roman" w:hAnsi="Times New Roman"/>
+                <w:b/>
+                <w:color w:val="FFFFFF" w:themeColor="background1"/>
+                <w:sz w:val="24"/>
+                <w:szCs w:val="24"/>
+              </w:rPr>
+              <w:t>COMPLEJIDAD</w:t>
+            </w:r>
+          </w:p>
+        </w:tc>
+        <w:tc>
+          <w:tcPr>
+            <w:tcW w:w="2611" w:type="dxa"/>
+            <w:tcBorders>
+              <w:left w:val="single" w:sz="4" w:space="0" w:color="FFFFFF" w:themeColor="background1"/>
+            </w:tcBorders>
+            <w:shd w:val="clear" w:color="auto" w:fill="8496B0" w:themeFill="text2" w:themeFillTint="99"/>
+            <w:vAlign w:val="center"/>
+          </w:tcPr>
+          <w:p>
+            <w:pPr>
+              <w:spacing w:before="200"/>
+              <w:jc w:val="center"/>
+              <w:rPr>
+                <w:rFonts w:ascii="Times New Roman" w:hAnsi="Times New Roman"/>
+                <w:b/>
+                <w:color w:val="FFFFFF" w:themeColor="background1"/>
+                <w:sz w:val="24"/>
+                <w:szCs w:val="24"/>
+              </w:rPr>
+            </w:pPr>
+            <w:r>
+              <w:rPr>
+                <w:rFonts w:ascii="Times New Roman" w:hAnsi="Times New Roman"/>
+                <w:b/>
+                <w:color w:val="FFFFFF" w:themeColor="background1"/>
+                <w:sz w:val="24"/>
+                <w:szCs w:val="24"/>
+              </w:rPr>
+              <w:t>PRIORIDAD</w:t>
+            </w:r>
+          </w:p>
+        </w:tc>
+      </w:tr>
+      <w:tr>
+        <w:tc>
+          <w:tcPr>
+            <w:tcW w:w="3403" w:type="dxa"/>
+            <w:gridSpan w:val="2"/>
+            <w:vAlign w:val="center"/>
+          </w:tcPr>
+          <w:p>
+            <w:pPr>
+              <w:spacing w:before="40" w:after="40"/>
+              <w:jc w:val="center"/>
+              <w:rPr>
+                <w:rFonts w:ascii="Times New Roman" w:hAnsi="Times New Roman"/>
+                <w:sz w:val="24"/>
+                <w:szCs w:val="24"/>
+              </w:rPr>
+            </w:pPr>
+            <w:r>
+              <w:rPr>
+                <w:rFonts w:ascii="Times New Roman" w:hAnsi="Times New Roman"/>
+                <w:sz w:val="24"/>
+                <w:szCs w:val="24"/>
+              </w:rPr>
+              <w:t>Reporte</w:t>
+            </w:r>
+          </w:p>
+        </w:tc>
+        <w:tc>
+          <w:tcPr>
+            <w:tcW w:w="2741" w:type="dxa"/>
+            <w:vAlign w:val="center"/>
+          </w:tcPr>
+          <w:p>
+            <w:pPr>
+              <w:spacing w:before="40" w:after="40"/>
+              <w:jc w:val="center"/>
+              <w:rPr>
+                <w:rFonts w:ascii="Times New Roman" w:hAnsi="Times New Roman"/>
+                <w:sz w:val="24"/>
+                <w:szCs w:val="24"/>
+              </w:rPr>
+            </w:pPr>
+            <w:r>
+              <w:rPr>
+                <w:rFonts w:ascii="Times New Roman" w:hAnsi="Times New Roman"/>
+                <w:sz w:val="24"/>
+                <w:szCs w:val="24"/>
+              </w:rPr>
+              <w:t>ALTA</w:t>
+            </w:r>
+          </w:p>
+        </w:tc>
+        <w:tc>
+          <w:tcPr>
+            <w:tcW w:w="2611" w:type="dxa"/>
+            <w:vAlign w:val="center"/>
+          </w:tcPr>
+          <w:p>
+            <w:pPr>
+              <w:spacing w:before="40" w:after="40"/>
+              <w:jc w:val="center"/>
+              <w:rPr>
+                <w:rFonts w:ascii="Times New Roman" w:hAnsi="Times New Roman"/>
+                <w:sz w:val="24"/>
+                <w:szCs w:val="24"/>
+              </w:rPr>
+            </w:pPr>
+            <w:r>
+              <w:rPr>
+                <w:rFonts w:ascii="Times New Roman" w:hAnsi="Times New Roman"/>
+                <w:sz w:val="24"/>
+                <w:szCs w:val="24"/>
+              </w:rPr>
+              <w:t>ALTA</w:t>
+            </w:r>
+          </w:p>
+        </w:tc>
+      </w:tr>
+      <w:tr>
+        <w:tc>
+          <w:tcPr>
+            <w:tcW w:w="8755" w:type="dxa"/>
+            <w:gridSpan w:val="4"/>
+            <w:shd w:val="clear" w:color="auto" w:fill="8496B0" w:themeFill="text2" w:themeFillTint="99"/>
+            <w:vAlign w:val="center"/>
+          </w:tcPr>
+          <w:p>
+            <w:pPr>
+              <w:spacing w:before="200"/>
+              <w:rPr>
+                <w:rFonts w:ascii="Times New Roman" w:hAnsi="Times New Roman"/>
+                <w:b/>
+                <w:color w:val="FFFFFF" w:themeColor="background1"/>
+                <w:sz w:val="24"/>
+                <w:szCs w:val="24"/>
+              </w:rPr>
+            </w:pPr>
+            <w:r>
+              <w:rPr>
+                <w:rFonts w:ascii="Times New Roman" w:hAnsi="Times New Roman"/>
+                <w:b/>
+                <w:color w:val="FFFFFF" w:themeColor="background1"/>
+                <w:sz w:val="24"/>
+                <w:szCs w:val="24"/>
+              </w:rPr>
+              <w:t>ACTORES</w:t>
+            </w:r>
+          </w:p>
+        </w:tc>
+      </w:tr>
+      <w:tr>
+        <w:tc>
+          <w:tcPr>
+            <w:tcW w:w="8755" w:type="dxa"/>
+            <w:gridSpan w:val="4"/>
+            <w:vAlign w:val="center"/>
+          </w:tcPr>
+          <w:p>
+            <w:pPr>
+              <w:spacing w:before="40" w:after="40"/>
+              <w:rPr>
+                <w:rFonts w:ascii="Times New Roman" w:hAnsi="Times New Roman"/>
+                <w:sz w:val="24"/>
+                <w:szCs w:val="24"/>
+              </w:rPr>
+            </w:pPr>
+            <w:r>
+              <w:rPr>
+                <w:rFonts w:ascii="Times New Roman" w:hAnsi="Times New Roman"/>
+                <w:sz w:val="24"/>
+                <w:szCs w:val="24"/>
+              </w:rPr>
+              <w:t>Personal de Soporte</w:t>
+            </w:r>
+            <w:r>
+              <w:rPr>
+                <w:rFonts w:ascii="Times New Roman" w:hAnsi="Times New Roman"/>
+                <w:sz w:val="24"/>
+                <w:szCs w:val="24"/>
+              </w:rPr>
+              <w:t>, Administrador</w:t>
+            </w:r>
+          </w:p>
+        </w:tc>
+      </w:tr>
+      <w:tr>
+        <w:tc>
+          <w:tcPr>
+            <w:tcW w:w="8755" w:type="dxa"/>
+            <w:gridSpan w:val="4"/>
+            <w:shd w:val="clear" w:color="auto" w:fill="8496B0" w:themeFill="text2" w:themeFillTint="99"/>
+            <w:vAlign w:val="center"/>
+          </w:tcPr>
+          <w:p>
+            <w:pPr>
+              <w:spacing w:before="200"/>
+              <w:rPr>
+                <w:rFonts w:ascii="Times New Roman" w:hAnsi="Times New Roman"/>
+                <w:b/>
+                <w:color w:val="FFFFFF" w:themeColor="background1"/>
+                <w:sz w:val="24"/>
+                <w:szCs w:val="24"/>
+              </w:rPr>
+            </w:pPr>
+            <w:r>
+              <w:rPr>
+                <w:rFonts w:ascii="Times New Roman" w:hAnsi="Times New Roman"/>
+                <w:b/>
+                <w:color w:val="FFFFFF" w:themeColor="background1"/>
+                <w:sz w:val="24"/>
+                <w:szCs w:val="24"/>
+              </w:rPr>
+              <w:t>PROPÓSITO</w:t>
+            </w:r>
+          </w:p>
+        </w:tc>
+      </w:tr>
+      <w:tr>
+        <w:trPr>
+          <w:trHeight w:val="227"/>
+        </w:trPr>
+        <w:tc>
+          <w:tcPr>
+            <w:tcW w:w="8755" w:type="dxa"/>
+            <w:gridSpan w:val="4"/>
+          </w:tcPr>
+          <w:p>
+            <w:pPr>
+              <w:tabs>
+                <w:tab w:val="left" w:pos="5715"/>
+              </w:tabs>
+              <w:spacing w:before="40" w:after="40"/>
+              <w:jc w:val="both"/>
+              <w:rPr>
+                <w:rFonts w:ascii="Times New Roman" w:hAnsi="Times New Roman"/>
+                <w:sz w:val="24"/>
+                <w:szCs w:val="24"/>
+              </w:rPr>
+            </w:pPr>
+            <w:r>
+              <w:rPr>
+                <w:rFonts w:ascii="Times New Roman" w:hAnsi="Times New Roman"/>
+                <w:sz w:val="24"/>
+                <w:szCs w:val="24"/>
+              </w:rPr>
+              <w:t>Genera un report</w:t>
+            </w:r>
+            <w:r>
+              <w:rPr>
+                <w:rFonts w:ascii="Times New Roman" w:hAnsi="Times New Roman"/>
+                <w:sz w:val="24"/>
+                <w:szCs w:val="24"/>
+              </w:rPr>
+              <w:t>e de las Incidencias no atendidas</w:t>
+            </w:r>
+          </w:p>
+        </w:tc>
+      </w:tr>
+      <w:tr>
+        <w:tc>
+          <w:tcPr>
+            <w:tcW w:w="8755" w:type="dxa"/>
+            <w:gridSpan w:val="4"/>
+            <w:tcBorders>
+              <w:bottom w:val="single" w:sz="4" w:space="0" w:color="8496B0" w:themeColor="text2" w:themeTint="99"/>
+            </w:tcBorders>
+            <w:shd w:val="clear" w:color="auto" w:fill="8496B0" w:themeFill="text2" w:themeFillTint="99"/>
+            <w:vAlign w:val="center"/>
+          </w:tcPr>
+          <w:p>
+            <w:pPr>
+              <w:spacing w:before="200"/>
+              <w:rPr>
+                <w:rFonts w:ascii="Times New Roman" w:hAnsi="Times New Roman"/>
+                <w:b/>
+                <w:color w:val="FFFFFF" w:themeColor="background1"/>
+                <w:sz w:val="24"/>
+                <w:szCs w:val="24"/>
+              </w:rPr>
+            </w:pPr>
+            <w:r>
+              <w:rPr>
+                <w:rFonts w:ascii="Times New Roman" w:hAnsi="Times New Roman"/>
+                <w:b/>
+                <w:color w:val="FFFFFF" w:themeColor="background1"/>
+                <w:sz w:val="24"/>
+                <w:szCs w:val="24"/>
+              </w:rPr>
+              <w:t>PRECONDICIÓN</w:t>
+            </w:r>
+          </w:p>
+        </w:tc>
+      </w:tr>
+      <w:tr>
+        <w:trPr>
+          <w:trHeight w:val="64"/>
+        </w:trPr>
+        <w:tc>
+          <w:tcPr>
+            <w:tcW w:w="8755" w:type="dxa"/>
+            <w:gridSpan w:val="4"/>
+            <w:vAlign w:val="center"/>
+          </w:tcPr>
+          <w:p>
+            <w:pPr>
+              <w:spacing w:before="40" w:after="40"/>
+              <w:jc w:val="both"/>
+              <w:rPr>
+                <w:rFonts w:ascii="Times New Roman" w:hAnsi="Times New Roman"/>
+                <w:sz w:val="24"/>
+                <w:szCs w:val="24"/>
+              </w:rPr>
+            </w:pPr>
+            <w:r>
+              <w:rPr>
+                <w:rFonts w:ascii="Times New Roman" w:hAnsi="Times New Roman"/>
+                <w:sz w:val="24"/>
+                <w:szCs w:val="24"/>
+              </w:rPr>
+              <w:t>El usuario debe haberse logueado correctamente.</w:t>
+            </w:r>
+          </w:p>
+        </w:tc>
+      </w:tr>
+      <w:tr>
+        <w:tc>
+          <w:tcPr>
+            <w:tcW w:w="8755" w:type="dxa"/>
+            <w:gridSpan w:val="4"/>
+            <w:tcBorders>
+              <w:bottom w:val="single" w:sz="4" w:space="0" w:color="8496B0" w:themeColor="text2" w:themeTint="99"/>
+            </w:tcBorders>
+            <w:shd w:val="clear" w:color="auto" w:fill="8496B0" w:themeFill="text2" w:themeFillTint="99"/>
+            <w:vAlign w:val="center"/>
+          </w:tcPr>
+          <w:p>
+            <w:pPr>
+              <w:spacing w:before="200"/>
+              <w:rPr>
+                <w:rFonts w:ascii="Times New Roman" w:hAnsi="Times New Roman"/>
+                <w:b/>
+                <w:color w:val="FFFFFF" w:themeColor="background1"/>
+                <w:sz w:val="24"/>
+                <w:szCs w:val="24"/>
+              </w:rPr>
+            </w:pPr>
+            <w:r>
+              <w:rPr>
+                <w:rFonts w:ascii="Times New Roman" w:hAnsi="Times New Roman"/>
+                <w:b/>
+                <w:color w:val="FFFFFF" w:themeColor="background1"/>
+                <w:sz w:val="24"/>
+                <w:szCs w:val="24"/>
+              </w:rPr>
+              <w:t>FLUJO BÁSICO</w:t>
+            </w:r>
+          </w:p>
+        </w:tc>
+      </w:tr>
+      <w:tr>
+        <w:trPr>
+          <w:trHeight w:val="111"/>
+        </w:trPr>
+        <w:tc>
+          <w:tcPr>
+            <w:tcW w:w="709" w:type="dxa"/>
+            <w:tcBorders>
+              <w:bottom w:val="nil"/>
+              <w:right w:val="nil"/>
+            </w:tcBorders>
+          </w:tcPr>
+          <w:p>
+            <w:pPr>
+              <w:spacing w:before="40" w:after="40"/>
+              <w:rPr>
+                <w:rFonts w:ascii="Times New Roman" w:hAnsi="Times New Roman"/>
+                <w:b/>
+                <w:sz w:val="24"/>
+                <w:szCs w:val="24"/>
+              </w:rPr>
+            </w:pPr>
+            <w:r>
+              <w:rPr>
+                <w:rFonts w:ascii="Times New Roman" w:hAnsi="Times New Roman"/>
+                <w:b/>
+                <w:sz w:val="24"/>
+                <w:szCs w:val="24"/>
+              </w:rPr>
+              <w:t>B1:</w:t>
+            </w:r>
+          </w:p>
+        </w:tc>
+        <w:tc>
+          <w:tcPr>
+            <w:tcW w:w="8046" w:type="dxa"/>
+            <w:gridSpan w:val="3"/>
+            <w:tcBorders>
+              <w:left w:val="nil"/>
+              <w:bottom w:val="nil"/>
+            </w:tcBorders>
+          </w:tcPr>
+          <w:p>
+            <w:pPr>
+              <w:spacing w:before="40" w:after="40"/>
+              <w:jc w:val="both"/>
+              <w:rPr>
+                <w:rFonts w:ascii="Times New Roman" w:hAnsi="Times New Roman"/>
+                <w:sz w:val="24"/>
+                <w:szCs w:val="24"/>
+              </w:rPr>
+            </w:pPr>
+            <w:r>
+              <w:rPr>
+                <w:rFonts w:ascii="Times New Roman" w:hAnsi="Times New Roman"/>
+                <w:sz w:val="24"/>
+                <w:szCs w:val="24"/>
+              </w:rPr>
+              <w:t>Seleccionar la opción de Reporte de Incidencias</w:t>
+            </w:r>
+            <w:r>
+              <w:rPr>
+                <w:rFonts w:ascii="Times New Roman" w:hAnsi="Times New Roman"/>
+                <w:sz w:val="24"/>
+                <w:szCs w:val="24"/>
+              </w:rPr>
+              <w:t xml:space="preserve"> no atendidas</w:t>
+            </w:r>
+            <w:r>
+              <w:rPr>
+                <w:rFonts w:ascii="Times New Roman" w:hAnsi="Times New Roman"/>
+                <w:sz w:val="24"/>
+                <w:szCs w:val="24"/>
+              </w:rPr>
+              <w:t>.</w:t>
+            </w:r>
+          </w:p>
+        </w:tc>
+      </w:tr>
+      <w:tr>
+        <w:trPr>
+          <w:trHeight w:val="74"/>
+        </w:trPr>
+        <w:tc>
+          <w:tcPr>
+            <w:tcW w:w="709" w:type="dxa"/>
+            <w:tcBorders>
+              <w:top w:val="nil"/>
+              <w:bottom w:val="nil"/>
+              <w:right w:val="nil"/>
+            </w:tcBorders>
+          </w:tcPr>
+          <w:p>
+            <w:pPr>
+              <w:spacing w:before="40" w:after="40"/>
+              <w:rPr>
+                <w:rFonts w:ascii="Times New Roman" w:hAnsi="Times New Roman"/>
+                <w:b/>
+                <w:sz w:val="24"/>
+                <w:szCs w:val="24"/>
+              </w:rPr>
+            </w:pPr>
+            <w:r>
+              <w:rPr>
+                <w:rFonts w:ascii="Times New Roman" w:hAnsi="Times New Roman"/>
+                <w:b/>
+                <w:sz w:val="24"/>
+                <w:szCs w:val="24"/>
+              </w:rPr>
+              <w:t>B2</w:t>
+            </w:r>
+            <w:r>
+              <w:rPr>
+                <w:rFonts w:ascii="Times New Roman" w:hAnsi="Times New Roman"/>
+                <w:b/>
+                <w:sz w:val="24"/>
+                <w:szCs w:val="24"/>
+              </w:rPr>
+              <w:t>:</w:t>
+            </w:r>
+          </w:p>
+        </w:tc>
+        <w:tc>
+          <w:tcPr>
+            <w:tcW w:w="8046" w:type="dxa"/>
+            <w:gridSpan w:val="3"/>
+            <w:tcBorders>
+              <w:top w:val="nil"/>
+              <w:left w:val="nil"/>
+              <w:bottom w:val="nil"/>
+            </w:tcBorders>
+          </w:tcPr>
+          <w:p>
+            <w:pPr>
+              <w:spacing w:before="40" w:after="40"/>
+              <w:jc w:val="both"/>
+              <w:rPr>
+                <w:rFonts w:ascii="Times New Roman" w:hAnsi="Times New Roman"/>
+                <w:sz w:val="24"/>
+                <w:szCs w:val="24"/>
+              </w:rPr>
+            </w:pPr>
+            <w:r>
+              <w:rPr>
+                <w:rFonts w:ascii="Times New Roman" w:hAnsi="Times New Roman"/>
+                <w:sz w:val="24"/>
+                <w:szCs w:val="24"/>
+              </w:rPr>
+              <w:t>Selecciona la Fecha de Inicio y de Cierre.</w:t>
+            </w:r>
+          </w:p>
+        </w:tc>
+      </w:tr>
+      <w:tr>
+        <w:trPr>
+          <w:trHeight w:val="74"/>
+        </w:trPr>
+        <w:tc>
+          <w:tcPr>
+            <w:tcW w:w="709" w:type="dxa"/>
+            <w:tcBorders>
+              <w:top w:val="nil"/>
+              <w:bottom w:val="single" w:sz="4" w:space="0" w:color="8496B0" w:themeColor="text2" w:themeTint="99"/>
+              <w:right w:val="nil"/>
+            </w:tcBorders>
+          </w:tcPr>
+          <w:p>
+            <w:pPr>
+              <w:spacing w:before="40" w:after="40"/>
+              <w:rPr>
+                <w:rFonts w:ascii="Times New Roman" w:hAnsi="Times New Roman"/>
+                <w:b/>
+                <w:sz w:val="24"/>
+                <w:szCs w:val="24"/>
+              </w:rPr>
+            </w:pPr>
+            <w:r>
+              <w:rPr>
+                <w:rFonts w:ascii="Times New Roman" w:hAnsi="Times New Roman"/>
+                <w:b/>
+                <w:sz w:val="24"/>
+                <w:szCs w:val="24"/>
+              </w:rPr>
+              <w:t>B3</w:t>
+            </w:r>
+            <w:r>
+              <w:rPr>
+                <w:rFonts w:ascii="Times New Roman" w:hAnsi="Times New Roman"/>
+                <w:b/>
+                <w:sz w:val="24"/>
+                <w:szCs w:val="24"/>
+              </w:rPr>
+              <w:t>:</w:t>
+            </w:r>
+          </w:p>
+        </w:tc>
+        <w:tc>
+          <w:tcPr>
+            <w:tcW w:w="8046" w:type="dxa"/>
+            <w:gridSpan w:val="3"/>
+            <w:tcBorders>
+              <w:top w:val="nil"/>
+              <w:left w:val="nil"/>
+              <w:bottom w:val="single" w:sz="4" w:space="0" w:color="8496B0" w:themeColor="text2" w:themeTint="99"/>
+            </w:tcBorders>
+          </w:tcPr>
+          <w:p>
+            <w:pPr>
+              <w:spacing w:before="40" w:after="40"/>
+              <w:jc w:val="both"/>
+              <w:rPr>
+                <w:rFonts w:ascii="Times New Roman" w:hAnsi="Times New Roman"/>
+                <w:sz w:val="24"/>
+                <w:szCs w:val="24"/>
+              </w:rPr>
+            </w:pPr>
+            <w:r>
+              <w:rPr>
+                <w:rFonts w:ascii="Times New Roman" w:hAnsi="Times New Roman"/>
+                <w:sz w:val="24"/>
+                <w:szCs w:val="24"/>
+              </w:rPr>
+              <w:t>El usuario hace click en el botón Reportar.</w:t>
+            </w:r>
+          </w:p>
+        </w:tc>
+      </w:tr>
+      <w:tr>
+        <w:tc>
+          <w:tcPr>
+            <w:tcW w:w="8755" w:type="dxa"/>
+            <w:gridSpan w:val="4"/>
+            <w:tcBorders>
+              <w:bottom w:val="single" w:sz="4" w:space="0" w:color="8496B0" w:themeColor="text2" w:themeTint="99"/>
+            </w:tcBorders>
+            <w:shd w:val="clear" w:color="auto" w:fill="8496B0" w:themeFill="text2" w:themeFillTint="99"/>
+            <w:vAlign w:val="center"/>
+          </w:tcPr>
+          <w:p>
+            <w:pPr>
+              <w:spacing w:before="200"/>
+              <w:rPr>
+                <w:rFonts w:ascii="Times New Roman" w:hAnsi="Times New Roman"/>
+                <w:b/>
+                <w:color w:val="FFFFFF" w:themeColor="background1"/>
+                <w:sz w:val="24"/>
+                <w:szCs w:val="24"/>
+              </w:rPr>
+            </w:pPr>
+            <w:r>
+              <w:rPr>
+                <w:rFonts w:ascii="Times New Roman" w:hAnsi="Times New Roman"/>
+                <w:b/>
+                <w:color w:val="FFFFFF" w:themeColor="background1"/>
+                <w:sz w:val="24"/>
+                <w:szCs w:val="24"/>
+              </w:rPr>
+              <w:t>POST</w:t>
+            </w:r>
+            <w:r>
+              <w:rPr>
+                <w:rFonts w:ascii="Times New Roman" w:hAnsi="Times New Roman"/>
+                <w:b/>
+                <w:color w:val="FFFFFF" w:themeColor="background1"/>
+                <w:sz w:val="24"/>
+                <w:szCs w:val="24"/>
+              </w:rPr>
+              <w:t>CONDICIÓN</w:t>
+            </w:r>
+          </w:p>
+        </w:tc>
+      </w:tr>
+      <w:tr>
+        <w:trPr>
+          <w:trHeight w:val="64"/>
+        </w:trPr>
+        <w:tc>
+          <w:tcPr>
+            <w:tcW w:w="8755" w:type="dxa"/>
+            <w:gridSpan w:val="4"/>
+            <w:vAlign w:val="center"/>
+          </w:tcPr>
+          <w:p>
+            <w:pPr>
+              <w:spacing w:before="40" w:after="40"/>
+              <w:jc w:val="both"/>
+              <w:rPr>
+                <w:rFonts w:ascii="Times New Roman" w:hAnsi="Times New Roman"/>
+                <w:sz w:val="24"/>
+                <w:szCs w:val="24"/>
+              </w:rPr>
+            </w:pPr>
+            <w:r>
+              <w:rPr>
+                <w:rFonts w:ascii="Times New Roman" w:hAnsi="Times New Roman"/>
+                <w:sz w:val="24"/>
+                <w:szCs w:val="24"/>
+              </w:rPr>
+              <w:t>Se muestra el reporte en formato pdf.</w:t>
+            </w:r>
+            <w:bookmarkStart w:id="2" w:name="_GoBack"/>
+            <w:bookmarkEnd w:id="2"/>
+          </w:p>
+        </w:tc>
+      </w:tr>
+    </w:tbl>
+    <w:p/>
+    <w:p/>
     <w:p>
       <w:r>
         <w:t>Modelo de Dominio actualizado</w:t>
@@ -9954,6 +10833,7 @@
           <w:noProof/>
           <w:lang w:eastAsia="es-PE"/>
         </w:rPr>
+        <w:lastRenderedPageBreak/>
         <w:drawing>
           <wp:inline distT="0" distB="0" distL="0" distR="0" wp14:anchorId="339C9D7C" wp14:editId="1A526681">
             <wp:extent cx="5543550" cy="3874923"/>
@@ -16828,7 +17708,7 @@
           </mc:Choice>
           <mc:Fallback>
             <w:pict>
-              <v:shapetype w14:anchorId="23276EAB" id="_x0000_t87" coordsize="21600,21600" o:spt="87" adj="1800,10800" path="m21600,qx10800@0l10800@2qy0@11,10800@3l10800@1qy21600,21600e" filled="f">
+              <v:shapetype w14:anchorId="69D0DE91" id="_x0000_t87" coordsize="21600,21600" o:spt="87" adj="1800,10800" path="m21600,qx10800@0l10800@2qy0@11,10800@3l10800@1qy21600,21600e" filled="f">
                 <v:formulas>
                   <v:f eqn="val #0"/>
                   <v:f eqn="sum 21600 0 #0"/>
@@ -16922,7 +17802,7 @@
           </mc:Choice>
           <mc:Fallback>
             <w:pict>
-              <v:shapetype w14:anchorId="5A036AA7" id="_x0000_t32" coordsize="21600,21600" o:spt="32" o:oned="t" path="m,l21600,21600e" filled="f">
+              <v:shapetype w14:anchorId="7A6A1A8E" id="_x0000_t32" coordsize="21600,21600" o:spt="32" o:oned="t" path="m,l21600,21600e" filled="f">
                 <v:path arrowok="t" fillok="f" o:connecttype="none"/>
                 <o:lock v:ext="edit" shapetype="t"/>
               </v:shapetype>
@@ -16999,7 +17879,7 @@
           </mc:Choice>
           <mc:Fallback>
             <w:pict>
-              <v:shape w14:anchorId="0AB806E4" id="145 Conector recto de flecha" o:spid="_x0000_s1026" type="#_x0000_t32" style="position:absolute;margin-left:-34pt;margin-top:189.65pt;width:87.85pt;height:3.6pt;flip:y;z-index:251655168;visibility:visible;mso-wrap-style:square;mso-width-percent:0;mso-height-percent:0;mso-wrap-distance-left:9pt;mso-wrap-distance-top:0;mso-wrap-distance-right:9pt;mso-wrap-distance-bottom:0;mso-position-horizontal:absolute;mso-position-horizontal-relative:text;mso-position-vertical:absolute;mso-position-vertical-relative:text;mso-width-percent:0;mso-height-percent:0;mso-width-relative:margin;mso-height-relative:margin" o:gfxdata="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" strokecolor="black [3200]" strokeweight="1pt">
+              <v:shape w14:anchorId="5E9D3E1D" id="145 Conector recto de flecha" o:spid="_x0000_s1026" type="#_x0000_t32" style="position:absolute;margin-left:-34pt;margin-top:189.65pt;width:87.85pt;height:3.6pt;flip:y;z-index:251655168;visibility:visible;mso-wrap-style:square;mso-width-percent:0;mso-height-percent:0;mso-wrap-distance-left:9pt;mso-wrap-distance-top:0;mso-wrap-distance-right:9pt;mso-wrap-distance-bottom:0;mso-position-horizontal:absolute;mso-position-horizontal-relative:text;mso-position-vertical:absolute;mso-position-vertical-relative:text;mso-width-percent:0;mso-height-percent:0;mso-width-relative:margin;mso-height-relative:margin" o:gfxdata="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" strokecolor="black [3200]" strokeweight="1pt">
                 <v:stroke endarrow="open" joinstyle="miter"/>
               </v:shape>
             </w:pict>
@@ -17195,7 +18075,7 @@
           </mc:Choice>
           <mc:Fallback>
             <w:pict>
-              <v:shape w14:anchorId="7B9FE089" id="148 Abrir llave" o:spid="_x0000_s1026" type="#_x0000_t87" style="position:absolute;margin-left:20.1pt;margin-top:197.15pt;width:46.85pt;height:36.8pt;z-index:251656192;visibility:visible;mso-wrap-style:square;mso-width-percent:0;mso-height-percent:0;mso-wrap-distance-left:9pt;mso-wrap-distance-top:0;mso-wrap-distance-right:9pt;mso-wrap-distance-bottom:0;mso-position-horizontal:absolute;mso-position-horizontal-relative:text;mso-position-vertical:absolute;mso-position-vertical-relative:text;mso-width-percent:0;mso-height-percent:0;mso-width-relative:margin;mso-height-relative:margin;v-text-anchor:middle" o:gfxdata="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" adj="0" strokecolor="black [3200]" strokeweight="1pt">
+              <v:shape w14:anchorId="3B5ED954" id="148 Abrir llave" o:spid="_x0000_s1026" type="#_x0000_t87" style="position:absolute;margin-left:20.1pt;margin-top:197.15pt;width:46.85pt;height:36.8pt;z-index:251656192;visibility:visible;mso-wrap-style:square;mso-width-percent:0;mso-height-percent:0;mso-wrap-distance-left:9pt;mso-wrap-distance-top:0;mso-wrap-distance-right:9pt;mso-wrap-distance-bottom:0;mso-position-horizontal:absolute;mso-position-horizontal-relative:text;mso-position-vertical:absolute;mso-position-vertical-relative:text;mso-width-percent:0;mso-height-percent:0;mso-width-relative:margin;mso-height-relative:margin;v-text-anchor:middle" o:gfxdata="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" adj="0" strokecolor="black [3200]" strokeweight="1pt">
                 <v:stroke joinstyle="miter"/>
               </v:shape>
             </w:pict>
@@ -17268,7 +18148,7 @@
           </mc:Choice>
           <mc:Fallback>
             <w:pict>
-              <v:shape w14:anchorId="596A74F8" id="145 Conector recto de flecha" o:spid="_x0000_s1026" type="#_x0000_t32" style="position:absolute;margin-left:-40.7pt;margin-top:270.05pt;width:78.4pt;height:5pt;flip:y;z-index:251657216;visibility:visible;mso-wrap-style:square;mso-width-percent:0;mso-height-percent:0;mso-wrap-distance-left:9pt;mso-wrap-distance-top:0;mso-wrap-distance-right:9pt;mso-wrap-distance-bottom:0;mso-position-horizontal:absolute;mso-position-horizontal-relative:text;mso-position-vertical:absolute;mso-position-vertical-relative:text;mso-width-percent:0;mso-height-percent:0;mso-width-relative:margin;mso-height-relative:margin" o:gfxdata="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" strokecolor="black [3200]" strokeweight="1pt">
+              <v:shape w14:anchorId="7338F09C" id="145 Conector recto de flecha" o:spid="_x0000_s1026" type="#_x0000_t32" style="position:absolute;margin-left:-40.7pt;margin-top:270.05pt;width:78.4pt;height:5pt;flip:y;z-index:251657216;visibility:visible;mso-wrap-style:square;mso-width-percent:0;mso-height-percent:0;mso-wrap-distance-left:9pt;mso-wrap-distance-top:0;mso-wrap-distance-right:9pt;mso-wrap-distance-bottom:0;mso-position-horizontal:absolute;mso-position-horizontal-relative:text;mso-position-vertical:absolute;mso-position-vertical-relative:text;mso-width-percent:0;mso-height-percent:0;mso-width-relative:margin;mso-height-relative:margin" o:gfxdata="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" strokecolor="black [3200]" strokeweight="1pt">
                 <v:stroke endarrow="open" joinstyle="miter"/>
               </v:shape>
             </w:pict>
@@ -17582,7 +18462,7 @@
           </mc:Choice>
           <mc:Fallback>
             <w:pict>
-              <v:shape w14:anchorId="30327B08" id="148 Abrir llave" o:spid="_x0000_s1026" type="#_x0000_t87" style="position:absolute;margin-left:6.95pt;margin-top:153.65pt;width:46.85pt;height:30.1pt;z-index:251653120;visibility:visible;mso-wrap-style:square;mso-width-percent:0;mso-height-percent:0;mso-wrap-distance-left:9pt;mso-wrap-distance-top:0;mso-wrap-distance-right:9pt;mso-wrap-distance-bottom:0;mso-position-horizontal:absolute;mso-position-horizontal-relative:text;mso-position-vertical:absolute;mso-position-vertical-relative:text;mso-width-percent:0;mso-height-percent:0;mso-width-relative:margin;mso-height-relative:margin;v-text-anchor:middle" o:gfxdata="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" adj="0" strokecolor="black [3200]" strokeweight="1pt">
+              <v:shape w14:anchorId="1FE02552" id="148 Abrir llave" o:spid="_x0000_s1026" type="#_x0000_t87" style="position:absolute;margin-left:6.95pt;margin-top:153.65pt;width:46.85pt;height:30.1pt;z-index:251653120;visibility:visible;mso-wrap-style:square;mso-width-percent:0;mso-height-percent:0;mso-wrap-distance-left:9pt;mso-wrap-distance-top:0;mso-wrap-distance-right:9pt;mso-wrap-distance-bottom:0;mso-position-horizontal:absolute;mso-position-horizontal-relative:text;mso-position-vertical:absolute;mso-position-vertical-relative:text;mso-width-percent:0;mso-height-percent:0;mso-width-relative:margin;mso-height-relative:margin;v-text-anchor:middle" o:gfxdata="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" adj="0" strokecolor="black [3200]" strokeweight="1pt">
                 <v:stroke joinstyle="miter"/>
               </v:shape>
             </w:pict>
@@ -18452,7 +19332,7 @@
           </mc:Choice>
           <mc:Fallback>
             <w:pict>
-              <v:shape w14:anchorId="4B791A1E" id="145 Conector recto de flecha" o:spid="_x0000_s1026" type="#_x0000_t32" style="position:absolute;margin-left:-31.45pt;margin-top:208.85pt;width:72.75pt;height:3.6pt;flip:y;z-index:251665408;visibility:visible;mso-wrap-style:square;mso-width-percent:0;mso-height-percent:0;mso-wrap-distance-left:9pt;mso-wrap-distance-top:0;mso-wrap-distance-right:9pt;mso-wrap-distance-bottom:0;mso-position-horizontal:absolute;mso-position-horizontal-relative:text;mso-position-vertical:absolute;mso-position-vertical-relative:text;mso-width-percent:0;mso-height-percent:0;mso-width-relative:margin;mso-height-relative:margin" o:gfxdata="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" strokecolor="black [3200]" strokeweight="1pt">
+              <v:shape w14:anchorId="4DEC6D16" id="145 Conector recto de flecha" o:spid="_x0000_s1026" type="#_x0000_t32" style="position:absolute;margin-left:-31.45pt;margin-top:208.85pt;width:72.75pt;height:3.6pt;flip:y;z-index:251665408;visibility:visible;mso-wrap-style:square;mso-width-percent:0;mso-height-percent:0;mso-wrap-distance-left:9pt;mso-wrap-distance-top:0;mso-wrap-distance-right:9pt;mso-wrap-distance-bottom:0;mso-position-horizontal:absolute;mso-position-horizontal-relative:text;mso-position-vertical:absolute;mso-position-vertical-relative:text;mso-width-percent:0;mso-height-percent:0;mso-width-relative:margin;mso-height-relative:margin" o:gfxdata="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" strokecolor="black [3200]" strokeweight="1pt">
                 <v:stroke endarrow="open" joinstyle="miter"/>
               </v:shape>
             </w:pict>
@@ -18648,7 +19528,7 @@
           </mc:Choice>
           <mc:Fallback>
             <w:pict>
-              <v:shape w14:anchorId="2784DF5C" id="148 Abrir llave" o:spid="_x0000_s1026" type="#_x0000_t87" style="position:absolute;margin-left:19.6pt;margin-top:155.25pt;width:40.15pt;height:36pt;z-index:251662336;visibility:visible;mso-wrap-style:square;mso-width-percent:0;mso-height-percent:0;mso-wrap-distance-left:9pt;mso-wrap-distance-top:0;mso-wrap-distance-right:9pt;mso-wrap-distance-bottom:0;mso-position-horizontal:absolute;mso-position-horizontal-relative:text;mso-position-vertical:absolute;mso-position-vertical-relative:text;mso-width-percent:0;mso-height-percent:0;mso-width-relative:margin;mso-height-relative:margin;v-text-anchor:middle" o:gfxdata="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" adj="0" strokecolor="black [3200]" strokeweight="1pt">
+              <v:shape w14:anchorId="48AC2E97" id="148 Abrir llave" o:spid="_x0000_s1026" type="#_x0000_t87" style="position:absolute;margin-left:19.6pt;margin-top:155.25pt;width:40.15pt;height:36pt;z-index:251662336;visibility:visible;mso-wrap-style:square;mso-width-percent:0;mso-height-percent:0;mso-wrap-distance-left:9pt;mso-wrap-distance-top:0;mso-wrap-distance-right:9pt;mso-wrap-distance-bottom:0;mso-position-horizontal:absolute;mso-position-horizontal-relative:text;mso-position-vertical:absolute;mso-position-vertical-relative:text;mso-width-percent:0;mso-height-percent:0;mso-width-relative:margin;mso-height-relative:margin;v-text-anchor:middle" o:gfxdata="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" adj="0" strokecolor="black [3200]" strokeweight="1pt">
                 <v:stroke joinstyle="miter"/>
               </v:shape>
             </w:pict>
@@ -18721,7 +19601,7 @@
           </mc:Choice>
           <mc:Fallback>
             <w:pict>
-              <v:shape w14:anchorId="182BB2B1" id="145 Conector recto de flecha" o:spid="_x0000_s1026" type="#_x0000_t32" style="position:absolute;margin-left:-32.3pt;margin-top:146.25pt;width:73.65pt;height:3.6pt;flip:y;z-index:251661312;visibility:visible;mso-wrap-style:square;mso-width-percent:0;mso-height-percent:0;mso-wrap-distance-left:9pt;mso-wrap-distance-top:0;mso-wrap-distance-right:9pt;mso-wrap-distance-bottom:0;mso-position-horizontal:absolute;mso-position-horizontal-relative:text;mso-position-vertical:absolute;mso-position-vertical-relative:text;mso-width-percent:0;mso-height-percent:0;mso-width-relative:margin;mso-height-relative:margin" o:gfxdata="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" strokecolor="black [3200]" strokeweight="1pt">
+              <v:shape w14:anchorId="379D2472" id="145 Conector recto de flecha" o:spid="_x0000_s1026" type="#_x0000_t32" style="position:absolute;margin-left:-32.3pt;margin-top:146.25pt;width:73.65pt;height:3.6pt;flip:y;z-index:251661312;visibility:visible;mso-wrap-style:square;mso-width-percent:0;mso-height-percent:0;mso-wrap-distance-left:9pt;mso-wrap-distance-top:0;mso-wrap-distance-right:9pt;mso-wrap-distance-bottom:0;mso-position-horizontal:absolute;mso-position-horizontal-relative:text;mso-position-vertical:absolute;mso-position-vertical-relative:text;mso-width-percent:0;mso-height-percent:0;mso-width-relative:margin;mso-height-relative:margin" o:gfxdata="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" strokecolor="black [3200]" strokeweight="1pt">
                 <v:stroke endarrow="open" joinstyle="miter"/>
               </v:shape>
             </w:pict>
@@ -19035,7 +19915,7 @@
           </mc:Choice>
           <mc:Fallback>
             <w:pict>
-              <v:shape w14:anchorId="06C92249" id="148 Abrir llave" o:spid="_x0000_s1026" type="#_x0000_t87" style="position:absolute;margin-left:-28.1pt;margin-top:41.35pt;width:68.65pt;height:97.95pt;z-index:251650048;visibility:visible;mso-wrap-style:square;mso-width-percent:0;mso-height-percent:0;mso-wrap-distance-left:9pt;mso-wrap-distance-top:0;mso-wrap-distance-right:9pt;mso-wrap-distance-bottom:0;mso-position-horizontal:absolute;mso-position-horizontal-relative:text;mso-position-vertical:absolute;mso-position-vertical-relative:text;mso-width-percent:0;mso-height-percent:0;mso-width-relative:margin;mso-height-relative:margin;v-text-anchor:middle" o:gfxdata="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" adj="0" strokecolor="black [3200]" strokeweight="1pt">
+              <v:shape w14:anchorId="377B1892" id="148 Abrir llave" o:spid="_x0000_s1026" type="#_x0000_t87" style="position:absolute;margin-left:-28.1pt;margin-top:41.35pt;width:68.65pt;height:97.95pt;z-index:251650048;visibility:visible;mso-wrap-style:square;mso-width-percent:0;mso-height-percent:0;mso-wrap-distance-left:9pt;mso-wrap-distance-top:0;mso-wrap-distance-right:9pt;mso-wrap-distance-bottom:0;mso-position-horizontal:absolute;mso-position-horizontal-relative:text;mso-position-vertical:absolute;mso-position-vertical-relative:text;mso-width-percent:0;mso-height-percent:0;mso-width-relative:margin;mso-height-relative:margin;v-text-anchor:middle" o:gfxdata="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" adj="0" strokecolor="black [3200]" strokeweight="1pt">
                 <v:stroke joinstyle="miter"/>
               </v:shape>
             </w:pict>
@@ -19543,7 +20423,7 @@
           </mc:Choice>
           <mc:Fallback>
             <w:pict>
-              <v:shape w14:anchorId="2479B8CC" id="145 Conector recto de flecha" o:spid="_x0000_s1026" type="#_x0000_t32" style="position:absolute;margin-left:-25.95pt;margin-top:283.15pt;width:44.85pt;height:3.6pt;z-index:251666432;visibility:visible;mso-wrap-style:square;mso-width-percent:0;mso-height-percent:0;mso-wrap-distance-left:9pt;mso-wrap-distance-top:0;mso-wrap-distance-right:9pt;mso-wrap-distance-bottom:0;mso-position-horizontal:absolute;mso-position-horizontal-relative:text;mso-position-vertical:absolute;mso-position-vertical-relative:text;mso-width-percent:0;mso-height-percent:0;mso-width-relative:margin;mso-height-relative:margin" o:gfxdata="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" strokecolor="black [3200]" strokeweight="1pt">
+              <v:shape w14:anchorId="68B30A1C" id="145 Conector recto de flecha" o:spid="_x0000_s1026" type="#_x0000_t32" style="position:absolute;margin-left:-25.95pt;margin-top:283.15pt;width:44.85pt;height:3.6pt;z-index:251666432;visibility:visible;mso-wrap-style:square;mso-width-percent:0;mso-height-percent:0;mso-wrap-distance-left:9pt;mso-wrap-distance-top:0;mso-wrap-distance-right:9pt;mso-wrap-distance-bottom:0;mso-position-horizontal:absolute;mso-position-horizontal-relative:text;mso-position-vertical:absolute;mso-position-vertical-relative:text;mso-width-percent:0;mso-height-percent:0;mso-width-relative:margin;mso-height-relative:margin" o:gfxdata="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" strokecolor="black [3200]" strokeweight="1pt">
                 <v:stroke endarrow="open" joinstyle="miter"/>
               </v:shape>
             </w:pict>
@@ -19857,7 +20737,7 @@
           </mc:Choice>
           <mc:Fallback>
             <w:pict>
-              <v:shape w14:anchorId="4D27214A" id="148 Abrir llave" o:spid="_x0000_s1026" type="#_x0000_t87" style="position:absolute;margin-left:2.55pt;margin-top:230.35pt;width:48.9pt;height:29.2pt;z-index:251676672;visibility:visible;mso-wrap-style:square;mso-width-percent:0;mso-height-percent:0;mso-wrap-distance-left:9pt;mso-wrap-distance-top:0;mso-wrap-distance-right:9pt;mso-wrap-distance-bottom:0;mso-position-horizontal:absolute;mso-position-horizontal-relative:text;mso-position-vertical:absolute;mso-position-vertical-relative:text;mso-width-percent:0;mso-height-percent:0;mso-width-relative:margin;mso-height-relative:margin;v-text-anchor:middle" o:gfxdata="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" adj="0" strokecolor="black [3200]" strokeweight="1pt">
+              <v:shape w14:anchorId="42D62C40" id="148 Abrir llave" o:spid="_x0000_s1026" type="#_x0000_t87" style="position:absolute;margin-left:2.55pt;margin-top:230.35pt;width:48.9pt;height:29.2pt;z-index:251676672;visibility:visible;mso-wrap-style:square;mso-width-percent:0;mso-height-percent:0;mso-wrap-distance-left:9pt;mso-wrap-distance-top:0;mso-wrap-distance-right:9pt;mso-wrap-distance-bottom:0;mso-position-horizontal:absolute;mso-position-horizontal-relative:text;mso-position-vertical:absolute;mso-position-vertical-relative:text;mso-width-percent:0;mso-height-percent:0;mso-width-relative:margin;mso-height-relative:margin;v-text-anchor:middle" o:gfxdata="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" adj="0" strokecolor="black [3200]" strokeweight="1pt">
                 <v:stroke joinstyle="miter"/>
               </v:shape>
             </w:pict>
@@ -19930,7 +20810,7 @@
           </mc:Choice>
           <mc:Fallback>
             <w:pict>
-              <v:shape w14:anchorId="10F9D28A" id="145 Conector recto de flecha" o:spid="_x0000_s1026" type="#_x0000_t32" style="position:absolute;margin-left:-38.2pt;margin-top:223.55pt;width:74.75pt;height:6.1pt;flip:y;z-index:251675648;visibility:visible;mso-wrap-style:square;mso-width-percent:0;mso-height-percent:0;mso-wrap-distance-left:9pt;mso-wrap-distance-top:0;mso-wrap-distance-right:9pt;mso-wrap-distance-bottom:0;mso-position-horizontal:absolute;mso-position-horizontal-relative:text;mso-position-vertical:absolute;mso-position-vertical-relative:text;mso-width-percent:0;mso-height-percent:0;mso-width-relative:margin;mso-height-relative:margin" o:gfxdata="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" strokecolor="black [3200]" strokeweight="1pt">
+              <v:shape w14:anchorId="799408E1" id="145 Conector recto de flecha" o:spid="_x0000_s1026" type="#_x0000_t32" style="position:absolute;margin-left:-38.2pt;margin-top:223.55pt;width:74.75pt;height:6.1pt;flip:y;z-index:251675648;visibility:visible;mso-wrap-style:square;mso-width-percent:0;mso-height-percent:0;mso-wrap-distance-left:9pt;mso-wrap-distance-top:0;mso-wrap-distance-right:9pt;mso-wrap-distance-bottom:0;mso-position-horizontal:absolute;mso-position-horizontal-relative:text;mso-position-vertical:absolute;mso-position-vertical-relative:text;mso-width-percent:0;mso-height-percent:0;mso-width-relative:margin;mso-height-relative:margin" o:gfxdata="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" strokecolor="black [3200]" strokeweight="1pt">
                 <v:stroke endarrow="open" joinstyle="miter"/>
               </v:shape>
             </w:pict>
@@ -20126,7 +21006,7 @@
           </mc:Choice>
           <mc:Fallback>
             <w:pict>
-              <v:shape w14:anchorId="4042F0C5" id="148 Abrir llave" o:spid="_x0000_s1026" type="#_x0000_t87" style="position:absolute;margin-left:-13.75pt;margin-top:171.25pt;width:50.25pt;height:45.5pt;z-index:251674624;visibility:visible;mso-wrap-style:square;mso-width-percent:0;mso-height-percent:0;mso-wrap-distance-left:9pt;mso-wrap-distance-top:0;mso-wrap-distance-right:9pt;mso-wrap-distance-bottom:0;mso-position-horizontal:absolute;mso-position-horizontal-relative:text;mso-position-vertical:absolute;mso-position-vertical-relative:text;mso-width-percent:0;mso-height-percent:0;mso-width-relative:margin;mso-height-relative:margin;v-text-anchor:middle" o:gfxdata="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" adj="0" strokecolor="black [3200]" strokeweight="1pt">
+              <v:shape w14:anchorId="049858D5" id="148 Abrir llave" o:spid="_x0000_s1026" type="#_x0000_t87" style="position:absolute;margin-left:-13.75pt;margin-top:171.25pt;width:50.25pt;height:45.5pt;z-index:251674624;visibility:visible;mso-wrap-style:square;mso-width-percent:0;mso-height-percent:0;mso-wrap-distance-left:9pt;mso-wrap-distance-top:0;mso-wrap-distance-right:9pt;mso-wrap-distance-bottom:0;mso-position-horizontal:absolute;mso-position-horizontal-relative:text;mso-position-vertical:absolute;mso-position-vertical-relative:text;mso-width-percent:0;mso-height-percent:0;mso-width-relative:margin;mso-height-relative:margin;v-text-anchor:middle" o:gfxdata="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" adj="0" strokecolor="black [3200]" strokeweight="1pt">
                 <v:stroke joinstyle="miter"/>
               </v:shape>
             </w:pict>
@@ -20317,7 +21197,7 @@
           </mc:Choice>
           <mc:Fallback>
             <w:pict>
-              <v:shape w14:anchorId="3D95E135" id="145 Conector recto de flecha" o:spid="_x0000_s1026" type="#_x0000_t32" style="position:absolute;margin-left:-34.1pt;margin-top:163.1pt;width:55.75pt;height:6.1pt;flip:y;z-index:251667456;visibility:visible;mso-wrap-style:square;mso-width-percent:0;mso-height-percent:0;mso-wrap-distance-left:9pt;mso-wrap-distance-top:0;mso-wrap-distance-right:9pt;mso-wrap-distance-bottom:0;mso-position-horizontal:absolute;mso-position-horizontal-relative:text;mso-position-vertical:absolute;mso-position-vertical-relative:text;mso-width-percent:0;mso-height-percent:0;mso-width-relative:margin;mso-height-relative:margin" o:gfxdata="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" strokecolor="black [3200]" strokeweight="1pt">
+              <v:shape w14:anchorId="6033B9A1" id="145 Conector recto de flecha" o:spid="_x0000_s1026" type="#_x0000_t32" style="position:absolute;margin-left:-34.1pt;margin-top:163.1pt;width:55.75pt;height:6.1pt;flip:y;z-index:251667456;visibility:visible;mso-wrap-style:square;mso-width-percent:0;mso-height-percent:0;mso-wrap-distance-left:9pt;mso-wrap-distance-top:0;mso-wrap-distance-right:9pt;mso-wrap-distance-bottom:0;mso-position-horizontal:absolute;mso-position-horizontal-relative:text;mso-position-vertical:absolute;mso-position-vertical-relative:text;mso-width-percent:0;mso-height-percent:0;mso-width-relative:margin;mso-height-relative:margin" o:gfxdata="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" strokecolor="black [3200]" strokeweight="1pt">
                 <v:stroke endarrow="open" joinstyle="miter"/>
               </v:shape>
             </w:pict>
@@ -20631,7 +21511,7 @@
           </mc:Choice>
           <mc:Fallback>
             <w:pict>
-              <v:shape w14:anchorId="470C0156" id="148 Abrir llave" o:spid="_x0000_s1026" type="#_x0000_t87" style="position:absolute;margin-left:-25.9pt;margin-top:128.45pt;width:49.6pt;height:26.5pt;z-index:251668480;visibility:visible;mso-wrap-style:square;mso-width-percent:0;mso-height-percent:0;mso-wrap-distance-left:9pt;mso-wrap-distance-top:0;mso-wrap-distance-right:9pt;mso-wrap-distance-bottom:0;mso-position-horizontal:absolute;mso-position-horizontal-relative:text;mso-position-vertical:absolute;mso-position-vertical-relative:text;mso-width-percent:0;mso-height-percent:0;mso-width-relative:margin;mso-height-relative:margin;v-text-anchor:middle" o:gfxdata="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" adj="0" strokecolor="black [3200]" strokeweight="1pt">
+              <v:shape w14:anchorId="46FFFCB2" id="148 Abrir llave" o:spid="_x0000_s1026" type="#_x0000_t87" style="position:absolute;margin-left:-25.9pt;margin-top:128.45pt;width:49.6pt;height:26.5pt;z-index:251668480;visibility:visible;mso-wrap-style:square;mso-width-percent:0;mso-height-percent:0;mso-wrap-distance-left:9pt;mso-wrap-distance-top:0;mso-wrap-distance-right:9pt;mso-wrap-distance-bottom:0;mso-position-horizontal:absolute;mso-position-horizontal-relative:text;mso-position-vertical:absolute;mso-position-vertical-relative:text;mso-width-percent:0;mso-height-percent:0;mso-width-relative:margin;mso-height-relative:margin;v-text-anchor:middle" o:gfxdata="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" adj="0" strokecolor="black [3200]" strokeweight="1pt">
                 <v:stroke joinstyle="miter"/>
               </v:shape>
             </w:pict>
@@ -20827,7 +21707,7 @@
           </mc:Choice>
           <mc:Fallback>
             <w:pict>
-              <v:shape w14:anchorId="54A9A179" id="148 Abrir llave" o:spid="_x0000_s1026" type="#_x0000_t87" style="position:absolute;margin-left:-11.7pt;margin-top:95.85pt;width:42.8pt;height:18.3pt;z-index:251642880;visibility:visible;mso-wrap-style:square;mso-width-percent:0;mso-height-percent:0;mso-wrap-distance-left:9pt;mso-wrap-distance-top:0;mso-wrap-distance-right:9pt;mso-wrap-distance-bottom:0;mso-position-horizontal:absolute;mso-position-horizontal-relative:text;mso-position-vertical:absolute;mso-position-vertical-relative:text;mso-width-percent:0;mso-height-percent:0;mso-width-relative:margin;mso-height-relative:margin;v-text-anchor:middle" o:gfxdata="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" adj="0" strokecolor="black [3200]" strokeweight="1pt">
+              <v:shape w14:anchorId="5A2E11C7" id="148 Abrir llave" o:spid="_x0000_s1026" type="#_x0000_t87" style="position:absolute;margin-left:-11.7pt;margin-top:95.85pt;width:42.8pt;height:18.3pt;z-index:251642880;visibility:visible;mso-wrap-style:square;mso-width-percent:0;mso-height-percent:0;mso-wrap-distance-left:9pt;mso-wrap-distance-top:0;mso-wrap-distance-right:9pt;mso-wrap-distance-bottom:0;mso-position-horizontal:absolute;mso-position-horizontal-relative:text;mso-position-vertical:absolute;mso-position-vertical-relative:text;mso-width-percent:0;mso-height-percent:0;mso-width-relative:margin;mso-height-relative:margin;v-text-anchor:middle" o:gfxdata="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" adj="0" strokecolor="black [3200]" strokeweight="1pt">
                 <v:stroke joinstyle="miter"/>
               </v:shape>
             </w:pict>
@@ -20900,7 +21780,7 @@
           </mc:Choice>
           <mc:Fallback>
             <w:pict>
-              <v:shape w14:anchorId="3FC7C378" id="145 Conector recto de flecha" o:spid="_x0000_s1026" type="#_x0000_t32" style="position:absolute;margin-left:-39.55pt;margin-top:85pt;width:58.7pt;height:4.9pt;z-index:251641856;visibility:visible;mso-wrap-style:square;mso-width-percent:0;mso-height-percent:0;mso-wrap-distance-left:9pt;mso-wrap-distance-top:0;mso-wrap-distance-right:9pt;mso-wrap-distance-bottom:0;mso-position-horizontal:absolute;mso-position-horizontal-relative:text;mso-position-vertical:absolute;mso-position-vertical-relative:text;mso-width-percent:0;mso-height-percent:0;mso-width-relative:margin;mso-height-relative:margin" o:gfxdata="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" strokecolor="black [3200]" strokeweight="1pt">
+              <v:shape w14:anchorId="3CBDFC49" id="145 Conector recto de flecha" o:spid="_x0000_s1026" type="#_x0000_t32" style="position:absolute;margin-left:-39.55pt;margin-top:85pt;width:58.7pt;height:4.9pt;z-index:251641856;visibility:visible;mso-wrap-style:square;mso-width-percent:0;mso-height-percent:0;mso-wrap-distance-left:9pt;mso-wrap-distance-top:0;mso-wrap-distance-right:9pt;mso-wrap-distance-bottom:0;mso-position-horizontal:absolute;mso-position-horizontal-relative:text;mso-position-vertical:absolute;mso-position-vertical-relative:text;mso-width-percent:0;mso-height-percent:0;mso-width-relative:margin;mso-height-relative:margin" o:gfxdata="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" strokecolor="black [3200]" strokeweight="1pt">
                 <v:stroke endarrow="open" joinstyle="miter"/>
               </v:shape>
             </w:pict>
@@ -21214,7 +22094,7 @@
           </mc:Choice>
           <mc:Fallback>
             <w:pict>
-              <v:shape w14:anchorId="5C72F70F" id="148 Abrir llave" o:spid="_x0000_s1026" type="#_x0000_t87" style="position:absolute;margin-left:-28.65pt;margin-top:33.4pt;width:52.3pt;height:50.25pt;z-index:251639808;visibility:visible;mso-wrap-style:square;mso-width-percent:0;mso-height-percent:0;mso-wrap-distance-left:9pt;mso-wrap-distance-top:0;mso-wrap-distance-right:9pt;mso-wrap-distance-bottom:0;mso-position-horizontal:absolute;mso-position-horizontal-relative:text;mso-position-vertical:absolute;mso-position-vertical-relative:text;mso-width-percent:0;mso-height-percent:0;mso-width-relative:margin;mso-height-relative:margin;v-text-anchor:middle" o:gfxdata="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" adj="0" strokecolor="black [3200]" strokeweight="1pt">
+              <v:shape w14:anchorId="2FF60533" id="148 Abrir llave" o:spid="_x0000_s1026" type="#_x0000_t87" style="position:absolute;margin-left:-28.65pt;margin-top:33.4pt;width:52.3pt;height:50.25pt;z-index:251639808;visibility:visible;mso-wrap-style:square;mso-width-percent:0;mso-height-percent:0;mso-wrap-distance-left:9pt;mso-wrap-distance-top:0;mso-wrap-distance-right:9pt;mso-wrap-distance-bottom:0;mso-position-horizontal:absolute;mso-position-horizontal-relative:text;mso-position-vertical:absolute;mso-position-vertical-relative:text;mso-width-percent:0;mso-height-percent:0;mso-width-relative:margin;mso-height-relative:margin;v-text-anchor:middle" o:gfxdata="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" adj="0" strokecolor="black [3200]" strokeweight="1pt">
                 <v:stroke joinstyle="miter"/>
               </v:shape>
             </w:pict>
@@ -26100,7 +26980,7 @@
 </file>
 
 <file path=customXml/itemProps1.xml><?xml version="1.0" encoding="utf-8"?>
-<ds:datastoreItem xmlns:ds="http://schemas.openxmlformats.org/officeDocument/2006/customXml" ds:itemID="{EC0045AB-8E79-4A0D-842A-E0E932479B48}">
+<ds:datastoreItem xmlns:ds="http://schemas.openxmlformats.org/officeDocument/2006/customXml" ds:itemID="{A96BE63F-D223-4B49-8585-B1C7DA2B7472}">
   <ds:schemaRefs>
     <ds:schemaRef ds:uri="http://schemas.openxmlformats.org/officeDocument/2006/bibliography"/>
   </ds:schemaRefs>

</xml_diff>